<commit_message>
Add Physical, Data Link and Network Layer.
</commit_message>
<xml_diff>
--- a/data communication/note.docx
+++ b/data communication/note.docx
@@ -40,7 +40,7 @@
         <w:autoSpaceDN w:val="0"/>
         <w:adjustRightInd w:val="0"/>
         <w:rPr>
-          <w:rFonts w:asciiTheme="minorEastAsia" w:hAnsiTheme="minorEastAsia" w:cs="Helvetica" w:hint="eastAsia"/>
+          <w:rFonts w:asciiTheme="minorEastAsia" w:hAnsiTheme="minorEastAsia" w:cs="Helvetica"/>
           <w:color w:val="000000"/>
           <w:sz w:val="28"/>
           <w:szCs w:val="28"/>
@@ -75,7 +75,7 @@
         <w:autoSpaceDN w:val="0"/>
         <w:adjustRightInd w:val="0"/>
         <w:rPr>
-          <w:rFonts w:asciiTheme="minorEastAsia" w:hAnsiTheme="minorEastAsia" w:cs="Helvetica" w:hint="eastAsia"/>
+          <w:rFonts w:asciiTheme="minorEastAsia" w:hAnsiTheme="minorEastAsia" w:cs="Helvetica"/>
           <w:color w:val="000000"/>
           <w:sz w:val="28"/>
           <w:szCs w:val="28"/>
@@ -119,7 +119,7 @@
         <w:autoSpaceDN w:val="0"/>
         <w:adjustRightInd w:val="0"/>
         <w:rPr>
-          <w:rFonts w:asciiTheme="minorEastAsia" w:hAnsiTheme="minorEastAsia" w:cs="Helvetica" w:hint="eastAsia"/>
+          <w:rFonts w:asciiTheme="minorEastAsia" w:hAnsiTheme="minorEastAsia" w:cs="Helvetica"/>
           <w:color w:val="000000"/>
           <w:sz w:val="28"/>
           <w:szCs w:val="28"/>
@@ -181,7 +181,7 @@
         <w:autoSpaceDN w:val="0"/>
         <w:adjustRightInd w:val="0"/>
         <w:rPr>
-          <w:rFonts w:asciiTheme="minorEastAsia" w:hAnsiTheme="minorEastAsia" w:cs="Helvetica" w:hint="eastAsia"/>
+          <w:rFonts w:asciiTheme="minorEastAsia" w:hAnsiTheme="minorEastAsia" w:cs="Helvetica"/>
           <w:color w:val="000000"/>
           <w:sz w:val="28"/>
           <w:szCs w:val="28"/>
@@ -233,7 +233,7 @@
         <w:autoSpaceDN w:val="0"/>
         <w:adjustRightInd w:val="0"/>
         <w:rPr>
-          <w:rFonts w:asciiTheme="minorEastAsia" w:hAnsiTheme="minorEastAsia" w:cs="Helvetica" w:hint="eastAsia"/>
+          <w:rFonts w:asciiTheme="minorEastAsia" w:hAnsiTheme="minorEastAsia" w:cs="Helvetica"/>
           <w:color w:val="000000"/>
           <w:sz w:val="28"/>
           <w:szCs w:val="28"/>
@@ -268,7 +268,7 @@
         <w:autoSpaceDN w:val="0"/>
         <w:adjustRightInd w:val="0"/>
         <w:rPr>
-          <w:rFonts w:asciiTheme="minorEastAsia" w:hAnsiTheme="minorEastAsia" w:cs="Helvetica" w:hint="eastAsia"/>
+          <w:rFonts w:asciiTheme="minorEastAsia" w:hAnsiTheme="minorEastAsia" w:cs="Helvetica"/>
           <w:color w:val="000000"/>
           <w:sz w:val="28"/>
           <w:szCs w:val="28"/>
@@ -321,7 +321,7 @@
         <w:autoSpaceDN w:val="0"/>
         <w:adjustRightInd w:val="0"/>
         <w:rPr>
-          <w:rFonts w:asciiTheme="minorEastAsia" w:hAnsiTheme="minorEastAsia" w:cs="Helvetica" w:hint="eastAsia"/>
+          <w:rFonts w:asciiTheme="minorEastAsia" w:hAnsiTheme="minorEastAsia" w:cs="Helvetica"/>
           <w:color w:val="000000"/>
           <w:sz w:val="28"/>
           <w:szCs w:val="28"/>
@@ -364,7 +364,7 @@
         <w:autoSpaceDN w:val="0"/>
         <w:adjustRightInd w:val="0"/>
         <w:rPr>
-          <w:rFonts w:asciiTheme="minorEastAsia" w:hAnsiTheme="minorEastAsia" w:cs="Helvetica" w:hint="eastAsia"/>
+          <w:rFonts w:asciiTheme="minorEastAsia" w:hAnsiTheme="minorEastAsia" w:cs="Helvetica"/>
           <w:color w:val="000000"/>
           <w:sz w:val="28"/>
           <w:szCs w:val="28"/>
@@ -399,7 +399,7 @@
         <w:autoSpaceDN w:val="0"/>
         <w:adjustRightInd w:val="0"/>
         <w:rPr>
-          <w:rFonts w:asciiTheme="minorEastAsia" w:hAnsiTheme="minorEastAsia" w:cs="Helvetica" w:hint="eastAsia"/>
+          <w:rFonts w:asciiTheme="minorEastAsia" w:hAnsiTheme="minorEastAsia" w:cs="Helvetica"/>
           <w:color w:val="000000"/>
           <w:sz w:val="28"/>
           <w:szCs w:val="28"/>
@@ -434,7 +434,7 @@
         <w:autoSpaceDN w:val="0"/>
         <w:adjustRightInd w:val="0"/>
         <w:rPr>
-          <w:rFonts w:asciiTheme="minorEastAsia" w:hAnsiTheme="minorEastAsia" w:cs="Helvetica" w:hint="eastAsia"/>
+          <w:rFonts w:asciiTheme="minorEastAsia" w:hAnsiTheme="minorEastAsia" w:cs="Helvetica"/>
           <w:color w:val="000000"/>
           <w:sz w:val="28"/>
           <w:szCs w:val="28"/>
@@ -505,7 +505,7 @@
         <w:autoSpaceDN w:val="0"/>
         <w:adjustRightInd w:val="0"/>
         <w:rPr>
-          <w:rFonts w:asciiTheme="minorEastAsia" w:hAnsiTheme="minorEastAsia" w:cs="Helvetica" w:hint="eastAsia"/>
+          <w:rFonts w:asciiTheme="minorEastAsia" w:hAnsiTheme="minorEastAsia" w:cs="Helvetica"/>
           <w:color w:val="000000"/>
           <w:sz w:val="28"/>
           <w:szCs w:val="28"/>
@@ -540,7 +540,7 @@
         <w:autoSpaceDN w:val="0"/>
         <w:adjustRightInd w:val="0"/>
         <w:rPr>
-          <w:rFonts w:asciiTheme="minorEastAsia" w:hAnsiTheme="minorEastAsia" w:cs="Helvetica" w:hint="eastAsia"/>
+          <w:rFonts w:asciiTheme="minorEastAsia" w:hAnsiTheme="minorEastAsia" w:cs="Helvetica"/>
           <w:color w:val="000000"/>
           <w:sz w:val="28"/>
           <w:szCs w:val="28"/>
@@ -575,24 +575,24 @@
         <w:autoSpaceDN w:val="0"/>
         <w:adjustRightInd w:val="0"/>
         <w:rPr>
-          <w:rFonts w:asciiTheme="minorEastAsia" w:hAnsiTheme="minorEastAsia" w:cs="Helvetica" w:hint="eastAsia"/>
-          <w:color w:val="000000"/>
-          <w:sz w:val="28"/>
-          <w:szCs w:val="28"/>
-        </w:rPr>
-      </w:pPr>
-    </w:p>
-    <w:p>
-      <w:pPr>
-        <w:widowControl w:val="0"/>
-        <w:tabs>
-          <w:tab w:val="left" w:pos="400"/>
-        </w:tabs>
-        <w:autoSpaceDE w:val="0"/>
-        <w:autoSpaceDN w:val="0"/>
-        <w:adjustRightInd w:val="0"/>
-        <w:rPr>
-          <w:rFonts w:asciiTheme="minorEastAsia" w:hAnsiTheme="minorEastAsia" w:cs="Helvetica" w:hint="eastAsia"/>
+          <w:rFonts w:asciiTheme="minorEastAsia" w:hAnsiTheme="minorEastAsia" w:cs="Helvetica"/>
+          <w:color w:val="000000"/>
+          <w:sz w:val="28"/>
+          <w:szCs w:val="28"/>
+        </w:rPr>
+      </w:pPr>
+    </w:p>
+    <w:p>
+      <w:pPr>
+        <w:widowControl w:val="0"/>
+        <w:tabs>
+          <w:tab w:val="left" w:pos="400"/>
+        </w:tabs>
+        <w:autoSpaceDE w:val="0"/>
+        <w:autoSpaceDN w:val="0"/>
+        <w:adjustRightInd w:val="0"/>
+        <w:rPr>
+          <w:rFonts w:asciiTheme="minorEastAsia" w:hAnsiTheme="minorEastAsia" w:cs="Helvetica"/>
           <w:color w:val="000000"/>
           <w:sz w:val="28"/>
           <w:szCs w:val="28"/>
@@ -627,7 +627,7 @@
         <w:autoSpaceDN w:val="0"/>
         <w:adjustRightInd w:val="0"/>
         <w:rPr>
-          <w:rFonts w:asciiTheme="minorEastAsia" w:hAnsiTheme="minorEastAsia" w:cs="Helvetica" w:hint="eastAsia"/>
+          <w:rFonts w:asciiTheme="minorEastAsia" w:hAnsiTheme="minorEastAsia" w:cs="Helvetica"/>
           <w:color w:val="000000"/>
           <w:sz w:val="28"/>
           <w:szCs w:val="28"/>
@@ -662,7 +662,7 @@
         <w:autoSpaceDN w:val="0"/>
         <w:adjustRightInd w:val="0"/>
         <w:rPr>
-          <w:rFonts w:asciiTheme="minorEastAsia" w:hAnsiTheme="minorEastAsia" w:cs="Helvetica" w:hint="eastAsia"/>
+          <w:rFonts w:asciiTheme="minorEastAsia" w:hAnsiTheme="minorEastAsia" w:cs="Helvetica"/>
           <w:color w:val="000000"/>
           <w:sz w:val="28"/>
           <w:szCs w:val="28"/>
@@ -697,7 +697,7 @@
         <w:autoSpaceDN w:val="0"/>
         <w:adjustRightInd w:val="0"/>
         <w:rPr>
-          <w:rFonts w:asciiTheme="minorEastAsia" w:hAnsiTheme="minorEastAsia" w:cs="Helvetica" w:hint="eastAsia"/>
+          <w:rFonts w:asciiTheme="minorEastAsia" w:hAnsiTheme="minorEastAsia" w:cs="Helvetica"/>
           <w:color w:val="000000"/>
           <w:sz w:val="28"/>
           <w:szCs w:val="28"/>
@@ -732,7 +732,7 @@
         <w:autoSpaceDN w:val="0"/>
         <w:adjustRightInd w:val="0"/>
         <w:rPr>
-          <w:rFonts w:asciiTheme="minorEastAsia" w:hAnsiTheme="minorEastAsia" w:cs="Helvetica" w:hint="eastAsia"/>
+          <w:rFonts w:asciiTheme="minorEastAsia" w:hAnsiTheme="minorEastAsia" w:cs="Helvetica"/>
           <w:color w:val="000000"/>
           <w:sz w:val="28"/>
           <w:szCs w:val="28"/>
@@ -767,7 +767,7 @@
         <w:autoSpaceDN w:val="0"/>
         <w:adjustRightInd w:val="0"/>
         <w:rPr>
-          <w:rFonts w:asciiTheme="minorEastAsia" w:hAnsiTheme="minorEastAsia" w:cs="Helvetica" w:hint="eastAsia"/>
+          <w:rFonts w:asciiTheme="minorEastAsia" w:hAnsiTheme="minorEastAsia" w:cs="Helvetica"/>
           <w:color w:val="000000"/>
           <w:sz w:val="28"/>
           <w:szCs w:val="28"/>
@@ -811,7 +811,7 @@
         <w:autoSpaceDN w:val="0"/>
         <w:adjustRightInd w:val="0"/>
         <w:rPr>
-          <w:rFonts w:asciiTheme="minorEastAsia" w:hAnsiTheme="minorEastAsia" w:cs="Helvetica" w:hint="eastAsia"/>
+          <w:rFonts w:asciiTheme="minorEastAsia" w:hAnsiTheme="minorEastAsia" w:cs="Helvetica"/>
           <w:color w:val="643820"/>
           <w:sz w:val="28"/>
           <w:szCs w:val="28"/>
@@ -828,7 +828,7 @@
         <w:autoSpaceDN w:val="0"/>
         <w:adjustRightInd w:val="0"/>
         <w:rPr>
-          <w:rFonts w:asciiTheme="minorEastAsia" w:hAnsiTheme="minorEastAsia" w:cs="Helvetica" w:hint="eastAsia"/>
+          <w:rFonts w:asciiTheme="minorEastAsia" w:hAnsiTheme="minorEastAsia" w:cs="Helvetica"/>
           <w:b/>
           <w:color w:val="000000" w:themeColor="text1"/>
           <w:sz w:val="28"/>
@@ -866,7 +866,7 @@
         <w:autoSpaceDN w:val="0"/>
         <w:adjustRightInd w:val="0"/>
         <w:rPr>
-          <w:rFonts w:asciiTheme="minorEastAsia" w:hAnsiTheme="minorEastAsia" w:cs="Helvetica" w:hint="eastAsia"/>
+          <w:rFonts w:asciiTheme="minorEastAsia" w:hAnsiTheme="minorEastAsia" w:cs="Helvetica"/>
           <w:color w:val="000000"/>
           <w:sz w:val="28"/>
           <w:szCs w:val="28"/>
@@ -892,7 +892,7 @@
         <w:autoSpaceDN w:val="0"/>
         <w:adjustRightInd w:val="0"/>
         <w:rPr>
-          <w:rFonts w:asciiTheme="minorEastAsia" w:hAnsiTheme="minorEastAsia" w:cs="Helvetica" w:hint="eastAsia"/>
+          <w:rFonts w:asciiTheme="minorEastAsia" w:hAnsiTheme="minorEastAsia" w:cs="Helvetica"/>
           <w:color w:val="000000"/>
           <w:sz w:val="28"/>
           <w:szCs w:val="28"/>
@@ -918,7 +918,7 @@
         <w:autoSpaceDN w:val="0"/>
         <w:adjustRightInd w:val="0"/>
         <w:rPr>
-          <w:rFonts w:asciiTheme="minorEastAsia" w:hAnsiTheme="minorEastAsia" w:cs="Helvetica" w:hint="eastAsia"/>
+          <w:rFonts w:asciiTheme="minorEastAsia" w:hAnsiTheme="minorEastAsia" w:cs="Helvetica"/>
           <w:color w:val="000000"/>
           <w:sz w:val="28"/>
           <w:szCs w:val="28"/>
@@ -944,7 +944,7 @@
         <w:autoSpaceDN w:val="0"/>
         <w:adjustRightInd w:val="0"/>
         <w:rPr>
-          <w:rFonts w:asciiTheme="minorEastAsia" w:hAnsiTheme="minorEastAsia" w:cs="Helvetica" w:hint="eastAsia"/>
+          <w:rFonts w:asciiTheme="minorEastAsia" w:hAnsiTheme="minorEastAsia" w:cs="Helvetica"/>
           <w:color w:val="000000"/>
           <w:sz w:val="28"/>
           <w:szCs w:val="28"/>
@@ -970,7 +970,7 @@
         <w:autoSpaceDN w:val="0"/>
         <w:adjustRightInd w:val="0"/>
         <w:rPr>
-          <w:rFonts w:asciiTheme="minorEastAsia" w:hAnsiTheme="minorEastAsia" w:cs="Helvetica" w:hint="eastAsia"/>
+          <w:rFonts w:asciiTheme="minorEastAsia" w:hAnsiTheme="minorEastAsia" w:cs="Helvetica"/>
           <w:color w:val="000000"/>
           <w:sz w:val="28"/>
           <w:szCs w:val="28"/>
@@ -996,7 +996,7 @@
         <w:autoSpaceDN w:val="0"/>
         <w:adjustRightInd w:val="0"/>
         <w:rPr>
-          <w:rFonts w:asciiTheme="minorEastAsia" w:hAnsiTheme="minorEastAsia" w:cs="Helvetica" w:hint="eastAsia"/>
+          <w:rFonts w:asciiTheme="minorEastAsia" w:hAnsiTheme="minorEastAsia" w:cs="Helvetica"/>
           <w:color w:val="000000"/>
           <w:sz w:val="28"/>
           <w:szCs w:val="28"/>
@@ -1022,7 +1022,7 @@
         <w:autoSpaceDN w:val="0"/>
         <w:adjustRightInd w:val="0"/>
         <w:rPr>
-          <w:rFonts w:asciiTheme="minorEastAsia" w:hAnsiTheme="minorEastAsia" w:cs="Helvetica" w:hint="eastAsia"/>
+          <w:rFonts w:asciiTheme="minorEastAsia" w:hAnsiTheme="minorEastAsia" w:cs="Helvetica"/>
           <w:color w:val="000000"/>
           <w:sz w:val="28"/>
           <w:szCs w:val="28"/>
@@ -1048,7 +1048,7 @@
         <w:autoSpaceDN w:val="0"/>
         <w:adjustRightInd w:val="0"/>
         <w:rPr>
-          <w:rFonts w:asciiTheme="minorEastAsia" w:hAnsiTheme="minorEastAsia" w:cs="Helvetica" w:hint="eastAsia"/>
+          <w:rFonts w:asciiTheme="minorEastAsia" w:hAnsiTheme="minorEastAsia" w:cs="Helvetica"/>
           <w:color w:val="000000"/>
           <w:sz w:val="28"/>
           <w:szCs w:val="28"/>
@@ -1119,7 +1119,7 @@
         <w:autoSpaceDN w:val="0"/>
         <w:adjustRightInd w:val="0"/>
         <w:rPr>
-          <w:rFonts w:asciiTheme="minorEastAsia" w:hAnsiTheme="minorEastAsia" w:cs="Helvetica" w:hint="eastAsia"/>
+          <w:rFonts w:asciiTheme="minorEastAsia" w:hAnsiTheme="minorEastAsia" w:cs="Helvetica"/>
           <w:color w:val="000000"/>
           <w:sz w:val="28"/>
           <w:szCs w:val="28"/>
@@ -1145,21 +1145,21 @@
         <w:autoSpaceDN w:val="0"/>
         <w:adjustRightInd w:val="0"/>
         <w:rPr>
-          <w:rFonts w:asciiTheme="minorEastAsia" w:hAnsiTheme="minorEastAsia" w:cs="Helvetica" w:hint="eastAsia"/>
-          <w:color w:val="000000"/>
-          <w:sz w:val="28"/>
-          <w:szCs w:val="28"/>
-        </w:rPr>
-      </w:pPr>
-      <w:r>
-        <w:rPr>
-          <w:rFonts w:asciiTheme="minorEastAsia" w:hAnsiTheme="minorEastAsia" w:cs="Helvetica" w:hint="eastAsia"/>
+          <w:rFonts w:asciiTheme="minorEastAsia" w:hAnsiTheme="minorEastAsia" w:cs="PingFang SC"/>
+          <w:color w:val="000000"/>
+          <w:sz w:val="28"/>
+          <w:szCs w:val="28"/>
+        </w:rPr>
+      </w:pPr>
+      <w:r>
+        <w:rPr>
+          <w:rFonts w:asciiTheme="minorEastAsia" w:hAnsiTheme="minorEastAsia" w:cs="PingFang SC" w:hint="eastAsia"/>
           <w:color w:val="000000"/>
           <w:sz w:val="28"/>
           <w:szCs w:val="28"/>
         </w:rPr>
         <w:lastRenderedPageBreak/>
-        <w:t xml:space="preserve">1. </w:t>
+        <w:t>1.</w:t>
       </w:r>
       <w:r>
         <w:rPr>
@@ -1181,7 +1181,128 @@
         <w:autoSpaceDN w:val="0"/>
         <w:adjustRightInd w:val="0"/>
         <w:rPr>
-          <w:rFonts w:asciiTheme="minorEastAsia" w:hAnsiTheme="minorEastAsia" w:cs="Helvetica" w:hint="eastAsia"/>
+          <w:rFonts w:asciiTheme="minorEastAsia" w:hAnsiTheme="minorEastAsia" w:cs="Helvetica"/>
+          <w:color w:val="000000"/>
+          <w:sz w:val="28"/>
+          <w:szCs w:val="28"/>
+        </w:rPr>
+      </w:pPr>
+      <w:r>
+        <w:rPr>
+          <w:rFonts w:asciiTheme="minorEastAsia" w:hAnsiTheme="minorEastAsia" w:cs="Helvetica" w:hint="eastAsia"/>
+          <w:color w:val="000000"/>
+          <w:sz w:val="28"/>
+          <w:szCs w:val="28"/>
+        </w:rPr>
+        <w:t>1）定义接口和媒体的物理特性</w:t>
+      </w:r>
+    </w:p>
+    <w:p>
+      <w:pPr>
+        <w:widowControl w:val="0"/>
+        <w:tabs>
+          <w:tab w:val="left" w:pos="400"/>
+        </w:tabs>
+        <w:autoSpaceDE w:val="0"/>
+        <w:autoSpaceDN w:val="0"/>
+        <w:adjustRightInd w:val="0"/>
+        <w:rPr>
+          <w:rFonts w:asciiTheme="minorEastAsia" w:hAnsiTheme="minorEastAsia" w:cs="Helvetica"/>
+          <w:color w:val="000000"/>
+          <w:sz w:val="28"/>
+          <w:szCs w:val="28"/>
+        </w:rPr>
+      </w:pPr>
+      <w:r>
+        <w:rPr>
+          <w:rFonts w:asciiTheme="minorEastAsia" w:hAnsiTheme="minorEastAsia" w:cs="Helvetica" w:hint="eastAsia"/>
+          <w:color w:val="000000"/>
+          <w:sz w:val="28"/>
+          <w:szCs w:val="28"/>
+        </w:rPr>
+        <w:t>2）定义比特的表示、数据传输速率、新号的传输模式（单工，半双工，全双工）</w:t>
+      </w:r>
+    </w:p>
+    <w:p>
+      <w:pPr>
+        <w:widowControl w:val="0"/>
+        <w:tabs>
+          <w:tab w:val="left" w:pos="400"/>
+        </w:tabs>
+        <w:autoSpaceDE w:val="0"/>
+        <w:autoSpaceDN w:val="0"/>
+        <w:adjustRightInd w:val="0"/>
+        <w:rPr>
+          <w:rFonts w:asciiTheme="minorEastAsia" w:hAnsiTheme="minorEastAsia" w:cs="Helvetica"/>
+          <w:color w:val="000000"/>
+          <w:sz w:val="28"/>
+          <w:szCs w:val="28"/>
+        </w:rPr>
+      </w:pPr>
+      <w:r>
+        <w:rPr>
+          <w:rFonts w:asciiTheme="minorEastAsia" w:hAnsiTheme="minorEastAsia" w:cs="Helvetica" w:hint="eastAsia"/>
+          <w:color w:val="000000"/>
+          <w:sz w:val="28"/>
+          <w:szCs w:val="28"/>
+        </w:rPr>
+        <w:t>3）定义网络物理拓扑（网状、星型、环型、总线型）</w:t>
+      </w:r>
+    </w:p>
+    <w:p>
+      <w:pPr>
+        <w:widowControl w:val="0"/>
+        <w:tabs>
+          <w:tab w:val="left" w:pos="400"/>
+        </w:tabs>
+        <w:autoSpaceDE w:val="0"/>
+        <w:autoSpaceDN w:val="0"/>
+        <w:adjustRightInd w:val="0"/>
+        <w:rPr>
+          <w:rFonts w:asciiTheme="minorEastAsia" w:hAnsiTheme="minorEastAsia" w:cs="Helvetica" w:hint="eastAsia"/>
+          <w:color w:val="000000"/>
+          <w:sz w:val="28"/>
+          <w:szCs w:val="28"/>
+        </w:rPr>
+      </w:pPr>
+      <w:r>
+        <w:rPr>
+          <w:rFonts w:asciiTheme="minorEastAsia" w:hAnsiTheme="minorEastAsia" w:cs="Helvetica" w:hint="eastAsia"/>
+          <w:color w:val="000000"/>
+          <w:sz w:val="28"/>
+          <w:szCs w:val="28"/>
+        </w:rPr>
+        <w:t>4）负责把逐个的比特从一跳移动到另一跳</w:t>
+      </w:r>
+    </w:p>
+    <w:p>
+      <w:pPr>
+        <w:widowControl w:val="0"/>
+        <w:tabs>
+          <w:tab w:val="left" w:pos="400"/>
+        </w:tabs>
+        <w:autoSpaceDE w:val="0"/>
+        <w:autoSpaceDN w:val="0"/>
+        <w:adjustRightInd w:val="0"/>
+        <w:rPr>
+          <w:rFonts w:asciiTheme="minorEastAsia" w:hAnsiTheme="minorEastAsia" w:cs="Helvetica"/>
+          <w:color w:val="000000"/>
+          <w:sz w:val="28"/>
+          <w:szCs w:val="28"/>
+        </w:rPr>
+      </w:pPr>
+    </w:p>
+    <w:p>
+      <w:pPr>
+        <w:widowControl w:val="0"/>
+        <w:tabs>
+          <w:tab w:val="left" w:pos="400"/>
+        </w:tabs>
+        <w:autoSpaceDE w:val="0"/>
+        <w:autoSpaceDN w:val="0"/>
+        <w:adjustRightInd w:val="0"/>
+        <w:rPr>
+          <w:rFonts w:asciiTheme="minorEastAsia" w:hAnsiTheme="minorEastAsia" w:cs="PingFang SC" w:hint="eastAsia"/>
           <w:color w:val="000000"/>
           <w:sz w:val="28"/>
           <w:szCs w:val="28"/>
@@ -1216,7 +1337,76 @@
         <w:autoSpaceDN w:val="0"/>
         <w:adjustRightInd w:val="0"/>
         <w:rPr>
-          <w:rFonts w:asciiTheme="minorEastAsia" w:hAnsiTheme="minorEastAsia" w:cs="Helvetica" w:hint="eastAsia"/>
+          <w:rFonts w:asciiTheme="minorEastAsia" w:hAnsiTheme="minorEastAsia" w:cs="PingFang SC" w:hint="eastAsia"/>
+          <w:color w:val="000000"/>
+          <w:sz w:val="28"/>
+          <w:szCs w:val="28"/>
+        </w:rPr>
+      </w:pPr>
+      <w:r>
+        <w:rPr>
+          <w:rFonts w:asciiTheme="minorEastAsia" w:hAnsiTheme="minorEastAsia" w:cs="PingFang SC" w:hint="eastAsia"/>
+          <w:color w:val="000000"/>
+          <w:sz w:val="28"/>
+          <w:szCs w:val="28"/>
+        </w:rPr>
+        <w:t>1）组帧、物理编址、流量控制、差错控制、接入控制</w:t>
+      </w:r>
+    </w:p>
+    <w:p>
+      <w:pPr>
+        <w:widowControl w:val="0"/>
+        <w:tabs>
+          <w:tab w:val="left" w:pos="400"/>
+        </w:tabs>
+        <w:autoSpaceDE w:val="0"/>
+        <w:autoSpaceDN w:val="0"/>
+        <w:adjustRightInd w:val="0"/>
+        <w:rPr>
+          <w:rFonts w:asciiTheme="minorEastAsia" w:hAnsiTheme="minorEastAsia" w:cs="PingFang SC" w:hint="eastAsia"/>
+          <w:color w:val="000000"/>
+          <w:sz w:val="28"/>
+          <w:szCs w:val="28"/>
+        </w:rPr>
+      </w:pPr>
+      <w:r>
+        <w:rPr>
+          <w:rFonts w:asciiTheme="minorEastAsia" w:hAnsiTheme="minorEastAsia" w:cs="PingFang SC" w:hint="eastAsia"/>
+          <w:color w:val="000000"/>
+          <w:sz w:val="28"/>
+          <w:szCs w:val="28"/>
+        </w:rPr>
+        <w:t>2）在不可靠的物理链路上，提供可靠的数据传输服务，吧帧从一跳移动到另一跳</w:t>
+      </w:r>
+    </w:p>
+    <w:p>
+      <w:pPr>
+        <w:widowControl w:val="0"/>
+        <w:tabs>
+          <w:tab w:val="left" w:pos="400"/>
+        </w:tabs>
+        <w:autoSpaceDE w:val="0"/>
+        <w:autoSpaceDN w:val="0"/>
+        <w:adjustRightInd w:val="0"/>
+        <w:rPr>
+          <w:rFonts w:asciiTheme="minorEastAsia" w:hAnsiTheme="minorEastAsia" w:cs="Helvetica"/>
+          <w:color w:val="000000"/>
+          <w:sz w:val="28"/>
+          <w:szCs w:val="28"/>
+        </w:rPr>
+      </w:pPr>
+    </w:p>
+    <w:p>
+      <w:pPr>
+        <w:widowControl w:val="0"/>
+        <w:tabs>
+          <w:tab w:val="left" w:pos="400"/>
+        </w:tabs>
+        <w:autoSpaceDE w:val="0"/>
+        <w:autoSpaceDN w:val="0"/>
+        <w:adjustRightInd w:val="0"/>
+        <w:rPr>
+          <w:rFonts w:asciiTheme="minorEastAsia" w:hAnsiTheme="minorEastAsia" w:cs="PingFang SC" w:hint="eastAsia"/>
           <w:color w:val="000000"/>
           <w:sz w:val="28"/>
           <w:szCs w:val="28"/>
@@ -1251,138 +1441,233 @@
         <w:autoSpaceDN w:val="0"/>
         <w:adjustRightInd w:val="0"/>
         <w:rPr>
-          <w:rFonts w:asciiTheme="minorEastAsia" w:hAnsiTheme="minorEastAsia" w:cs="Helvetica" w:hint="eastAsia"/>
-          <w:color w:val="000000"/>
-          <w:sz w:val="28"/>
-          <w:szCs w:val="28"/>
-        </w:rPr>
-      </w:pPr>
-      <w:r>
-        <w:rPr>
-          <w:rFonts w:asciiTheme="minorEastAsia" w:hAnsiTheme="minorEastAsia" w:cs="Helvetica" w:hint="eastAsia"/>
-          <w:color w:val="000000"/>
-          <w:sz w:val="28"/>
-          <w:szCs w:val="28"/>
-        </w:rPr>
-        <w:t xml:space="preserve">4. </w:t>
-      </w:r>
-      <w:r>
-        <w:rPr>
-          <w:rFonts w:asciiTheme="minorEastAsia" w:hAnsiTheme="minorEastAsia" w:cs="PingFang SC" w:hint="eastAsia"/>
-          <w:color w:val="000000"/>
-          <w:sz w:val="28"/>
-          <w:szCs w:val="28"/>
-        </w:rPr>
-        <w:t>传输层：提供可靠或不可靠的端到端传输</w:t>
-      </w:r>
-    </w:p>
-    <w:p>
-      <w:pPr>
-        <w:widowControl w:val="0"/>
-        <w:tabs>
-          <w:tab w:val="left" w:pos="400"/>
-        </w:tabs>
-        <w:autoSpaceDE w:val="0"/>
-        <w:autoSpaceDN w:val="0"/>
-        <w:adjustRightInd w:val="0"/>
-        <w:rPr>
-          <w:rFonts w:asciiTheme="minorEastAsia" w:hAnsiTheme="minorEastAsia" w:cs="Helvetica" w:hint="eastAsia"/>
-          <w:color w:val="000000"/>
-          <w:sz w:val="28"/>
-          <w:szCs w:val="28"/>
-        </w:rPr>
-      </w:pPr>
-      <w:r>
-        <w:rPr>
-          <w:rFonts w:asciiTheme="minorEastAsia" w:hAnsiTheme="minorEastAsia" w:cs="Helvetica" w:hint="eastAsia"/>
-          <w:color w:val="000000"/>
-          <w:sz w:val="28"/>
-          <w:szCs w:val="28"/>
-        </w:rPr>
-        <w:t xml:space="preserve">5. </w:t>
-      </w:r>
-      <w:r>
-        <w:rPr>
-          <w:rFonts w:asciiTheme="minorEastAsia" w:hAnsiTheme="minorEastAsia" w:cs="PingFang SC" w:hint="eastAsia"/>
-          <w:color w:val="000000"/>
-          <w:sz w:val="28"/>
-          <w:szCs w:val="28"/>
-        </w:rPr>
-        <w:t>会话层：为通信双方指定通信方式，并创建，注销会话</w:t>
-      </w:r>
-    </w:p>
-    <w:p>
-      <w:pPr>
-        <w:widowControl w:val="0"/>
-        <w:tabs>
-          <w:tab w:val="left" w:pos="400"/>
-        </w:tabs>
-        <w:autoSpaceDE w:val="0"/>
-        <w:autoSpaceDN w:val="0"/>
-        <w:adjustRightInd w:val="0"/>
-        <w:rPr>
-          <w:rFonts w:asciiTheme="minorEastAsia" w:hAnsiTheme="minorEastAsia" w:cs="Helvetica" w:hint="eastAsia"/>
-          <w:color w:val="000000"/>
-          <w:sz w:val="28"/>
-          <w:szCs w:val="28"/>
-        </w:rPr>
-      </w:pPr>
-      <w:r>
-        <w:rPr>
-          <w:rFonts w:asciiTheme="minorEastAsia" w:hAnsiTheme="minorEastAsia" w:cs="Helvetica" w:hint="eastAsia"/>
-          <w:color w:val="000000"/>
-          <w:sz w:val="28"/>
-          <w:szCs w:val="28"/>
-        </w:rPr>
-        <w:t xml:space="preserve">6. </w:t>
-      </w:r>
-      <w:r>
-        <w:rPr>
-          <w:rFonts w:asciiTheme="minorEastAsia" w:hAnsiTheme="minorEastAsia" w:cs="PingFang SC" w:hint="eastAsia"/>
-          <w:color w:val="000000"/>
-          <w:sz w:val="28"/>
-          <w:szCs w:val="28"/>
-        </w:rPr>
-        <w:t>表示层：数据和信息的转换，数据压缩解压缩，加密解密</w:t>
-      </w:r>
-    </w:p>
-    <w:p>
-      <w:pPr>
-        <w:rPr>
-          <w:rFonts w:asciiTheme="minorEastAsia" w:hAnsiTheme="minorEastAsia" w:hint="eastAsia"/>
-          <w:sz w:val="28"/>
-          <w:szCs w:val="28"/>
-        </w:rPr>
-      </w:pPr>
-      <w:r>
-        <w:rPr>
-          <w:rFonts w:asciiTheme="minorEastAsia" w:hAnsiTheme="minorEastAsia" w:cs="Helvetica" w:hint="eastAsia"/>
-          <w:color w:val="000000"/>
-          <w:sz w:val="28"/>
-          <w:szCs w:val="28"/>
-        </w:rPr>
-        <w:t xml:space="preserve">7. </w:t>
-      </w:r>
-      <w:r>
-        <w:rPr>
-          <w:rFonts w:asciiTheme="minorEastAsia" w:hAnsiTheme="minorEastAsia" w:cs="PingFang SC" w:hint="eastAsia"/>
-          <w:color w:val="000000"/>
-          <w:sz w:val="28"/>
-          <w:szCs w:val="28"/>
-        </w:rPr>
-        <w:t>应用层：各种应用程序，协议</w:t>
-      </w:r>
-      <w:r>
-        <w:rPr>
-          <w:rFonts w:asciiTheme="minorEastAsia" w:hAnsiTheme="minorEastAsia" w:cs="Helvetica" w:hint="eastAsia"/>
-          <w:color w:val="000000"/>
-          <w:sz w:val="28"/>
-          <w:szCs w:val="28"/>
-        </w:rPr>
-        <w:t xml:space="preserve">  </w:t>
+          <w:rFonts w:asciiTheme="minorEastAsia" w:hAnsiTheme="minorEastAsia" w:cs="PingFang SC" w:hint="eastAsia"/>
+          <w:color w:val="000000"/>
+          <w:sz w:val="28"/>
+          <w:szCs w:val="28"/>
+        </w:rPr>
+      </w:pPr>
+      <w:r>
+        <w:rPr>
+          <w:rFonts w:asciiTheme="minorEastAsia" w:hAnsiTheme="minorEastAsia" w:cs="PingFang SC" w:hint="eastAsia"/>
+          <w:color w:val="000000"/>
+          <w:sz w:val="28"/>
+          <w:szCs w:val="28"/>
+        </w:rPr>
+        <w:t>1）定义了逻辑地址（三层地址）</w:t>
+      </w:r>
+    </w:p>
+    <w:p>
+      <w:pPr>
+        <w:widowControl w:val="0"/>
+        <w:tabs>
+          <w:tab w:val="left" w:pos="400"/>
+        </w:tabs>
+        <w:autoSpaceDE w:val="0"/>
+        <w:autoSpaceDN w:val="0"/>
+        <w:adjustRightInd w:val="0"/>
+        <w:rPr>
+          <w:rFonts w:asciiTheme="minorEastAsia" w:hAnsiTheme="minorEastAsia" w:cs="PingFang SC" w:hint="eastAsia"/>
+          <w:color w:val="000000"/>
+          <w:sz w:val="28"/>
+          <w:szCs w:val="28"/>
+        </w:rPr>
+      </w:pPr>
+      <w:r>
+        <w:rPr>
+          <w:rFonts w:asciiTheme="minorEastAsia" w:hAnsiTheme="minorEastAsia" w:cs="PingFang SC" w:hint="eastAsia"/>
+          <w:color w:val="000000"/>
+          <w:sz w:val="28"/>
+          <w:szCs w:val="28"/>
+        </w:rPr>
+        <w:t>2）分组寻址，负责将分组数据从源端传输到目的端</w:t>
+      </w:r>
+    </w:p>
+    <w:p>
+      <w:pPr>
+        <w:widowControl w:val="0"/>
+        <w:tabs>
+          <w:tab w:val="left" w:pos="400"/>
+        </w:tabs>
+        <w:autoSpaceDE w:val="0"/>
+        <w:autoSpaceDN w:val="0"/>
+        <w:adjustRightInd w:val="0"/>
+        <w:rPr>
+          <w:rFonts w:asciiTheme="minorEastAsia" w:hAnsiTheme="minorEastAsia" w:cs="PingFang SC" w:hint="eastAsia"/>
+          <w:color w:val="000000"/>
+          <w:sz w:val="28"/>
+          <w:szCs w:val="28"/>
+        </w:rPr>
+      </w:pPr>
+      <w:r>
+        <w:rPr>
+          <w:rFonts w:asciiTheme="minorEastAsia" w:hAnsiTheme="minorEastAsia" w:cs="PingFang SC" w:hint="eastAsia"/>
+          <w:color w:val="000000"/>
+          <w:sz w:val="28"/>
+          <w:szCs w:val="28"/>
+        </w:rPr>
+        <w:t>3）路由选择、维护路由表</w:t>
       </w:r>
       <w:bookmarkStart w:id="0" w:name="_GoBack"/>
       <w:bookmarkEnd w:id="0"/>
+    </w:p>
+    <w:p>
+      <w:pPr>
+        <w:widowControl w:val="0"/>
+        <w:tabs>
+          <w:tab w:val="left" w:pos="400"/>
+        </w:tabs>
+        <w:autoSpaceDE w:val="0"/>
+        <w:autoSpaceDN w:val="0"/>
+        <w:adjustRightInd w:val="0"/>
+        <w:rPr>
+          <w:rFonts w:asciiTheme="minorEastAsia" w:hAnsiTheme="minorEastAsia" w:cs="Helvetica"/>
+          <w:color w:val="000000"/>
+          <w:sz w:val="28"/>
+          <w:szCs w:val="28"/>
+        </w:rPr>
+      </w:pPr>
+    </w:p>
+    <w:p>
+      <w:pPr>
+        <w:widowControl w:val="0"/>
+        <w:tabs>
+          <w:tab w:val="left" w:pos="400"/>
+        </w:tabs>
+        <w:autoSpaceDE w:val="0"/>
+        <w:autoSpaceDN w:val="0"/>
+        <w:adjustRightInd w:val="0"/>
+        <w:rPr>
+          <w:rFonts w:asciiTheme="minorEastAsia" w:hAnsiTheme="minorEastAsia" w:cs="Helvetica"/>
+          <w:color w:val="000000"/>
+          <w:sz w:val="28"/>
+          <w:szCs w:val="28"/>
+        </w:rPr>
+      </w:pPr>
+      <w:r>
+        <w:rPr>
+          <w:rFonts w:asciiTheme="minorEastAsia" w:hAnsiTheme="minorEastAsia" w:cs="Helvetica" w:hint="eastAsia"/>
+          <w:color w:val="000000"/>
+          <w:sz w:val="28"/>
+          <w:szCs w:val="28"/>
+        </w:rPr>
+        <w:t xml:space="preserve">4. </w:t>
+      </w:r>
+      <w:r>
+        <w:rPr>
+          <w:rFonts w:asciiTheme="minorEastAsia" w:hAnsiTheme="minorEastAsia" w:cs="PingFang SC" w:hint="eastAsia"/>
+          <w:color w:val="000000"/>
+          <w:sz w:val="28"/>
+          <w:szCs w:val="28"/>
+        </w:rPr>
+        <w:t>传输层：提供可靠或不可靠的端到端传输</w:t>
+      </w:r>
+    </w:p>
+    <w:p>
+      <w:pPr>
+        <w:widowControl w:val="0"/>
+        <w:tabs>
+          <w:tab w:val="left" w:pos="400"/>
+        </w:tabs>
+        <w:autoSpaceDE w:val="0"/>
+        <w:autoSpaceDN w:val="0"/>
+        <w:adjustRightInd w:val="0"/>
+        <w:rPr>
+          <w:rFonts w:asciiTheme="minorEastAsia" w:hAnsiTheme="minorEastAsia" w:cs="Helvetica"/>
+          <w:color w:val="000000"/>
+          <w:sz w:val="28"/>
+          <w:szCs w:val="28"/>
+        </w:rPr>
+      </w:pPr>
+      <w:r>
+        <w:rPr>
+          <w:rFonts w:asciiTheme="minorEastAsia" w:hAnsiTheme="minorEastAsia" w:cs="Helvetica" w:hint="eastAsia"/>
+          <w:color w:val="000000"/>
+          <w:sz w:val="28"/>
+          <w:szCs w:val="28"/>
+        </w:rPr>
+        <w:t xml:space="preserve">5. </w:t>
+      </w:r>
+      <w:r>
+        <w:rPr>
+          <w:rFonts w:asciiTheme="minorEastAsia" w:hAnsiTheme="minorEastAsia" w:cs="PingFang SC" w:hint="eastAsia"/>
+          <w:color w:val="000000"/>
+          <w:sz w:val="28"/>
+          <w:szCs w:val="28"/>
+        </w:rPr>
+        <w:t>会话层：为通信双方指定通信方式，并创建，注销会话</w:t>
+      </w:r>
+    </w:p>
+    <w:p>
+      <w:pPr>
+        <w:widowControl w:val="0"/>
+        <w:tabs>
+          <w:tab w:val="left" w:pos="400"/>
+        </w:tabs>
+        <w:autoSpaceDE w:val="0"/>
+        <w:autoSpaceDN w:val="0"/>
+        <w:adjustRightInd w:val="0"/>
+        <w:rPr>
+          <w:rFonts w:asciiTheme="minorEastAsia" w:hAnsiTheme="minorEastAsia" w:cs="Helvetica"/>
+          <w:color w:val="000000"/>
+          <w:sz w:val="28"/>
+          <w:szCs w:val="28"/>
+        </w:rPr>
+      </w:pPr>
+      <w:r>
+        <w:rPr>
+          <w:rFonts w:asciiTheme="minorEastAsia" w:hAnsiTheme="minorEastAsia" w:cs="Helvetica" w:hint="eastAsia"/>
+          <w:color w:val="000000"/>
+          <w:sz w:val="28"/>
+          <w:szCs w:val="28"/>
+        </w:rPr>
+        <w:t xml:space="preserve">6. </w:t>
+      </w:r>
+      <w:r>
+        <w:rPr>
+          <w:rFonts w:asciiTheme="minorEastAsia" w:hAnsiTheme="minorEastAsia" w:cs="PingFang SC" w:hint="eastAsia"/>
+          <w:color w:val="000000"/>
+          <w:sz w:val="28"/>
+          <w:szCs w:val="28"/>
+        </w:rPr>
+        <w:t>表示层：数据和信息的转换，数据压缩解压缩，加密解密</w:t>
+      </w:r>
+    </w:p>
+    <w:p>
+      <w:pPr>
+        <w:rPr>
+          <w:rFonts w:asciiTheme="minorEastAsia" w:hAnsiTheme="minorEastAsia"/>
+          <w:sz w:val="28"/>
+          <w:szCs w:val="28"/>
+        </w:rPr>
+      </w:pPr>
+      <w:r>
+        <w:rPr>
+          <w:rFonts w:asciiTheme="minorEastAsia" w:hAnsiTheme="minorEastAsia" w:cs="Helvetica" w:hint="eastAsia"/>
+          <w:color w:val="000000"/>
+          <w:sz w:val="28"/>
+          <w:szCs w:val="28"/>
+        </w:rPr>
+        <w:t xml:space="preserve">7. </w:t>
+      </w:r>
+      <w:r>
+        <w:rPr>
+          <w:rFonts w:asciiTheme="minorEastAsia" w:hAnsiTheme="minorEastAsia" w:cs="PingFang SC" w:hint="eastAsia"/>
+          <w:color w:val="000000"/>
+          <w:sz w:val="28"/>
+          <w:szCs w:val="28"/>
+        </w:rPr>
+        <w:t>应用层：各种应用程序，协议</w:t>
+      </w:r>
+      <w:r>
+        <w:rPr>
+          <w:rFonts w:asciiTheme="minorEastAsia" w:hAnsiTheme="minorEastAsia" w:cs="Helvetica" w:hint="eastAsia"/>
+          <w:color w:val="000000"/>
+          <w:sz w:val="28"/>
+          <w:szCs w:val="28"/>
+        </w:rPr>
+        <w:t xml:space="preserve">  </w:t>
+      </w:r>
     </w:p>
     <w:sectPr>
       <w:pgSz w:w="12240" w:h="15840"/>
@@ -1392,6 +1677,103 @@
     </w:sectPr>
   </w:body>
 </w:document>
+</file>
+
+<file path=word/numbering.xml><?xml version="1.0" encoding="utf-8"?>
+<w:numbering xmlns:wpc="http://schemas.microsoft.com/office/word/2010/wordprocessingCanvas" xmlns:mo="http://schemas.microsoft.com/office/mac/office/2008/main" xmlns:mc="http://schemas.openxmlformats.org/markup-compatibility/2006" xmlns:mv="urn:schemas-microsoft-com:mac:vml" xmlns:o="urn:schemas-microsoft-com:office:office" xmlns:r="http://schemas.openxmlformats.org/officeDocument/2006/relationships" xmlns:m="http://schemas.openxmlformats.org/officeDocument/2006/math" xmlns:v="urn:schemas-microsoft-com:vml" xmlns:wp14="http://schemas.microsoft.com/office/word/2010/wordprocessingDrawing" xmlns:wp="http://schemas.openxmlformats.org/drawingml/2006/wordprocessingDrawing" xmlns:w10="urn:schemas-microsoft-com:office:word" xmlns:w="http://schemas.openxmlformats.org/wordprocessingml/2006/main" xmlns:w14="http://schemas.microsoft.com/office/word/2010/wordml" xmlns:w15="http://schemas.microsoft.com/office/word/2012/wordml" xmlns:wpg="http://schemas.microsoft.com/office/word/2010/wordprocessingGroup" xmlns:wpi="http://schemas.microsoft.com/office/word/2010/wordprocessingInk" xmlns:wne="http://schemas.microsoft.com/office/word/2006/wordml" xmlns:wps="http://schemas.microsoft.com/office/word/2010/wordprocessingShape" mc:Ignorable="w14 w15 wp14">
+  <w:abstractNum w:abstractNumId="0">
+    <w:nsid w:val="7E4152D9"/>
+    <w:multiLevelType w:val="hybridMultilevel"/>
+    <w:tmpl w:val="5AE47880"/>
+    <w:lvl w:ilvl="0" w:tplc="6706BD8C">
+      <w:start w:val="1"/>
+      <w:numFmt w:val="decimal"/>
+      <w:lvlText w:val="%1."/>
+      <w:lvlJc w:val="left"/>
+      <w:pPr>
+        <w:ind w:left="720" w:hanging="360"/>
+      </w:pPr>
+      <w:rPr>
+        <w:rFonts w:cs="Helvetica" w:hint="eastAsia"/>
+      </w:rPr>
+    </w:lvl>
+    <w:lvl w:ilvl="1" w:tplc="04090019" w:tentative="1">
+      <w:start w:val="1"/>
+      <w:numFmt w:val="lowerLetter"/>
+      <w:lvlText w:val="%2."/>
+      <w:lvlJc w:val="left"/>
+      <w:pPr>
+        <w:ind w:left="1440" w:hanging="360"/>
+      </w:pPr>
+    </w:lvl>
+    <w:lvl w:ilvl="2" w:tplc="0409001B" w:tentative="1">
+      <w:start w:val="1"/>
+      <w:numFmt w:val="lowerRoman"/>
+      <w:lvlText w:val="%3."/>
+      <w:lvlJc w:val="right"/>
+      <w:pPr>
+        <w:ind w:left="2160" w:hanging="180"/>
+      </w:pPr>
+    </w:lvl>
+    <w:lvl w:ilvl="3" w:tplc="0409000F" w:tentative="1">
+      <w:start w:val="1"/>
+      <w:numFmt w:val="decimal"/>
+      <w:lvlText w:val="%4."/>
+      <w:lvlJc w:val="left"/>
+      <w:pPr>
+        <w:ind w:left="2880" w:hanging="360"/>
+      </w:pPr>
+    </w:lvl>
+    <w:lvl w:ilvl="4" w:tplc="04090019" w:tentative="1">
+      <w:start w:val="1"/>
+      <w:numFmt w:val="lowerLetter"/>
+      <w:lvlText w:val="%5."/>
+      <w:lvlJc w:val="left"/>
+      <w:pPr>
+        <w:ind w:left="3600" w:hanging="360"/>
+      </w:pPr>
+    </w:lvl>
+    <w:lvl w:ilvl="5" w:tplc="0409001B" w:tentative="1">
+      <w:start w:val="1"/>
+      <w:numFmt w:val="lowerRoman"/>
+      <w:lvlText w:val="%6."/>
+      <w:lvlJc w:val="right"/>
+      <w:pPr>
+        <w:ind w:left="4320" w:hanging="180"/>
+      </w:pPr>
+    </w:lvl>
+    <w:lvl w:ilvl="6" w:tplc="0409000F" w:tentative="1">
+      <w:start w:val="1"/>
+      <w:numFmt w:val="decimal"/>
+      <w:lvlText w:val="%7."/>
+      <w:lvlJc w:val="left"/>
+      <w:pPr>
+        <w:ind w:left="5040" w:hanging="360"/>
+      </w:pPr>
+    </w:lvl>
+    <w:lvl w:ilvl="7" w:tplc="04090019" w:tentative="1">
+      <w:start w:val="1"/>
+      <w:numFmt w:val="lowerLetter"/>
+      <w:lvlText w:val="%8."/>
+      <w:lvlJc w:val="left"/>
+      <w:pPr>
+        <w:ind w:left="5760" w:hanging="360"/>
+      </w:pPr>
+    </w:lvl>
+    <w:lvl w:ilvl="8" w:tplc="0409001B" w:tentative="1">
+      <w:start w:val="1"/>
+      <w:numFmt w:val="lowerRoman"/>
+      <w:lvlText w:val="%9."/>
+      <w:lvlJc w:val="right"/>
+      <w:pPr>
+        <w:ind w:left="6480" w:hanging="180"/>
+      </w:pPr>
+    </w:lvl>
+  </w:abstractNum>
+  <w:num w:numId="1">
+    <w:abstractNumId w:val="0"/>
+  </w:num>
+</w:numbering>
 </file>
 
 <file path=word/styles.xml><?xml version="1.0" encoding="utf-8"?>
@@ -1822,6 +2204,17 @@
     <w:semiHidden/>
     <w:unhideWhenUsed/>
   </w:style>
+  <w:style w:type="paragraph" w:styleId="ListParagraph">
+    <w:name w:val="List Paragraph"/>
+    <w:basedOn w:val="Normal"/>
+    <w:uiPriority w:val="34"/>
+    <w:qFormat/>
+    <w:rsid w:val="00280719"/>
+    <w:pPr>
+      <w:ind w:left="720"/>
+      <w:contextualSpacing/>
+    </w:pPr>
+  </w:style>
 </w:styles>
 </file>
 

</xml_diff>

<commit_message>
Add Transport, Session, Presentation, Application Layer.
</commit_message>
<xml_diff>
--- a/data communication/note.docx
+++ b/data communication/note.docx
@@ -1508,166 +1508,544 @@
         </w:rPr>
         <w:t>3）路由选择、维护路由表</w:t>
       </w:r>
+    </w:p>
+    <w:p>
+      <w:pPr>
+        <w:widowControl w:val="0"/>
+        <w:tabs>
+          <w:tab w:val="left" w:pos="400"/>
+        </w:tabs>
+        <w:autoSpaceDE w:val="0"/>
+        <w:autoSpaceDN w:val="0"/>
+        <w:adjustRightInd w:val="0"/>
+        <w:rPr>
+          <w:rFonts w:asciiTheme="minorEastAsia" w:hAnsiTheme="minorEastAsia" w:cs="Helvetica"/>
+          <w:color w:val="000000"/>
+          <w:sz w:val="28"/>
+          <w:szCs w:val="28"/>
+        </w:rPr>
+      </w:pPr>
+    </w:p>
+    <w:p>
+      <w:pPr>
+        <w:widowControl w:val="0"/>
+        <w:tabs>
+          <w:tab w:val="left" w:pos="400"/>
+        </w:tabs>
+        <w:autoSpaceDE w:val="0"/>
+        <w:autoSpaceDN w:val="0"/>
+        <w:adjustRightInd w:val="0"/>
+        <w:rPr>
+          <w:rFonts w:asciiTheme="minorEastAsia" w:hAnsiTheme="minorEastAsia" w:cs="PingFang SC" w:hint="eastAsia"/>
+          <w:color w:val="000000"/>
+          <w:sz w:val="28"/>
+          <w:szCs w:val="28"/>
+        </w:rPr>
+      </w:pPr>
+      <w:r>
+        <w:rPr>
+          <w:rFonts w:asciiTheme="minorEastAsia" w:hAnsiTheme="minorEastAsia" w:cs="Helvetica" w:hint="eastAsia"/>
+          <w:color w:val="000000"/>
+          <w:sz w:val="28"/>
+          <w:szCs w:val="28"/>
+        </w:rPr>
+        <w:t xml:space="preserve">4. </w:t>
+      </w:r>
+      <w:r>
+        <w:rPr>
+          <w:rFonts w:asciiTheme="minorEastAsia" w:hAnsiTheme="minorEastAsia" w:cs="PingFang SC" w:hint="eastAsia"/>
+          <w:color w:val="000000"/>
+          <w:sz w:val="28"/>
+          <w:szCs w:val="28"/>
+        </w:rPr>
+        <w:t>传输层：提供可靠或不可靠的端到端传输</w:t>
+      </w:r>
+    </w:p>
+    <w:p>
+      <w:pPr>
+        <w:widowControl w:val="0"/>
+        <w:tabs>
+          <w:tab w:val="left" w:pos="400"/>
+        </w:tabs>
+        <w:autoSpaceDE w:val="0"/>
+        <w:autoSpaceDN w:val="0"/>
+        <w:adjustRightInd w:val="0"/>
+        <w:rPr>
+          <w:rFonts w:asciiTheme="minorEastAsia" w:hAnsiTheme="minorEastAsia" w:cs="PingFang SC" w:hint="eastAsia"/>
+          <w:color w:val="000000"/>
+          <w:sz w:val="28"/>
+          <w:szCs w:val="28"/>
+        </w:rPr>
+      </w:pPr>
+      <w:r>
+        <w:rPr>
+          <w:rFonts w:asciiTheme="minorEastAsia" w:hAnsiTheme="minorEastAsia" w:cs="PingFang SC" w:hint="eastAsia"/>
+          <w:color w:val="000000"/>
+          <w:sz w:val="28"/>
+          <w:szCs w:val="28"/>
+        </w:rPr>
+        <w:t>1)负责将来自上层应用程序的数据进行分段和重组，并将它们组合为同样地数据流形式</w:t>
+      </w:r>
+    </w:p>
+    <w:p>
+      <w:pPr>
+        <w:widowControl w:val="0"/>
+        <w:tabs>
+          <w:tab w:val="left" w:pos="400"/>
+        </w:tabs>
+        <w:autoSpaceDE w:val="0"/>
+        <w:autoSpaceDN w:val="0"/>
+        <w:adjustRightInd w:val="0"/>
+        <w:rPr>
+          <w:rFonts w:asciiTheme="minorEastAsia" w:hAnsiTheme="minorEastAsia" w:cs="PingFang SC" w:hint="eastAsia"/>
+          <w:color w:val="000000"/>
+          <w:sz w:val="28"/>
+          <w:szCs w:val="28"/>
+        </w:rPr>
+      </w:pPr>
+      <w:r>
+        <w:rPr>
+          <w:rFonts w:asciiTheme="minorEastAsia" w:hAnsiTheme="minorEastAsia" w:cs="PingFang SC" w:hint="eastAsia"/>
+          <w:color w:val="000000"/>
+          <w:sz w:val="28"/>
+          <w:szCs w:val="28"/>
+        </w:rPr>
+        <w:t>2)提供端到端的数据传输服务</w:t>
+      </w:r>
+    </w:p>
+    <w:p>
+      <w:pPr>
+        <w:widowControl w:val="0"/>
+        <w:tabs>
+          <w:tab w:val="left" w:pos="400"/>
+        </w:tabs>
+        <w:autoSpaceDE w:val="0"/>
+        <w:autoSpaceDN w:val="0"/>
+        <w:adjustRightInd w:val="0"/>
+        <w:rPr>
+          <w:rFonts w:asciiTheme="minorEastAsia" w:hAnsiTheme="minorEastAsia" w:cs="PingFang SC" w:hint="eastAsia"/>
+          <w:color w:val="000000"/>
+          <w:sz w:val="28"/>
+          <w:szCs w:val="28"/>
+        </w:rPr>
+      </w:pPr>
+      <w:r>
+        <w:rPr>
+          <w:rFonts w:asciiTheme="minorEastAsia" w:hAnsiTheme="minorEastAsia" w:cs="PingFang SC" w:hint="eastAsia"/>
+          <w:color w:val="000000"/>
+          <w:sz w:val="28"/>
+          <w:szCs w:val="28"/>
+        </w:rPr>
+        <w:t>3)工作在传输层的协议：TCP、UDP</w:t>
+      </w:r>
+    </w:p>
+    <w:p>
+      <w:pPr>
+        <w:widowControl w:val="0"/>
+        <w:tabs>
+          <w:tab w:val="left" w:pos="400"/>
+        </w:tabs>
+        <w:autoSpaceDE w:val="0"/>
+        <w:autoSpaceDN w:val="0"/>
+        <w:adjustRightInd w:val="0"/>
+        <w:rPr>
+          <w:rFonts w:asciiTheme="minorEastAsia" w:hAnsiTheme="minorEastAsia" w:cs="Helvetica"/>
+          <w:color w:val="000000"/>
+          <w:sz w:val="28"/>
+          <w:szCs w:val="28"/>
+        </w:rPr>
+      </w:pPr>
+    </w:p>
+    <w:p>
+      <w:pPr>
+        <w:widowControl w:val="0"/>
+        <w:tabs>
+          <w:tab w:val="left" w:pos="400"/>
+        </w:tabs>
+        <w:autoSpaceDE w:val="0"/>
+        <w:autoSpaceDN w:val="0"/>
+        <w:adjustRightInd w:val="0"/>
+        <w:rPr>
+          <w:rFonts w:asciiTheme="minorEastAsia" w:hAnsiTheme="minorEastAsia" w:cs="PingFang SC" w:hint="eastAsia"/>
+          <w:color w:val="000000"/>
+          <w:sz w:val="28"/>
+          <w:szCs w:val="28"/>
+        </w:rPr>
+      </w:pPr>
+      <w:r>
+        <w:rPr>
+          <w:rFonts w:asciiTheme="minorEastAsia" w:hAnsiTheme="minorEastAsia" w:cs="Helvetica" w:hint="eastAsia"/>
+          <w:color w:val="000000"/>
+          <w:sz w:val="28"/>
+          <w:szCs w:val="28"/>
+        </w:rPr>
+        <w:t xml:space="preserve">5. </w:t>
+      </w:r>
+      <w:r>
+        <w:rPr>
+          <w:rFonts w:asciiTheme="minorEastAsia" w:hAnsiTheme="minorEastAsia" w:cs="PingFang SC" w:hint="eastAsia"/>
+          <w:color w:val="000000"/>
+          <w:sz w:val="28"/>
+          <w:szCs w:val="28"/>
+        </w:rPr>
+        <w:t>会话层：为通信双方指定通信方式，并创建，注销会话</w:t>
+      </w:r>
+    </w:p>
+    <w:p>
+      <w:pPr>
+        <w:widowControl w:val="0"/>
+        <w:tabs>
+          <w:tab w:val="left" w:pos="400"/>
+        </w:tabs>
+        <w:autoSpaceDE w:val="0"/>
+        <w:autoSpaceDN w:val="0"/>
+        <w:adjustRightInd w:val="0"/>
+        <w:rPr>
+          <w:rFonts w:asciiTheme="minorEastAsia" w:hAnsiTheme="minorEastAsia" w:cs="PingFang SC" w:hint="eastAsia"/>
+          <w:color w:val="000000"/>
+          <w:sz w:val="28"/>
+          <w:szCs w:val="28"/>
+        </w:rPr>
+      </w:pPr>
+      <w:r>
+        <w:rPr>
+          <w:rFonts w:asciiTheme="minorEastAsia" w:hAnsiTheme="minorEastAsia" w:cs="PingFang SC" w:hint="eastAsia"/>
+          <w:color w:val="000000"/>
+          <w:sz w:val="28"/>
+          <w:szCs w:val="28"/>
+        </w:rPr>
+        <w:t>1）负责建立、管理和终止表示层实体之间的会话连接</w:t>
+      </w:r>
+    </w:p>
+    <w:p>
+      <w:pPr>
+        <w:widowControl w:val="0"/>
+        <w:tabs>
+          <w:tab w:val="left" w:pos="400"/>
+        </w:tabs>
+        <w:autoSpaceDE w:val="0"/>
+        <w:autoSpaceDN w:val="0"/>
+        <w:adjustRightInd w:val="0"/>
+        <w:rPr>
+          <w:rFonts w:asciiTheme="minorEastAsia" w:hAnsiTheme="minorEastAsia" w:cs="PingFang SC" w:hint="eastAsia"/>
+          <w:color w:val="000000"/>
+          <w:sz w:val="28"/>
+          <w:szCs w:val="28"/>
+        </w:rPr>
+      </w:pPr>
+      <w:r>
+        <w:rPr>
+          <w:rFonts w:asciiTheme="minorEastAsia" w:hAnsiTheme="minorEastAsia" w:cs="PingFang SC" w:hint="eastAsia"/>
+          <w:color w:val="000000"/>
+          <w:sz w:val="28"/>
+          <w:szCs w:val="28"/>
+        </w:rPr>
+        <w:t>2）在设备或节点之间提供会话控制</w:t>
+      </w:r>
+    </w:p>
+    <w:p>
+      <w:pPr>
+        <w:widowControl w:val="0"/>
+        <w:tabs>
+          <w:tab w:val="left" w:pos="400"/>
+        </w:tabs>
+        <w:autoSpaceDE w:val="0"/>
+        <w:autoSpaceDN w:val="0"/>
+        <w:adjustRightInd w:val="0"/>
+        <w:rPr>
+          <w:rFonts w:asciiTheme="minorEastAsia" w:hAnsiTheme="minorEastAsia" w:cs="PingFang SC" w:hint="eastAsia"/>
+          <w:color w:val="000000"/>
+          <w:sz w:val="28"/>
+          <w:szCs w:val="28"/>
+        </w:rPr>
+      </w:pPr>
+      <w:r>
+        <w:rPr>
+          <w:rFonts w:asciiTheme="minorEastAsia" w:hAnsiTheme="minorEastAsia" w:cs="PingFang SC" w:hint="eastAsia"/>
+          <w:color w:val="000000"/>
+          <w:sz w:val="28"/>
+          <w:szCs w:val="28"/>
+        </w:rPr>
+        <w:t>3）在系统之间协调通信过程</w:t>
+      </w:r>
+    </w:p>
+    <w:p>
+      <w:pPr>
+        <w:widowControl w:val="0"/>
+        <w:tabs>
+          <w:tab w:val="left" w:pos="400"/>
+        </w:tabs>
+        <w:autoSpaceDE w:val="0"/>
+        <w:autoSpaceDN w:val="0"/>
+        <w:adjustRightInd w:val="0"/>
+        <w:rPr>
+          <w:rFonts w:asciiTheme="minorEastAsia" w:hAnsiTheme="minorEastAsia" w:cs="Helvetica"/>
+          <w:color w:val="000000"/>
+          <w:sz w:val="28"/>
+          <w:szCs w:val="28"/>
+        </w:rPr>
+      </w:pPr>
+    </w:p>
+    <w:p>
+      <w:pPr>
+        <w:widowControl w:val="0"/>
+        <w:tabs>
+          <w:tab w:val="left" w:pos="400"/>
+        </w:tabs>
+        <w:autoSpaceDE w:val="0"/>
+        <w:autoSpaceDN w:val="0"/>
+        <w:adjustRightInd w:val="0"/>
+        <w:rPr>
+          <w:rFonts w:asciiTheme="minorEastAsia" w:hAnsiTheme="minorEastAsia" w:cs="PingFang SC" w:hint="eastAsia"/>
+          <w:color w:val="000000"/>
+          <w:sz w:val="28"/>
+          <w:szCs w:val="28"/>
+        </w:rPr>
+      </w:pPr>
+      <w:r>
+        <w:rPr>
+          <w:rFonts w:asciiTheme="minorEastAsia" w:hAnsiTheme="minorEastAsia" w:cs="Helvetica" w:hint="eastAsia"/>
+          <w:color w:val="000000"/>
+          <w:sz w:val="28"/>
+          <w:szCs w:val="28"/>
+        </w:rPr>
+        <w:t xml:space="preserve">6. </w:t>
+      </w:r>
+      <w:r>
+        <w:rPr>
+          <w:rFonts w:asciiTheme="minorEastAsia" w:hAnsiTheme="minorEastAsia" w:cs="PingFang SC" w:hint="eastAsia"/>
+          <w:color w:val="000000"/>
+          <w:sz w:val="28"/>
+          <w:szCs w:val="28"/>
+        </w:rPr>
+        <w:t>表示层：数据和信息的转换，数据压缩解压缩，加密解密</w:t>
+      </w:r>
+    </w:p>
+    <w:p>
+      <w:pPr>
+        <w:widowControl w:val="0"/>
+        <w:tabs>
+          <w:tab w:val="left" w:pos="400"/>
+        </w:tabs>
+        <w:autoSpaceDE w:val="0"/>
+        <w:autoSpaceDN w:val="0"/>
+        <w:adjustRightInd w:val="0"/>
+        <w:rPr>
+          <w:rFonts w:asciiTheme="minorEastAsia" w:hAnsiTheme="minorEastAsia" w:cs="PingFang SC" w:hint="eastAsia"/>
+          <w:color w:val="000000"/>
+          <w:sz w:val="28"/>
+          <w:szCs w:val="28"/>
+        </w:rPr>
+      </w:pPr>
+      <w:r>
+        <w:rPr>
+          <w:rFonts w:asciiTheme="minorEastAsia" w:hAnsiTheme="minorEastAsia" w:cs="PingFang SC" w:hint="eastAsia"/>
+          <w:color w:val="000000"/>
+          <w:sz w:val="28"/>
+          <w:szCs w:val="28"/>
+        </w:rPr>
+        <w:t>1）数据的解码和编码</w:t>
+      </w:r>
+    </w:p>
+    <w:p>
+      <w:pPr>
+        <w:widowControl w:val="0"/>
+        <w:tabs>
+          <w:tab w:val="left" w:pos="400"/>
+        </w:tabs>
+        <w:autoSpaceDE w:val="0"/>
+        <w:autoSpaceDN w:val="0"/>
+        <w:adjustRightInd w:val="0"/>
+        <w:rPr>
+          <w:rFonts w:asciiTheme="minorEastAsia" w:hAnsiTheme="minorEastAsia" w:cs="PingFang SC" w:hint="eastAsia"/>
+          <w:color w:val="000000"/>
+          <w:sz w:val="28"/>
+          <w:szCs w:val="28"/>
+        </w:rPr>
+      </w:pPr>
+      <w:r>
+        <w:rPr>
+          <w:rFonts w:asciiTheme="minorEastAsia" w:hAnsiTheme="minorEastAsia" w:cs="PingFang SC" w:hint="eastAsia"/>
+          <w:color w:val="000000"/>
+          <w:sz w:val="28"/>
+          <w:szCs w:val="28"/>
+        </w:rPr>
+        <w:t>2）</w:t>
+      </w:r>
+      <w:r>
+        <w:rPr>
+          <w:rFonts w:asciiTheme="minorEastAsia" w:hAnsiTheme="minorEastAsia" w:cs="PingFang SC" w:hint="eastAsia"/>
+          <w:color w:val="000000"/>
+          <w:sz w:val="28"/>
+          <w:szCs w:val="28"/>
+        </w:rPr>
+        <w:t>数据的</w:t>
+      </w:r>
+      <w:r>
+        <w:rPr>
+          <w:rFonts w:asciiTheme="minorEastAsia" w:hAnsiTheme="minorEastAsia" w:cs="PingFang SC" w:hint="eastAsia"/>
+          <w:color w:val="000000"/>
+          <w:sz w:val="28"/>
+          <w:szCs w:val="28"/>
+        </w:rPr>
+        <w:t>加密和解密</w:t>
+      </w:r>
+    </w:p>
+    <w:p>
+      <w:pPr>
+        <w:widowControl w:val="0"/>
+        <w:tabs>
+          <w:tab w:val="left" w:pos="400"/>
+        </w:tabs>
+        <w:autoSpaceDE w:val="0"/>
+        <w:autoSpaceDN w:val="0"/>
+        <w:adjustRightInd w:val="0"/>
+        <w:rPr>
+          <w:rFonts w:asciiTheme="minorEastAsia" w:hAnsiTheme="minorEastAsia" w:cs="PingFang SC" w:hint="eastAsia"/>
+          <w:color w:val="000000"/>
+          <w:sz w:val="28"/>
+          <w:szCs w:val="28"/>
+        </w:rPr>
+      </w:pPr>
+      <w:r>
+        <w:rPr>
+          <w:rFonts w:asciiTheme="minorEastAsia" w:hAnsiTheme="minorEastAsia" w:cs="PingFang SC" w:hint="eastAsia"/>
+          <w:color w:val="000000"/>
+          <w:sz w:val="28"/>
+          <w:szCs w:val="28"/>
+        </w:rPr>
+        <w:t>3）</w:t>
+      </w:r>
+      <w:r>
+        <w:rPr>
+          <w:rFonts w:asciiTheme="minorEastAsia" w:hAnsiTheme="minorEastAsia" w:cs="PingFang SC" w:hint="eastAsia"/>
+          <w:color w:val="000000"/>
+          <w:sz w:val="28"/>
+          <w:szCs w:val="28"/>
+        </w:rPr>
+        <w:t>数据的</w:t>
+      </w:r>
+      <w:r>
+        <w:rPr>
+          <w:rFonts w:asciiTheme="minorEastAsia" w:hAnsiTheme="minorEastAsia" w:cs="PingFang SC" w:hint="eastAsia"/>
+          <w:color w:val="000000"/>
+          <w:sz w:val="28"/>
+          <w:szCs w:val="28"/>
+        </w:rPr>
+        <w:t>压缩和解压</w:t>
+      </w:r>
+    </w:p>
+    <w:p>
+      <w:pPr>
+        <w:widowControl w:val="0"/>
+        <w:tabs>
+          <w:tab w:val="left" w:pos="400"/>
+        </w:tabs>
+        <w:autoSpaceDE w:val="0"/>
+        <w:autoSpaceDN w:val="0"/>
+        <w:adjustRightInd w:val="0"/>
+        <w:rPr>
+          <w:rFonts w:asciiTheme="minorEastAsia" w:hAnsiTheme="minorEastAsia" w:cs="PingFang SC" w:hint="eastAsia"/>
+          <w:color w:val="000000"/>
+          <w:sz w:val="28"/>
+          <w:szCs w:val="28"/>
+        </w:rPr>
+      </w:pPr>
+      <w:r>
+        <w:rPr>
+          <w:rFonts w:asciiTheme="minorEastAsia" w:hAnsiTheme="minorEastAsia" w:cs="PingFang SC" w:hint="eastAsia"/>
+          <w:color w:val="000000"/>
+          <w:sz w:val="28"/>
+          <w:szCs w:val="28"/>
+        </w:rPr>
+        <w:t>4）常见的标准：ASCII、JPEG</w:t>
+      </w:r>
+    </w:p>
+    <w:p>
+      <w:pPr>
+        <w:rPr>
+          <w:rFonts w:asciiTheme="minorEastAsia" w:hAnsiTheme="minorEastAsia" w:cs="Helvetica"/>
+          <w:color w:val="000000"/>
+          <w:sz w:val="28"/>
+          <w:szCs w:val="28"/>
+        </w:rPr>
+      </w:pPr>
+    </w:p>
+    <w:p>
+      <w:pPr>
+        <w:rPr>
+          <w:rFonts w:asciiTheme="minorEastAsia" w:hAnsiTheme="minorEastAsia" w:cs="Helvetica" w:hint="eastAsia"/>
+          <w:color w:val="000000"/>
+          <w:sz w:val="28"/>
+          <w:szCs w:val="28"/>
+        </w:rPr>
+      </w:pPr>
+      <w:r>
+        <w:rPr>
+          <w:rFonts w:asciiTheme="minorEastAsia" w:hAnsiTheme="minorEastAsia" w:cs="Helvetica" w:hint="eastAsia"/>
+          <w:color w:val="000000"/>
+          <w:sz w:val="28"/>
+          <w:szCs w:val="28"/>
+        </w:rPr>
+        <w:t xml:space="preserve">7. </w:t>
+      </w:r>
+      <w:r>
+        <w:rPr>
+          <w:rFonts w:asciiTheme="minorEastAsia" w:hAnsiTheme="minorEastAsia" w:cs="PingFang SC" w:hint="eastAsia"/>
+          <w:color w:val="000000"/>
+          <w:sz w:val="28"/>
+          <w:szCs w:val="28"/>
+        </w:rPr>
+        <w:t>应用层：各种应用程序，协议</w:t>
+      </w:r>
+      <w:r>
+        <w:rPr>
+          <w:rFonts w:asciiTheme="minorEastAsia" w:hAnsiTheme="minorEastAsia" w:cs="Helvetica" w:hint="eastAsia"/>
+          <w:color w:val="000000"/>
+          <w:sz w:val="28"/>
+          <w:szCs w:val="28"/>
+        </w:rPr>
+        <w:t xml:space="preserve"> </w:t>
+      </w:r>
+    </w:p>
+    <w:p>
+      <w:pPr>
+        <w:rPr>
+          <w:rFonts w:asciiTheme="minorEastAsia" w:hAnsiTheme="minorEastAsia" w:cs="Helvetica" w:hint="eastAsia"/>
+          <w:color w:val="000000"/>
+          <w:sz w:val="28"/>
+          <w:szCs w:val="28"/>
+        </w:rPr>
+      </w:pPr>
+      <w:r>
+        <w:rPr>
+          <w:rFonts w:asciiTheme="minorEastAsia" w:hAnsiTheme="minorEastAsia" w:cs="Helvetica" w:hint="eastAsia"/>
+          <w:color w:val="000000"/>
+          <w:sz w:val="28"/>
+          <w:szCs w:val="28"/>
+        </w:rPr>
+        <w:t>1）为应用软件提供接口，使应用程序能够使用网络服务</w:t>
+      </w:r>
+    </w:p>
+    <w:p>
+      <w:pPr>
+        <w:rPr>
+          <w:rFonts w:asciiTheme="minorEastAsia" w:hAnsiTheme="minorEastAsia"/>
+          <w:sz w:val="28"/>
+          <w:szCs w:val="28"/>
+        </w:rPr>
+      </w:pPr>
+      <w:r>
+        <w:rPr>
+          <w:rFonts w:asciiTheme="minorEastAsia" w:hAnsiTheme="minorEastAsia" w:cs="Helvetica" w:hint="eastAsia"/>
+          <w:color w:val="000000"/>
+          <w:sz w:val="28"/>
+          <w:szCs w:val="28"/>
+        </w:rPr>
+        <w:t>2）常见应用层协议：http、ftp、dns、telnet</w:t>
+      </w:r>
       <w:bookmarkStart w:id="0" w:name="_GoBack"/>
       <w:bookmarkEnd w:id="0"/>
-    </w:p>
-    <w:p>
-      <w:pPr>
-        <w:widowControl w:val="0"/>
-        <w:tabs>
-          <w:tab w:val="left" w:pos="400"/>
-        </w:tabs>
-        <w:autoSpaceDE w:val="0"/>
-        <w:autoSpaceDN w:val="0"/>
-        <w:adjustRightInd w:val="0"/>
-        <w:rPr>
-          <w:rFonts w:asciiTheme="minorEastAsia" w:hAnsiTheme="minorEastAsia" w:cs="Helvetica"/>
-          <w:color w:val="000000"/>
-          <w:sz w:val="28"/>
-          <w:szCs w:val="28"/>
-        </w:rPr>
-      </w:pPr>
-    </w:p>
-    <w:p>
-      <w:pPr>
-        <w:widowControl w:val="0"/>
-        <w:tabs>
-          <w:tab w:val="left" w:pos="400"/>
-        </w:tabs>
-        <w:autoSpaceDE w:val="0"/>
-        <w:autoSpaceDN w:val="0"/>
-        <w:adjustRightInd w:val="0"/>
-        <w:rPr>
-          <w:rFonts w:asciiTheme="minorEastAsia" w:hAnsiTheme="minorEastAsia" w:cs="Helvetica"/>
-          <w:color w:val="000000"/>
-          <w:sz w:val="28"/>
-          <w:szCs w:val="28"/>
-        </w:rPr>
-      </w:pPr>
-      <w:r>
-        <w:rPr>
-          <w:rFonts w:asciiTheme="minorEastAsia" w:hAnsiTheme="minorEastAsia" w:cs="Helvetica" w:hint="eastAsia"/>
-          <w:color w:val="000000"/>
-          <w:sz w:val="28"/>
-          <w:szCs w:val="28"/>
-        </w:rPr>
-        <w:t xml:space="preserve">4. </w:t>
-      </w:r>
-      <w:r>
-        <w:rPr>
-          <w:rFonts w:asciiTheme="minorEastAsia" w:hAnsiTheme="minorEastAsia" w:cs="PingFang SC" w:hint="eastAsia"/>
-          <w:color w:val="000000"/>
-          <w:sz w:val="28"/>
-          <w:szCs w:val="28"/>
-        </w:rPr>
-        <w:t>传输层：提供可靠或不可靠的端到端传输</w:t>
-      </w:r>
-    </w:p>
-    <w:p>
-      <w:pPr>
-        <w:widowControl w:val="0"/>
-        <w:tabs>
-          <w:tab w:val="left" w:pos="400"/>
-        </w:tabs>
-        <w:autoSpaceDE w:val="0"/>
-        <w:autoSpaceDN w:val="0"/>
-        <w:adjustRightInd w:val="0"/>
-        <w:rPr>
-          <w:rFonts w:asciiTheme="minorEastAsia" w:hAnsiTheme="minorEastAsia" w:cs="Helvetica"/>
-          <w:color w:val="000000"/>
-          <w:sz w:val="28"/>
-          <w:szCs w:val="28"/>
-        </w:rPr>
-      </w:pPr>
-      <w:r>
-        <w:rPr>
-          <w:rFonts w:asciiTheme="minorEastAsia" w:hAnsiTheme="minorEastAsia" w:cs="Helvetica" w:hint="eastAsia"/>
-          <w:color w:val="000000"/>
-          <w:sz w:val="28"/>
-          <w:szCs w:val="28"/>
-        </w:rPr>
-        <w:t xml:space="preserve">5. </w:t>
-      </w:r>
-      <w:r>
-        <w:rPr>
-          <w:rFonts w:asciiTheme="minorEastAsia" w:hAnsiTheme="minorEastAsia" w:cs="PingFang SC" w:hint="eastAsia"/>
-          <w:color w:val="000000"/>
-          <w:sz w:val="28"/>
-          <w:szCs w:val="28"/>
-        </w:rPr>
-        <w:t>会话层：为通信双方指定通信方式，并创建，注销会话</w:t>
-      </w:r>
-    </w:p>
-    <w:p>
-      <w:pPr>
-        <w:widowControl w:val="0"/>
-        <w:tabs>
-          <w:tab w:val="left" w:pos="400"/>
-        </w:tabs>
-        <w:autoSpaceDE w:val="0"/>
-        <w:autoSpaceDN w:val="0"/>
-        <w:adjustRightInd w:val="0"/>
-        <w:rPr>
-          <w:rFonts w:asciiTheme="minorEastAsia" w:hAnsiTheme="minorEastAsia" w:cs="Helvetica"/>
-          <w:color w:val="000000"/>
-          <w:sz w:val="28"/>
-          <w:szCs w:val="28"/>
-        </w:rPr>
-      </w:pPr>
-      <w:r>
-        <w:rPr>
-          <w:rFonts w:asciiTheme="minorEastAsia" w:hAnsiTheme="minorEastAsia" w:cs="Helvetica" w:hint="eastAsia"/>
-          <w:color w:val="000000"/>
-          <w:sz w:val="28"/>
-          <w:szCs w:val="28"/>
-        </w:rPr>
-        <w:t xml:space="preserve">6. </w:t>
-      </w:r>
-      <w:r>
-        <w:rPr>
-          <w:rFonts w:asciiTheme="minorEastAsia" w:hAnsiTheme="minorEastAsia" w:cs="PingFang SC" w:hint="eastAsia"/>
-          <w:color w:val="000000"/>
-          <w:sz w:val="28"/>
-          <w:szCs w:val="28"/>
-        </w:rPr>
-        <w:t>表示层：数据和信息的转换，数据压缩解压缩，加密解密</w:t>
-      </w:r>
-    </w:p>
-    <w:p>
-      <w:pPr>
-        <w:rPr>
-          <w:rFonts w:asciiTheme="minorEastAsia" w:hAnsiTheme="minorEastAsia"/>
-          <w:sz w:val="28"/>
-          <w:szCs w:val="28"/>
-        </w:rPr>
-      </w:pPr>
-      <w:r>
-        <w:rPr>
-          <w:rFonts w:asciiTheme="minorEastAsia" w:hAnsiTheme="minorEastAsia" w:cs="Helvetica" w:hint="eastAsia"/>
-          <w:color w:val="000000"/>
-          <w:sz w:val="28"/>
-          <w:szCs w:val="28"/>
-        </w:rPr>
-        <w:t xml:space="preserve">7. </w:t>
-      </w:r>
-      <w:r>
-        <w:rPr>
-          <w:rFonts w:asciiTheme="minorEastAsia" w:hAnsiTheme="minorEastAsia" w:cs="PingFang SC" w:hint="eastAsia"/>
-          <w:color w:val="000000"/>
-          <w:sz w:val="28"/>
-          <w:szCs w:val="28"/>
-        </w:rPr>
-        <w:t>应用层：各种应用程序，协议</w:t>
-      </w:r>
-      <w:r>
-        <w:rPr>
-          <w:rFonts w:asciiTheme="minorEastAsia" w:hAnsiTheme="minorEastAsia" w:cs="Helvetica" w:hint="eastAsia"/>
-          <w:color w:val="000000"/>
-          <w:sz w:val="28"/>
-          <w:szCs w:val="28"/>
-        </w:rPr>
-        <w:t xml:space="preserve">  </w:t>
-      </w:r>
     </w:p>
     <w:sectPr>
       <w:pgSz w:w="12240" w:h="15840"/>

</xml_diff>

<commit_message>
Add features of TCP & UDP.
</commit_message>
<xml_diff>
--- a/data communication/note.docx
+++ b/data communication/note.docx
@@ -2265,8 +2265,378 @@
           <w:szCs w:val="28"/>
         </w:rPr>
       </w:pPr>
+    </w:p>
+    <w:p>
+      <w:pPr>
+        <w:rPr>
+          <w:rFonts w:asciiTheme="minorEastAsia" w:hAnsiTheme="minorEastAsia" w:cs="Helvetica" w:hint="eastAsia"/>
+          <w:color w:val="000000"/>
+          <w:sz w:val="28"/>
+          <w:szCs w:val="28"/>
+        </w:rPr>
+      </w:pPr>
+      <w:r>
+        <w:rPr>
+          <w:rFonts w:asciiTheme="minorEastAsia" w:hAnsiTheme="minorEastAsia" w:cs="Helvetica" w:hint="eastAsia"/>
+          <w:color w:val="000000"/>
+          <w:sz w:val="28"/>
+          <w:szCs w:val="28"/>
+        </w:rPr>
+        <w:t>TCP &amp; UDP</w:t>
+      </w:r>
+    </w:p>
+    <w:p>
+      <w:pPr>
+        <w:rPr>
+          <w:rFonts w:asciiTheme="minorEastAsia" w:hAnsiTheme="minorEastAsia" w:cs="Helvetica" w:hint="eastAsia"/>
+          <w:color w:val="000000"/>
+          <w:sz w:val="28"/>
+          <w:szCs w:val="28"/>
+        </w:rPr>
+      </w:pPr>
+      <w:r>
+        <w:rPr>
+          <w:rFonts w:asciiTheme="minorEastAsia" w:hAnsiTheme="minorEastAsia" w:cs="Helvetica" w:hint="eastAsia"/>
+          <w:color w:val="000000"/>
+          <w:sz w:val="28"/>
+          <w:szCs w:val="28"/>
+        </w:rPr>
+        <w:t>传输控制协议TCP</w:t>
+      </w:r>
+    </w:p>
+    <w:p>
+      <w:pPr>
+        <w:rPr>
+          <w:rFonts w:asciiTheme="minorEastAsia" w:hAnsiTheme="minorEastAsia" w:cs="Helvetica" w:hint="eastAsia"/>
+          <w:color w:val="000000"/>
+          <w:sz w:val="28"/>
+          <w:szCs w:val="28"/>
+        </w:rPr>
+      </w:pPr>
+      <w:r>
+        <w:rPr>
+          <w:rFonts w:asciiTheme="minorEastAsia" w:hAnsiTheme="minorEastAsia" w:cs="Helvetica" w:hint="eastAsia"/>
+          <w:color w:val="000000"/>
+          <w:sz w:val="28"/>
+          <w:szCs w:val="28"/>
+        </w:rPr>
+        <w:t>1.</w:t>
+      </w:r>
+      <w:r>
+        <w:rPr>
+          <w:rFonts w:asciiTheme="minorEastAsia" w:hAnsiTheme="minorEastAsia" w:cs="Helvetica" w:hint="eastAsia"/>
+          <w:color w:val="000000"/>
+          <w:sz w:val="28"/>
+          <w:szCs w:val="28"/>
+        </w:rPr>
+        <w:t>面向连接</w:t>
+      </w:r>
+    </w:p>
+    <w:p>
+      <w:pPr>
+        <w:rPr>
+          <w:rFonts w:asciiTheme="minorEastAsia" w:hAnsiTheme="minorEastAsia" w:cs="Helvetica" w:hint="eastAsia"/>
+          <w:color w:val="000000"/>
+          <w:sz w:val="28"/>
+          <w:szCs w:val="28"/>
+        </w:rPr>
+      </w:pPr>
+      <w:r>
+        <w:rPr>
+          <w:rFonts w:asciiTheme="minorEastAsia" w:hAnsiTheme="minorEastAsia" w:cs="Helvetica" w:hint="eastAsia"/>
+          <w:color w:val="000000"/>
+          <w:sz w:val="28"/>
+          <w:szCs w:val="28"/>
+        </w:rPr>
+        <w:t>2.</w:t>
+      </w:r>
+      <w:r>
+        <w:rPr>
+          <w:rFonts w:asciiTheme="minorEastAsia" w:hAnsiTheme="minorEastAsia" w:cs="Helvetica" w:hint="eastAsia"/>
+          <w:color w:val="000000"/>
+          <w:sz w:val="28"/>
+          <w:szCs w:val="28"/>
+        </w:rPr>
+        <w:t>可靠传输</w:t>
+      </w:r>
+    </w:p>
+    <w:p>
+      <w:pPr>
+        <w:rPr>
+          <w:rFonts w:asciiTheme="minorEastAsia" w:hAnsiTheme="minorEastAsia" w:cs="Helvetica" w:hint="eastAsia"/>
+          <w:color w:val="000000"/>
+          <w:sz w:val="28"/>
+          <w:szCs w:val="28"/>
+        </w:rPr>
+      </w:pPr>
+      <w:r>
+        <w:rPr>
+          <w:rFonts w:asciiTheme="minorEastAsia" w:hAnsiTheme="minorEastAsia" w:cs="Helvetica" w:hint="eastAsia"/>
+          <w:color w:val="000000"/>
+          <w:sz w:val="28"/>
+          <w:szCs w:val="28"/>
+        </w:rPr>
+        <w:t>3.流控及窗口机制</w:t>
+      </w:r>
+    </w:p>
+    <w:p>
+      <w:pPr>
+        <w:rPr>
+          <w:rFonts w:asciiTheme="minorEastAsia" w:hAnsiTheme="minorEastAsia" w:cs="Helvetica" w:hint="eastAsia"/>
+          <w:color w:val="000000"/>
+          <w:sz w:val="28"/>
+          <w:szCs w:val="28"/>
+        </w:rPr>
+      </w:pPr>
+      <w:r>
+        <w:rPr>
+          <w:rFonts w:asciiTheme="minorEastAsia" w:hAnsiTheme="minorEastAsia" w:cs="Helvetica" w:hint="eastAsia"/>
+          <w:color w:val="000000"/>
+          <w:sz w:val="28"/>
+          <w:szCs w:val="28"/>
+        </w:rPr>
+        <w:t>4.使用TCP的应用：</w:t>
+      </w:r>
+    </w:p>
+    <w:p>
+      <w:pPr>
+        <w:rPr>
+          <w:rFonts w:asciiTheme="minorEastAsia" w:hAnsiTheme="minorEastAsia" w:cs="Helvetica" w:hint="eastAsia"/>
+          <w:color w:val="000000"/>
+          <w:sz w:val="28"/>
+          <w:szCs w:val="28"/>
+        </w:rPr>
+      </w:pPr>
+      <w:r>
+        <w:rPr>
+          <w:rFonts w:asciiTheme="minorEastAsia" w:hAnsiTheme="minorEastAsia" w:cs="Helvetica" w:hint="eastAsia"/>
+          <w:color w:val="000000"/>
+          <w:sz w:val="28"/>
+          <w:szCs w:val="28"/>
+        </w:rPr>
+        <w:t>1）Web浏览器</w:t>
+      </w:r>
+    </w:p>
+    <w:p>
+      <w:pPr>
+        <w:rPr>
+          <w:rFonts w:asciiTheme="minorEastAsia" w:hAnsiTheme="minorEastAsia" w:cs="Helvetica" w:hint="eastAsia"/>
+          <w:color w:val="000000"/>
+          <w:sz w:val="28"/>
+          <w:szCs w:val="28"/>
+        </w:rPr>
+      </w:pPr>
+      <w:r>
+        <w:rPr>
+          <w:rFonts w:asciiTheme="minorEastAsia" w:hAnsiTheme="minorEastAsia" w:cs="Helvetica" w:hint="eastAsia"/>
+          <w:color w:val="000000"/>
+          <w:sz w:val="28"/>
+          <w:szCs w:val="28"/>
+        </w:rPr>
+        <w:t>2）文件传输程序</w:t>
+      </w:r>
+    </w:p>
+    <w:p>
+      <w:pPr>
+        <w:rPr>
+          <w:rFonts w:asciiTheme="minorEastAsia" w:hAnsiTheme="minorEastAsia" w:cs="Helvetica" w:hint="eastAsia"/>
+          <w:color w:val="000000"/>
+          <w:sz w:val="28"/>
+          <w:szCs w:val="28"/>
+        </w:rPr>
+      </w:pPr>
+      <w:r>
+        <w:rPr>
+          <w:rFonts w:asciiTheme="minorEastAsia" w:hAnsiTheme="minorEastAsia" w:cs="Helvetica" w:hint="eastAsia"/>
+          <w:color w:val="000000"/>
+          <w:sz w:val="28"/>
+          <w:szCs w:val="28"/>
+        </w:rPr>
+        <w:t>3）电子邮件</w:t>
+      </w:r>
+    </w:p>
+    <w:p>
+      <w:pPr>
+        <w:rPr>
+          <w:rFonts w:asciiTheme="minorEastAsia" w:hAnsiTheme="minorEastAsia" w:cs="Helvetica" w:hint="eastAsia"/>
+          <w:color w:val="000000"/>
+          <w:sz w:val="28"/>
+          <w:szCs w:val="28"/>
+        </w:rPr>
+      </w:pPr>
       <w:bookmarkStart w:id="0" w:name="_GoBack"/>
       <w:bookmarkEnd w:id="0"/>
+    </w:p>
+    <w:p>
+      <w:pPr>
+        <w:rPr>
+          <w:rFonts w:asciiTheme="minorEastAsia" w:hAnsiTheme="minorEastAsia" w:cs="Helvetica" w:hint="eastAsia"/>
+          <w:color w:val="000000"/>
+          <w:sz w:val="28"/>
+          <w:szCs w:val="28"/>
+        </w:rPr>
+      </w:pPr>
+      <w:r>
+        <w:rPr>
+          <w:rFonts w:asciiTheme="minorEastAsia" w:hAnsiTheme="minorEastAsia" w:cs="Helvetica" w:hint="eastAsia"/>
+          <w:color w:val="000000"/>
+          <w:sz w:val="28"/>
+          <w:szCs w:val="28"/>
+        </w:rPr>
+        <w:t>用户数据报协议UDP</w:t>
+      </w:r>
+    </w:p>
+    <w:p>
+      <w:pPr>
+        <w:rPr>
+          <w:rFonts w:asciiTheme="minorEastAsia" w:hAnsiTheme="minorEastAsia" w:cs="Helvetica" w:hint="eastAsia"/>
+          <w:color w:val="000000"/>
+          <w:sz w:val="28"/>
+          <w:szCs w:val="28"/>
+        </w:rPr>
+      </w:pPr>
+      <w:r>
+        <w:rPr>
+          <w:rFonts w:asciiTheme="minorEastAsia" w:hAnsiTheme="minorEastAsia" w:cs="Helvetica" w:hint="eastAsia"/>
+          <w:color w:val="000000"/>
+          <w:sz w:val="28"/>
+          <w:szCs w:val="28"/>
+        </w:rPr>
+        <w:t>1.</w:t>
+      </w:r>
+      <w:r>
+        <w:rPr>
+          <w:rFonts w:asciiTheme="minorEastAsia" w:hAnsiTheme="minorEastAsia" w:cs="Helvetica" w:hint="eastAsia"/>
+          <w:color w:val="000000"/>
+          <w:sz w:val="28"/>
+          <w:szCs w:val="28"/>
+        </w:rPr>
+        <w:t>无连接</w:t>
+      </w:r>
+    </w:p>
+    <w:p>
+      <w:pPr>
+        <w:rPr>
+          <w:rFonts w:asciiTheme="minorEastAsia" w:hAnsiTheme="minorEastAsia" w:cs="Helvetica" w:hint="eastAsia"/>
+          <w:color w:val="000000"/>
+          <w:sz w:val="28"/>
+          <w:szCs w:val="28"/>
+        </w:rPr>
+      </w:pPr>
+      <w:r>
+        <w:rPr>
+          <w:rFonts w:asciiTheme="minorEastAsia" w:hAnsiTheme="minorEastAsia" w:cs="Helvetica" w:hint="eastAsia"/>
+          <w:color w:val="000000"/>
+          <w:sz w:val="28"/>
+          <w:szCs w:val="28"/>
+        </w:rPr>
+        <w:t>2.不可靠传输</w:t>
+      </w:r>
+    </w:p>
+    <w:p>
+      <w:pPr>
+        <w:rPr>
+          <w:rFonts w:asciiTheme="minorEastAsia" w:hAnsiTheme="minorEastAsia" w:cs="Helvetica" w:hint="eastAsia"/>
+          <w:color w:val="000000"/>
+          <w:sz w:val="28"/>
+          <w:szCs w:val="28"/>
+        </w:rPr>
+      </w:pPr>
+      <w:r>
+        <w:rPr>
+          <w:rFonts w:asciiTheme="minorEastAsia" w:hAnsiTheme="minorEastAsia" w:cs="Helvetica" w:hint="eastAsia"/>
+          <w:color w:val="000000"/>
+          <w:sz w:val="28"/>
+          <w:szCs w:val="28"/>
+        </w:rPr>
+        <w:t>3.尽力而为的传输</w:t>
+      </w:r>
+    </w:p>
+    <w:p>
+      <w:pPr>
+        <w:rPr>
+          <w:rFonts w:asciiTheme="minorEastAsia" w:hAnsiTheme="minorEastAsia" w:cs="Helvetica" w:hint="eastAsia"/>
+          <w:color w:val="000000"/>
+          <w:sz w:val="28"/>
+          <w:szCs w:val="28"/>
+        </w:rPr>
+      </w:pPr>
+      <w:r>
+        <w:rPr>
+          <w:rFonts w:asciiTheme="minorEastAsia" w:hAnsiTheme="minorEastAsia" w:cs="Helvetica" w:hint="eastAsia"/>
+          <w:color w:val="000000"/>
+          <w:sz w:val="28"/>
+          <w:szCs w:val="28"/>
+        </w:rPr>
+        <w:t>4.使用UDP的应用：</w:t>
+      </w:r>
+    </w:p>
+    <w:p>
+      <w:pPr>
+        <w:rPr>
+          <w:rFonts w:asciiTheme="minorEastAsia" w:hAnsiTheme="minorEastAsia" w:cs="Helvetica" w:hint="eastAsia"/>
+          <w:color w:val="000000"/>
+          <w:sz w:val="28"/>
+          <w:szCs w:val="28"/>
+        </w:rPr>
+      </w:pPr>
+      <w:r>
+        <w:rPr>
+          <w:rFonts w:asciiTheme="minorEastAsia" w:hAnsiTheme="minorEastAsia" w:cs="Helvetica" w:hint="eastAsia"/>
+          <w:color w:val="000000"/>
+          <w:sz w:val="28"/>
+          <w:szCs w:val="28"/>
+        </w:rPr>
+        <w:t>1）视频流</w:t>
+      </w:r>
+    </w:p>
+    <w:p>
+      <w:pPr>
+        <w:rPr>
+          <w:rFonts w:asciiTheme="minorEastAsia" w:hAnsiTheme="minorEastAsia" w:cs="Helvetica" w:hint="eastAsia"/>
+          <w:color w:val="000000"/>
+          <w:sz w:val="28"/>
+          <w:szCs w:val="28"/>
+        </w:rPr>
+      </w:pPr>
+      <w:r>
+        <w:rPr>
+          <w:rFonts w:asciiTheme="minorEastAsia" w:hAnsiTheme="minorEastAsia" w:cs="Helvetica" w:hint="eastAsia"/>
+          <w:color w:val="000000"/>
+          <w:sz w:val="28"/>
+          <w:szCs w:val="28"/>
+        </w:rPr>
+        <w:t>2）IP语音（VoIP）</w:t>
+      </w:r>
+    </w:p>
+    <w:p>
+      <w:pPr>
+        <w:rPr>
+          <w:rFonts w:asciiTheme="minorEastAsia" w:hAnsiTheme="minorEastAsia" w:cs="Helvetica" w:hint="eastAsia"/>
+          <w:color w:val="000000"/>
+          <w:sz w:val="28"/>
+          <w:szCs w:val="28"/>
+        </w:rPr>
+      </w:pPr>
+      <w:r>
+        <w:rPr>
+          <w:rFonts w:asciiTheme="minorEastAsia" w:hAnsiTheme="minorEastAsia" w:cs="Helvetica" w:hint="eastAsia"/>
+          <w:color w:val="000000"/>
+          <w:sz w:val="28"/>
+          <w:szCs w:val="28"/>
+        </w:rPr>
+        <w:t>3）域名系统（DNS）</w:t>
+      </w:r>
+    </w:p>
+    <w:p>
+      <w:pPr>
+        <w:rPr>
+          <w:rFonts w:asciiTheme="minorEastAsia" w:hAnsiTheme="minorEastAsia" w:cs="Helvetica" w:hint="eastAsia"/>
+          <w:color w:val="000000"/>
+          <w:sz w:val="28"/>
+          <w:szCs w:val="28"/>
+        </w:rPr>
+      </w:pPr>
     </w:p>
     <w:p>
       <w:pPr>
@@ -2290,10 +2660,10 @@
 <file path=word/numbering.xml><?xml version="1.0" encoding="utf-8"?>
 <w:numbering xmlns:wpc="http://schemas.microsoft.com/office/word/2010/wordprocessingCanvas" xmlns:mo="http://schemas.microsoft.com/office/mac/office/2008/main" xmlns:mc="http://schemas.openxmlformats.org/markup-compatibility/2006" xmlns:mv="urn:schemas-microsoft-com:mac:vml" xmlns:o="urn:schemas-microsoft-com:office:office" xmlns:r="http://schemas.openxmlformats.org/officeDocument/2006/relationships" xmlns:m="http://schemas.openxmlformats.org/officeDocument/2006/math" xmlns:v="urn:schemas-microsoft-com:vml" xmlns:wp14="http://schemas.microsoft.com/office/word/2010/wordprocessingDrawing" xmlns:wp="http://schemas.openxmlformats.org/drawingml/2006/wordprocessingDrawing" xmlns:w10="urn:schemas-microsoft-com:office:word" xmlns:w="http://schemas.openxmlformats.org/wordprocessingml/2006/main" xmlns:w14="http://schemas.microsoft.com/office/word/2010/wordml" xmlns:w15="http://schemas.microsoft.com/office/word/2012/wordml" xmlns:wpg="http://schemas.microsoft.com/office/word/2010/wordprocessingGroup" xmlns:wpi="http://schemas.microsoft.com/office/word/2010/wordprocessingInk" xmlns:wne="http://schemas.microsoft.com/office/word/2006/wordml" xmlns:wps="http://schemas.microsoft.com/office/word/2010/wordprocessingShape" mc:Ignorable="w14 w15 wp14">
   <w:abstractNum w:abstractNumId="0">
-    <w:nsid w:val="470C5D1F"/>
+    <w:nsid w:val="1D090A10"/>
     <w:multiLevelType w:val="hybridMultilevel"/>
-    <w:tmpl w:val="E8A81014"/>
-    <w:lvl w:ilvl="0" w:tplc="2D98A35E">
+    <w:tmpl w:val="53B2501A"/>
+    <w:lvl w:ilvl="0" w:tplc="1C34642C">
       <w:start w:val="1"/>
       <w:numFmt w:val="decimal"/>
       <w:lvlText w:val="%1."/>
@@ -2379,6 +2749,184 @@
     </w:lvl>
   </w:abstractNum>
   <w:abstractNum w:abstractNumId="1">
+    <w:nsid w:val="470C5D1F"/>
+    <w:multiLevelType w:val="hybridMultilevel"/>
+    <w:tmpl w:val="E8A81014"/>
+    <w:lvl w:ilvl="0" w:tplc="2D98A35E">
+      <w:start w:val="1"/>
+      <w:numFmt w:val="decimal"/>
+      <w:lvlText w:val="%1."/>
+      <w:lvlJc w:val="left"/>
+      <w:pPr>
+        <w:ind w:left="720" w:hanging="360"/>
+      </w:pPr>
+      <w:rPr>
+        <w:rFonts w:hint="eastAsia"/>
+      </w:rPr>
+    </w:lvl>
+    <w:lvl w:ilvl="1" w:tplc="04090019" w:tentative="1">
+      <w:start w:val="1"/>
+      <w:numFmt w:val="lowerLetter"/>
+      <w:lvlText w:val="%2."/>
+      <w:lvlJc w:val="left"/>
+      <w:pPr>
+        <w:ind w:left="1440" w:hanging="360"/>
+      </w:pPr>
+    </w:lvl>
+    <w:lvl w:ilvl="2" w:tplc="0409001B" w:tentative="1">
+      <w:start w:val="1"/>
+      <w:numFmt w:val="lowerRoman"/>
+      <w:lvlText w:val="%3."/>
+      <w:lvlJc w:val="right"/>
+      <w:pPr>
+        <w:ind w:left="2160" w:hanging="180"/>
+      </w:pPr>
+    </w:lvl>
+    <w:lvl w:ilvl="3" w:tplc="0409000F" w:tentative="1">
+      <w:start w:val="1"/>
+      <w:numFmt w:val="decimal"/>
+      <w:lvlText w:val="%4."/>
+      <w:lvlJc w:val="left"/>
+      <w:pPr>
+        <w:ind w:left="2880" w:hanging="360"/>
+      </w:pPr>
+    </w:lvl>
+    <w:lvl w:ilvl="4" w:tplc="04090019" w:tentative="1">
+      <w:start w:val="1"/>
+      <w:numFmt w:val="lowerLetter"/>
+      <w:lvlText w:val="%5."/>
+      <w:lvlJc w:val="left"/>
+      <w:pPr>
+        <w:ind w:left="3600" w:hanging="360"/>
+      </w:pPr>
+    </w:lvl>
+    <w:lvl w:ilvl="5" w:tplc="0409001B" w:tentative="1">
+      <w:start w:val="1"/>
+      <w:numFmt w:val="lowerRoman"/>
+      <w:lvlText w:val="%6."/>
+      <w:lvlJc w:val="right"/>
+      <w:pPr>
+        <w:ind w:left="4320" w:hanging="180"/>
+      </w:pPr>
+    </w:lvl>
+    <w:lvl w:ilvl="6" w:tplc="0409000F" w:tentative="1">
+      <w:start w:val="1"/>
+      <w:numFmt w:val="decimal"/>
+      <w:lvlText w:val="%7."/>
+      <w:lvlJc w:val="left"/>
+      <w:pPr>
+        <w:ind w:left="5040" w:hanging="360"/>
+      </w:pPr>
+    </w:lvl>
+    <w:lvl w:ilvl="7" w:tplc="04090019" w:tentative="1">
+      <w:start w:val="1"/>
+      <w:numFmt w:val="lowerLetter"/>
+      <w:lvlText w:val="%8."/>
+      <w:lvlJc w:val="left"/>
+      <w:pPr>
+        <w:ind w:left="5760" w:hanging="360"/>
+      </w:pPr>
+    </w:lvl>
+    <w:lvl w:ilvl="8" w:tplc="0409001B" w:tentative="1">
+      <w:start w:val="1"/>
+      <w:numFmt w:val="lowerRoman"/>
+      <w:lvlText w:val="%9."/>
+      <w:lvlJc w:val="right"/>
+      <w:pPr>
+        <w:ind w:left="6480" w:hanging="180"/>
+      </w:pPr>
+    </w:lvl>
+  </w:abstractNum>
+  <w:abstractNum w:abstractNumId="2">
+    <w:nsid w:val="4F855574"/>
+    <w:multiLevelType w:val="hybridMultilevel"/>
+    <w:tmpl w:val="FB3832E0"/>
+    <w:lvl w:ilvl="0" w:tplc="D0F8744C">
+      <w:start w:val="1"/>
+      <w:numFmt w:val="decimal"/>
+      <w:lvlText w:val="%1."/>
+      <w:lvlJc w:val="left"/>
+      <w:pPr>
+        <w:ind w:left="720" w:hanging="360"/>
+      </w:pPr>
+      <w:rPr>
+        <w:rFonts w:hint="eastAsia"/>
+      </w:rPr>
+    </w:lvl>
+    <w:lvl w:ilvl="1" w:tplc="04090019" w:tentative="1">
+      <w:start w:val="1"/>
+      <w:numFmt w:val="lowerLetter"/>
+      <w:lvlText w:val="%2."/>
+      <w:lvlJc w:val="left"/>
+      <w:pPr>
+        <w:ind w:left="1440" w:hanging="360"/>
+      </w:pPr>
+    </w:lvl>
+    <w:lvl w:ilvl="2" w:tplc="0409001B" w:tentative="1">
+      <w:start w:val="1"/>
+      <w:numFmt w:val="lowerRoman"/>
+      <w:lvlText w:val="%3."/>
+      <w:lvlJc w:val="right"/>
+      <w:pPr>
+        <w:ind w:left="2160" w:hanging="180"/>
+      </w:pPr>
+    </w:lvl>
+    <w:lvl w:ilvl="3" w:tplc="0409000F" w:tentative="1">
+      <w:start w:val="1"/>
+      <w:numFmt w:val="decimal"/>
+      <w:lvlText w:val="%4."/>
+      <w:lvlJc w:val="left"/>
+      <w:pPr>
+        <w:ind w:left="2880" w:hanging="360"/>
+      </w:pPr>
+    </w:lvl>
+    <w:lvl w:ilvl="4" w:tplc="04090019" w:tentative="1">
+      <w:start w:val="1"/>
+      <w:numFmt w:val="lowerLetter"/>
+      <w:lvlText w:val="%5."/>
+      <w:lvlJc w:val="left"/>
+      <w:pPr>
+        <w:ind w:left="3600" w:hanging="360"/>
+      </w:pPr>
+    </w:lvl>
+    <w:lvl w:ilvl="5" w:tplc="0409001B" w:tentative="1">
+      <w:start w:val="1"/>
+      <w:numFmt w:val="lowerRoman"/>
+      <w:lvlText w:val="%6."/>
+      <w:lvlJc w:val="right"/>
+      <w:pPr>
+        <w:ind w:left="4320" w:hanging="180"/>
+      </w:pPr>
+    </w:lvl>
+    <w:lvl w:ilvl="6" w:tplc="0409000F" w:tentative="1">
+      <w:start w:val="1"/>
+      <w:numFmt w:val="decimal"/>
+      <w:lvlText w:val="%7."/>
+      <w:lvlJc w:val="left"/>
+      <w:pPr>
+        <w:ind w:left="5040" w:hanging="360"/>
+      </w:pPr>
+    </w:lvl>
+    <w:lvl w:ilvl="7" w:tplc="04090019" w:tentative="1">
+      <w:start w:val="1"/>
+      <w:numFmt w:val="lowerLetter"/>
+      <w:lvlText w:val="%8."/>
+      <w:lvlJc w:val="left"/>
+      <w:pPr>
+        <w:ind w:left="5760" w:hanging="360"/>
+      </w:pPr>
+    </w:lvl>
+    <w:lvl w:ilvl="8" w:tplc="0409001B" w:tentative="1">
+      <w:start w:val="1"/>
+      <w:numFmt w:val="lowerRoman"/>
+      <w:lvlText w:val="%9."/>
+      <w:lvlJc w:val="right"/>
+      <w:pPr>
+        <w:ind w:left="6480" w:hanging="180"/>
+      </w:pPr>
+    </w:lvl>
+  </w:abstractNum>
+  <w:abstractNum w:abstractNumId="3">
     <w:nsid w:val="7E4152D9"/>
     <w:multiLevelType w:val="hybridMultilevel"/>
     <w:tmpl w:val="5AE47880"/>
@@ -2468,9 +3016,15 @@
     </w:lvl>
   </w:abstractNum>
   <w:num w:numId="1">
+    <w:abstractNumId w:val="3"/>
+  </w:num>
+  <w:num w:numId="2">
     <w:abstractNumId w:val="1"/>
   </w:num>
-  <w:num w:numId="2">
+  <w:num w:numId="3">
+    <w:abstractNumId w:val="2"/>
+  </w:num>
+  <w:num w:numId="4">
     <w:abstractNumId w:val="0"/>
   </w:num>
 </w:numbering>

</xml_diff>

<commit_message>
Add three handshake and four waves.
</commit_message>
<xml_diff>
--- a/data communication/note.docx
+++ b/data communication/note.docx
@@ -1994,7 +1994,7 @@
     <w:p>
       <w:pPr>
         <w:rPr>
-          <w:rFonts w:asciiTheme="minorEastAsia" w:hAnsiTheme="minorEastAsia" w:cs="Helvetica" w:hint="eastAsia"/>
+          <w:rFonts w:asciiTheme="minorEastAsia" w:hAnsiTheme="minorEastAsia" w:cs="Helvetica"/>
           <w:color w:val="000000"/>
           <w:sz w:val="28"/>
           <w:szCs w:val="28"/>
@@ -2013,17 +2013,17 @@
     <w:p>
       <w:pPr>
         <w:rPr>
-          <w:rFonts w:asciiTheme="minorEastAsia" w:hAnsiTheme="minorEastAsia" w:cs="Helvetica" w:hint="eastAsia"/>
-          <w:color w:val="000000"/>
-          <w:sz w:val="28"/>
-          <w:szCs w:val="28"/>
-        </w:rPr>
-      </w:pPr>
-    </w:p>
-    <w:p>
-      <w:pPr>
-        <w:rPr>
-          <w:rFonts w:asciiTheme="minorEastAsia" w:hAnsiTheme="minorEastAsia" w:cs="Helvetica" w:hint="eastAsia"/>
+          <w:rFonts w:asciiTheme="minorEastAsia" w:hAnsiTheme="minorEastAsia" w:cs="Helvetica"/>
+          <w:color w:val="000000"/>
+          <w:sz w:val="28"/>
+          <w:szCs w:val="28"/>
+        </w:rPr>
+      </w:pPr>
+    </w:p>
+    <w:p>
+      <w:pPr>
+        <w:rPr>
+          <w:rFonts w:asciiTheme="minorEastAsia" w:hAnsiTheme="minorEastAsia" w:cs="Helvetica"/>
           <w:color w:val="000000"/>
           <w:sz w:val="28"/>
           <w:szCs w:val="28"/>
@@ -2042,7 +2042,7 @@
     <w:p>
       <w:pPr>
         <w:rPr>
-          <w:rFonts w:asciiTheme="minorEastAsia" w:hAnsiTheme="minorEastAsia" w:cs="Helvetica" w:hint="eastAsia"/>
+          <w:rFonts w:asciiTheme="minorEastAsia" w:hAnsiTheme="minorEastAsia" w:cs="Helvetica"/>
           <w:color w:val="000000"/>
           <w:sz w:val="28"/>
           <w:szCs w:val="28"/>
@@ -2070,7 +2070,7 @@
     <w:p>
       <w:pPr>
         <w:rPr>
-          <w:rFonts w:asciiTheme="minorEastAsia" w:hAnsiTheme="minorEastAsia" w:cs="Helvetica" w:hint="eastAsia"/>
+          <w:rFonts w:asciiTheme="minorEastAsia" w:hAnsiTheme="minorEastAsia" w:cs="Helvetica"/>
           <w:color w:val="000000"/>
           <w:sz w:val="28"/>
           <w:szCs w:val="28"/>
@@ -2098,7 +2098,7 @@
     <w:p>
       <w:pPr>
         <w:rPr>
-          <w:rFonts w:asciiTheme="minorEastAsia" w:hAnsiTheme="minorEastAsia" w:cs="Helvetica" w:hint="eastAsia"/>
+          <w:rFonts w:asciiTheme="minorEastAsia" w:hAnsiTheme="minorEastAsia" w:cs="Helvetica"/>
           <w:color w:val="000000"/>
           <w:sz w:val="28"/>
           <w:szCs w:val="28"/>
@@ -2117,7 +2117,7 @@
     <w:p>
       <w:pPr>
         <w:rPr>
-          <w:rFonts w:asciiTheme="minorEastAsia" w:hAnsiTheme="minorEastAsia" w:cs="Helvetica" w:hint="eastAsia"/>
+          <w:rFonts w:asciiTheme="minorEastAsia" w:hAnsiTheme="minorEastAsia" w:cs="Helvetica"/>
           <w:color w:val="000000"/>
           <w:sz w:val="28"/>
           <w:szCs w:val="28"/>
@@ -2136,7 +2136,7 @@
     <w:p>
       <w:pPr>
         <w:rPr>
-          <w:rFonts w:asciiTheme="minorEastAsia" w:hAnsiTheme="minorEastAsia" w:cs="Helvetica" w:hint="eastAsia"/>
+          <w:rFonts w:asciiTheme="minorEastAsia" w:hAnsiTheme="minorEastAsia" w:cs="Helvetica"/>
           <w:color w:val="000000"/>
           <w:sz w:val="28"/>
           <w:szCs w:val="28"/>
@@ -2155,7 +2155,7 @@
     <w:p>
       <w:pPr>
         <w:rPr>
-          <w:rFonts w:asciiTheme="minorEastAsia" w:hAnsiTheme="minorEastAsia" w:cs="Helvetica" w:hint="eastAsia"/>
+          <w:rFonts w:asciiTheme="minorEastAsia" w:hAnsiTheme="minorEastAsia" w:cs="Helvetica"/>
           <w:color w:val="000000"/>
           <w:sz w:val="28"/>
           <w:szCs w:val="28"/>
@@ -2174,7 +2174,7 @@
     <w:p>
       <w:pPr>
         <w:rPr>
-          <w:rFonts w:asciiTheme="minorEastAsia" w:hAnsiTheme="minorEastAsia" w:cs="Helvetica" w:hint="eastAsia"/>
+          <w:rFonts w:asciiTheme="minorEastAsia" w:hAnsiTheme="minorEastAsia" w:cs="Helvetica"/>
           <w:color w:val="000000"/>
           <w:sz w:val="28"/>
           <w:szCs w:val="28"/>
@@ -2193,7 +2193,7 @@
     <w:p>
       <w:pPr>
         <w:rPr>
-          <w:rFonts w:asciiTheme="minorEastAsia" w:hAnsiTheme="minorEastAsia" w:cs="Helvetica" w:hint="eastAsia"/>
+          <w:rFonts w:asciiTheme="minorEastAsia" w:hAnsiTheme="minorEastAsia" w:cs="Helvetica"/>
           <w:color w:val="000000"/>
           <w:sz w:val="28"/>
           <w:szCs w:val="28"/>
@@ -2212,7 +2212,7 @@
     <w:p>
       <w:pPr>
         <w:rPr>
-          <w:rFonts w:asciiTheme="minorEastAsia" w:hAnsiTheme="minorEastAsia" w:cs="Helvetica" w:hint="eastAsia"/>
+          <w:rFonts w:asciiTheme="minorEastAsia" w:hAnsiTheme="minorEastAsia" w:cs="Helvetica"/>
           <w:color w:val="000000"/>
           <w:sz w:val="28"/>
           <w:szCs w:val="28"/>
@@ -2231,7 +2231,7 @@
     <w:p>
       <w:pPr>
         <w:rPr>
-          <w:rFonts w:asciiTheme="minorEastAsia" w:hAnsiTheme="minorEastAsia" w:cs="Helvetica" w:hint="eastAsia"/>
+          <w:rFonts w:asciiTheme="minorEastAsia" w:hAnsiTheme="minorEastAsia" w:cs="Helvetica"/>
           <w:color w:val="000000"/>
           <w:sz w:val="28"/>
           <w:szCs w:val="28"/>
@@ -2259,17 +2259,17 @@
     <w:p>
       <w:pPr>
         <w:rPr>
-          <w:rFonts w:asciiTheme="minorEastAsia" w:hAnsiTheme="minorEastAsia" w:cs="Helvetica" w:hint="eastAsia"/>
-          <w:color w:val="000000"/>
-          <w:sz w:val="28"/>
-          <w:szCs w:val="28"/>
-        </w:rPr>
-      </w:pPr>
-    </w:p>
-    <w:p>
-      <w:pPr>
-        <w:rPr>
-          <w:rFonts w:asciiTheme="minorEastAsia" w:hAnsiTheme="minorEastAsia" w:cs="Helvetica" w:hint="eastAsia"/>
+          <w:rFonts w:asciiTheme="minorEastAsia" w:hAnsiTheme="minorEastAsia" w:cs="Helvetica"/>
+          <w:color w:val="000000"/>
+          <w:sz w:val="28"/>
+          <w:szCs w:val="28"/>
+        </w:rPr>
+      </w:pPr>
+    </w:p>
+    <w:p>
+      <w:pPr>
+        <w:rPr>
+          <w:rFonts w:asciiTheme="minorEastAsia" w:hAnsiTheme="minorEastAsia" w:cs="Helvetica"/>
           <w:color w:val="000000"/>
           <w:sz w:val="28"/>
           <w:szCs w:val="28"/>
@@ -2288,7 +2288,7 @@
     <w:p>
       <w:pPr>
         <w:rPr>
-          <w:rFonts w:asciiTheme="minorEastAsia" w:hAnsiTheme="minorEastAsia" w:cs="Helvetica" w:hint="eastAsia"/>
+          <w:rFonts w:asciiTheme="minorEastAsia" w:hAnsiTheme="minorEastAsia" w:cs="Helvetica"/>
           <w:color w:val="000000"/>
           <w:sz w:val="28"/>
           <w:szCs w:val="28"/>
@@ -2307,7 +2307,7 @@
     <w:p>
       <w:pPr>
         <w:rPr>
-          <w:rFonts w:asciiTheme="minorEastAsia" w:hAnsiTheme="minorEastAsia" w:cs="Helvetica" w:hint="eastAsia"/>
+          <w:rFonts w:asciiTheme="minorEastAsia" w:hAnsiTheme="minorEastAsia" w:cs="Helvetica"/>
           <w:color w:val="000000"/>
           <w:sz w:val="28"/>
           <w:szCs w:val="28"/>
@@ -2335,7 +2335,7 @@
     <w:p>
       <w:pPr>
         <w:rPr>
-          <w:rFonts w:asciiTheme="minorEastAsia" w:hAnsiTheme="minorEastAsia" w:cs="Helvetica" w:hint="eastAsia"/>
+          <w:rFonts w:asciiTheme="minorEastAsia" w:hAnsiTheme="minorEastAsia" w:cs="Helvetica"/>
           <w:color w:val="000000"/>
           <w:sz w:val="28"/>
           <w:szCs w:val="28"/>
@@ -2363,7 +2363,7 @@
     <w:p>
       <w:pPr>
         <w:rPr>
-          <w:rFonts w:asciiTheme="minorEastAsia" w:hAnsiTheme="minorEastAsia" w:cs="Helvetica" w:hint="eastAsia"/>
+          <w:rFonts w:asciiTheme="minorEastAsia" w:hAnsiTheme="minorEastAsia" w:cs="Helvetica"/>
           <w:color w:val="000000"/>
           <w:sz w:val="28"/>
           <w:szCs w:val="28"/>
@@ -2382,7 +2382,7 @@
     <w:p>
       <w:pPr>
         <w:rPr>
-          <w:rFonts w:asciiTheme="minorEastAsia" w:hAnsiTheme="minorEastAsia" w:cs="Helvetica" w:hint="eastAsia"/>
+          <w:rFonts w:asciiTheme="minorEastAsia" w:hAnsiTheme="minorEastAsia" w:cs="Helvetica"/>
           <w:color w:val="000000"/>
           <w:sz w:val="28"/>
           <w:szCs w:val="28"/>
@@ -2401,7 +2401,7 @@
     <w:p>
       <w:pPr>
         <w:rPr>
-          <w:rFonts w:asciiTheme="minorEastAsia" w:hAnsiTheme="minorEastAsia" w:cs="Helvetica" w:hint="eastAsia"/>
+          <w:rFonts w:asciiTheme="minorEastAsia" w:hAnsiTheme="minorEastAsia" w:cs="Helvetica"/>
           <w:color w:val="000000"/>
           <w:sz w:val="28"/>
           <w:szCs w:val="28"/>
@@ -2420,7 +2420,7 @@
     <w:p>
       <w:pPr>
         <w:rPr>
-          <w:rFonts w:asciiTheme="minorEastAsia" w:hAnsiTheme="minorEastAsia" w:cs="Helvetica" w:hint="eastAsia"/>
+          <w:rFonts w:asciiTheme="minorEastAsia" w:hAnsiTheme="minorEastAsia" w:cs="Helvetica"/>
           <w:color w:val="000000"/>
           <w:sz w:val="28"/>
           <w:szCs w:val="28"/>
@@ -2439,7 +2439,7 @@
     <w:p>
       <w:pPr>
         <w:rPr>
-          <w:rFonts w:asciiTheme="minorEastAsia" w:hAnsiTheme="minorEastAsia" w:cs="Helvetica" w:hint="eastAsia"/>
+          <w:rFonts w:asciiTheme="minorEastAsia" w:hAnsiTheme="minorEastAsia" w:cs="Helvetica"/>
           <w:color w:val="000000"/>
           <w:sz w:val="28"/>
           <w:szCs w:val="28"/>
@@ -2458,174 +2458,394 @@
     <w:p>
       <w:pPr>
         <w:rPr>
-          <w:rFonts w:asciiTheme="minorEastAsia" w:hAnsiTheme="minorEastAsia" w:cs="Helvetica" w:hint="eastAsia"/>
-          <w:color w:val="000000"/>
-          <w:sz w:val="28"/>
-          <w:szCs w:val="28"/>
-        </w:rPr>
-      </w:pPr>
+          <w:rFonts w:asciiTheme="minorEastAsia" w:hAnsiTheme="minorEastAsia" w:cs="Helvetica"/>
+          <w:color w:val="000000"/>
+          <w:sz w:val="28"/>
+          <w:szCs w:val="28"/>
+        </w:rPr>
+      </w:pPr>
+    </w:p>
+    <w:p>
+      <w:pPr>
+        <w:rPr>
+          <w:rFonts w:asciiTheme="minorEastAsia" w:hAnsiTheme="minorEastAsia" w:cs="Helvetica"/>
+          <w:color w:val="000000"/>
+          <w:sz w:val="28"/>
+          <w:szCs w:val="28"/>
+        </w:rPr>
+      </w:pPr>
+      <w:r>
+        <w:rPr>
+          <w:rFonts w:asciiTheme="minorEastAsia" w:hAnsiTheme="minorEastAsia" w:cs="Helvetica" w:hint="eastAsia"/>
+          <w:color w:val="000000"/>
+          <w:sz w:val="28"/>
+          <w:szCs w:val="28"/>
+        </w:rPr>
+        <w:t>用户数据报协议UDP</w:t>
+      </w:r>
+    </w:p>
+    <w:p>
+      <w:pPr>
+        <w:rPr>
+          <w:rFonts w:asciiTheme="minorEastAsia" w:hAnsiTheme="minorEastAsia" w:cs="Helvetica"/>
+          <w:color w:val="000000"/>
+          <w:sz w:val="28"/>
+          <w:szCs w:val="28"/>
+        </w:rPr>
+      </w:pPr>
+      <w:r>
+        <w:rPr>
+          <w:rFonts w:asciiTheme="minorEastAsia" w:hAnsiTheme="minorEastAsia" w:cs="Helvetica" w:hint="eastAsia"/>
+          <w:color w:val="000000"/>
+          <w:sz w:val="28"/>
+          <w:szCs w:val="28"/>
+        </w:rPr>
+        <w:t>1.</w:t>
+      </w:r>
+      <w:r>
+        <w:rPr>
+          <w:rFonts w:asciiTheme="minorEastAsia" w:hAnsiTheme="minorEastAsia" w:cs="Helvetica" w:hint="eastAsia"/>
+          <w:color w:val="000000"/>
+          <w:sz w:val="28"/>
+          <w:szCs w:val="28"/>
+        </w:rPr>
+        <w:t>无连接</w:t>
+      </w:r>
+    </w:p>
+    <w:p>
+      <w:pPr>
+        <w:rPr>
+          <w:rFonts w:asciiTheme="minorEastAsia" w:hAnsiTheme="minorEastAsia" w:cs="Helvetica"/>
+          <w:color w:val="000000"/>
+          <w:sz w:val="28"/>
+          <w:szCs w:val="28"/>
+        </w:rPr>
+      </w:pPr>
+      <w:r>
+        <w:rPr>
+          <w:rFonts w:asciiTheme="minorEastAsia" w:hAnsiTheme="minorEastAsia" w:cs="Helvetica" w:hint="eastAsia"/>
+          <w:color w:val="000000"/>
+          <w:sz w:val="28"/>
+          <w:szCs w:val="28"/>
+        </w:rPr>
+        <w:t>2.不可靠传输</w:t>
+      </w:r>
+    </w:p>
+    <w:p>
+      <w:pPr>
+        <w:rPr>
+          <w:rFonts w:asciiTheme="minorEastAsia" w:hAnsiTheme="minorEastAsia" w:cs="Helvetica"/>
+          <w:color w:val="000000"/>
+          <w:sz w:val="28"/>
+          <w:szCs w:val="28"/>
+        </w:rPr>
+      </w:pPr>
+      <w:r>
+        <w:rPr>
+          <w:rFonts w:asciiTheme="minorEastAsia" w:hAnsiTheme="minorEastAsia" w:cs="Helvetica" w:hint="eastAsia"/>
+          <w:color w:val="000000"/>
+          <w:sz w:val="28"/>
+          <w:szCs w:val="28"/>
+        </w:rPr>
+        <w:t>3.尽力而为的传输</w:t>
+      </w:r>
+    </w:p>
+    <w:p>
+      <w:pPr>
+        <w:rPr>
+          <w:rFonts w:asciiTheme="minorEastAsia" w:hAnsiTheme="minorEastAsia" w:cs="Helvetica"/>
+          <w:color w:val="000000"/>
+          <w:sz w:val="28"/>
+          <w:szCs w:val="28"/>
+        </w:rPr>
+      </w:pPr>
+      <w:r>
+        <w:rPr>
+          <w:rFonts w:asciiTheme="minorEastAsia" w:hAnsiTheme="minorEastAsia" w:cs="Helvetica" w:hint="eastAsia"/>
+          <w:color w:val="000000"/>
+          <w:sz w:val="28"/>
+          <w:szCs w:val="28"/>
+        </w:rPr>
+        <w:t>4.使用UDP的应用：</w:t>
+      </w:r>
+    </w:p>
+    <w:p>
+      <w:pPr>
+        <w:rPr>
+          <w:rFonts w:asciiTheme="minorEastAsia" w:hAnsiTheme="minorEastAsia" w:cs="Helvetica"/>
+          <w:color w:val="000000"/>
+          <w:sz w:val="28"/>
+          <w:szCs w:val="28"/>
+        </w:rPr>
+      </w:pPr>
+      <w:r>
+        <w:rPr>
+          <w:rFonts w:asciiTheme="minorEastAsia" w:hAnsiTheme="minorEastAsia" w:cs="Helvetica" w:hint="eastAsia"/>
+          <w:color w:val="000000"/>
+          <w:sz w:val="28"/>
+          <w:szCs w:val="28"/>
+        </w:rPr>
+        <w:t>1）视频流</w:t>
+      </w:r>
+    </w:p>
+    <w:p>
+      <w:pPr>
+        <w:rPr>
+          <w:rFonts w:asciiTheme="minorEastAsia" w:hAnsiTheme="minorEastAsia" w:cs="Helvetica"/>
+          <w:color w:val="000000"/>
+          <w:sz w:val="28"/>
+          <w:szCs w:val="28"/>
+        </w:rPr>
+      </w:pPr>
+      <w:r>
+        <w:rPr>
+          <w:rFonts w:asciiTheme="minorEastAsia" w:hAnsiTheme="minorEastAsia" w:cs="Helvetica" w:hint="eastAsia"/>
+          <w:color w:val="000000"/>
+          <w:sz w:val="28"/>
+          <w:szCs w:val="28"/>
+        </w:rPr>
+        <w:t>2）IP语音（VoIP）</w:t>
+      </w:r>
+    </w:p>
+    <w:p>
+      <w:pPr>
+        <w:rPr>
+          <w:rFonts w:asciiTheme="minorEastAsia" w:hAnsiTheme="minorEastAsia" w:cs="Helvetica"/>
+          <w:color w:val="000000"/>
+          <w:sz w:val="28"/>
+          <w:szCs w:val="28"/>
+        </w:rPr>
+      </w:pPr>
+      <w:r>
+        <w:rPr>
+          <w:rFonts w:asciiTheme="minorEastAsia" w:hAnsiTheme="minorEastAsia" w:cs="Helvetica" w:hint="eastAsia"/>
+          <w:color w:val="000000"/>
+          <w:sz w:val="28"/>
+          <w:szCs w:val="28"/>
+        </w:rPr>
+        <w:t>3）域名系统（DNS）</w:t>
+      </w:r>
+    </w:p>
+    <w:p>
+      <w:pPr>
+        <w:rPr>
+          <w:rFonts w:asciiTheme="minorEastAsia" w:hAnsiTheme="minorEastAsia" w:cs="Helvetica" w:hint="eastAsia"/>
+          <w:color w:val="000000"/>
+          <w:sz w:val="28"/>
+          <w:szCs w:val="28"/>
+        </w:rPr>
+      </w:pPr>
+    </w:p>
+    <w:p>
+      <w:pPr>
+        <w:rPr>
+          <w:rFonts w:asciiTheme="minorEastAsia" w:hAnsiTheme="minorEastAsia" w:cs="Helvetica" w:hint="eastAsia"/>
+          <w:color w:val="000000"/>
+          <w:sz w:val="28"/>
+          <w:szCs w:val="28"/>
+        </w:rPr>
+      </w:pPr>
+    </w:p>
+    <w:p>
+      <w:pPr>
+        <w:rPr>
+          <w:rFonts w:asciiTheme="minorEastAsia" w:hAnsiTheme="minorEastAsia" w:cs="Helvetica" w:hint="eastAsia"/>
+          <w:color w:val="000000"/>
+          <w:sz w:val="28"/>
+          <w:szCs w:val="28"/>
+        </w:rPr>
+      </w:pPr>
+      <w:r>
+        <w:rPr>
+          <w:rFonts w:asciiTheme="minorEastAsia" w:hAnsiTheme="minorEastAsia" w:cs="Helvetica" w:hint="eastAsia"/>
+          <w:color w:val="000000"/>
+          <w:sz w:val="28"/>
+          <w:szCs w:val="28"/>
+        </w:rPr>
+        <w:t>TCP三次握手</w:t>
+      </w:r>
+    </w:p>
+    <w:p>
+      <w:pPr>
+        <w:rPr>
+          <w:rFonts w:asciiTheme="minorEastAsia" w:hAnsiTheme="minorEastAsia" w:cs="Helvetica" w:hint="eastAsia"/>
+          <w:color w:val="000000"/>
+          <w:sz w:val="28"/>
+          <w:szCs w:val="28"/>
+        </w:rPr>
+      </w:pPr>
+      <w:r>
+        <w:rPr>
+          <w:rFonts w:asciiTheme="minorEastAsia" w:hAnsiTheme="minorEastAsia" w:cs="Helvetica" w:hint="eastAsia"/>
+          <w:color w:val="000000"/>
+          <w:sz w:val="28"/>
+          <w:szCs w:val="28"/>
+        </w:rPr>
+        <w:t>A: seq = 0, ctl = SYN</w:t>
+      </w:r>
+    </w:p>
+    <w:p>
+      <w:pPr>
+        <w:rPr>
+          <w:rFonts w:asciiTheme="minorEastAsia" w:hAnsiTheme="minorEastAsia" w:cs="Helvetica" w:hint="eastAsia"/>
+          <w:color w:val="000000"/>
+          <w:sz w:val="28"/>
+          <w:szCs w:val="28"/>
+        </w:rPr>
+      </w:pPr>
+      <w:r>
+        <w:rPr>
+          <w:rFonts w:asciiTheme="minorEastAsia" w:hAnsiTheme="minorEastAsia" w:cs="Helvetica" w:hint="eastAsia"/>
+          <w:color w:val="000000"/>
+          <w:sz w:val="28"/>
+          <w:szCs w:val="28"/>
+        </w:rPr>
+        <w:t>B: seq = 0, ack = 1, ctl = SYN, ACK</w:t>
+      </w:r>
+    </w:p>
+    <w:p>
+      <w:pPr>
+        <w:rPr>
+          <w:rFonts w:asciiTheme="minorEastAsia" w:hAnsiTheme="minorEastAsia" w:cs="Helvetica" w:hint="eastAsia"/>
+          <w:color w:val="000000"/>
+          <w:sz w:val="28"/>
+          <w:szCs w:val="28"/>
+        </w:rPr>
+      </w:pPr>
+      <w:r>
+        <w:rPr>
+          <w:rFonts w:asciiTheme="minorEastAsia" w:hAnsiTheme="minorEastAsia" w:cs="Helvetica" w:hint="eastAsia"/>
+          <w:color w:val="000000"/>
+          <w:sz w:val="28"/>
+          <w:szCs w:val="28"/>
+        </w:rPr>
+        <w:t>A: seq = 1, ack = 1, ctl = ACK</w:t>
+      </w:r>
+    </w:p>
+    <w:p>
+      <w:pPr>
+        <w:rPr>
+          <w:rFonts w:asciiTheme="minorEastAsia" w:hAnsiTheme="minorEastAsia" w:cs="Helvetica" w:hint="eastAsia"/>
+          <w:color w:val="000000"/>
+          <w:sz w:val="28"/>
+          <w:szCs w:val="28"/>
+        </w:rPr>
+      </w:pPr>
+    </w:p>
+    <w:p>
+      <w:pPr>
+        <w:rPr>
+          <w:rFonts w:asciiTheme="minorEastAsia" w:hAnsiTheme="minorEastAsia" w:cs="Helvetica" w:hint="eastAsia"/>
+          <w:color w:val="000000"/>
+          <w:sz w:val="28"/>
+          <w:szCs w:val="28"/>
+        </w:rPr>
+      </w:pPr>
+    </w:p>
+    <w:p>
+      <w:pPr>
+        <w:rPr>
+          <w:rFonts w:asciiTheme="minorEastAsia" w:hAnsiTheme="minorEastAsia" w:cs="Helvetica" w:hint="eastAsia"/>
+          <w:color w:val="000000"/>
+          <w:sz w:val="28"/>
+          <w:szCs w:val="28"/>
+        </w:rPr>
+      </w:pPr>
+      <w:r>
+        <w:rPr>
+          <w:rFonts w:asciiTheme="minorEastAsia" w:hAnsiTheme="minorEastAsia" w:cs="Helvetica" w:hint="eastAsia"/>
+          <w:color w:val="000000"/>
+          <w:sz w:val="28"/>
+          <w:szCs w:val="28"/>
+        </w:rPr>
+        <w:t>TCP四次挥手</w:t>
+      </w:r>
+    </w:p>
+    <w:p>
+      <w:pPr>
+        <w:rPr>
+          <w:rFonts w:asciiTheme="minorEastAsia" w:hAnsiTheme="minorEastAsia" w:cs="Helvetica" w:hint="eastAsia"/>
+          <w:color w:val="000000"/>
+          <w:sz w:val="28"/>
+          <w:szCs w:val="28"/>
+        </w:rPr>
+      </w:pPr>
+      <w:r>
+        <w:rPr>
+          <w:rFonts w:asciiTheme="minorEastAsia" w:hAnsiTheme="minorEastAsia" w:cs="Helvetica" w:hint="eastAsia"/>
+          <w:color w:val="000000"/>
+          <w:sz w:val="28"/>
+          <w:szCs w:val="28"/>
+        </w:rPr>
+        <w:t>A: seq = 101, ctl = FIN, ACK</w:t>
+      </w:r>
+    </w:p>
+    <w:p>
+      <w:pPr>
+        <w:rPr>
+          <w:rFonts w:asciiTheme="minorEastAsia" w:hAnsiTheme="minorEastAsia" w:cs="Helvetica" w:hint="eastAsia"/>
+          <w:color w:val="000000"/>
+          <w:sz w:val="28"/>
+          <w:szCs w:val="28"/>
+        </w:rPr>
+      </w:pPr>
+      <w:r>
+        <w:rPr>
+          <w:rFonts w:asciiTheme="minorEastAsia" w:hAnsiTheme="minorEastAsia" w:cs="Helvetica" w:hint="eastAsia"/>
+          <w:color w:val="000000"/>
+          <w:sz w:val="28"/>
+          <w:szCs w:val="28"/>
+        </w:rPr>
+        <w:t>B: seq = 301, ack = 102, ctl = ACK</w:t>
+      </w:r>
+    </w:p>
+    <w:p>
+      <w:pPr>
+        <w:rPr>
+          <w:rFonts w:asciiTheme="minorEastAsia" w:hAnsiTheme="minorEastAsia" w:cs="Helvetica" w:hint="eastAsia"/>
+          <w:color w:val="000000"/>
+          <w:sz w:val="28"/>
+          <w:szCs w:val="28"/>
+        </w:rPr>
+      </w:pPr>
+      <w:r>
+        <w:rPr>
+          <w:rFonts w:asciiTheme="minorEastAsia" w:hAnsiTheme="minorEastAsia" w:cs="Helvetica" w:hint="eastAsia"/>
+          <w:color w:val="000000"/>
+          <w:sz w:val="28"/>
+          <w:szCs w:val="28"/>
+        </w:rPr>
+        <w:t>B: seq = 301, ack = 102</w:t>
+      </w:r>
       <w:bookmarkStart w:id="0" w:name="_GoBack"/>
       <w:bookmarkEnd w:id="0"/>
-    </w:p>
-    <w:p>
-      <w:pPr>
-        <w:rPr>
-          <w:rFonts w:asciiTheme="minorEastAsia" w:hAnsiTheme="minorEastAsia" w:cs="Helvetica" w:hint="eastAsia"/>
-          <w:color w:val="000000"/>
-          <w:sz w:val="28"/>
-          <w:szCs w:val="28"/>
-        </w:rPr>
-      </w:pPr>
-      <w:r>
-        <w:rPr>
-          <w:rFonts w:asciiTheme="minorEastAsia" w:hAnsiTheme="minorEastAsia" w:cs="Helvetica" w:hint="eastAsia"/>
-          <w:color w:val="000000"/>
-          <w:sz w:val="28"/>
-          <w:szCs w:val="28"/>
-        </w:rPr>
-        <w:t>用户数据报协议UDP</w:t>
-      </w:r>
-    </w:p>
-    <w:p>
-      <w:pPr>
-        <w:rPr>
-          <w:rFonts w:asciiTheme="minorEastAsia" w:hAnsiTheme="minorEastAsia" w:cs="Helvetica" w:hint="eastAsia"/>
-          <w:color w:val="000000"/>
-          <w:sz w:val="28"/>
-          <w:szCs w:val="28"/>
-        </w:rPr>
-      </w:pPr>
-      <w:r>
-        <w:rPr>
-          <w:rFonts w:asciiTheme="minorEastAsia" w:hAnsiTheme="minorEastAsia" w:cs="Helvetica" w:hint="eastAsia"/>
-          <w:color w:val="000000"/>
-          <w:sz w:val="28"/>
-          <w:szCs w:val="28"/>
-        </w:rPr>
-        <w:t>1.</w:t>
-      </w:r>
-      <w:r>
-        <w:rPr>
-          <w:rFonts w:asciiTheme="minorEastAsia" w:hAnsiTheme="minorEastAsia" w:cs="Helvetica" w:hint="eastAsia"/>
-          <w:color w:val="000000"/>
-          <w:sz w:val="28"/>
-          <w:szCs w:val="28"/>
-        </w:rPr>
-        <w:t>无连接</w:t>
-      </w:r>
-    </w:p>
-    <w:p>
-      <w:pPr>
-        <w:rPr>
-          <w:rFonts w:asciiTheme="minorEastAsia" w:hAnsiTheme="minorEastAsia" w:cs="Helvetica" w:hint="eastAsia"/>
-          <w:color w:val="000000"/>
-          <w:sz w:val="28"/>
-          <w:szCs w:val="28"/>
-        </w:rPr>
-      </w:pPr>
-      <w:r>
-        <w:rPr>
-          <w:rFonts w:asciiTheme="minorEastAsia" w:hAnsiTheme="minorEastAsia" w:cs="Helvetica" w:hint="eastAsia"/>
-          <w:color w:val="000000"/>
-          <w:sz w:val="28"/>
-          <w:szCs w:val="28"/>
-        </w:rPr>
-        <w:t>2.不可靠传输</w:t>
-      </w:r>
-    </w:p>
-    <w:p>
-      <w:pPr>
-        <w:rPr>
-          <w:rFonts w:asciiTheme="minorEastAsia" w:hAnsiTheme="minorEastAsia" w:cs="Helvetica" w:hint="eastAsia"/>
-          <w:color w:val="000000"/>
-          <w:sz w:val="28"/>
-          <w:szCs w:val="28"/>
-        </w:rPr>
-      </w:pPr>
-      <w:r>
-        <w:rPr>
-          <w:rFonts w:asciiTheme="minorEastAsia" w:hAnsiTheme="minorEastAsia" w:cs="Helvetica" w:hint="eastAsia"/>
-          <w:color w:val="000000"/>
-          <w:sz w:val="28"/>
-          <w:szCs w:val="28"/>
-        </w:rPr>
-        <w:t>3.尽力而为的传输</w:t>
-      </w:r>
-    </w:p>
-    <w:p>
-      <w:pPr>
-        <w:rPr>
-          <w:rFonts w:asciiTheme="minorEastAsia" w:hAnsiTheme="minorEastAsia" w:cs="Helvetica" w:hint="eastAsia"/>
-          <w:color w:val="000000"/>
-          <w:sz w:val="28"/>
-          <w:szCs w:val="28"/>
-        </w:rPr>
-      </w:pPr>
-      <w:r>
-        <w:rPr>
-          <w:rFonts w:asciiTheme="minorEastAsia" w:hAnsiTheme="minorEastAsia" w:cs="Helvetica" w:hint="eastAsia"/>
-          <w:color w:val="000000"/>
-          <w:sz w:val="28"/>
-          <w:szCs w:val="28"/>
-        </w:rPr>
-        <w:t>4.使用UDP的应用：</w:t>
-      </w:r>
-    </w:p>
-    <w:p>
-      <w:pPr>
-        <w:rPr>
-          <w:rFonts w:asciiTheme="minorEastAsia" w:hAnsiTheme="minorEastAsia" w:cs="Helvetica" w:hint="eastAsia"/>
-          <w:color w:val="000000"/>
-          <w:sz w:val="28"/>
-          <w:szCs w:val="28"/>
-        </w:rPr>
-      </w:pPr>
-      <w:r>
-        <w:rPr>
-          <w:rFonts w:asciiTheme="minorEastAsia" w:hAnsiTheme="minorEastAsia" w:cs="Helvetica" w:hint="eastAsia"/>
-          <w:color w:val="000000"/>
-          <w:sz w:val="28"/>
-          <w:szCs w:val="28"/>
-        </w:rPr>
-        <w:t>1）视频流</w:t>
-      </w:r>
-    </w:p>
-    <w:p>
-      <w:pPr>
-        <w:rPr>
-          <w:rFonts w:asciiTheme="minorEastAsia" w:hAnsiTheme="minorEastAsia" w:cs="Helvetica" w:hint="eastAsia"/>
-          <w:color w:val="000000"/>
-          <w:sz w:val="28"/>
-          <w:szCs w:val="28"/>
-        </w:rPr>
-      </w:pPr>
-      <w:r>
-        <w:rPr>
-          <w:rFonts w:asciiTheme="minorEastAsia" w:hAnsiTheme="minorEastAsia" w:cs="Helvetica" w:hint="eastAsia"/>
-          <w:color w:val="000000"/>
-          <w:sz w:val="28"/>
-          <w:szCs w:val="28"/>
-        </w:rPr>
-        <w:t>2）IP语音（VoIP）</w:t>
-      </w:r>
-    </w:p>
-    <w:p>
-      <w:pPr>
-        <w:rPr>
-          <w:rFonts w:asciiTheme="minorEastAsia" w:hAnsiTheme="minorEastAsia" w:cs="Helvetica" w:hint="eastAsia"/>
-          <w:color w:val="000000"/>
-          <w:sz w:val="28"/>
-          <w:szCs w:val="28"/>
-        </w:rPr>
-      </w:pPr>
-      <w:r>
-        <w:rPr>
-          <w:rFonts w:asciiTheme="minorEastAsia" w:hAnsiTheme="minorEastAsia" w:cs="Helvetica" w:hint="eastAsia"/>
-          <w:color w:val="000000"/>
-          <w:sz w:val="28"/>
-          <w:szCs w:val="28"/>
-        </w:rPr>
-        <w:t>3）域名系统（DNS）</w:t>
+      <w:r>
+        <w:rPr>
+          <w:rFonts w:asciiTheme="minorEastAsia" w:hAnsiTheme="minorEastAsia" w:cs="Helvetica" w:hint="eastAsia"/>
+          <w:color w:val="000000"/>
+          <w:sz w:val="28"/>
+          <w:szCs w:val="28"/>
+        </w:rPr>
+        <w:t>, ctl = FIN, ACK</w:t>
+      </w:r>
+    </w:p>
+    <w:p>
+      <w:pPr>
+        <w:rPr>
+          <w:rFonts w:asciiTheme="minorEastAsia" w:hAnsiTheme="minorEastAsia" w:cs="Helvetica" w:hint="eastAsia"/>
+          <w:color w:val="000000"/>
+          <w:sz w:val="28"/>
+          <w:szCs w:val="28"/>
+        </w:rPr>
+      </w:pPr>
+      <w:r>
+        <w:rPr>
+          <w:rFonts w:asciiTheme="minorEastAsia" w:hAnsiTheme="minorEastAsia" w:cs="Helvetica" w:hint="eastAsia"/>
+          <w:color w:val="000000"/>
+          <w:sz w:val="28"/>
+          <w:szCs w:val="28"/>
+        </w:rPr>
+        <w:t>A: seq = 102, ack = 302, ctl = ACK</w:t>
       </w:r>
     </w:p>
     <w:p>

</xml_diff>

<commit_message>
Add ARP and Tracert.
</commit_message>
<xml_diff>
--- a/data communication/note.docx
+++ b/data communication/note.docx
@@ -2815,38 +2815,220 @@
           <w:sz w:val="28"/>
           <w:szCs w:val="28"/>
         </w:rPr>
-        <w:t>B: seq = 301, ack = 102</w:t>
-      </w:r>
+        <w:t>B: seq = 301, ack = 102, ctl = FIN, ACK</w:t>
+      </w:r>
+    </w:p>
+    <w:p>
+      <w:pPr>
+        <w:rPr>
+          <w:rFonts w:asciiTheme="minorEastAsia" w:hAnsiTheme="minorEastAsia" w:cs="Helvetica" w:hint="eastAsia"/>
+          <w:color w:val="000000"/>
+          <w:sz w:val="28"/>
+          <w:szCs w:val="28"/>
+        </w:rPr>
+      </w:pPr>
+      <w:r>
+        <w:rPr>
+          <w:rFonts w:asciiTheme="minorEastAsia" w:hAnsiTheme="minorEastAsia" w:cs="Helvetica" w:hint="eastAsia"/>
+          <w:color w:val="000000"/>
+          <w:sz w:val="28"/>
+          <w:szCs w:val="28"/>
+        </w:rPr>
+        <w:t>A: seq = 102, ack = 302, ctl = ACK</w:t>
+      </w:r>
+    </w:p>
+    <w:p>
+      <w:pPr>
+        <w:rPr>
+          <w:rFonts w:asciiTheme="minorEastAsia" w:hAnsiTheme="minorEastAsia" w:cs="Helvetica" w:hint="eastAsia"/>
+          <w:color w:val="000000"/>
+          <w:sz w:val="28"/>
+          <w:szCs w:val="28"/>
+        </w:rPr>
+      </w:pPr>
+    </w:p>
+    <w:p>
+      <w:pPr>
+        <w:rPr>
+          <w:rFonts w:asciiTheme="minorEastAsia" w:hAnsiTheme="minorEastAsia" w:cs="Helvetica" w:hint="eastAsia"/>
+          <w:color w:val="000000"/>
+          <w:sz w:val="28"/>
+          <w:szCs w:val="28"/>
+        </w:rPr>
+      </w:pPr>
+      <w:r>
+        <w:rPr>
+          <w:rFonts w:asciiTheme="minorEastAsia" w:hAnsiTheme="minorEastAsia" w:cs="Helvetica" w:hint="eastAsia"/>
+          <w:color w:val="000000"/>
+          <w:sz w:val="28"/>
+          <w:szCs w:val="28"/>
+        </w:rPr>
+        <w:t>ARP</w:t>
+      </w:r>
+    </w:p>
+    <w:p>
+      <w:pPr>
+        <w:rPr>
+          <w:rFonts w:asciiTheme="minorEastAsia" w:hAnsiTheme="minorEastAsia" w:cs="Helvetica" w:hint="eastAsia"/>
+          <w:color w:val="000000"/>
+          <w:sz w:val="28"/>
+          <w:szCs w:val="28"/>
+        </w:rPr>
+      </w:pPr>
+      <w:r>
+        <w:rPr>
+          <w:rFonts w:asciiTheme="minorEastAsia" w:hAnsiTheme="minorEastAsia" w:cs="Helvetica" w:hint="eastAsia"/>
+          <w:color w:val="000000"/>
+          <w:sz w:val="28"/>
+          <w:szCs w:val="28"/>
+        </w:rPr>
+        <w:t>ARP(Address Resolution Protocol)具有两项基本功能：</w:t>
+      </w:r>
+    </w:p>
+    <w:p>
+      <w:pPr>
+        <w:rPr>
+          <w:rFonts w:asciiTheme="minorEastAsia" w:hAnsiTheme="minorEastAsia" w:cs="Helvetica" w:hint="eastAsia"/>
+          <w:color w:val="000000"/>
+          <w:sz w:val="28"/>
+          <w:szCs w:val="28"/>
+        </w:rPr>
+      </w:pPr>
+      <w:r>
+        <w:rPr>
+          <w:rFonts w:asciiTheme="minorEastAsia" w:hAnsiTheme="minorEastAsia" w:cs="Helvetica" w:hint="eastAsia"/>
+          <w:color w:val="000000"/>
+          <w:sz w:val="28"/>
+          <w:szCs w:val="28"/>
+        </w:rPr>
+        <w:t>1.</w:t>
+      </w:r>
+      <w:r>
+        <w:rPr>
+          <w:rFonts w:asciiTheme="minorEastAsia" w:hAnsiTheme="minorEastAsia" w:cs="Helvetica" w:hint="eastAsia"/>
+          <w:color w:val="000000"/>
+          <w:sz w:val="28"/>
+          <w:szCs w:val="28"/>
+        </w:rPr>
+        <w:t>将IP地址解析为MAC地址</w:t>
+      </w:r>
+    </w:p>
+    <w:p>
+      <w:pPr>
+        <w:rPr>
+          <w:rFonts w:asciiTheme="minorEastAsia" w:hAnsiTheme="minorEastAsia" w:cs="Helvetica" w:hint="eastAsia"/>
+          <w:color w:val="000000"/>
+          <w:sz w:val="28"/>
+          <w:szCs w:val="28"/>
+        </w:rPr>
+      </w:pPr>
+      <w:r>
+        <w:rPr>
+          <w:rFonts w:asciiTheme="minorEastAsia" w:hAnsiTheme="minorEastAsia" w:cs="Helvetica" w:hint="eastAsia"/>
+          <w:color w:val="000000"/>
+          <w:sz w:val="28"/>
+          <w:szCs w:val="28"/>
+        </w:rPr>
+        <w:t>2.维护ARP映射的缓存</w:t>
+      </w:r>
+    </w:p>
+    <w:p>
+      <w:pPr>
+        <w:rPr>
+          <w:rFonts w:asciiTheme="minorEastAsia" w:hAnsiTheme="minorEastAsia" w:cs="Helvetica" w:hint="eastAsia"/>
+          <w:color w:val="000000"/>
+          <w:sz w:val="28"/>
+          <w:szCs w:val="28"/>
+        </w:rPr>
+      </w:pPr>
+      <w:r>
+        <w:rPr>
+          <w:rFonts w:asciiTheme="minorEastAsia" w:hAnsiTheme="minorEastAsia" w:cs="Helvetica" w:hint="eastAsia"/>
+          <w:color w:val="000000"/>
+          <w:sz w:val="28"/>
+          <w:szCs w:val="28"/>
+        </w:rPr>
+        <w:t>缺点是广播，不安全，不可靠（ARP欺骗）</w:t>
+      </w:r>
+    </w:p>
+    <w:p>
+      <w:pPr>
+        <w:rPr>
+          <w:rFonts w:asciiTheme="minorEastAsia" w:hAnsiTheme="minorEastAsia" w:cs="Helvetica" w:hint="eastAsia"/>
+          <w:color w:val="000000"/>
+          <w:sz w:val="28"/>
+          <w:szCs w:val="28"/>
+        </w:rPr>
+      </w:pPr>
+    </w:p>
+    <w:p>
+      <w:pPr>
+        <w:rPr>
+          <w:rFonts w:asciiTheme="minorEastAsia" w:hAnsiTheme="minorEastAsia" w:cs="Helvetica" w:hint="eastAsia"/>
+          <w:color w:val="000000"/>
+          <w:sz w:val="28"/>
+          <w:szCs w:val="28"/>
+        </w:rPr>
+      </w:pPr>
+      <w:r>
+        <w:rPr>
+          <w:rFonts w:asciiTheme="minorEastAsia" w:hAnsiTheme="minorEastAsia" w:cs="Helvetica" w:hint="eastAsia"/>
+          <w:color w:val="000000"/>
+          <w:sz w:val="28"/>
+          <w:szCs w:val="28"/>
+        </w:rPr>
+        <w:t>Tracert</w:t>
+      </w:r>
+    </w:p>
+    <w:p>
+      <w:pPr>
+        <w:rPr>
+          <w:rFonts w:asciiTheme="minorEastAsia" w:hAnsiTheme="minorEastAsia" w:cs="Helvetica" w:hint="eastAsia"/>
+          <w:color w:val="000000"/>
+          <w:sz w:val="28"/>
+          <w:szCs w:val="28"/>
+        </w:rPr>
+      </w:pPr>
+      <w:r>
+        <w:rPr>
+          <w:rFonts w:asciiTheme="minorEastAsia" w:hAnsiTheme="minorEastAsia" w:cs="Helvetica" w:hint="eastAsia"/>
+          <w:color w:val="000000"/>
+          <w:sz w:val="28"/>
+          <w:szCs w:val="28"/>
+        </w:rPr>
+        <w:t>Tracert用于显示数据包到达目标主机所经过的路径，并显示到达每个节点的时间</w:t>
+      </w:r>
+      <w:r>
+        <w:rPr>
+          <w:rFonts w:asciiTheme="minorEastAsia" w:hAnsiTheme="minorEastAsia" w:cs="Helvetica" w:hint="eastAsia"/>
+          <w:color w:val="000000"/>
+          <w:sz w:val="28"/>
+          <w:szCs w:val="28"/>
+        </w:rPr>
+        <w:t>。命令同Ping类似，但是获得的信息比Ping详细得多，包含数据包走过的全部路径，节点的IP和花费的时间。</w:t>
+      </w:r>
+    </w:p>
+    <w:p>
+      <w:pPr>
+        <w:rPr>
+          <w:rFonts w:asciiTheme="minorEastAsia" w:hAnsiTheme="minorEastAsia" w:cs="Helvetica" w:hint="eastAsia"/>
+          <w:color w:val="000000"/>
+          <w:sz w:val="28"/>
+          <w:szCs w:val="28"/>
+        </w:rPr>
+      </w:pPr>
+    </w:p>
+    <w:p>
+      <w:pPr>
+        <w:rPr>
+          <w:rFonts w:asciiTheme="minorEastAsia" w:hAnsiTheme="minorEastAsia" w:cs="Helvetica" w:hint="eastAsia"/>
+          <w:color w:val="000000"/>
+          <w:sz w:val="28"/>
+          <w:szCs w:val="28"/>
+        </w:rPr>
+      </w:pPr>
       <w:bookmarkStart w:id="0" w:name="_GoBack"/>
       <w:bookmarkEnd w:id="0"/>
-      <w:r>
-        <w:rPr>
-          <w:rFonts w:asciiTheme="minorEastAsia" w:hAnsiTheme="minorEastAsia" w:cs="Helvetica" w:hint="eastAsia"/>
-          <w:color w:val="000000"/>
-          <w:sz w:val="28"/>
-          <w:szCs w:val="28"/>
-        </w:rPr>
-        <w:t>, ctl = FIN, ACK</w:t>
-      </w:r>
-    </w:p>
-    <w:p>
-      <w:pPr>
-        <w:rPr>
-          <w:rFonts w:asciiTheme="minorEastAsia" w:hAnsiTheme="minorEastAsia" w:cs="Helvetica" w:hint="eastAsia"/>
-          <w:color w:val="000000"/>
-          <w:sz w:val="28"/>
-          <w:szCs w:val="28"/>
-        </w:rPr>
-      </w:pPr>
-      <w:r>
-        <w:rPr>
-          <w:rFonts w:asciiTheme="minorEastAsia" w:hAnsiTheme="minorEastAsia" w:cs="Helvetica" w:hint="eastAsia"/>
-          <w:color w:val="000000"/>
-          <w:sz w:val="28"/>
-          <w:szCs w:val="28"/>
-        </w:rPr>
-        <w:t>A: seq = 102, ack = 302, ctl = ACK</w:t>
-      </w:r>
     </w:p>
     <w:p>
       <w:pPr>
@@ -2880,6 +3062,95 @@
 <file path=word/numbering.xml><?xml version="1.0" encoding="utf-8"?>
 <w:numbering xmlns:wpc="http://schemas.microsoft.com/office/word/2010/wordprocessingCanvas" xmlns:mo="http://schemas.microsoft.com/office/mac/office/2008/main" xmlns:mc="http://schemas.openxmlformats.org/markup-compatibility/2006" xmlns:mv="urn:schemas-microsoft-com:mac:vml" xmlns:o="urn:schemas-microsoft-com:office:office" xmlns:r="http://schemas.openxmlformats.org/officeDocument/2006/relationships" xmlns:m="http://schemas.openxmlformats.org/officeDocument/2006/math" xmlns:v="urn:schemas-microsoft-com:vml" xmlns:wp14="http://schemas.microsoft.com/office/word/2010/wordprocessingDrawing" xmlns:wp="http://schemas.openxmlformats.org/drawingml/2006/wordprocessingDrawing" xmlns:w10="urn:schemas-microsoft-com:office:word" xmlns:w="http://schemas.openxmlformats.org/wordprocessingml/2006/main" xmlns:w14="http://schemas.microsoft.com/office/word/2010/wordml" xmlns:w15="http://schemas.microsoft.com/office/word/2012/wordml" xmlns:wpg="http://schemas.microsoft.com/office/word/2010/wordprocessingGroup" xmlns:wpi="http://schemas.microsoft.com/office/word/2010/wordprocessingInk" xmlns:wne="http://schemas.microsoft.com/office/word/2006/wordml" xmlns:wps="http://schemas.microsoft.com/office/word/2010/wordprocessingShape" mc:Ignorable="w14 w15 wp14">
   <w:abstractNum w:abstractNumId="0">
+    <w:nsid w:val="0501201F"/>
+    <w:multiLevelType w:val="hybridMultilevel"/>
+    <w:tmpl w:val="36CEFDF8"/>
+    <w:lvl w:ilvl="0" w:tplc="2A8456EC">
+      <w:start w:val="1"/>
+      <w:numFmt w:val="decimal"/>
+      <w:lvlText w:val="%1."/>
+      <w:lvlJc w:val="left"/>
+      <w:pPr>
+        <w:ind w:left="720" w:hanging="360"/>
+      </w:pPr>
+      <w:rPr>
+        <w:rFonts w:hint="eastAsia"/>
+      </w:rPr>
+    </w:lvl>
+    <w:lvl w:ilvl="1" w:tplc="04090019" w:tentative="1">
+      <w:start w:val="1"/>
+      <w:numFmt w:val="lowerLetter"/>
+      <w:lvlText w:val="%2."/>
+      <w:lvlJc w:val="left"/>
+      <w:pPr>
+        <w:ind w:left="1440" w:hanging="360"/>
+      </w:pPr>
+    </w:lvl>
+    <w:lvl w:ilvl="2" w:tplc="0409001B" w:tentative="1">
+      <w:start w:val="1"/>
+      <w:numFmt w:val="lowerRoman"/>
+      <w:lvlText w:val="%3."/>
+      <w:lvlJc w:val="right"/>
+      <w:pPr>
+        <w:ind w:left="2160" w:hanging="180"/>
+      </w:pPr>
+    </w:lvl>
+    <w:lvl w:ilvl="3" w:tplc="0409000F" w:tentative="1">
+      <w:start w:val="1"/>
+      <w:numFmt w:val="decimal"/>
+      <w:lvlText w:val="%4."/>
+      <w:lvlJc w:val="left"/>
+      <w:pPr>
+        <w:ind w:left="2880" w:hanging="360"/>
+      </w:pPr>
+    </w:lvl>
+    <w:lvl w:ilvl="4" w:tplc="04090019" w:tentative="1">
+      <w:start w:val="1"/>
+      <w:numFmt w:val="lowerLetter"/>
+      <w:lvlText w:val="%5."/>
+      <w:lvlJc w:val="left"/>
+      <w:pPr>
+        <w:ind w:left="3600" w:hanging="360"/>
+      </w:pPr>
+    </w:lvl>
+    <w:lvl w:ilvl="5" w:tplc="0409001B" w:tentative="1">
+      <w:start w:val="1"/>
+      <w:numFmt w:val="lowerRoman"/>
+      <w:lvlText w:val="%6."/>
+      <w:lvlJc w:val="right"/>
+      <w:pPr>
+        <w:ind w:left="4320" w:hanging="180"/>
+      </w:pPr>
+    </w:lvl>
+    <w:lvl w:ilvl="6" w:tplc="0409000F" w:tentative="1">
+      <w:start w:val="1"/>
+      <w:numFmt w:val="decimal"/>
+      <w:lvlText w:val="%7."/>
+      <w:lvlJc w:val="left"/>
+      <w:pPr>
+        <w:ind w:left="5040" w:hanging="360"/>
+      </w:pPr>
+    </w:lvl>
+    <w:lvl w:ilvl="7" w:tplc="04090019" w:tentative="1">
+      <w:start w:val="1"/>
+      <w:numFmt w:val="lowerLetter"/>
+      <w:lvlText w:val="%8."/>
+      <w:lvlJc w:val="left"/>
+      <w:pPr>
+        <w:ind w:left="5760" w:hanging="360"/>
+      </w:pPr>
+    </w:lvl>
+    <w:lvl w:ilvl="8" w:tplc="0409001B" w:tentative="1">
+      <w:start w:val="1"/>
+      <w:numFmt w:val="lowerRoman"/>
+      <w:lvlText w:val="%9."/>
+      <w:lvlJc w:val="right"/>
+      <w:pPr>
+        <w:ind w:left="6480" w:hanging="180"/>
+      </w:pPr>
+    </w:lvl>
+  </w:abstractNum>
+  <w:abstractNum w:abstractNumId="1">
     <w:nsid w:val="1D090A10"/>
     <w:multiLevelType w:val="hybridMultilevel"/>
     <w:tmpl w:val="53B2501A"/>
@@ -2968,7 +3239,7 @@
       </w:pPr>
     </w:lvl>
   </w:abstractNum>
-  <w:abstractNum w:abstractNumId="1">
+  <w:abstractNum w:abstractNumId="2">
     <w:nsid w:val="470C5D1F"/>
     <w:multiLevelType w:val="hybridMultilevel"/>
     <w:tmpl w:val="E8A81014"/>
@@ -3057,7 +3328,7 @@
       </w:pPr>
     </w:lvl>
   </w:abstractNum>
-  <w:abstractNum w:abstractNumId="2">
+  <w:abstractNum w:abstractNumId="3">
     <w:nsid w:val="4F855574"/>
     <w:multiLevelType w:val="hybridMultilevel"/>
     <w:tmpl w:val="FB3832E0"/>
@@ -3146,7 +3417,7 @@
       </w:pPr>
     </w:lvl>
   </w:abstractNum>
-  <w:abstractNum w:abstractNumId="3">
+  <w:abstractNum w:abstractNumId="4">
     <w:nsid w:val="7E4152D9"/>
     <w:multiLevelType w:val="hybridMultilevel"/>
     <w:tmpl w:val="5AE47880"/>
@@ -3236,15 +3507,18 @@
     </w:lvl>
   </w:abstractNum>
   <w:num w:numId="1">
+    <w:abstractNumId w:val="4"/>
+  </w:num>
+  <w:num w:numId="2">
+    <w:abstractNumId w:val="2"/>
+  </w:num>
+  <w:num w:numId="3">
     <w:abstractNumId w:val="3"/>
   </w:num>
-  <w:num w:numId="2">
+  <w:num w:numId="4">
     <w:abstractNumId w:val="1"/>
   </w:num>
-  <w:num w:numId="3">
-    <w:abstractNumId w:val="2"/>
-  </w:num>
-  <w:num w:numId="4">
+  <w:num w:numId="5">
     <w:abstractNumId w:val="0"/>
   </w:num>
 </w:numbering>

</xml_diff>

<commit_message>
Add source of route items.
</commit_message>
<xml_diff>
--- a/data communication/note.docx
+++ b/data communication/note.docx
@@ -4890,18 +4890,141 @@
           <w:szCs w:val="28"/>
         </w:rPr>
       </w:pPr>
+      <w:r>
+        <w:rPr>
+          <w:rFonts w:asciiTheme="minorEastAsia" w:hAnsiTheme="minorEastAsia" w:cs="Helvetica" w:hint="eastAsia"/>
+          <w:color w:val="000000"/>
+          <w:sz w:val="28"/>
+          <w:szCs w:val="28"/>
+        </w:rPr>
+        <w:t>路由条目的来源</w:t>
+      </w:r>
+    </w:p>
+    <w:p>
+      <w:pPr>
+        <w:rPr>
+          <w:rFonts w:asciiTheme="minorEastAsia" w:hAnsiTheme="minorEastAsia" w:cs="Helvetica" w:hint="eastAsia"/>
+          <w:color w:val="000000"/>
+          <w:sz w:val="28"/>
+          <w:szCs w:val="28"/>
+        </w:rPr>
+      </w:pPr>
+      <w:r>
+        <w:rPr>
+          <w:rFonts w:asciiTheme="minorEastAsia" w:hAnsiTheme="minorEastAsia" w:cs="Helvetica" w:hint="eastAsia"/>
+          <w:color w:val="000000"/>
+          <w:sz w:val="28"/>
+          <w:szCs w:val="28"/>
+        </w:rPr>
+        <w:t>1.直连路由</w:t>
+      </w:r>
+    </w:p>
+    <w:p>
+      <w:pPr>
+        <w:rPr>
+          <w:rFonts w:asciiTheme="minorEastAsia" w:hAnsiTheme="minorEastAsia" w:cs="Helvetica" w:hint="eastAsia"/>
+          <w:color w:val="000000"/>
+          <w:sz w:val="28"/>
+          <w:szCs w:val="28"/>
+        </w:rPr>
+      </w:pPr>
+      <w:r>
+        <w:rPr>
+          <w:rFonts w:asciiTheme="minorEastAsia" w:hAnsiTheme="minorEastAsia" w:cs="Helvetica" w:hint="eastAsia"/>
+          <w:color w:val="000000"/>
+          <w:sz w:val="28"/>
+          <w:szCs w:val="28"/>
+        </w:rPr>
+        <w:t>路由器本地接口所在的网段</w:t>
+      </w:r>
+    </w:p>
+    <w:p>
+      <w:pPr>
+        <w:rPr>
+          <w:rFonts w:asciiTheme="minorEastAsia" w:hAnsiTheme="minorEastAsia" w:cs="Helvetica" w:hint="eastAsia"/>
+          <w:color w:val="000000"/>
+          <w:sz w:val="28"/>
+          <w:szCs w:val="28"/>
+        </w:rPr>
+      </w:pPr>
+      <w:r>
+        <w:rPr>
+          <w:rFonts w:asciiTheme="minorEastAsia" w:hAnsiTheme="minorEastAsia" w:cs="Helvetica" w:hint="eastAsia"/>
+          <w:color w:val="000000"/>
+          <w:sz w:val="28"/>
+          <w:szCs w:val="28"/>
+        </w:rPr>
+        <w:t xml:space="preserve">2.静态路由 </w:t>
+      </w:r>
+    </w:p>
+    <w:p>
+      <w:pPr>
+        <w:rPr>
+          <w:rFonts w:asciiTheme="minorEastAsia" w:hAnsiTheme="minorEastAsia" w:cs="Helvetica" w:hint="eastAsia"/>
+          <w:color w:val="000000"/>
+          <w:sz w:val="28"/>
+          <w:szCs w:val="28"/>
+        </w:rPr>
+      </w:pPr>
+      <w:r>
+        <w:rPr>
+          <w:rFonts w:asciiTheme="minorEastAsia" w:hAnsiTheme="minorEastAsia" w:cs="Helvetica" w:hint="eastAsia"/>
+          <w:color w:val="000000"/>
+          <w:sz w:val="28"/>
+          <w:szCs w:val="28"/>
+        </w:rPr>
+        <w:t>手工配置的路由条目</w:t>
+      </w:r>
+    </w:p>
+    <w:p>
+      <w:pPr>
+        <w:rPr>
+          <w:rFonts w:asciiTheme="minorEastAsia" w:hAnsiTheme="minorEastAsia" w:cs="Helvetica" w:hint="eastAsia"/>
+          <w:color w:val="000000"/>
+          <w:sz w:val="28"/>
+          <w:szCs w:val="28"/>
+        </w:rPr>
+      </w:pPr>
+      <w:r>
+        <w:rPr>
+          <w:rFonts w:asciiTheme="minorEastAsia" w:hAnsiTheme="minorEastAsia" w:cs="Helvetica" w:hint="eastAsia"/>
+          <w:color w:val="000000"/>
+          <w:sz w:val="28"/>
+          <w:szCs w:val="28"/>
+        </w:rPr>
+        <w:t>3.动态路由</w:t>
+      </w:r>
+    </w:p>
+    <w:p>
+      <w:pPr>
+        <w:rPr>
+          <w:rFonts w:asciiTheme="minorEastAsia" w:hAnsiTheme="minorEastAsia" w:cs="Helvetica" w:hint="eastAsia"/>
+          <w:color w:val="000000"/>
+          <w:sz w:val="28"/>
+          <w:szCs w:val="28"/>
+        </w:rPr>
+      </w:pPr>
+      <w:r>
+        <w:rPr>
+          <w:rFonts w:asciiTheme="minorEastAsia" w:hAnsiTheme="minorEastAsia" w:cs="Helvetica" w:hint="eastAsia"/>
+          <w:color w:val="000000"/>
+          <w:sz w:val="28"/>
+          <w:szCs w:val="28"/>
+        </w:rPr>
+        <w:t>路由器之间动态学习到的路由</w:t>
+      </w:r>
+    </w:p>
+    <w:p>
+      <w:pPr>
+        <w:rPr>
+          <w:rFonts w:asciiTheme="minorEastAsia" w:hAnsiTheme="minorEastAsia" w:cs="Helvetica" w:hint="eastAsia"/>
+          <w:color w:val="000000"/>
+          <w:sz w:val="28"/>
+          <w:szCs w:val="28"/>
+        </w:rPr>
+      </w:pPr>
       <w:bookmarkStart w:id="0" w:name="_GoBack"/>
       <w:bookmarkEnd w:id="0"/>
-    </w:p>
-    <w:p>
-      <w:pPr>
-        <w:rPr>
-          <w:rFonts w:asciiTheme="minorEastAsia" w:hAnsiTheme="minorEastAsia" w:cs="Helvetica" w:hint="eastAsia"/>
-          <w:color w:val="000000"/>
-          <w:sz w:val="28"/>
-          <w:szCs w:val="28"/>
-        </w:rPr>
-      </w:pPr>
     </w:p>
     <w:p>
       <w:pPr>

</xml_diff>

<commit_message>
Add OSPF Route ID.
</commit_message>
<xml_diff>
--- a/data communication/note.docx
+++ b/data communication/note.docx
@@ -5798,18 +5798,84 @@
           <w:szCs w:val="28"/>
         </w:rPr>
       </w:pPr>
+    </w:p>
+    <w:p>
+      <w:pPr>
+        <w:rPr>
+          <w:rFonts w:asciiTheme="minorEastAsia" w:hAnsiTheme="minorEastAsia" w:cs="Helvetica" w:hint="eastAsia"/>
+          <w:color w:val="000000"/>
+          <w:sz w:val="28"/>
+          <w:szCs w:val="28"/>
+        </w:rPr>
+      </w:pPr>
+      <w:r>
+        <w:rPr>
+          <w:rFonts w:asciiTheme="minorEastAsia" w:hAnsiTheme="minorEastAsia" w:cs="Helvetica" w:hint="eastAsia"/>
+          <w:color w:val="000000"/>
+          <w:sz w:val="28"/>
+          <w:szCs w:val="28"/>
+        </w:rPr>
+        <w:t>OSPF Route ID</w:t>
+      </w:r>
+    </w:p>
+    <w:p>
+      <w:pPr>
+        <w:rPr>
+          <w:rFonts w:asciiTheme="minorEastAsia" w:hAnsiTheme="minorEastAsia" w:cs="Helvetica" w:hint="eastAsia"/>
+          <w:color w:val="000000"/>
+          <w:sz w:val="28"/>
+          <w:szCs w:val="28"/>
+        </w:rPr>
+      </w:pPr>
+      <w:r>
+        <w:rPr>
+          <w:rFonts w:asciiTheme="minorEastAsia" w:hAnsiTheme="minorEastAsia" w:cs="Helvetica" w:hint="eastAsia"/>
+          <w:color w:val="000000"/>
+          <w:sz w:val="28"/>
+          <w:szCs w:val="28"/>
+        </w:rPr>
+        <w:t>-OSPF Route ID用于在OSPF domain中唯一地表示一台OSPF设备</w:t>
+      </w:r>
+    </w:p>
+    <w:p>
+      <w:pPr>
+        <w:rPr>
+          <w:rFonts w:asciiTheme="minorEastAsia" w:hAnsiTheme="minorEastAsia" w:cs="Helvetica" w:hint="eastAsia"/>
+          <w:color w:val="000000"/>
+          <w:sz w:val="28"/>
+          <w:szCs w:val="28"/>
+        </w:rPr>
+      </w:pPr>
+      <w:r>
+        <w:rPr>
+          <w:rFonts w:asciiTheme="minorEastAsia" w:hAnsiTheme="minorEastAsia" w:cs="Helvetica" w:hint="eastAsia"/>
+          <w:color w:val="000000"/>
+          <w:sz w:val="28"/>
+          <w:szCs w:val="28"/>
+        </w:rPr>
+        <w:t>-可以通过手工配置的方式进行设备，或者通过协议自动选取。在实际网络中，建议手工配置OSPF Route ID</w:t>
+      </w:r>
+    </w:p>
+    <w:p>
+      <w:pPr>
+        <w:rPr>
+          <w:rFonts w:asciiTheme="minorEastAsia" w:hAnsiTheme="minorEastAsia" w:cs="Helvetica" w:hint="eastAsia"/>
+          <w:color w:val="000000"/>
+          <w:sz w:val="28"/>
+          <w:szCs w:val="28"/>
+        </w:rPr>
+      </w:pPr>
+      <w:r>
+        <w:rPr>
+          <w:rFonts w:asciiTheme="minorEastAsia" w:hAnsiTheme="minorEastAsia" w:cs="Helvetica" w:hint="eastAsia"/>
+          <w:color w:val="000000"/>
+          <w:sz w:val="28"/>
+          <w:szCs w:val="28"/>
+        </w:rPr>
+        <w:t>-在路由器运行OSPF并由系统自动选定Route ID后，如果该接口down掉，或者出现一个更大的IP，OSPF仍然保持原Route ID，该ID是非抢占的，即使重启OSPF进程，Route ID也不会发生改变。只有手工配置Route ID，并重启进程，才会改变。此外，如果对应接口的IP地址消失并重启OSPF进程，则Route ID也会变化。</w:t>
+      </w:r>
       <w:bookmarkStart w:id="0" w:name="_GoBack"/>
       <w:bookmarkEnd w:id="0"/>
-    </w:p>
-    <w:p>
-      <w:pPr>
-        <w:rPr>
-          <w:rFonts w:asciiTheme="minorEastAsia" w:hAnsiTheme="minorEastAsia" w:cs="Helvetica" w:hint="eastAsia"/>
-          <w:color w:val="000000"/>
-          <w:sz w:val="28"/>
-          <w:szCs w:val="28"/>
-        </w:rPr>
-      </w:pPr>
     </w:p>
     <w:p>
       <w:pPr>

</xml_diff>

<commit_message>
Add OSPF network type.
</commit_message>
<xml_diff>
--- a/data communication/note.docx
+++ b/data communication/note.docx
@@ -6293,6 +6293,176 @@
           <w:szCs w:val="28"/>
         </w:rPr>
       </w:pPr>
+      <w:r>
+        <w:rPr>
+          <w:rFonts w:asciiTheme="minorEastAsia" w:hAnsiTheme="minorEastAsia" w:cs="Helvetica" w:hint="eastAsia"/>
+          <w:color w:val="000000"/>
+          <w:sz w:val="28"/>
+          <w:szCs w:val="28"/>
+        </w:rPr>
+        <w:t>OSPF 网络类型</w:t>
+      </w:r>
+    </w:p>
+    <w:p>
+      <w:pPr>
+        <w:rPr>
+          <w:rFonts w:asciiTheme="minorEastAsia" w:hAnsiTheme="minorEastAsia" w:cs="Helvetica" w:hint="eastAsia"/>
+          <w:color w:val="000000"/>
+          <w:sz w:val="28"/>
+          <w:szCs w:val="28"/>
+        </w:rPr>
+      </w:pPr>
+      <w:r>
+        <w:rPr>
+          <w:rFonts w:asciiTheme="minorEastAsia" w:hAnsiTheme="minorEastAsia" w:cs="Helvetica" w:hint="eastAsia"/>
+          <w:color w:val="000000"/>
+          <w:sz w:val="28"/>
+          <w:szCs w:val="28"/>
+        </w:rPr>
+        <w:t>-</w:t>
+      </w:r>
+      <w:r>
+        <w:rPr>
+          <w:rFonts w:asciiTheme="minorEastAsia" w:hAnsiTheme="minorEastAsia" w:cs="Helvetica" w:hint="eastAsia"/>
+          <w:color w:val="000000"/>
+          <w:sz w:val="28"/>
+          <w:szCs w:val="28"/>
+        </w:rPr>
+        <w:t>P2P</w:t>
+      </w:r>
+    </w:p>
+    <w:p>
+      <w:pPr>
+        <w:rPr>
+          <w:rFonts w:asciiTheme="minorEastAsia" w:hAnsiTheme="minorEastAsia" w:cs="Helvetica" w:hint="eastAsia"/>
+          <w:color w:val="000000"/>
+          <w:sz w:val="28"/>
+          <w:szCs w:val="28"/>
+        </w:rPr>
+      </w:pPr>
+      <w:r>
+        <w:rPr>
+          <w:rFonts w:asciiTheme="minorEastAsia" w:hAnsiTheme="minorEastAsia" w:cs="Helvetica" w:hint="eastAsia"/>
+          <w:color w:val="000000"/>
+          <w:sz w:val="28"/>
+          <w:szCs w:val="28"/>
+        </w:rPr>
+        <w:t>PPP链路，Lapb链路，HDLC链路</w:t>
+      </w:r>
+    </w:p>
+    <w:p>
+      <w:pPr>
+        <w:rPr>
+          <w:rFonts w:asciiTheme="minorEastAsia" w:hAnsiTheme="minorEastAsia" w:cs="Helvetica" w:hint="eastAsia"/>
+          <w:color w:val="000000"/>
+          <w:sz w:val="28"/>
+          <w:szCs w:val="28"/>
+        </w:rPr>
+      </w:pPr>
+      <w:r>
+        <w:rPr>
+          <w:rFonts w:asciiTheme="minorEastAsia" w:hAnsiTheme="minorEastAsia" w:cs="Helvetica" w:hint="eastAsia"/>
+          <w:color w:val="000000"/>
+          <w:sz w:val="28"/>
+          <w:szCs w:val="28"/>
+        </w:rPr>
+        <w:t>-Broadcast</w:t>
+      </w:r>
+    </w:p>
+    <w:p>
+      <w:pPr>
+        <w:rPr>
+          <w:rFonts w:asciiTheme="minorEastAsia" w:hAnsiTheme="minorEastAsia" w:cs="Helvetica" w:hint="eastAsia"/>
+          <w:color w:val="000000"/>
+          <w:sz w:val="28"/>
+          <w:szCs w:val="28"/>
+        </w:rPr>
+      </w:pPr>
+      <w:r>
+        <w:rPr>
+          <w:rFonts w:asciiTheme="minorEastAsia" w:hAnsiTheme="minorEastAsia" w:cs="Helvetica" w:hint="eastAsia"/>
+          <w:color w:val="000000"/>
+          <w:sz w:val="28"/>
+          <w:szCs w:val="28"/>
+        </w:rPr>
+        <w:t>以太网链路</w:t>
+      </w:r>
+    </w:p>
+    <w:p>
+      <w:pPr>
+        <w:rPr>
+          <w:rFonts w:asciiTheme="minorEastAsia" w:hAnsiTheme="minorEastAsia" w:cs="Helvetica" w:hint="eastAsia"/>
+          <w:color w:val="000000"/>
+          <w:sz w:val="28"/>
+          <w:szCs w:val="28"/>
+        </w:rPr>
+      </w:pPr>
+      <w:r>
+        <w:rPr>
+          <w:rFonts w:asciiTheme="minorEastAsia" w:hAnsiTheme="minorEastAsia" w:cs="Helvetica" w:hint="eastAsia"/>
+          <w:color w:val="000000"/>
+          <w:sz w:val="28"/>
+          <w:szCs w:val="28"/>
+        </w:rPr>
+        <w:t>-NBMA</w:t>
+      </w:r>
+    </w:p>
+    <w:p>
+      <w:pPr>
+        <w:rPr>
+          <w:rFonts w:asciiTheme="minorEastAsia" w:hAnsiTheme="minorEastAsia" w:cs="Helvetica" w:hint="eastAsia"/>
+          <w:color w:val="000000"/>
+          <w:sz w:val="28"/>
+          <w:szCs w:val="28"/>
+        </w:rPr>
+      </w:pPr>
+      <w:r>
+        <w:rPr>
+          <w:rFonts w:asciiTheme="minorEastAsia" w:hAnsiTheme="minorEastAsia" w:cs="Helvetica" w:hint="eastAsia"/>
+          <w:color w:val="000000"/>
+          <w:sz w:val="28"/>
+          <w:szCs w:val="28"/>
+        </w:rPr>
+        <w:t>帧中继链路，ATM链路</w:t>
+      </w:r>
+    </w:p>
+    <w:p>
+      <w:pPr>
+        <w:rPr>
+          <w:rFonts w:asciiTheme="minorEastAsia" w:hAnsiTheme="minorEastAsia" w:cs="Helvetica" w:hint="eastAsia"/>
+          <w:color w:val="000000"/>
+          <w:sz w:val="28"/>
+          <w:szCs w:val="28"/>
+        </w:rPr>
+      </w:pPr>
+      <w:r>
+        <w:rPr>
+          <w:rFonts w:asciiTheme="minorEastAsia" w:hAnsiTheme="minorEastAsia" w:cs="Helvetica" w:hint="eastAsia"/>
+          <w:color w:val="000000"/>
+          <w:sz w:val="28"/>
+          <w:szCs w:val="28"/>
+        </w:rPr>
+        <w:t>-P2MP</w:t>
+      </w:r>
+    </w:p>
+    <w:p>
+      <w:pPr>
+        <w:rPr>
+          <w:rFonts w:asciiTheme="minorEastAsia" w:hAnsiTheme="minorEastAsia" w:cs="Helvetica" w:hint="eastAsia"/>
+          <w:color w:val="000000"/>
+          <w:sz w:val="28"/>
+          <w:szCs w:val="28"/>
+        </w:rPr>
+      </w:pPr>
+      <w:r>
+        <w:rPr>
+          <w:rFonts w:asciiTheme="minorEastAsia" w:hAnsiTheme="minorEastAsia" w:cs="Helvetica" w:hint="eastAsia"/>
+          <w:color w:val="000000"/>
+          <w:sz w:val="28"/>
+          <w:szCs w:val="28"/>
+        </w:rPr>
+        <w:t>手工指定</w:t>
+      </w:r>
       <w:bookmarkStart w:id="0" w:name="_GoBack"/>
       <w:bookmarkEnd w:id="0"/>
     </w:p>

</xml_diff>

<commit_message>
Add DR & BDR.
</commit_message>
<xml_diff>
--- a/data communication/note.docx
+++ b/data communication/note.docx
@@ -6463,8 +6463,170 @@
         </w:rPr>
         <w:t>手工指定</w:t>
       </w:r>
+    </w:p>
+    <w:p>
+      <w:pPr>
+        <w:rPr>
+          <w:rFonts w:asciiTheme="minorEastAsia" w:hAnsiTheme="minorEastAsia" w:cs="Helvetica" w:hint="eastAsia"/>
+          <w:color w:val="000000"/>
+          <w:sz w:val="28"/>
+          <w:szCs w:val="28"/>
+        </w:rPr>
+      </w:pPr>
+    </w:p>
+    <w:p>
+      <w:pPr>
+        <w:rPr>
+          <w:rFonts w:asciiTheme="minorEastAsia" w:hAnsiTheme="minorEastAsia" w:cs="Helvetica" w:hint="eastAsia"/>
+          <w:color w:val="000000"/>
+          <w:sz w:val="28"/>
+          <w:szCs w:val="28"/>
+        </w:rPr>
+      </w:pPr>
+      <w:r>
+        <w:rPr>
+          <w:rFonts w:asciiTheme="minorEastAsia" w:hAnsiTheme="minorEastAsia" w:cs="Helvetica" w:hint="eastAsia"/>
+          <w:color w:val="000000"/>
+          <w:sz w:val="28"/>
+          <w:szCs w:val="28"/>
+        </w:rPr>
+        <w:t>DR，BDR</w:t>
+      </w:r>
+    </w:p>
+    <w:p>
+      <w:pPr>
+        <w:rPr>
+          <w:rFonts w:asciiTheme="minorEastAsia" w:hAnsiTheme="minorEastAsia" w:cs="Helvetica" w:hint="eastAsia"/>
+          <w:color w:val="000000"/>
+          <w:sz w:val="28"/>
+          <w:szCs w:val="28"/>
+        </w:rPr>
+      </w:pPr>
+      <w:r>
+        <w:rPr>
+          <w:rFonts w:asciiTheme="minorEastAsia" w:hAnsiTheme="minorEastAsia" w:cs="Helvetica" w:hint="eastAsia"/>
+          <w:color w:val="000000"/>
+          <w:sz w:val="28"/>
+          <w:szCs w:val="28"/>
+        </w:rPr>
+        <w:t>-为减小多路访问网络中的OSPF流量，OSPF会在每一个MA(多路访问)网络选举一个指定路由器DR和一个备用路由器BDR。</w:t>
+      </w:r>
+    </w:p>
+    <w:p>
+      <w:pPr>
+        <w:rPr>
+          <w:rFonts w:asciiTheme="minorEastAsia" w:hAnsiTheme="minorEastAsia" w:cs="Helvetica" w:hint="eastAsia"/>
+          <w:color w:val="000000"/>
+          <w:sz w:val="28"/>
+          <w:szCs w:val="28"/>
+        </w:rPr>
+      </w:pPr>
+      <w:r>
+        <w:rPr>
+          <w:rFonts w:asciiTheme="minorEastAsia" w:hAnsiTheme="minorEastAsia" w:cs="Helvetica" w:hint="eastAsia"/>
+          <w:color w:val="000000"/>
+          <w:sz w:val="28"/>
+          <w:szCs w:val="28"/>
+        </w:rPr>
+        <w:t>-DR选举规则</w:t>
+      </w:r>
+    </w:p>
+    <w:p>
+      <w:pPr>
+        <w:rPr>
+          <w:rFonts w:asciiTheme="minorEastAsia" w:hAnsiTheme="minorEastAsia" w:cs="Helvetica" w:hint="eastAsia"/>
+          <w:color w:val="000000"/>
+          <w:sz w:val="28"/>
+          <w:szCs w:val="28"/>
+        </w:rPr>
+      </w:pPr>
+      <w:r>
+        <w:rPr>
+          <w:rFonts w:asciiTheme="minorEastAsia" w:hAnsiTheme="minorEastAsia" w:cs="Helvetica" w:hint="eastAsia"/>
+          <w:color w:val="000000"/>
+          <w:sz w:val="28"/>
+          <w:szCs w:val="28"/>
+        </w:rPr>
+        <w:t>最高OSPF优先级拥有者被选举为DR，如果优先级相等，则有最高OSPF Route ID的路由器被选举为DR，并且DR具有非抢占性。</w:t>
+      </w:r>
+    </w:p>
+    <w:p>
+      <w:pPr>
+        <w:rPr>
+          <w:rFonts w:asciiTheme="minorEastAsia" w:hAnsiTheme="minorEastAsia" w:cs="Helvetica" w:hint="eastAsia"/>
+          <w:color w:val="000000"/>
+          <w:sz w:val="28"/>
+          <w:szCs w:val="28"/>
+        </w:rPr>
+      </w:pPr>
+      <w:r>
+        <w:rPr>
+          <w:rFonts w:asciiTheme="minorEastAsia" w:hAnsiTheme="minorEastAsia" w:cs="Helvetica" w:hint="eastAsia"/>
+          <w:color w:val="000000"/>
+          <w:sz w:val="28"/>
+          <w:szCs w:val="28"/>
+        </w:rPr>
+        <w:t>-DR</w:t>
+      </w:r>
+    </w:p>
+    <w:p>
+      <w:pPr>
+        <w:rPr>
+          <w:rFonts w:asciiTheme="minorEastAsia" w:hAnsiTheme="minorEastAsia" w:cs="Helvetica" w:hint="eastAsia"/>
+          <w:color w:val="000000"/>
+          <w:sz w:val="28"/>
+          <w:szCs w:val="28"/>
+        </w:rPr>
+      </w:pPr>
+      <w:r>
+        <w:rPr>
+          <w:rFonts w:asciiTheme="minorEastAsia" w:hAnsiTheme="minorEastAsia" w:cs="Helvetica" w:hint="eastAsia"/>
+          <w:color w:val="000000"/>
+          <w:sz w:val="28"/>
+          <w:szCs w:val="28"/>
+        </w:rPr>
+        <w:t>负责使用该变化信息更新其它所有OSPF路由器(DR Other)。</w:t>
+      </w:r>
       <w:bookmarkStart w:id="0" w:name="_GoBack"/>
       <w:bookmarkEnd w:id="0"/>
+    </w:p>
+    <w:p>
+      <w:pPr>
+        <w:rPr>
+          <w:rFonts w:asciiTheme="minorEastAsia" w:hAnsiTheme="minorEastAsia" w:cs="Helvetica" w:hint="eastAsia"/>
+          <w:color w:val="000000"/>
+          <w:sz w:val="28"/>
+          <w:szCs w:val="28"/>
+        </w:rPr>
+      </w:pPr>
+      <w:r>
+        <w:rPr>
+          <w:rFonts w:asciiTheme="minorEastAsia" w:hAnsiTheme="minorEastAsia" w:cs="Helvetica" w:hint="eastAsia"/>
+          <w:color w:val="000000"/>
+          <w:sz w:val="28"/>
+          <w:szCs w:val="28"/>
+        </w:rPr>
+        <w:t>-BDR</w:t>
+      </w:r>
+    </w:p>
+    <w:p>
+      <w:pPr>
+        <w:rPr>
+          <w:rFonts w:asciiTheme="minorEastAsia" w:hAnsiTheme="minorEastAsia" w:cs="Helvetica" w:hint="eastAsia"/>
+          <w:color w:val="000000"/>
+          <w:sz w:val="28"/>
+          <w:szCs w:val="28"/>
+        </w:rPr>
+      </w:pPr>
+      <w:r>
+        <w:rPr>
+          <w:rFonts w:asciiTheme="minorEastAsia" w:hAnsiTheme="minorEastAsia" w:cs="Helvetica" w:hint="eastAsia"/>
+          <w:color w:val="000000"/>
+          <w:sz w:val="28"/>
+          <w:szCs w:val="28"/>
+        </w:rPr>
+        <w:t>监控DR状态，当DR发生故障时接替该角色。</w:t>
+      </w:r>
     </w:p>
     <w:p>
       <w:pPr>

</xml_diff>

<commit_message>
Add OSPF router roles.
</commit_message>
<xml_diff>
--- a/data communication/note.docx
+++ b/data communication/note.docx
@@ -6768,28 +6768,103 @@
           <w:szCs w:val="28"/>
         </w:rPr>
       </w:pPr>
+      <w:r>
+        <w:rPr>
+          <w:rFonts w:asciiTheme="minorEastAsia" w:hAnsiTheme="minorEastAsia" w:cs="Helvetica" w:hint="eastAsia"/>
+          <w:color w:val="000000"/>
+          <w:sz w:val="28"/>
+          <w:szCs w:val="28"/>
+        </w:rPr>
+        <w:t>OSPF路由器角色</w:t>
+      </w:r>
+    </w:p>
+    <w:p>
+      <w:pPr>
+        <w:rPr>
+          <w:rFonts w:asciiTheme="minorEastAsia" w:hAnsiTheme="minorEastAsia" w:cs="Helvetica" w:hint="eastAsia"/>
+          <w:color w:val="000000"/>
+          <w:sz w:val="28"/>
+          <w:szCs w:val="28"/>
+        </w:rPr>
+      </w:pPr>
+      <w:r>
+        <w:rPr>
+          <w:rFonts w:asciiTheme="minorEastAsia" w:hAnsiTheme="minorEastAsia" w:cs="Helvetica" w:hint="eastAsia"/>
+          <w:color w:val="000000"/>
+          <w:sz w:val="28"/>
+          <w:szCs w:val="28"/>
+        </w:rPr>
+        <w:t>-区域路由器Internal Router</w:t>
+      </w:r>
+    </w:p>
+    <w:p>
+      <w:pPr>
+        <w:rPr>
+          <w:rFonts w:asciiTheme="minorEastAsia" w:hAnsiTheme="minorEastAsia" w:cs="Helvetica" w:hint="eastAsia"/>
+          <w:color w:val="000000"/>
+          <w:sz w:val="28"/>
+          <w:szCs w:val="28"/>
+        </w:rPr>
+      </w:pPr>
+      <w:r>
+        <w:rPr>
+          <w:rFonts w:asciiTheme="minorEastAsia" w:hAnsiTheme="minorEastAsia" w:cs="Helvetica" w:hint="eastAsia"/>
+          <w:color w:val="000000"/>
+          <w:sz w:val="28"/>
+          <w:szCs w:val="28"/>
+        </w:rPr>
+        <w:t>-区域边界路由器Area Border Router</w:t>
+      </w:r>
+    </w:p>
+    <w:p>
+      <w:pPr>
+        <w:rPr>
+          <w:rFonts w:asciiTheme="minorEastAsia" w:hAnsiTheme="minorEastAsia" w:cs="Helvetica" w:hint="eastAsia"/>
+          <w:color w:val="000000"/>
+          <w:sz w:val="28"/>
+          <w:szCs w:val="28"/>
+        </w:rPr>
+      </w:pPr>
+      <w:r>
+        <w:rPr>
+          <w:rFonts w:asciiTheme="minorEastAsia" w:hAnsiTheme="minorEastAsia" w:cs="Helvetica" w:hint="eastAsia"/>
+          <w:color w:val="000000"/>
+          <w:sz w:val="28"/>
+          <w:szCs w:val="28"/>
+        </w:rPr>
+        <w:t>-骨干路由器Backbone Router</w:t>
+      </w:r>
+    </w:p>
+    <w:p>
+      <w:pPr>
+        <w:rPr>
+          <w:rFonts w:asciiTheme="minorEastAsia" w:hAnsiTheme="minorEastAsia" w:cs="Helvetica" w:hint="eastAsia"/>
+          <w:color w:val="000000"/>
+          <w:sz w:val="28"/>
+          <w:szCs w:val="28"/>
+        </w:rPr>
+      </w:pPr>
+      <w:r>
+        <w:rPr>
+          <w:rFonts w:asciiTheme="minorEastAsia" w:hAnsiTheme="minorEastAsia" w:cs="Helvetica" w:hint="eastAsia"/>
+          <w:color w:val="000000"/>
+          <w:sz w:val="28"/>
+          <w:szCs w:val="28"/>
+        </w:rPr>
+        <w:t>-AS边界路由器AS Boundary Router</w:t>
+      </w:r>
+    </w:p>
+    <w:p>
+      <w:pPr>
+        <w:rPr>
+          <w:rFonts w:asciiTheme="minorEastAsia" w:hAnsiTheme="minorEastAsia" w:cs="Helvetica" w:hint="eastAsia"/>
+          <w:color w:val="000000"/>
+          <w:sz w:val="28"/>
+          <w:szCs w:val="28"/>
+        </w:rPr>
+      </w:pPr>
       <w:bookmarkStart w:id="0" w:name="_GoBack"/>
       <w:bookmarkEnd w:id="0"/>
-    </w:p>
-    <w:p>
-      <w:pPr>
-        <w:rPr>
-          <w:rFonts w:asciiTheme="minorEastAsia" w:hAnsiTheme="minorEastAsia" w:cs="Helvetica" w:hint="eastAsia"/>
-          <w:color w:val="000000"/>
-          <w:sz w:val="28"/>
-          <w:szCs w:val="28"/>
-        </w:rPr>
-      </w:pPr>
-    </w:p>
-    <w:p>
-      <w:pPr>
-        <w:rPr>
-          <w:rFonts w:asciiTheme="minorEastAsia" w:hAnsiTheme="minorEastAsia" w:cs="Helvetica" w:hint="eastAsia"/>
-          <w:color w:val="000000"/>
-          <w:sz w:val="28"/>
-          <w:szCs w:val="28"/>
-        </w:rPr>
-      </w:pPr>
     </w:p>
     <w:p>
       <w:pPr>

</xml_diff>

<commit_message>
Add OSPF Processor ID.
</commit_message>
<xml_diff>
--- a/data communication/note.docx
+++ b/data communication/note.docx
@@ -6863,18 +6863,85 @@
           <w:szCs w:val="28"/>
         </w:rPr>
       </w:pPr>
+    </w:p>
+    <w:p>
+      <w:pPr>
+        <w:rPr>
+          <w:rFonts w:asciiTheme="minorEastAsia" w:hAnsiTheme="minorEastAsia" w:cs="Helvetica" w:hint="eastAsia"/>
+          <w:color w:val="000000"/>
+          <w:sz w:val="28"/>
+          <w:szCs w:val="28"/>
+        </w:rPr>
+      </w:pPr>
+      <w:r>
+        <w:rPr>
+          <w:rFonts w:asciiTheme="minorEastAsia" w:hAnsiTheme="minorEastAsia" w:cs="Helvetica" w:hint="eastAsia"/>
+          <w:color w:val="000000"/>
+          <w:sz w:val="28"/>
+          <w:szCs w:val="28"/>
+        </w:rPr>
+        <w:t>OSPF Processor ID</w:t>
+      </w:r>
+    </w:p>
+    <w:p>
+      <w:pPr>
+        <w:rPr>
+          <w:rFonts w:asciiTheme="minorEastAsia" w:hAnsiTheme="minorEastAsia" w:cs="Helvetica" w:hint="eastAsia"/>
+          <w:color w:val="000000"/>
+          <w:sz w:val="28"/>
+          <w:szCs w:val="28"/>
+        </w:rPr>
+      </w:pPr>
+      <w:r>
+        <w:rPr>
+          <w:rFonts w:asciiTheme="minorEastAsia" w:hAnsiTheme="minorEastAsia" w:cs="Helvetica" w:hint="eastAsia"/>
+          <w:color w:val="000000"/>
+          <w:sz w:val="28"/>
+          <w:szCs w:val="28"/>
+        </w:rPr>
+        <w:t>进程号取值范围为1-65535，只标识OSPF在本路由器内的一个进程。可以在一个路由器上运行多个不同的OSPF进程，它们彼此独立。</w:t>
+      </w:r>
+    </w:p>
+    <w:p>
+      <w:pPr>
+        <w:rPr>
+          <w:rFonts w:asciiTheme="minorEastAsia" w:hAnsiTheme="minorEastAsia" w:cs="Helvetica" w:hint="eastAsia"/>
+          <w:color w:val="000000"/>
+          <w:sz w:val="28"/>
+          <w:szCs w:val="28"/>
+        </w:rPr>
+      </w:pPr>
+      <w:r>
+        <w:rPr>
+          <w:rFonts w:asciiTheme="minorEastAsia" w:hAnsiTheme="minorEastAsia" w:cs="Helvetica" w:hint="eastAsia"/>
+          <w:color w:val="000000"/>
+          <w:sz w:val="28"/>
+          <w:szCs w:val="28"/>
+        </w:rPr>
+        <w:t>不同进程之间的路由交互相当于不同协议之间的路由交互。进程号是本地有效的。</w:t>
+      </w:r>
+    </w:p>
+    <w:p>
+      <w:pPr>
+        <w:rPr>
+          <w:rFonts w:asciiTheme="minorEastAsia" w:hAnsiTheme="minorEastAsia" w:cs="Helvetica" w:hint="eastAsia"/>
+          <w:color w:val="000000"/>
+          <w:sz w:val="28"/>
+          <w:szCs w:val="28"/>
+        </w:rPr>
+      </w:pPr>
+    </w:p>
+    <w:p>
+      <w:pPr>
+        <w:rPr>
+          <w:rFonts w:asciiTheme="minorEastAsia" w:hAnsiTheme="minorEastAsia" w:cs="Helvetica" w:hint="eastAsia"/>
+          <w:color w:val="000000"/>
+          <w:sz w:val="28"/>
+          <w:szCs w:val="28"/>
+        </w:rPr>
+      </w:pPr>
       <w:bookmarkStart w:id="0" w:name="_GoBack"/>
       <w:bookmarkEnd w:id="0"/>
-    </w:p>
-    <w:p>
-      <w:pPr>
-        <w:rPr>
-          <w:rFonts w:asciiTheme="minorEastAsia" w:hAnsiTheme="minorEastAsia" w:cs="Helvetica" w:hint="eastAsia"/>
-          <w:color w:val="000000"/>
-          <w:sz w:val="28"/>
-          <w:szCs w:val="28"/>
-        </w:rPr>
-      </w:pPr>
     </w:p>
     <w:p>
       <w:pPr>

</xml_diff>

<commit_message>
Add details of BGP.
</commit_message>
<xml_diff>
--- a/data communication/note.docx
+++ b/data communication/note.docx
@@ -7214,18 +7214,151 @@
           <w:szCs w:val="28"/>
         </w:rPr>
       </w:pPr>
+    </w:p>
+    <w:p>
+      <w:pPr>
+        <w:rPr>
+          <w:rFonts w:asciiTheme="minorEastAsia" w:hAnsiTheme="minorEastAsia" w:cs="Helvetica" w:hint="eastAsia"/>
+          <w:color w:val="000000"/>
+          <w:sz w:val="28"/>
+          <w:szCs w:val="28"/>
+        </w:rPr>
+      </w:pPr>
+      <w:r>
+        <w:rPr>
+          <w:rFonts w:asciiTheme="minorEastAsia" w:hAnsiTheme="minorEastAsia" w:cs="Helvetica" w:hint="eastAsia"/>
+          <w:color w:val="000000"/>
+          <w:sz w:val="28"/>
+          <w:szCs w:val="28"/>
+        </w:rPr>
+        <w:t>BGP协议特征</w:t>
+      </w:r>
+    </w:p>
+    <w:p>
+      <w:pPr>
+        <w:rPr>
+          <w:rFonts w:asciiTheme="minorEastAsia" w:hAnsiTheme="minorEastAsia" w:cs="Helvetica" w:hint="eastAsia"/>
+          <w:color w:val="000000"/>
+          <w:sz w:val="28"/>
+          <w:szCs w:val="28"/>
+        </w:rPr>
+      </w:pPr>
+      <w:r>
+        <w:rPr>
+          <w:rFonts w:asciiTheme="minorEastAsia" w:hAnsiTheme="minorEastAsia" w:cs="Helvetica" w:hint="eastAsia"/>
+          <w:color w:val="000000"/>
+          <w:sz w:val="28"/>
+          <w:szCs w:val="28"/>
+        </w:rPr>
+        <w:t>-BGP使用传输层协议TCP，端口为179。BGP路由器之间基于TCP建立会话，BGP的对等体无需直连。</w:t>
+      </w:r>
+    </w:p>
+    <w:p>
+      <w:pPr>
+        <w:rPr>
+          <w:rFonts w:asciiTheme="minorEastAsia" w:hAnsiTheme="minorEastAsia" w:cs="Helvetica" w:hint="eastAsia"/>
+          <w:color w:val="000000"/>
+          <w:sz w:val="28"/>
+          <w:szCs w:val="28"/>
+        </w:rPr>
+      </w:pPr>
+      <w:r>
+        <w:rPr>
+          <w:rFonts w:asciiTheme="minorEastAsia" w:hAnsiTheme="minorEastAsia" w:cs="Helvetica" w:hint="eastAsia"/>
+          <w:color w:val="000000"/>
+          <w:sz w:val="28"/>
+          <w:szCs w:val="28"/>
+        </w:rPr>
+        <w:t>-运行BGP的路由器称为BGP Speaker。两台BGP路由器需建立对等体关系(EBGP,IBGP)才能交互BGP路由。</w:t>
+      </w:r>
+    </w:p>
+    <w:p>
+      <w:pPr>
+        <w:rPr>
+          <w:rFonts w:asciiTheme="minorEastAsia" w:hAnsiTheme="minorEastAsia" w:cs="Helvetica" w:hint="eastAsia"/>
+          <w:color w:val="000000"/>
+          <w:sz w:val="28"/>
+          <w:szCs w:val="28"/>
+        </w:rPr>
+      </w:pPr>
+      <w:r>
+        <w:rPr>
+          <w:rFonts w:asciiTheme="minorEastAsia" w:hAnsiTheme="minorEastAsia" w:cs="Helvetica" w:hint="eastAsia"/>
+          <w:color w:val="000000"/>
+          <w:sz w:val="28"/>
+          <w:szCs w:val="28"/>
+        </w:rPr>
+        <w:t>-在对等体关系建立后路由器只能发送增量更新或触发更新</w:t>
+      </w:r>
+    </w:p>
+    <w:p>
+      <w:pPr>
+        <w:rPr>
+          <w:rFonts w:asciiTheme="minorEastAsia" w:hAnsiTheme="minorEastAsia" w:cs="Helvetica" w:hint="eastAsia"/>
+          <w:color w:val="000000"/>
+          <w:sz w:val="28"/>
+          <w:szCs w:val="28"/>
+        </w:rPr>
+      </w:pPr>
+      <w:r>
+        <w:rPr>
+          <w:rFonts w:asciiTheme="minorEastAsia" w:hAnsiTheme="minorEastAsia" w:cs="Helvetica" w:hint="eastAsia"/>
+          <w:color w:val="000000"/>
+          <w:sz w:val="28"/>
+          <w:szCs w:val="28"/>
+        </w:rPr>
+        <w:t>-BGP有丰富的路径属性和强大的策略工具。</w:t>
+      </w:r>
+    </w:p>
+    <w:p>
+      <w:pPr>
+        <w:rPr>
+          <w:rFonts w:asciiTheme="minorEastAsia" w:hAnsiTheme="minorEastAsia" w:cs="Helvetica" w:hint="eastAsia"/>
+          <w:color w:val="000000"/>
+          <w:sz w:val="28"/>
+          <w:szCs w:val="28"/>
+        </w:rPr>
+      </w:pPr>
+      <w:r>
+        <w:rPr>
+          <w:rFonts w:asciiTheme="minorEastAsia" w:hAnsiTheme="minorEastAsia" w:cs="Helvetica" w:hint="eastAsia"/>
+          <w:color w:val="000000"/>
+          <w:sz w:val="28"/>
+          <w:szCs w:val="28"/>
+        </w:rPr>
+        <w:t>-BGP能承载大量的路由前缀，用于大规模网络中。</w:t>
+      </w:r>
+    </w:p>
+    <w:p>
+      <w:pPr>
+        <w:rPr>
+          <w:rFonts w:asciiTheme="minorEastAsia" w:hAnsiTheme="minorEastAsia" w:cs="Helvetica" w:hint="eastAsia"/>
+          <w:color w:val="000000"/>
+          <w:sz w:val="28"/>
+          <w:szCs w:val="28"/>
+        </w:rPr>
+      </w:pPr>
+      <w:r>
+        <w:rPr>
+          <w:rFonts w:asciiTheme="minorEastAsia" w:hAnsiTheme="minorEastAsia" w:cs="Helvetica" w:hint="eastAsia"/>
+          <w:color w:val="000000"/>
+          <w:sz w:val="28"/>
+          <w:szCs w:val="28"/>
+        </w:rPr>
+        <w:t>-主要版本为V4以及MP-BGP。</w:t>
+      </w:r>
+    </w:p>
+    <w:p>
+      <w:pPr>
+        <w:rPr>
+          <w:rFonts w:asciiTheme="minorEastAsia" w:hAnsiTheme="minorEastAsia" w:cs="Helvetica" w:hint="eastAsia"/>
+          <w:color w:val="000000"/>
+          <w:sz w:val="28"/>
+          <w:szCs w:val="28"/>
+        </w:rPr>
+      </w:pPr>
       <w:bookmarkStart w:id="0" w:name="_GoBack"/>
       <w:bookmarkEnd w:id="0"/>
-    </w:p>
-    <w:p>
-      <w:pPr>
-        <w:rPr>
-          <w:rFonts w:asciiTheme="minorEastAsia" w:hAnsiTheme="minorEastAsia" w:cs="Helvetica" w:hint="eastAsia"/>
-          <w:color w:val="000000"/>
-          <w:sz w:val="28"/>
-          <w:szCs w:val="28"/>
-        </w:rPr>
-      </w:pPr>
     </w:p>
     <w:p>
       <w:pPr>

</xml_diff>

<commit_message>
Add VRRP State Machine.
</commit_message>
<xml_diff>
--- a/data communication/note.docx
+++ b/data communication/note.docx
@@ -8948,8 +8948,75 @@
           <w:szCs w:val="28"/>
         </w:rPr>
       </w:pPr>
+    </w:p>
+    <w:p>
+      <w:pPr>
+        <w:rPr>
+          <w:rFonts w:asciiTheme="minorEastAsia" w:hAnsiTheme="minorEastAsia" w:cs="Helvetica" w:hint="eastAsia"/>
+          <w:color w:val="000000"/>
+          <w:sz w:val="28"/>
+          <w:szCs w:val="28"/>
+        </w:rPr>
+      </w:pPr>
+      <w:r>
+        <w:rPr>
+          <w:rFonts w:asciiTheme="minorEastAsia" w:hAnsiTheme="minorEastAsia" w:cs="Helvetica" w:hint="eastAsia"/>
+          <w:color w:val="000000"/>
+          <w:sz w:val="28"/>
+          <w:szCs w:val="28"/>
+        </w:rPr>
+        <w:t>VRRP状态机</w:t>
+      </w:r>
+    </w:p>
+    <w:p>
+      <w:pPr>
+        <w:rPr>
+          <w:rFonts w:asciiTheme="minorEastAsia" w:hAnsiTheme="minorEastAsia" w:cs="Helvetica" w:hint="eastAsia"/>
+          <w:color w:val="000000"/>
+          <w:sz w:val="28"/>
+          <w:szCs w:val="28"/>
+        </w:rPr>
+      </w:pPr>
+      <w:r>
+        <w:rPr>
+          <w:rFonts w:asciiTheme="minorEastAsia" w:hAnsiTheme="minorEastAsia" w:cs="Helvetica" w:hint="eastAsia"/>
+          <w:color w:val="000000"/>
+          <w:sz w:val="28"/>
+          <w:szCs w:val="28"/>
+        </w:rPr>
+        <w:t>-VRRP协议共有三种状态，分别是Initialize，Master，Backup。初始状态均为Initialize，通过比较</w:t>
+      </w:r>
+      <w:r>
+        <w:rPr>
+          <w:rFonts w:asciiTheme="minorEastAsia" w:hAnsiTheme="minorEastAsia" w:cs="Helvetica" w:hint="eastAsia"/>
+          <w:color w:val="000000"/>
+          <w:sz w:val="28"/>
+          <w:szCs w:val="28"/>
+        </w:rPr>
+        <w:t>优先级产生Master和Backup。若Backup在规定时间内没有收到Master传来的心跳报文，则切换为Master。</w:t>
+      </w:r>
+    </w:p>
+    <w:p>
+      <w:pPr>
+        <w:rPr>
+          <w:rFonts w:asciiTheme="minorEastAsia" w:hAnsiTheme="minorEastAsia" w:cs="Helvetica" w:hint="eastAsia"/>
+          <w:color w:val="000000"/>
+          <w:sz w:val="28"/>
+          <w:szCs w:val="28"/>
+        </w:rPr>
+      </w:pPr>
       <w:bookmarkStart w:id="0" w:name="_GoBack"/>
       <w:bookmarkEnd w:id="0"/>
+    </w:p>
+    <w:p>
+      <w:pPr>
+        <w:rPr>
+          <w:rFonts w:asciiTheme="minorEastAsia" w:hAnsiTheme="minorEastAsia" w:cs="Helvetica" w:hint="eastAsia"/>
+          <w:color w:val="000000"/>
+          <w:sz w:val="28"/>
+          <w:szCs w:val="28"/>
+        </w:rPr>
+      </w:pPr>
     </w:p>
     <w:p>
       <w:pPr>

</xml_diff>

<commit_message>
Add more details about HUB.
</commit_message>
<xml_diff>
--- a/data communication/note.docx
+++ b/data communication/note.docx
@@ -106,7 +106,25 @@
           <w:sz w:val="28"/>
           <w:szCs w:val="28"/>
         </w:rPr>
-        <w:t xml:space="preserve">  </w:t>
+        <w:t xml:space="preserve"> </w:t>
+      </w:r>
+      <w:r>
+        <w:rPr>
+          <w:rFonts w:asciiTheme="minorEastAsia" w:hAnsiTheme="minorEastAsia" w:cs="Helvetica" w:hint="eastAsia"/>
+          <w:color w:val="000000"/>
+          <w:sz w:val="28"/>
+          <w:szCs w:val="28"/>
+        </w:rPr>
+        <w:t>。</w:t>
+      </w:r>
+      <w:r>
+        <w:rPr>
+          <w:rFonts w:asciiTheme="minorEastAsia" w:hAnsiTheme="minorEastAsia" w:cs="Helvetica" w:hint="eastAsia"/>
+          <w:color w:val="000000"/>
+          <w:sz w:val="28"/>
+          <w:szCs w:val="28"/>
+        </w:rPr>
+        <w:t xml:space="preserve"> </w:t>
       </w:r>
     </w:p>
     <w:p>
@@ -119,7 +137,7 @@
         <w:autoSpaceDN w:val="0"/>
         <w:adjustRightInd w:val="0"/>
         <w:rPr>
-          <w:rFonts w:asciiTheme="minorEastAsia" w:hAnsiTheme="minorEastAsia" w:cs="Helvetica"/>
+          <w:rFonts w:asciiTheme="minorEastAsia" w:hAnsiTheme="minorEastAsia" w:cs="PingFang SC"/>
           <w:color w:val="000000"/>
           <w:sz w:val="28"/>
           <w:szCs w:val="28"/>
@@ -163,13 +181,15 @@
       </w:r>
       <w:r>
         <w:rPr>
-          <w:rFonts w:asciiTheme="minorEastAsia" w:hAnsiTheme="minorEastAsia" w:cs="Helvetica" w:hint="eastAsia"/>
-          <w:color w:val="000000"/>
-          <w:sz w:val="28"/>
-          <w:szCs w:val="28"/>
-        </w:rPr>
-        <w:t xml:space="preserve">  </w:t>
-      </w:r>
+          <w:rFonts w:asciiTheme="minorEastAsia" w:hAnsiTheme="minorEastAsia" w:cs="PingFang SC" w:hint="eastAsia"/>
+          <w:color w:val="000000"/>
+          <w:sz w:val="28"/>
+          <w:szCs w:val="28"/>
+        </w:rPr>
+        <w:t>。</w:t>
+      </w:r>
+      <w:bookmarkStart w:id="0" w:name="_GoBack"/>
+      <w:bookmarkEnd w:id="0"/>
     </w:p>
     <w:p>
       <w:pPr>
@@ -187,6 +207,33 @@
           <w:szCs w:val="28"/>
         </w:rPr>
       </w:pPr>
+      <w:r>
+        <w:rPr>
+          <w:rFonts w:asciiTheme="minorEastAsia" w:hAnsiTheme="minorEastAsia" w:cs="PingFang SC"/>
+          <w:color w:val="000000"/>
+          <w:sz w:val="28"/>
+          <w:szCs w:val="28"/>
+        </w:rPr>
+        <w:t>HUB</w:t>
+      </w:r>
+      <w:r>
+        <w:rPr>
+          <w:rFonts w:asciiTheme="minorEastAsia" w:hAnsiTheme="minorEastAsia" w:cs="PingFang SC" w:hint="eastAsia"/>
+          <w:color w:val="000000"/>
+          <w:sz w:val="28"/>
+          <w:szCs w:val="28"/>
+        </w:rPr>
+        <w:t>是一层设备，工作在物理层，作用是把一些机器连接起来组成局域网。HUB通过广播的方式共享带宽。HUB的所有接口是一个冲突域和广播域。</w:t>
+      </w:r>
+      <w:r>
+        <w:rPr>
+          <w:rFonts w:asciiTheme="minorEastAsia" w:hAnsiTheme="minorEastAsia" w:cs="Helvetica" w:hint="eastAsia"/>
+          <w:color w:val="000000"/>
+          <w:sz w:val="28"/>
+          <w:szCs w:val="28"/>
+        </w:rPr>
+        <w:t xml:space="preserve">  </w:t>
+      </w:r>
     </w:p>
     <w:p>
       <w:pPr>
@@ -204,24 +251,6 @@
           <w:szCs w:val="28"/>
         </w:rPr>
       </w:pPr>
-      <w:r>
-        <w:rPr>
-          <w:rFonts w:asciiTheme="minorEastAsia" w:hAnsiTheme="minorEastAsia" w:cs="PingFang SC" w:hint="eastAsia"/>
-          <w:color w:val="000000"/>
-          <w:sz w:val="28"/>
-          <w:szCs w:val="28"/>
-        </w:rPr>
-        <w:t>交换机</w:t>
-      </w:r>
-      <w:r>
-        <w:rPr>
-          <w:rFonts w:asciiTheme="minorEastAsia" w:hAnsiTheme="minorEastAsia" w:cs="Helvetica" w:hint="eastAsia"/>
-          <w:color w:val="000000"/>
-          <w:sz w:val="28"/>
-          <w:szCs w:val="28"/>
-        </w:rPr>
-        <w:t>Switch</w:t>
-      </w:r>
     </w:p>
     <w:p>
       <w:pPr>
@@ -246,16 +275,16 @@
           <w:sz w:val="28"/>
           <w:szCs w:val="28"/>
         </w:rPr>
-        <w:t>交换机的每一个端口都是冲突域</w:t>
-      </w:r>
-      <w:r>
-        <w:rPr>
-          <w:rFonts w:asciiTheme="minorEastAsia" w:hAnsiTheme="minorEastAsia" w:cs="Helvetica" w:hint="eastAsia"/>
-          <w:color w:val="000000"/>
-          <w:sz w:val="28"/>
-          <w:szCs w:val="28"/>
-        </w:rPr>
-        <w:t xml:space="preserve">  </w:t>
+        <w:t>交换机</w:t>
+      </w:r>
+      <w:r>
+        <w:rPr>
+          <w:rFonts w:asciiTheme="minorEastAsia" w:hAnsiTheme="minorEastAsia" w:cs="Helvetica" w:hint="eastAsia"/>
+          <w:color w:val="000000"/>
+          <w:sz w:val="28"/>
+          <w:szCs w:val="28"/>
+        </w:rPr>
+        <w:t>Switch</w:t>
       </w:r>
     </w:p>
     <w:p>
@@ -281,25 +310,7 @@
           <w:sz w:val="28"/>
           <w:szCs w:val="28"/>
         </w:rPr>
-        <w:t>交换机整机是广播域</w:t>
-      </w:r>
-      <w:r>
-        <w:rPr>
-          <w:rFonts w:asciiTheme="minorEastAsia" w:hAnsiTheme="minorEastAsia" w:cs="Helvetica" w:hint="eastAsia"/>
-          <w:color w:val="000000"/>
-          <w:sz w:val="28"/>
-          <w:szCs w:val="28"/>
-        </w:rPr>
-        <w:t>(Broadcast Domain)</w:t>
-      </w:r>
-      <w:r>
-        <w:rPr>
-          <w:rFonts w:asciiTheme="minorEastAsia" w:hAnsiTheme="minorEastAsia" w:cs="PingFang SC" w:hint="eastAsia"/>
-          <w:color w:val="000000"/>
-          <w:sz w:val="28"/>
-          <w:szCs w:val="28"/>
-        </w:rPr>
-        <w:t>，所有子机处于广播域中</w:t>
+        <w:t>交换机的每一个端口都是冲突域</w:t>
       </w:r>
       <w:r>
         <w:rPr>
@@ -327,6 +338,42 @@
           <w:szCs w:val="28"/>
         </w:rPr>
       </w:pPr>
+      <w:r>
+        <w:rPr>
+          <w:rFonts w:asciiTheme="minorEastAsia" w:hAnsiTheme="minorEastAsia" w:cs="PingFang SC" w:hint="eastAsia"/>
+          <w:color w:val="000000"/>
+          <w:sz w:val="28"/>
+          <w:szCs w:val="28"/>
+        </w:rPr>
+        <w:t>交换机整机是广播域</w:t>
+      </w:r>
+      <w:r>
+        <w:rPr>
+          <w:rFonts w:asciiTheme="minorEastAsia" w:hAnsiTheme="minorEastAsia" w:cs="Helvetica" w:hint="eastAsia"/>
+          <w:color w:val="000000"/>
+          <w:sz w:val="28"/>
+          <w:szCs w:val="28"/>
+        </w:rPr>
+        <w:t>(Broadcast Domain)</w:t>
+      </w:r>
+      <w:r>
+        <w:rPr>
+          <w:rFonts w:asciiTheme="minorEastAsia" w:hAnsiTheme="minorEastAsia" w:cs="PingFang SC" w:hint="eastAsia"/>
+          <w:color w:val="000000"/>
+          <w:sz w:val="28"/>
+          <w:szCs w:val="28"/>
+        </w:rPr>
+        <w:t>，所有子机处于广播域中</w:t>
+      </w:r>
+      <w:r>
+        <w:rPr>
+          <w:rFonts w:asciiTheme="minorEastAsia" w:hAnsiTheme="minorEastAsia" w:cs="Helvetica" w:hint="eastAsia"/>
+          <w:color w:val="000000"/>
+          <w:sz w:val="28"/>
+          <w:szCs w:val="28"/>
+        </w:rPr>
+        <w:t xml:space="preserve">  </w:t>
+      </w:r>
     </w:p>
     <w:p>
       <w:pPr>
@@ -344,15 +391,6 @@
           <w:szCs w:val="28"/>
         </w:rPr>
       </w:pPr>
-      <w:r>
-        <w:rPr>
-          <w:rFonts w:asciiTheme="minorEastAsia" w:hAnsiTheme="minorEastAsia" w:cs="PingFang SC" w:hint="eastAsia"/>
-          <w:color w:val="000000"/>
-          <w:sz w:val="28"/>
-          <w:szCs w:val="28"/>
-        </w:rPr>
-        <w:t>交换机的基本功能</w:t>
-      </w:r>
     </w:p>
     <w:p>
       <w:pPr>
@@ -372,21 +410,12 @@
       </w:pPr>
       <w:r>
         <w:rPr>
-          <w:rFonts w:asciiTheme="minorEastAsia" w:hAnsiTheme="minorEastAsia" w:cs="Helvetica" w:hint="eastAsia"/>
-          <w:color w:val="000000"/>
-          <w:sz w:val="28"/>
-          <w:szCs w:val="28"/>
-        </w:rPr>
-        <w:t xml:space="preserve">1. </w:t>
-      </w:r>
-      <w:r>
-        <w:rPr>
           <w:rFonts w:asciiTheme="minorEastAsia" w:hAnsiTheme="minorEastAsia" w:cs="PingFang SC" w:hint="eastAsia"/>
           <w:color w:val="000000"/>
           <w:sz w:val="28"/>
           <w:szCs w:val="28"/>
         </w:rPr>
-        <w:t>数据帧的交换</w:t>
+        <w:t>交换机的基本功能</w:t>
       </w:r>
     </w:p>
     <w:p>
@@ -412,7 +441,7 @@
           <w:sz w:val="28"/>
           <w:szCs w:val="28"/>
         </w:rPr>
-        <w:t xml:space="preserve">2. </w:t>
+        <w:t xml:space="preserve">1. </w:t>
       </w:r>
       <w:r>
         <w:rPr>
@@ -421,7 +450,7 @@
           <w:sz w:val="28"/>
           <w:szCs w:val="28"/>
         </w:rPr>
-        <w:t>终端用户的接入</w:t>
+        <w:t>数据帧的交换</w:t>
       </w:r>
     </w:p>
     <w:p>
@@ -447,7 +476,7 @@
           <w:sz w:val="28"/>
           <w:szCs w:val="28"/>
         </w:rPr>
-        <w:t xml:space="preserve">3. </w:t>
+        <w:t xml:space="preserve">2. </w:t>
       </w:r>
       <w:r>
         <w:rPr>
@@ -456,43 +485,7 @@
           <w:sz w:val="28"/>
           <w:szCs w:val="28"/>
         </w:rPr>
-        <w:t>基本的接入安全功能（</w:t>
-      </w:r>
-      <w:r>
-        <w:rPr>
-          <w:rFonts w:asciiTheme="minorEastAsia" w:hAnsiTheme="minorEastAsia" w:cs="Helvetica" w:hint="eastAsia"/>
-          <w:color w:val="000000"/>
-          <w:sz w:val="28"/>
-          <w:szCs w:val="28"/>
-        </w:rPr>
-        <w:t>MAC</w:t>
-      </w:r>
-      <w:r>
-        <w:rPr>
-          <w:rFonts w:asciiTheme="minorEastAsia" w:hAnsiTheme="minorEastAsia" w:cs="PingFang SC" w:hint="eastAsia"/>
-          <w:color w:val="000000"/>
-          <w:sz w:val="28"/>
-          <w:szCs w:val="28"/>
-        </w:rPr>
-        <w:t>地址过滤，</w:t>
-      </w:r>
-      <w:r>
-        <w:rPr>
-          <w:rFonts w:asciiTheme="minorEastAsia" w:hAnsiTheme="minorEastAsia" w:cs="Helvetica" w:hint="eastAsia"/>
-          <w:color w:val="000000"/>
-          <w:sz w:val="28"/>
-          <w:szCs w:val="28"/>
-        </w:rPr>
-        <w:t>ARP</w:t>
-      </w:r>
-      <w:r>
-        <w:rPr>
-          <w:rFonts w:asciiTheme="minorEastAsia" w:hAnsiTheme="minorEastAsia" w:cs="PingFang SC" w:hint="eastAsia"/>
-          <w:color w:val="000000"/>
-          <w:sz w:val="28"/>
-          <w:szCs w:val="28"/>
-        </w:rPr>
-        <w:t>欺骗）</w:t>
+        <w:t>终端用户的接入</w:t>
       </w:r>
     </w:p>
     <w:p>
@@ -518,7 +511,7 @@
           <w:sz w:val="28"/>
           <w:szCs w:val="28"/>
         </w:rPr>
-        <w:t xml:space="preserve">4. </w:t>
+        <w:t xml:space="preserve">3. </w:t>
       </w:r>
       <w:r>
         <w:rPr>
@@ -527,7 +520,43 @@
           <w:sz w:val="28"/>
           <w:szCs w:val="28"/>
         </w:rPr>
-        <w:t>分割冲突域</w:t>
+        <w:t>基本的接入安全功能（</w:t>
+      </w:r>
+      <w:r>
+        <w:rPr>
+          <w:rFonts w:asciiTheme="minorEastAsia" w:hAnsiTheme="minorEastAsia" w:cs="Helvetica" w:hint="eastAsia"/>
+          <w:color w:val="000000"/>
+          <w:sz w:val="28"/>
+          <w:szCs w:val="28"/>
+        </w:rPr>
+        <w:t>MAC</w:t>
+      </w:r>
+      <w:r>
+        <w:rPr>
+          <w:rFonts w:asciiTheme="minorEastAsia" w:hAnsiTheme="minorEastAsia" w:cs="PingFang SC" w:hint="eastAsia"/>
+          <w:color w:val="000000"/>
+          <w:sz w:val="28"/>
+          <w:szCs w:val="28"/>
+        </w:rPr>
+        <w:t>地址过滤，</w:t>
+      </w:r>
+      <w:r>
+        <w:rPr>
+          <w:rFonts w:asciiTheme="minorEastAsia" w:hAnsiTheme="minorEastAsia" w:cs="Helvetica" w:hint="eastAsia"/>
+          <w:color w:val="000000"/>
+          <w:sz w:val="28"/>
+          <w:szCs w:val="28"/>
+        </w:rPr>
+        <w:t>ARP</w:t>
+      </w:r>
+      <w:r>
+        <w:rPr>
+          <w:rFonts w:asciiTheme="minorEastAsia" w:hAnsiTheme="minorEastAsia" w:cs="PingFang SC" w:hint="eastAsia"/>
+          <w:color w:val="000000"/>
+          <w:sz w:val="28"/>
+          <w:szCs w:val="28"/>
+        </w:rPr>
+        <w:t>欺骗）</w:t>
       </w:r>
     </w:p>
     <w:p>
@@ -553,7 +582,7 @@
           <w:sz w:val="28"/>
           <w:szCs w:val="28"/>
         </w:rPr>
-        <w:t xml:space="preserve">5. </w:t>
+        <w:t xml:space="preserve">4. </w:t>
       </w:r>
       <w:r>
         <w:rPr>
@@ -562,7 +591,7 @@
           <w:sz w:val="28"/>
           <w:szCs w:val="28"/>
         </w:rPr>
-        <w:t>二层链路的冗余，防环和负载均衡</w:t>
+        <w:t>分割冲突域</w:t>
       </w:r>
     </w:p>
     <w:p>
@@ -581,6 +610,24 @@
           <w:szCs w:val="28"/>
         </w:rPr>
       </w:pPr>
+      <w:r>
+        <w:rPr>
+          <w:rFonts w:asciiTheme="minorEastAsia" w:hAnsiTheme="minorEastAsia" w:cs="Helvetica" w:hint="eastAsia"/>
+          <w:color w:val="000000"/>
+          <w:sz w:val="28"/>
+          <w:szCs w:val="28"/>
+        </w:rPr>
+        <w:t xml:space="preserve">5. </w:t>
+      </w:r>
+      <w:r>
+        <w:rPr>
+          <w:rFonts w:asciiTheme="minorEastAsia" w:hAnsiTheme="minorEastAsia" w:cs="PingFang SC" w:hint="eastAsia"/>
+          <w:color w:val="000000"/>
+          <w:sz w:val="28"/>
+          <w:szCs w:val="28"/>
+        </w:rPr>
+        <w:t>二层链路的冗余，防环和负载均衡</w:t>
+      </w:r>
     </w:p>
     <w:p>
       <w:pPr>
@@ -598,24 +645,6 @@
           <w:szCs w:val="28"/>
         </w:rPr>
       </w:pPr>
-      <w:r>
-        <w:rPr>
-          <w:rFonts w:asciiTheme="minorEastAsia" w:hAnsiTheme="minorEastAsia" w:cs="PingFang SC" w:hint="eastAsia"/>
-          <w:color w:val="000000"/>
-          <w:sz w:val="28"/>
-          <w:szCs w:val="28"/>
-        </w:rPr>
-        <w:t>路由器</w:t>
-      </w:r>
-      <w:r>
-        <w:rPr>
-          <w:rFonts w:asciiTheme="minorEastAsia" w:hAnsiTheme="minorEastAsia" w:cs="Helvetica" w:hint="eastAsia"/>
-          <w:color w:val="000000"/>
-          <w:sz w:val="28"/>
-          <w:szCs w:val="28"/>
-        </w:rPr>
-        <w:t xml:space="preserve">  </w:t>
-      </w:r>
     </w:p>
     <w:p>
       <w:pPr>
@@ -640,16 +669,16 @@
           <w:sz w:val="28"/>
           <w:szCs w:val="28"/>
         </w:rPr>
-        <w:t>一个接口就是一个广播域</w:t>
-      </w:r>
-      <w:r>
-        <w:rPr>
-          <w:rFonts w:asciiTheme="minorEastAsia" w:hAnsiTheme="minorEastAsia" w:cs="Helvetica" w:hint="eastAsia"/>
-          <w:color w:val="000000"/>
-          <w:sz w:val="28"/>
-          <w:szCs w:val="28"/>
-        </w:rPr>
-        <w:t xml:space="preserve">    </w:t>
+        <w:t>路由器</w:t>
+      </w:r>
+      <w:r>
+        <w:rPr>
+          <w:rFonts w:asciiTheme="minorEastAsia" w:hAnsiTheme="minorEastAsia" w:cs="Helvetica" w:hint="eastAsia"/>
+          <w:color w:val="000000"/>
+          <w:sz w:val="28"/>
+          <w:szCs w:val="28"/>
+        </w:rPr>
+        <w:t xml:space="preserve">  </w:t>
       </w:r>
     </w:p>
     <w:p>
@@ -670,21 +699,21 @@
       </w:pPr>
       <w:r>
         <w:rPr>
-          <w:rFonts w:asciiTheme="minorEastAsia" w:hAnsiTheme="minorEastAsia" w:cs="Helvetica" w:hint="eastAsia"/>
-          <w:color w:val="000000"/>
-          <w:sz w:val="28"/>
-          <w:szCs w:val="28"/>
-        </w:rPr>
-        <w:t xml:space="preserve">1. </w:t>
-      </w:r>
-      <w:r>
-        <w:rPr>
           <w:rFonts w:asciiTheme="minorEastAsia" w:hAnsiTheme="minorEastAsia" w:cs="PingFang SC" w:hint="eastAsia"/>
           <w:color w:val="000000"/>
           <w:sz w:val="28"/>
           <w:szCs w:val="28"/>
         </w:rPr>
-        <w:t>隔绝广播，实现跨三层的数据访问</w:t>
+        <w:t>一个接口就是一个广播域</w:t>
+      </w:r>
+      <w:r>
+        <w:rPr>
+          <w:rFonts w:asciiTheme="minorEastAsia" w:hAnsiTheme="minorEastAsia" w:cs="Helvetica" w:hint="eastAsia"/>
+          <w:color w:val="000000"/>
+          <w:sz w:val="28"/>
+          <w:szCs w:val="28"/>
+        </w:rPr>
+        <w:t xml:space="preserve">    </w:t>
       </w:r>
     </w:p>
     <w:p>
@@ -710,7 +739,7 @@
           <w:sz w:val="28"/>
           <w:szCs w:val="28"/>
         </w:rPr>
-        <w:t xml:space="preserve">2. </w:t>
+        <w:t xml:space="preserve">1. </w:t>
       </w:r>
       <w:r>
         <w:rPr>
@@ -719,7 +748,7 @@
           <w:sz w:val="28"/>
           <w:szCs w:val="28"/>
         </w:rPr>
-        <w:t>支持路由协议，维护路由表</w:t>
+        <w:t>隔绝广播，实现跨三层的数据访问</w:t>
       </w:r>
     </w:p>
     <w:p>
@@ -745,7 +774,7 @@
           <w:sz w:val="28"/>
           <w:szCs w:val="28"/>
         </w:rPr>
-        <w:t xml:space="preserve">3. </w:t>
+        <w:t xml:space="preserve">2. </w:t>
       </w:r>
       <w:r>
         <w:rPr>
@@ -754,7 +783,7 @@
           <w:sz w:val="28"/>
           <w:szCs w:val="28"/>
         </w:rPr>
-        <w:t>路径选择及数据转发</w:t>
+        <w:t>支持路由协议，维护路由表</w:t>
       </w:r>
     </w:p>
     <w:p>
@@ -780,7 +809,7 @@
           <w:sz w:val="28"/>
           <w:szCs w:val="28"/>
         </w:rPr>
-        <w:t xml:space="preserve">4. </w:t>
+        <w:t xml:space="preserve">3. </w:t>
       </w:r>
       <w:r>
         <w:rPr>
@@ -789,16 +818,7 @@
           <w:sz w:val="28"/>
           <w:szCs w:val="28"/>
         </w:rPr>
-        <w:t>广域网接入，地址转换及特定的安全功能</w:t>
-      </w:r>
-      <w:r>
-        <w:rPr>
-          <w:rFonts w:asciiTheme="minorEastAsia" w:hAnsiTheme="minorEastAsia" w:cs="Helvetica" w:hint="eastAsia"/>
-          <w:color w:val="000000"/>
-          <w:sz w:val="28"/>
-          <w:szCs w:val="28"/>
-        </w:rPr>
-        <w:t xml:space="preserve">  </w:t>
+        <w:t>路径选择及数据转发</w:t>
       </w:r>
     </w:p>
     <w:p>
@@ -812,11 +832,38 @@
         <w:adjustRightInd w:val="0"/>
         <w:rPr>
           <w:rFonts w:asciiTheme="minorEastAsia" w:hAnsiTheme="minorEastAsia" w:cs="Helvetica"/>
-          <w:color w:val="643820"/>
-          <w:sz w:val="28"/>
-          <w:szCs w:val="28"/>
-        </w:rPr>
-      </w:pPr>
+          <w:color w:val="000000"/>
+          <w:sz w:val="28"/>
+          <w:szCs w:val="28"/>
+        </w:rPr>
+      </w:pPr>
+      <w:r>
+        <w:rPr>
+          <w:rFonts w:asciiTheme="minorEastAsia" w:hAnsiTheme="minorEastAsia" w:cs="Helvetica" w:hint="eastAsia"/>
+          <w:color w:val="000000"/>
+          <w:sz w:val="28"/>
+          <w:szCs w:val="28"/>
+        </w:rPr>
+        <w:t xml:space="preserve">4. </w:t>
+      </w:r>
+      <w:r>
+        <w:rPr>
+          <w:rFonts w:asciiTheme="minorEastAsia" w:hAnsiTheme="minorEastAsia" w:cs="PingFang SC" w:hint="eastAsia"/>
+          <w:color w:val="000000"/>
+          <w:sz w:val="28"/>
+          <w:szCs w:val="28"/>
+        </w:rPr>
+        <w:t>广域网接入，地址转换及特定的安全功能</w:t>
+      </w:r>
+      <w:r>
+        <w:rPr>
+          <w:rFonts w:asciiTheme="minorEastAsia" w:hAnsiTheme="minorEastAsia" w:cs="Helvetica" w:hint="eastAsia"/>
+          <w:color w:val="000000"/>
+          <w:sz w:val="28"/>
+          <w:szCs w:val="28"/>
+        </w:rPr>
+        <w:t xml:space="preserve">  </w:t>
+      </w:r>
     </w:p>
     <w:p>
       <w:pPr>
@@ -829,32 +876,11 @@
         <w:adjustRightInd w:val="0"/>
         <w:rPr>
           <w:rFonts w:asciiTheme="minorEastAsia" w:hAnsiTheme="minorEastAsia" w:cs="Helvetica"/>
-          <w:b/>
-          <w:color w:val="000000" w:themeColor="text1"/>
-          <w:sz w:val="28"/>
-          <w:szCs w:val="28"/>
-        </w:rPr>
-      </w:pPr>
-      <w:r>
-        <w:rPr>
-          <w:rFonts w:asciiTheme="minorEastAsia" w:hAnsiTheme="minorEastAsia" w:cs="Helvetica" w:hint="eastAsia"/>
-          <w:b/>
-          <w:color w:val="000000" w:themeColor="text1"/>
-          <w:sz w:val="28"/>
-          <w:szCs w:val="28"/>
-        </w:rPr>
-        <w:t>OSI</w:t>
-      </w:r>
-      <w:r>
-        <w:rPr>
-          <w:rFonts w:asciiTheme="minorEastAsia" w:hAnsiTheme="minorEastAsia" w:cs="PingFang SC" w:hint="eastAsia"/>
-          <w:b/>
-          <w:color w:val="000000" w:themeColor="text1"/>
-          <w:sz w:val="28"/>
-          <w:szCs w:val="28"/>
-        </w:rPr>
-        <w:t>参考模型</w:t>
-      </w:r>
+          <w:color w:val="643820"/>
+          <w:sz w:val="28"/>
+          <w:szCs w:val="28"/>
+        </w:rPr>
+      </w:pPr>
     </w:p>
     <w:p>
       <w:pPr>
@@ -867,19 +893,31 @@
         <w:adjustRightInd w:val="0"/>
         <w:rPr>
           <w:rFonts w:asciiTheme="minorEastAsia" w:hAnsiTheme="minorEastAsia" w:cs="Helvetica"/>
-          <w:color w:val="000000"/>
-          <w:sz w:val="28"/>
-          <w:szCs w:val="28"/>
-        </w:rPr>
-      </w:pPr>
-      <w:r>
-        <w:rPr>
-          <w:rFonts w:asciiTheme="minorEastAsia" w:hAnsiTheme="minorEastAsia" w:cs="Helvetica" w:hint="eastAsia"/>
-          <w:color w:val="000000"/>
-          <w:sz w:val="28"/>
-          <w:szCs w:val="28"/>
-        </w:rPr>
-        <w:t>1. Physical</w:t>
+          <w:b/>
+          <w:color w:val="000000" w:themeColor="text1"/>
+          <w:sz w:val="28"/>
+          <w:szCs w:val="28"/>
+        </w:rPr>
+      </w:pPr>
+      <w:r>
+        <w:rPr>
+          <w:rFonts w:asciiTheme="minorEastAsia" w:hAnsiTheme="minorEastAsia" w:cs="Helvetica" w:hint="eastAsia"/>
+          <w:b/>
+          <w:color w:val="000000" w:themeColor="text1"/>
+          <w:sz w:val="28"/>
+          <w:szCs w:val="28"/>
+        </w:rPr>
+        <w:t>OSI</w:t>
+      </w:r>
+      <w:r>
+        <w:rPr>
+          <w:rFonts w:asciiTheme="minorEastAsia" w:hAnsiTheme="minorEastAsia" w:cs="PingFang SC" w:hint="eastAsia"/>
+          <w:b/>
+          <w:color w:val="000000" w:themeColor="text1"/>
+          <w:sz w:val="28"/>
+          <w:szCs w:val="28"/>
+        </w:rPr>
+        <w:t>参考模型</w:t>
       </w:r>
     </w:p>
     <w:p>
@@ -905,7 +943,7 @@
           <w:sz w:val="28"/>
           <w:szCs w:val="28"/>
         </w:rPr>
-        <w:t>2. Data Link</w:t>
+        <w:t>1. Physical</w:t>
       </w:r>
     </w:p>
     <w:p>
@@ -931,7 +969,7 @@
           <w:sz w:val="28"/>
           <w:szCs w:val="28"/>
         </w:rPr>
-        <w:t>3. Network Layer</w:t>
+        <w:t>2. Data Link</w:t>
       </w:r>
     </w:p>
     <w:p>
@@ -957,7 +995,7 @@
           <w:sz w:val="28"/>
           <w:szCs w:val="28"/>
         </w:rPr>
-        <w:t>4. Transport Layer</w:t>
+        <w:t>3. Network Layer</w:t>
       </w:r>
     </w:p>
     <w:p>
@@ -983,7 +1021,7 @@
           <w:sz w:val="28"/>
           <w:szCs w:val="28"/>
         </w:rPr>
-        <w:t>5. Session</w:t>
+        <w:t>4. Transport Layer</w:t>
       </w:r>
     </w:p>
     <w:p>
@@ -1009,7 +1047,7 @@
           <w:sz w:val="28"/>
           <w:szCs w:val="28"/>
         </w:rPr>
-        <w:t>6. Presentation</w:t>
+        <w:t>5. Session</w:t>
       </w:r>
     </w:p>
     <w:p>
@@ -1035,7 +1073,7 @@
           <w:sz w:val="28"/>
           <w:szCs w:val="28"/>
         </w:rPr>
-        <w:t xml:space="preserve">7. Application  </w:t>
+        <w:t>6. Presentation</w:t>
       </w:r>
     </w:p>
     <w:p>
@@ -1056,57 +1094,12 @@
       </w:pPr>
       <w:r>
         <w:rPr>
-          <w:rFonts w:asciiTheme="minorEastAsia" w:hAnsiTheme="minorEastAsia" w:cs="PingFang SC" w:hint="eastAsia"/>
-          <w:color w:val="000000"/>
-          <w:sz w:val="28"/>
-          <w:szCs w:val="28"/>
-        </w:rPr>
-        <w:t>其中</w:t>
-      </w:r>
-      <w:r>
-        <w:rPr>
-          <w:rFonts w:asciiTheme="minorEastAsia" w:hAnsiTheme="minorEastAsia" w:cs="Helvetica" w:hint="eastAsia"/>
-          <w:color w:val="000000"/>
-          <w:sz w:val="28"/>
-          <w:szCs w:val="28"/>
-        </w:rPr>
-        <w:t>1-4</w:t>
-      </w:r>
-      <w:r>
-        <w:rPr>
-          <w:rFonts w:asciiTheme="minorEastAsia" w:hAnsiTheme="minorEastAsia" w:cs="PingFang SC" w:hint="eastAsia"/>
-          <w:color w:val="000000"/>
-          <w:sz w:val="28"/>
-          <w:szCs w:val="28"/>
-        </w:rPr>
-        <w:t>层为底层，负责网络数据传输；</w:t>
-      </w:r>
-      <w:r>
-        <w:rPr>
-          <w:rFonts w:asciiTheme="minorEastAsia" w:hAnsiTheme="minorEastAsia" w:cs="Helvetica" w:hint="eastAsia"/>
-          <w:color w:val="000000"/>
-          <w:sz w:val="28"/>
-          <w:szCs w:val="28"/>
-        </w:rPr>
-        <w:t>5-7</w:t>
-      </w:r>
-      <w:r>
-        <w:rPr>
-          <w:rFonts w:asciiTheme="minorEastAsia" w:hAnsiTheme="minorEastAsia" w:cs="PingFang SC" w:hint="eastAsia"/>
-          <w:color w:val="000000"/>
-          <w:sz w:val="28"/>
-          <w:szCs w:val="28"/>
-        </w:rPr>
-        <w:t>层为高层。负责主机之间的数据传输</w:t>
-      </w:r>
-      <w:r>
-        <w:rPr>
-          <w:rFonts w:asciiTheme="minorEastAsia" w:hAnsiTheme="minorEastAsia" w:cs="Helvetica" w:hint="eastAsia"/>
-          <w:color w:val="000000"/>
-          <w:sz w:val="28"/>
-          <w:szCs w:val="28"/>
-        </w:rPr>
-        <w:t xml:space="preserve">    </w:t>
+          <w:rFonts w:asciiTheme="minorEastAsia" w:hAnsiTheme="minorEastAsia" w:cs="Helvetica" w:hint="eastAsia"/>
+          <w:color w:val="000000"/>
+          <w:sz w:val="28"/>
+          <w:szCs w:val="28"/>
+        </w:rPr>
+        <w:t xml:space="preserve">7. Application  </w:t>
       </w:r>
     </w:p>
     <w:p>
@@ -1127,12 +1120,67 @@
       </w:pPr>
       <w:r>
         <w:rPr>
-          <w:rFonts w:asciiTheme="minorEastAsia" w:hAnsiTheme="minorEastAsia" w:cs="Helvetica" w:hint="eastAsia"/>
-          <w:color w:val="000000"/>
-          <w:sz w:val="28"/>
-          <w:szCs w:val="28"/>
-        </w:rPr>
-        <w:t xml:space="preserve">  </w:t>
+          <w:rFonts w:asciiTheme="minorEastAsia" w:hAnsiTheme="minorEastAsia" w:cs="PingFang SC" w:hint="eastAsia"/>
+          <w:color w:val="000000"/>
+          <w:sz w:val="28"/>
+          <w:szCs w:val="28"/>
+        </w:rPr>
+        <w:t>其中</w:t>
+      </w:r>
+      <w:r>
+        <w:rPr>
+          <w:rFonts w:asciiTheme="minorEastAsia" w:hAnsiTheme="minorEastAsia" w:cs="Helvetica" w:hint="eastAsia"/>
+          <w:color w:val="000000"/>
+          <w:sz w:val="28"/>
+          <w:szCs w:val="28"/>
+        </w:rPr>
+        <w:t>1-4</w:t>
+      </w:r>
+      <w:r>
+        <w:rPr>
+          <w:rFonts w:asciiTheme="minorEastAsia" w:hAnsiTheme="minorEastAsia" w:cs="PingFang SC" w:hint="eastAsia"/>
+          <w:color w:val="000000"/>
+          <w:sz w:val="28"/>
+          <w:szCs w:val="28"/>
+        </w:rPr>
+        <w:t>层为底层，负责网络数据传输；</w:t>
+      </w:r>
+      <w:r>
+        <w:rPr>
+          <w:rFonts w:asciiTheme="minorEastAsia" w:hAnsiTheme="minorEastAsia" w:cs="Helvetica" w:hint="eastAsia"/>
+          <w:color w:val="000000"/>
+          <w:sz w:val="28"/>
+          <w:szCs w:val="28"/>
+        </w:rPr>
+        <w:t>5-7</w:t>
+      </w:r>
+      <w:r>
+        <w:rPr>
+          <w:rFonts w:asciiTheme="minorEastAsia" w:hAnsiTheme="minorEastAsia" w:cs="PingFang SC" w:hint="eastAsia"/>
+          <w:color w:val="000000"/>
+          <w:sz w:val="28"/>
+          <w:szCs w:val="28"/>
+        </w:rPr>
+        <w:t>层为高层。负责主机之间的数据</w:t>
+      </w:r>
+      <w:r>
+        <w:rPr>
+          <w:rFonts w:asciiTheme="minorEastAsia" w:hAnsiTheme="minorEastAsia" w:cs="PingFang SC" w:hint="eastAsia"/>
+          <w:color w:val="000000"/>
+          <w:sz w:val="28"/>
+          <w:szCs w:val="28"/>
+        </w:rPr>
+        <w:lastRenderedPageBreak/>
+        <w:t>传输</w:t>
+      </w:r>
+      <w:r>
+        <w:rPr>
+          <w:rFonts w:asciiTheme="minorEastAsia" w:hAnsiTheme="minorEastAsia" w:cs="Helvetica" w:hint="eastAsia"/>
+          <w:color w:val="000000"/>
+          <w:sz w:val="28"/>
+          <w:szCs w:val="28"/>
+        </w:rPr>
+        <w:t xml:space="preserve">    </w:t>
       </w:r>
     </w:p>
     <w:p>
@@ -1145,30 +1193,20 @@
         <w:autoSpaceDN w:val="0"/>
         <w:adjustRightInd w:val="0"/>
         <w:rPr>
-          <w:rFonts w:asciiTheme="minorEastAsia" w:hAnsiTheme="minorEastAsia" w:cs="PingFang SC"/>
-          <w:color w:val="000000"/>
-          <w:sz w:val="28"/>
-          <w:szCs w:val="28"/>
-        </w:rPr>
-      </w:pPr>
-      <w:r>
-        <w:rPr>
-          <w:rFonts w:asciiTheme="minorEastAsia" w:hAnsiTheme="minorEastAsia" w:cs="PingFang SC" w:hint="eastAsia"/>
-          <w:color w:val="000000"/>
-          <w:sz w:val="28"/>
-          <w:szCs w:val="28"/>
-        </w:rPr>
-        <w:lastRenderedPageBreak/>
-        <w:t>1.</w:t>
-      </w:r>
-      <w:r>
-        <w:rPr>
-          <w:rFonts w:asciiTheme="minorEastAsia" w:hAnsiTheme="minorEastAsia" w:cs="PingFang SC" w:hint="eastAsia"/>
-          <w:color w:val="000000"/>
-          <w:sz w:val="28"/>
-          <w:szCs w:val="28"/>
-        </w:rPr>
-        <w:t>物理层：在媒介上传输比特流</w:t>
+          <w:rFonts w:asciiTheme="minorEastAsia" w:hAnsiTheme="minorEastAsia" w:cs="Helvetica"/>
+          <w:color w:val="000000"/>
+          <w:sz w:val="28"/>
+          <w:szCs w:val="28"/>
+        </w:rPr>
+      </w:pPr>
+      <w:r>
+        <w:rPr>
+          <w:rFonts w:asciiTheme="minorEastAsia" w:hAnsiTheme="minorEastAsia" w:cs="Helvetica" w:hint="eastAsia"/>
+          <w:color w:val="000000"/>
+          <w:sz w:val="28"/>
+          <w:szCs w:val="28"/>
+        </w:rPr>
+        <w:t xml:space="preserve">  </w:t>
       </w:r>
     </w:p>
     <w:p>
@@ -1181,20 +1219,29 @@
         <w:autoSpaceDN w:val="0"/>
         <w:adjustRightInd w:val="0"/>
         <w:rPr>
-          <w:rFonts w:asciiTheme="minorEastAsia" w:hAnsiTheme="minorEastAsia" w:cs="Helvetica"/>
-          <w:color w:val="000000"/>
-          <w:sz w:val="28"/>
-          <w:szCs w:val="28"/>
-        </w:rPr>
-      </w:pPr>
-      <w:r>
-        <w:rPr>
-          <w:rFonts w:asciiTheme="minorEastAsia" w:hAnsiTheme="minorEastAsia" w:cs="Helvetica" w:hint="eastAsia"/>
-          <w:color w:val="000000"/>
-          <w:sz w:val="28"/>
-          <w:szCs w:val="28"/>
-        </w:rPr>
-        <w:t>1）定义接口和媒体的物理特性</w:t>
+          <w:rFonts w:asciiTheme="minorEastAsia" w:hAnsiTheme="minorEastAsia" w:cs="PingFang SC"/>
+          <w:color w:val="000000"/>
+          <w:sz w:val="28"/>
+          <w:szCs w:val="28"/>
+        </w:rPr>
+      </w:pPr>
+      <w:r>
+        <w:rPr>
+          <w:rFonts w:asciiTheme="minorEastAsia" w:hAnsiTheme="minorEastAsia" w:cs="PingFang SC" w:hint="eastAsia"/>
+          <w:color w:val="000000"/>
+          <w:sz w:val="28"/>
+          <w:szCs w:val="28"/>
+        </w:rPr>
+        <w:t>1.</w:t>
+      </w:r>
+      <w:r>
+        <w:rPr>
+          <w:rFonts w:asciiTheme="minorEastAsia" w:hAnsiTheme="minorEastAsia" w:cs="PingFang SC" w:hint="eastAsia"/>
+          <w:color w:val="000000"/>
+          <w:sz w:val="28"/>
+          <w:szCs w:val="28"/>
+        </w:rPr>
+        <w:t>物理层：在媒介上传输比特流</w:t>
       </w:r>
     </w:p>
     <w:p>
@@ -1220,7 +1267,7 @@
           <w:sz w:val="28"/>
           <w:szCs w:val="28"/>
         </w:rPr>
-        <w:t>2）定义比特的表示、数据传输速率、新号的传输模式（单工，半双工，全双工）</w:t>
+        <w:t>1）定义接口和媒体的物理特性</w:t>
       </w:r>
     </w:p>
     <w:p>
@@ -1246,7 +1293,7 @@
           <w:sz w:val="28"/>
           <w:szCs w:val="28"/>
         </w:rPr>
-        <w:t>3）定义网络物理拓扑（网状、星型、环型、总线型）</w:t>
+        <w:t>2）定义比特的表示、数据传输速率、新号的传输模式（单工，半双工，全双工）</w:t>
       </w:r>
     </w:p>
     <w:p>
@@ -1272,7 +1319,7 @@
           <w:sz w:val="28"/>
           <w:szCs w:val="28"/>
         </w:rPr>
-        <w:t>4）负责把逐个的比特从一跳移动到另一跳</w:t>
+        <w:t>3）定义网络物理拓扑（网状、星型、环型、总线型）</w:t>
       </w:r>
     </w:p>
     <w:p>
@@ -1291,6 +1338,15 @@
           <w:szCs w:val="28"/>
         </w:rPr>
       </w:pPr>
+      <w:r>
+        <w:rPr>
+          <w:rFonts w:asciiTheme="minorEastAsia" w:hAnsiTheme="minorEastAsia" w:cs="Helvetica" w:hint="eastAsia"/>
+          <w:color w:val="000000"/>
+          <w:sz w:val="28"/>
+          <w:szCs w:val="28"/>
+        </w:rPr>
+        <w:t>4）负责把逐个的比特从一跳移动到另一跳</w:t>
+      </w:r>
     </w:p>
     <w:p>
       <w:pPr>
@@ -1302,30 +1358,12 @@
         <w:autoSpaceDN w:val="0"/>
         <w:adjustRightInd w:val="0"/>
         <w:rPr>
-          <w:rFonts w:asciiTheme="minorEastAsia" w:hAnsiTheme="minorEastAsia" w:cs="PingFang SC"/>
-          <w:color w:val="000000"/>
-          <w:sz w:val="28"/>
-          <w:szCs w:val="28"/>
-        </w:rPr>
-      </w:pPr>
-      <w:r>
-        <w:rPr>
-          <w:rFonts w:asciiTheme="minorEastAsia" w:hAnsiTheme="minorEastAsia" w:cs="Helvetica" w:hint="eastAsia"/>
-          <w:color w:val="000000"/>
-          <w:sz w:val="28"/>
-          <w:szCs w:val="28"/>
-        </w:rPr>
-        <w:t xml:space="preserve">2. </w:t>
-      </w:r>
-      <w:r>
-        <w:rPr>
-          <w:rFonts w:asciiTheme="minorEastAsia" w:hAnsiTheme="minorEastAsia" w:cs="PingFang SC" w:hint="eastAsia"/>
-          <w:color w:val="000000"/>
-          <w:sz w:val="28"/>
-          <w:szCs w:val="28"/>
-        </w:rPr>
-        <w:t>数据链路层：将分组数据封装成帧；提供节点到节点的传输；差错检测</w:t>
-      </w:r>
+          <w:rFonts w:asciiTheme="minorEastAsia" w:hAnsiTheme="minorEastAsia" w:cs="Helvetica"/>
+          <w:color w:val="000000"/>
+          <w:sz w:val="28"/>
+          <w:szCs w:val="28"/>
+        </w:rPr>
+      </w:pPr>
     </w:p>
     <w:p>
       <w:pPr>
@@ -1345,12 +1383,21 @@
       </w:pPr>
       <w:r>
         <w:rPr>
+          <w:rFonts w:asciiTheme="minorEastAsia" w:hAnsiTheme="minorEastAsia" w:cs="Helvetica" w:hint="eastAsia"/>
+          <w:color w:val="000000"/>
+          <w:sz w:val="28"/>
+          <w:szCs w:val="28"/>
+        </w:rPr>
+        <w:t xml:space="preserve">2. </w:t>
+      </w:r>
+      <w:r>
+        <w:rPr>
           <w:rFonts w:asciiTheme="minorEastAsia" w:hAnsiTheme="minorEastAsia" w:cs="PingFang SC" w:hint="eastAsia"/>
           <w:color w:val="000000"/>
           <w:sz w:val="28"/>
           <w:szCs w:val="28"/>
         </w:rPr>
-        <w:t>1）组帧、物理编址、流量控制、差错控制、接入控制</w:t>
+        <w:t>数据链路层：将分组数据封装成帧；提供节点到节点的传输；差错检测</w:t>
       </w:r>
     </w:p>
     <w:p>
@@ -1376,7 +1423,7 @@
           <w:sz w:val="28"/>
           <w:szCs w:val="28"/>
         </w:rPr>
-        <w:t>2）在不可靠的物理链路上，提供可靠的数据传输服务，吧帧从一跳移动到另一跳</w:t>
+        <w:t>1）组帧、物理编址、流量控制、差错控制、接入控制</w:t>
       </w:r>
     </w:p>
     <w:p>
@@ -1389,12 +1436,21 @@
         <w:autoSpaceDN w:val="0"/>
         <w:adjustRightInd w:val="0"/>
         <w:rPr>
-          <w:rFonts w:asciiTheme="minorEastAsia" w:hAnsiTheme="minorEastAsia" w:cs="Helvetica"/>
-          <w:color w:val="000000"/>
-          <w:sz w:val="28"/>
-          <w:szCs w:val="28"/>
-        </w:rPr>
-      </w:pPr>
+          <w:rFonts w:asciiTheme="minorEastAsia" w:hAnsiTheme="minorEastAsia" w:cs="PingFang SC"/>
+          <w:color w:val="000000"/>
+          <w:sz w:val="28"/>
+          <w:szCs w:val="28"/>
+        </w:rPr>
+      </w:pPr>
+      <w:r>
+        <w:rPr>
+          <w:rFonts w:asciiTheme="minorEastAsia" w:hAnsiTheme="minorEastAsia" w:cs="PingFang SC" w:hint="eastAsia"/>
+          <w:color w:val="000000"/>
+          <w:sz w:val="28"/>
+          <w:szCs w:val="28"/>
+        </w:rPr>
+        <w:t>2）在不可靠的物理链路上，提供可靠的数据传输服务，吧帧从一跳移动到另一跳</w:t>
+      </w:r>
     </w:p>
     <w:p>
       <w:pPr>
@@ -1406,30 +1462,12 @@
         <w:autoSpaceDN w:val="0"/>
         <w:adjustRightInd w:val="0"/>
         <w:rPr>
-          <w:rFonts w:asciiTheme="minorEastAsia" w:hAnsiTheme="minorEastAsia" w:cs="PingFang SC"/>
-          <w:color w:val="000000"/>
-          <w:sz w:val="28"/>
-          <w:szCs w:val="28"/>
-        </w:rPr>
-      </w:pPr>
-      <w:r>
-        <w:rPr>
-          <w:rFonts w:asciiTheme="minorEastAsia" w:hAnsiTheme="minorEastAsia" w:cs="Helvetica" w:hint="eastAsia"/>
-          <w:color w:val="000000"/>
-          <w:sz w:val="28"/>
-          <w:szCs w:val="28"/>
-        </w:rPr>
-        <w:t xml:space="preserve">3. </w:t>
-      </w:r>
-      <w:r>
-        <w:rPr>
-          <w:rFonts w:asciiTheme="minorEastAsia" w:hAnsiTheme="minorEastAsia" w:cs="PingFang SC" w:hint="eastAsia"/>
-          <w:color w:val="000000"/>
-          <w:sz w:val="28"/>
-          <w:szCs w:val="28"/>
-        </w:rPr>
-        <w:t>网络层：逻辑寻址；路由选择</w:t>
-      </w:r>
+          <w:rFonts w:asciiTheme="minorEastAsia" w:hAnsiTheme="minorEastAsia" w:cs="Helvetica"/>
+          <w:color w:val="000000"/>
+          <w:sz w:val="28"/>
+          <w:szCs w:val="28"/>
+        </w:rPr>
+      </w:pPr>
     </w:p>
     <w:p>
       <w:pPr>
@@ -1449,12 +1487,21 @@
       </w:pPr>
       <w:r>
         <w:rPr>
+          <w:rFonts w:asciiTheme="minorEastAsia" w:hAnsiTheme="minorEastAsia" w:cs="Helvetica" w:hint="eastAsia"/>
+          <w:color w:val="000000"/>
+          <w:sz w:val="28"/>
+          <w:szCs w:val="28"/>
+        </w:rPr>
+        <w:t xml:space="preserve">3. </w:t>
+      </w:r>
+      <w:r>
+        <w:rPr>
           <w:rFonts w:asciiTheme="minorEastAsia" w:hAnsiTheme="minorEastAsia" w:cs="PingFang SC" w:hint="eastAsia"/>
           <w:color w:val="000000"/>
           <w:sz w:val="28"/>
           <w:szCs w:val="28"/>
         </w:rPr>
-        <w:t>1）定义了逻辑地址（三层地址）</w:t>
+        <w:t>网络层：逻辑寻址；路由选择</w:t>
       </w:r>
     </w:p>
     <w:p>
@@ -1480,7 +1527,7 @@
           <w:sz w:val="28"/>
           <w:szCs w:val="28"/>
         </w:rPr>
-        <w:t>2）分组寻址，负责将分组数据从源端传输到目的端</w:t>
+        <w:t>1）定义了逻辑地址（三层地址）</w:t>
       </w:r>
     </w:p>
     <w:p>
@@ -1506,7 +1553,7 @@
           <w:sz w:val="28"/>
           <w:szCs w:val="28"/>
         </w:rPr>
-        <w:t>3）路由选择、维护路由表</w:t>
+        <w:t>2）分组寻址，负责将分组数据从源端传输到目的端</w:t>
       </w:r>
     </w:p>
     <w:p>
@@ -1519,12 +1566,21 @@
         <w:autoSpaceDN w:val="0"/>
         <w:adjustRightInd w:val="0"/>
         <w:rPr>
-          <w:rFonts w:asciiTheme="minorEastAsia" w:hAnsiTheme="minorEastAsia" w:cs="Helvetica"/>
-          <w:color w:val="000000"/>
-          <w:sz w:val="28"/>
-          <w:szCs w:val="28"/>
-        </w:rPr>
-      </w:pPr>
+          <w:rFonts w:asciiTheme="minorEastAsia" w:hAnsiTheme="minorEastAsia" w:cs="PingFang SC"/>
+          <w:color w:val="000000"/>
+          <w:sz w:val="28"/>
+          <w:szCs w:val="28"/>
+        </w:rPr>
+      </w:pPr>
+      <w:r>
+        <w:rPr>
+          <w:rFonts w:asciiTheme="minorEastAsia" w:hAnsiTheme="minorEastAsia" w:cs="PingFang SC" w:hint="eastAsia"/>
+          <w:color w:val="000000"/>
+          <w:sz w:val="28"/>
+          <w:szCs w:val="28"/>
+        </w:rPr>
+        <w:t>3）路由选择、维护路由表</w:t>
+      </w:r>
     </w:p>
     <w:p>
       <w:pPr>
@@ -1536,30 +1592,12 @@
         <w:autoSpaceDN w:val="0"/>
         <w:adjustRightInd w:val="0"/>
         <w:rPr>
-          <w:rFonts w:asciiTheme="minorEastAsia" w:hAnsiTheme="minorEastAsia" w:cs="PingFang SC"/>
-          <w:color w:val="000000"/>
-          <w:sz w:val="28"/>
-          <w:szCs w:val="28"/>
-        </w:rPr>
-      </w:pPr>
-      <w:r>
-        <w:rPr>
-          <w:rFonts w:asciiTheme="minorEastAsia" w:hAnsiTheme="minorEastAsia" w:cs="Helvetica" w:hint="eastAsia"/>
-          <w:color w:val="000000"/>
-          <w:sz w:val="28"/>
-          <w:szCs w:val="28"/>
-        </w:rPr>
-        <w:t xml:space="preserve">4. </w:t>
-      </w:r>
-      <w:r>
-        <w:rPr>
-          <w:rFonts w:asciiTheme="minorEastAsia" w:hAnsiTheme="minorEastAsia" w:cs="PingFang SC" w:hint="eastAsia"/>
-          <w:color w:val="000000"/>
-          <w:sz w:val="28"/>
-          <w:szCs w:val="28"/>
-        </w:rPr>
-        <w:t>传输层：提供可靠或不可靠的端到端传输</w:t>
-      </w:r>
+          <w:rFonts w:asciiTheme="minorEastAsia" w:hAnsiTheme="minorEastAsia" w:cs="Helvetica"/>
+          <w:color w:val="000000"/>
+          <w:sz w:val="28"/>
+          <w:szCs w:val="28"/>
+        </w:rPr>
+      </w:pPr>
     </w:p>
     <w:p>
       <w:pPr>
@@ -1579,12 +1617,21 @@
       </w:pPr>
       <w:r>
         <w:rPr>
+          <w:rFonts w:asciiTheme="minorEastAsia" w:hAnsiTheme="minorEastAsia" w:cs="Helvetica" w:hint="eastAsia"/>
+          <w:color w:val="000000"/>
+          <w:sz w:val="28"/>
+          <w:szCs w:val="28"/>
+        </w:rPr>
+        <w:t xml:space="preserve">4. </w:t>
+      </w:r>
+      <w:r>
+        <w:rPr>
           <w:rFonts w:asciiTheme="minorEastAsia" w:hAnsiTheme="minorEastAsia" w:cs="PingFang SC" w:hint="eastAsia"/>
           <w:color w:val="000000"/>
           <w:sz w:val="28"/>
           <w:szCs w:val="28"/>
         </w:rPr>
-        <w:t>1)负责将来自上层应用程序的数据进行分段和重组，并将它们组合为同样地数据流形式</w:t>
+        <w:t>传输层：提供可靠或不可靠的端到端传输</w:t>
       </w:r>
     </w:p>
     <w:p>
@@ -1610,7 +1657,7 @@
           <w:sz w:val="28"/>
           <w:szCs w:val="28"/>
         </w:rPr>
-        <w:t>2)提供端到端的数据传输服务</w:t>
+        <w:t>1)负责将来自上层应用程序的数据进行分段和重组，并将它们组合为同样地数据流形式</w:t>
       </w:r>
     </w:p>
     <w:p>
@@ -1636,7 +1683,7 @@
           <w:sz w:val="28"/>
           <w:szCs w:val="28"/>
         </w:rPr>
-        <w:t>3)工作在传输层的协议：TCP、UDP</w:t>
+        <w:t>2)提供端到端的数据传输服务</w:t>
       </w:r>
     </w:p>
     <w:p>
@@ -1649,12 +1696,21 @@
         <w:autoSpaceDN w:val="0"/>
         <w:adjustRightInd w:val="0"/>
         <w:rPr>
-          <w:rFonts w:asciiTheme="minorEastAsia" w:hAnsiTheme="minorEastAsia" w:cs="Helvetica"/>
-          <w:color w:val="000000"/>
-          <w:sz w:val="28"/>
-          <w:szCs w:val="28"/>
-        </w:rPr>
-      </w:pPr>
+          <w:rFonts w:asciiTheme="minorEastAsia" w:hAnsiTheme="minorEastAsia" w:cs="PingFang SC"/>
+          <w:color w:val="000000"/>
+          <w:sz w:val="28"/>
+          <w:szCs w:val="28"/>
+        </w:rPr>
+      </w:pPr>
+      <w:r>
+        <w:rPr>
+          <w:rFonts w:asciiTheme="minorEastAsia" w:hAnsiTheme="minorEastAsia" w:cs="PingFang SC" w:hint="eastAsia"/>
+          <w:color w:val="000000"/>
+          <w:sz w:val="28"/>
+          <w:szCs w:val="28"/>
+        </w:rPr>
+        <w:t>3)工作在传输层的协议：TCP、UDP</w:t>
+      </w:r>
     </w:p>
     <w:p>
       <w:pPr>
@@ -1666,30 +1722,12 @@
         <w:autoSpaceDN w:val="0"/>
         <w:adjustRightInd w:val="0"/>
         <w:rPr>
-          <w:rFonts w:asciiTheme="minorEastAsia" w:hAnsiTheme="minorEastAsia" w:cs="PingFang SC"/>
-          <w:color w:val="000000"/>
-          <w:sz w:val="28"/>
-          <w:szCs w:val="28"/>
-        </w:rPr>
-      </w:pPr>
-      <w:r>
-        <w:rPr>
-          <w:rFonts w:asciiTheme="minorEastAsia" w:hAnsiTheme="minorEastAsia" w:cs="Helvetica" w:hint="eastAsia"/>
-          <w:color w:val="000000"/>
-          <w:sz w:val="28"/>
-          <w:szCs w:val="28"/>
-        </w:rPr>
-        <w:t xml:space="preserve">5. </w:t>
-      </w:r>
-      <w:r>
-        <w:rPr>
-          <w:rFonts w:asciiTheme="minorEastAsia" w:hAnsiTheme="minorEastAsia" w:cs="PingFang SC" w:hint="eastAsia"/>
-          <w:color w:val="000000"/>
-          <w:sz w:val="28"/>
-          <w:szCs w:val="28"/>
-        </w:rPr>
-        <w:t>会话层：为通信双方指定通信方式，并创建，注销会话</w:t>
-      </w:r>
+          <w:rFonts w:asciiTheme="minorEastAsia" w:hAnsiTheme="minorEastAsia" w:cs="Helvetica"/>
+          <w:color w:val="000000"/>
+          <w:sz w:val="28"/>
+          <w:szCs w:val="28"/>
+        </w:rPr>
+      </w:pPr>
     </w:p>
     <w:p>
       <w:pPr>
@@ -1709,12 +1747,21 @@
       </w:pPr>
       <w:r>
         <w:rPr>
+          <w:rFonts w:asciiTheme="minorEastAsia" w:hAnsiTheme="minorEastAsia" w:cs="Helvetica" w:hint="eastAsia"/>
+          <w:color w:val="000000"/>
+          <w:sz w:val="28"/>
+          <w:szCs w:val="28"/>
+        </w:rPr>
+        <w:t xml:space="preserve">5. </w:t>
+      </w:r>
+      <w:r>
+        <w:rPr>
           <w:rFonts w:asciiTheme="minorEastAsia" w:hAnsiTheme="minorEastAsia" w:cs="PingFang SC" w:hint="eastAsia"/>
           <w:color w:val="000000"/>
           <w:sz w:val="28"/>
           <w:szCs w:val="28"/>
         </w:rPr>
-        <w:t>1）负责建立、管理和终止表示层实体之间的会话连接</w:t>
+        <w:t>会话层：为通信双方指定通信方式，并创建，注销会话</w:t>
       </w:r>
     </w:p>
     <w:p>
@@ -1740,7 +1787,7 @@
           <w:sz w:val="28"/>
           <w:szCs w:val="28"/>
         </w:rPr>
-        <w:t>2）在设备或节点之间提供会话控制</w:t>
+        <w:t>1）负责建立、管理和终止表示层实体之间的会话连接</w:t>
       </w:r>
     </w:p>
     <w:p>
@@ -1766,7 +1813,7 @@
           <w:sz w:val="28"/>
           <w:szCs w:val="28"/>
         </w:rPr>
-        <w:t>3）在系统之间协调通信过程</w:t>
+        <w:t>2）在设备或节点之间提供会话控制</w:t>
       </w:r>
     </w:p>
     <w:p>
@@ -1779,12 +1826,21 @@
         <w:autoSpaceDN w:val="0"/>
         <w:adjustRightInd w:val="0"/>
         <w:rPr>
-          <w:rFonts w:asciiTheme="minorEastAsia" w:hAnsiTheme="minorEastAsia" w:cs="Helvetica"/>
-          <w:color w:val="000000"/>
-          <w:sz w:val="28"/>
-          <w:szCs w:val="28"/>
-        </w:rPr>
-      </w:pPr>
+          <w:rFonts w:asciiTheme="minorEastAsia" w:hAnsiTheme="minorEastAsia" w:cs="PingFang SC"/>
+          <w:color w:val="000000"/>
+          <w:sz w:val="28"/>
+          <w:szCs w:val="28"/>
+        </w:rPr>
+      </w:pPr>
+      <w:r>
+        <w:rPr>
+          <w:rFonts w:asciiTheme="minorEastAsia" w:hAnsiTheme="minorEastAsia" w:cs="PingFang SC" w:hint="eastAsia"/>
+          <w:color w:val="000000"/>
+          <w:sz w:val="28"/>
+          <w:szCs w:val="28"/>
+        </w:rPr>
+        <w:t>3）在系统之间协调通信过程</w:t>
+      </w:r>
     </w:p>
     <w:p>
       <w:pPr>
@@ -1796,30 +1852,12 @@
         <w:autoSpaceDN w:val="0"/>
         <w:adjustRightInd w:val="0"/>
         <w:rPr>
-          <w:rFonts w:asciiTheme="minorEastAsia" w:hAnsiTheme="minorEastAsia" w:cs="PingFang SC"/>
-          <w:color w:val="000000"/>
-          <w:sz w:val="28"/>
-          <w:szCs w:val="28"/>
-        </w:rPr>
-      </w:pPr>
-      <w:r>
-        <w:rPr>
-          <w:rFonts w:asciiTheme="minorEastAsia" w:hAnsiTheme="minorEastAsia" w:cs="Helvetica" w:hint="eastAsia"/>
-          <w:color w:val="000000"/>
-          <w:sz w:val="28"/>
-          <w:szCs w:val="28"/>
-        </w:rPr>
-        <w:t xml:space="preserve">6. </w:t>
-      </w:r>
-      <w:r>
-        <w:rPr>
-          <w:rFonts w:asciiTheme="minorEastAsia" w:hAnsiTheme="minorEastAsia" w:cs="PingFang SC" w:hint="eastAsia"/>
-          <w:color w:val="000000"/>
-          <w:sz w:val="28"/>
-          <w:szCs w:val="28"/>
-        </w:rPr>
-        <w:t>表示层：数据和信息的转换，数据压缩解压缩，加密解密</w:t>
-      </w:r>
+          <w:rFonts w:asciiTheme="minorEastAsia" w:hAnsiTheme="minorEastAsia" w:cs="Helvetica"/>
+          <w:color w:val="000000"/>
+          <w:sz w:val="28"/>
+          <w:szCs w:val="28"/>
+        </w:rPr>
+      </w:pPr>
     </w:p>
     <w:p>
       <w:pPr>
@@ -1839,12 +1877,21 @@
       </w:pPr>
       <w:r>
         <w:rPr>
+          <w:rFonts w:asciiTheme="minorEastAsia" w:hAnsiTheme="minorEastAsia" w:cs="Helvetica" w:hint="eastAsia"/>
+          <w:color w:val="000000"/>
+          <w:sz w:val="28"/>
+          <w:szCs w:val="28"/>
+        </w:rPr>
+        <w:t xml:space="preserve">6. </w:t>
+      </w:r>
+      <w:r>
+        <w:rPr>
           <w:rFonts w:asciiTheme="minorEastAsia" w:hAnsiTheme="minorEastAsia" w:cs="PingFang SC" w:hint="eastAsia"/>
           <w:color w:val="000000"/>
           <w:sz w:val="28"/>
           <w:szCs w:val="28"/>
         </w:rPr>
-        <w:t>1）数据的解码和编码</w:t>
+        <w:t>表示层：数据和信息的转换，数据压缩解压缩，加密解密</w:t>
       </w:r>
     </w:p>
     <w:p>
@@ -1870,7 +1917,7 @@
           <w:sz w:val="28"/>
           <w:szCs w:val="28"/>
         </w:rPr>
-        <w:t>2）数据的加密和解密</w:t>
+        <w:t>1）数据的解码和编码</w:t>
       </w:r>
     </w:p>
     <w:p>
@@ -1896,7 +1943,7 @@
           <w:sz w:val="28"/>
           <w:szCs w:val="28"/>
         </w:rPr>
-        <w:t>3）数据的压缩和解压</w:t>
+        <w:t>2）数据的加密和解密</w:t>
       </w:r>
     </w:p>
     <w:p>
@@ -1922,6 +1969,32 @@
           <w:sz w:val="28"/>
           <w:szCs w:val="28"/>
         </w:rPr>
+        <w:t>3）数据的压缩和解压</w:t>
+      </w:r>
+    </w:p>
+    <w:p>
+      <w:pPr>
+        <w:widowControl w:val="0"/>
+        <w:tabs>
+          <w:tab w:val="left" w:pos="400"/>
+        </w:tabs>
+        <w:autoSpaceDE w:val="0"/>
+        <w:autoSpaceDN w:val="0"/>
+        <w:adjustRightInd w:val="0"/>
+        <w:rPr>
+          <w:rFonts w:asciiTheme="minorEastAsia" w:hAnsiTheme="minorEastAsia" w:cs="PingFang SC"/>
+          <w:color w:val="000000"/>
+          <w:sz w:val="28"/>
+          <w:szCs w:val="28"/>
+        </w:rPr>
+      </w:pPr>
+      <w:r>
+        <w:rPr>
+          <w:rFonts w:asciiTheme="minorEastAsia" w:hAnsiTheme="minorEastAsia" w:cs="PingFang SC" w:hint="eastAsia"/>
+          <w:color w:val="000000"/>
+          <w:sz w:val="28"/>
+          <w:szCs w:val="28"/>
+        </w:rPr>
         <w:t>4）常见的标准：ASCII、JPEG</w:t>
       </w:r>
     </w:p>
@@ -9066,14 +9139,12 @@
     <w:p>
       <w:pPr>
         <w:rPr>
-          <w:rFonts w:asciiTheme="minorEastAsia" w:hAnsiTheme="minorEastAsia" w:cs="Helvetica" w:hint="eastAsia"/>
-          <w:color w:val="000000"/>
-          <w:sz w:val="28"/>
-          <w:szCs w:val="28"/>
-        </w:rPr>
-      </w:pPr>
-      <w:bookmarkStart w:id="0" w:name="_GoBack"/>
-      <w:bookmarkEnd w:id="0"/>
+          <w:rFonts w:asciiTheme="minorEastAsia" w:hAnsiTheme="minorEastAsia" w:cs="Helvetica"/>
+          <w:color w:val="000000"/>
+          <w:sz w:val="28"/>
+          <w:szCs w:val="28"/>
+        </w:rPr>
+      </w:pPr>
     </w:p>
     <w:p>
       <w:pPr>

</xml_diff>

<commit_message>
Add more details about Switch.
</commit_message>
<xml_diff>
--- a/data communication/note.docx
+++ b/data communication/note.docx
@@ -188,8 +188,6 @@
         </w:rPr>
         <w:t>。</w:t>
       </w:r>
-      <w:bookmarkStart w:id="0" w:name="_GoBack"/>
-      <w:bookmarkEnd w:id="0"/>
     </w:p>
     <w:p>
       <w:pPr>
@@ -319,7 +317,16 @@
           <w:sz w:val="28"/>
           <w:szCs w:val="28"/>
         </w:rPr>
-        <w:t xml:space="preserve">  </w:t>
+        <w:t>。</w:t>
+      </w:r>
+      <w:r>
+        <w:rPr>
+          <w:rFonts w:asciiTheme="minorEastAsia" w:hAnsiTheme="minorEastAsia" w:cs="Helvetica" w:hint="eastAsia"/>
+          <w:color w:val="000000"/>
+          <w:sz w:val="28"/>
+          <w:szCs w:val="28"/>
+        </w:rPr>
+        <w:t xml:space="preserve"> </w:t>
       </w:r>
     </w:p>
     <w:p>
@@ -332,7 +339,7 @@
         <w:autoSpaceDN w:val="0"/>
         <w:adjustRightInd w:val="0"/>
         <w:rPr>
-          <w:rFonts w:asciiTheme="minorEastAsia" w:hAnsiTheme="minorEastAsia" w:cs="Helvetica"/>
+          <w:rFonts w:asciiTheme="minorEastAsia" w:hAnsiTheme="minorEastAsia" w:cs="Helvetica" w:hint="eastAsia"/>
           <w:color w:val="000000"/>
           <w:sz w:val="28"/>
           <w:szCs w:val="28"/>
@@ -372,7 +379,7 @@
           <w:sz w:val="28"/>
           <w:szCs w:val="28"/>
         </w:rPr>
-        <w:t xml:space="preserve">  </w:t>
+        <w:t>。</w:t>
       </w:r>
     </w:p>
     <w:p>
@@ -385,12 +392,30 @@
         <w:autoSpaceDN w:val="0"/>
         <w:adjustRightInd w:val="0"/>
         <w:rPr>
-          <w:rFonts w:asciiTheme="minorEastAsia" w:hAnsiTheme="minorEastAsia" w:cs="Helvetica"/>
-          <w:color w:val="000000"/>
-          <w:sz w:val="28"/>
-          <w:szCs w:val="28"/>
-        </w:rPr>
-      </w:pPr>
+          <w:rFonts w:asciiTheme="minorEastAsia" w:hAnsiTheme="minorEastAsia" w:cs="Helvetica" w:hint="eastAsia"/>
+          <w:color w:val="000000"/>
+          <w:sz w:val="28"/>
+          <w:szCs w:val="28"/>
+        </w:rPr>
+      </w:pPr>
+      <w:r>
+        <w:rPr>
+          <w:rFonts w:asciiTheme="minorEastAsia" w:hAnsiTheme="minorEastAsia" w:cs="Helvetica" w:hint="eastAsia"/>
+          <w:color w:val="000000"/>
+          <w:sz w:val="28"/>
+          <w:szCs w:val="28"/>
+        </w:rPr>
+        <w:t>交换机是二层设备，工作在数据链路层，作用是把一些机器连</w:t>
+      </w:r>
+      <w:r>
+        <w:rPr>
+          <w:rFonts w:asciiTheme="minorEastAsia" w:hAnsiTheme="minorEastAsia" w:cs="Helvetica" w:hint="eastAsia"/>
+          <w:color w:val="000000"/>
+          <w:sz w:val="28"/>
+          <w:szCs w:val="28"/>
+        </w:rPr>
+        <w:t>接起来形成一个局域网，交换机采用独享带宽的方式，可以过滤、转发。交换机的每一个接口是冲突域，所有的接口是广播域，可以隔离冲突域。</w:t>
+      </w:r>
     </w:p>
     <w:p>
       <w:pPr>
@@ -410,12 +435,23 @@
       </w:pPr>
       <w:r>
         <w:rPr>
-          <w:rFonts w:asciiTheme="minorEastAsia" w:hAnsiTheme="minorEastAsia" w:cs="PingFang SC" w:hint="eastAsia"/>
-          <w:color w:val="000000"/>
-          <w:sz w:val="28"/>
-          <w:szCs w:val="28"/>
-        </w:rPr>
-        <w:t>交换机的基本功能</w:t>
+          <w:rFonts w:asciiTheme="minorEastAsia" w:hAnsiTheme="minorEastAsia" w:cs="Helvetica" w:hint="eastAsia"/>
+          <w:color w:val="000000"/>
+          <w:sz w:val="28"/>
+          <w:szCs w:val="28"/>
+        </w:rPr>
+        <w:t>交换机的通信方式是广播，自己维护一个端口-发送方MAC地址数据表，具有端口记忆功能。</w:t>
+      </w:r>
+      <w:bookmarkStart w:id="0" w:name="_GoBack"/>
+      <w:bookmarkEnd w:id="0"/>
+      <w:r>
+        <w:rPr>
+          <w:rFonts w:asciiTheme="minorEastAsia" w:hAnsiTheme="minorEastAsia" w:cs="Helvetica" w:hint="eastAsia"/>
+          <w:color w:val="000000"/>
+          <w:sz w:val="28"/>
+          <w:szCs w:val="28"/>
+        </w:rPr>
+        <w:t xml:space="preserve"> </w:t>
       </w:r>
     </w:p>
     <w:p>
@@ -434,24 +470,6 @@
           <w:szCs w:val="28"/>
         </w:rPr>
       </w:pPr>
-      <w:r>
-        <w:rPr>
-          <w:rFonts w:asciiTheme="minorEastAsia" w:hAnsiTheme="minorEastAsia" w:cs="Helvetica" w:hint="eastAsia"/>
-          <w:color w:val="000000"/>
-          <w:sz w:val="28"/>
-          <w:szCs w:val="28"/>
-        </w:rPr>
-        <w:t xml:space="preserve">1. </w:t>
-      </w:r>
-      <w:r>
-        <w:rPr>
-          <w:rFonts w:asciiTheme="minorEastAsia" w:hAnsiTheme="minorEastAsia" w:cs="PingFang SC" w:hint="eastAsia"/>
-          <w:color w:val="000000"/>
-          <w:sz w:val="28"/>
-          <w:szCs w:val="28"/>
-        </w:rPr>
-        <w:t>数据帧的交换</w:t>
-      </w:r>
     </w:p>
     <w:p>
       <w:pPr>
@@ -471,21 +489,12 @@
       </w:pPr>
       <w:r>
         <w:rPr>
-          <w:rFonts w:asciiTheme="minorEastAsia" w:hAnsiTheme="minorEastAsia" w:cs="Helvetica" w:hint="eastAsia"/>
-          <w:color w:val="000000"/>
-          <w:sz w:val="28"/>
-          <w:szCs w:val="28"/>
-        </w:rPr>
-        <w:t xml:space="preserve">2. </w:t>
-      </w:r>
-      <w:r>
-        <w:rPr>
           <w:rFonts w:asciiTheme="minorEastAsia" w:hAnsiTheme="minorEastAsia" w:cs="PingFang SC" w:hint="eastAsia"/>
           <w:color w:val="000000"/>
           <w:sz w:val="28"/>
           <w:szCs w:val="28"/>
         </w:rPr>
-        <w:t>终端用户的接入</w:t>
+        <w:t>交换机的基本功能</w:t>
       </w:r>
     </w:p>
     <w:p>
@@ -511,7 +520,7 @@
           <w:sz w:val="28"/>
           <w:szCs w:val="28"/>
         </w:rPr>
-        <w:t xml:space="preserve">3. </w:t>
+        <w:t xml:space="preserve">1. </w:t>
       </w:r>
       <w:r>
         <w:rPr>
@@ -520,43 +529,7 @@
           <w:sz w:val="28"/>
           <w:szCs w:val="28"/>
         </w:rPr>
-        <w:t>基本的接入安全功能（</w:t>
-      </w:r>
-      <w:r>
-        <w:rPr>
-          <w:rFonts w:asciiTheme="minorEastAsia" w:hAnsiTheme="minorEastAsia" w:cs="Helvetica" w:hint="eastAsia"/>
-          <w:color w:val="000000"/>
-          <w:sz w:val="28"/>
-          <w:szCs w:val="28"/>
-        </w:rPr>
-        <w:t>MAC</w:t>
-      </w:r>
-      <w:r>
-        <w:rPr>
-          <w:rFonts w:asciiTheme="minorEastAsia" w:hAnsiTheme="minorEastAsia" w:cs="PingFang SC" w:hint="eastAsia"/>
-          <w:color w:val="000000"/>
-          <w:sz w:val="28"/>
-          <w:szCs w:val="28"/>
-        </w:rPr>
-        <w:t>地址过滤，</w:t>
-      </w:r>
-      <w:r>
-        <w:rPr>
-          <w:rFonts w:asciiTheme="minorEastAsia" w:hAnsiTheme="minorEastAsia" w:cs="Helvetica" w:hint="eastAsia"/>
-          <w:color w:val="000000"/>
-          <w:sz w:val="28"/>
-          <w:szCs w:val="28"/>
-        </w:rPr>
-        <w:t>ARP</w:t>
-      </w:r>
-      <w:r>
-        <w:rPr>
-          <w:rFonts w:asciiTheme="minorEastAsia" w:hAnsiTheme="minorEastAsia" w:cs="PingFang SC" w:hint="eastAsia"/>
-          <w:color w:val="000000"/>
-          <w:sz w:val="28"/>
-          <w:szCs w:val="28"/>
-        </w:rPr>
-        <w:t>欺骗）</w:t>
+        <w:t>数据帧的交换</w:t>
       </w:r>
     </w:p>
     <w:p>
@@ -582,7 +555,7 @@
           <w:sz w:val="28"/>
           <w:szCs w:val="28"/>
         </w:rPr>
-        <w:t xml:space="preserve">4. </w:t>
+        <w:t xml:space="preserve">2. </w:t>
       </w:r>
       <w:r>
         <w:rPr>
@@ -591,7 +564,7 @@
           <w:sz w:val="28"/>
           <w:szCs w:val="28"/>
         </w:rPr>
-        <w:t>分割冲突域</w:t>
+        <w:t>终端用户的接入</w:t>
       </w:r>
     </w:p>
     <w:p>
@@ -617,7 +590,7 @@
           <w:sz w:val="28"/>
           <w:szCs w:val="28"/>
         </w:rPr>
-        <w:t xml:space="preserve">5. </w:t>
+        <w:t xml:space="preserve">3. </w:t>
       </w:r>
       <w:r>
         <w:rPr>
@@ -626,7 +599,43 @@
           <w:sz w:val="28"/>
           <w:szCs w:val="28"/>
         </w:rPr>
-        <w:t>二层链路的冗余，防环和负载均衡</w:t>
+        <w:t>基本的接入安全功能（</w:t>
+      </w:r>
+      <w:r>
+        <w:rPr>
+          <w:rFonts w:asciiTheme="minorEastAsia" w:hAnsiTheme="minorEastAsia" w:cs="Helvetica" w:hint="eastAsia"/>
+          <w:color w:val="000000"/>
+          <w:sz w:val="28"/>
+          <w:szCs w:val="28"/>
+        </w:rPr>
+        <w:t>MAC</w:t>
+      </w:r>
+      <w:r>
+        <w:rPr>
+          <w:rFonts w:asciiTheme="minorEastAsia" w:hAnsiTheme="minorEastAsia" w:cs="PingFang SC" w:hint="eastAsia"/>
+          <w:color w:val="000000"/>
+          <w:sz w:val="28"/>
+          <w:szCs w:val="28"/>
+        </w:rPr>
+        <w:t>地址过滤，</w:t>
+      </w:r>
+      <w:r>
+        <w:rPr>
+          <w:rFonts w:asciiTheme="minorEastAsia" w:hAnsiTheme="minorEastAsia" w:cs="Helvetica" w:hint="eastAsia"/>
+          <w:color w:val="000000"/>
+          <w:sz w:val="28"/>
+          <w:szCs w:val="28"/>
+        </w:rPr>
+        <w:t>ARP</w:t>
+      </w:r>
+      <w:r>
+        <w:rPr>
+          <w:rFonts w:asciiTheme="minorEastAsia" w:hAnsiTheme="minorEastAsia" w:cs="PingFang SC" w:hint="eastAsia"/>
+          <w:color w:val="000000"/>
+          <w:sz w:val="28"/>
+          <w:szCs w:val="28"/>
+        </w:rPr>
+        <w:t>欺骗）</w:t>
       </w:r>
     </w:p>
     <w:p>
@@ -645,6 +654,24 @@
           <w:szCs w:val="28"/>
         </w:rPr>
       </w:pPr>
+      <w:r>
+        <w:rPr>
+          <w:rFonts w:asciiTheme="minorEastAsia" w:hAnsiTheme="minorEastAsia" w:cs="Helvetica" w:hint="eastAsia"/>
+          <w:color w:val="000000"/>
+          <w:sz w:val="28"/>
+          <w:szCs w:val="28"/>
+        </w:rPr>
+        <w:t xml:space="preserve">4. </w:t>
+      </w:r>
+      <w:r>
+        <w:rPr>
+          <w:rFonts w:asciiTheme="minorEastAsia" w:hAnsiTheme="minorEastAsia" w:cs="PingFang SC" w:hint="eastAsia"/>
+          <w:color w:val="000000"/>
+          <w:sz w:val="28"/>
+          <w:szCs w:val="28"/>
+        </w:rPr>
+        <w:t>分割冲突域</w:t>
+      </w:r>
     </w:p>
     <w:p>
       <w:pPr>
@@ -664,21 +691,21 @@
       </w:pPr>
       <w:r>
         <w:rPr>
+          <w:rFonts w:asciiTheme="minorEastAsia" w:hAnsiTheme="minorEastAsia" w:cs="Helvetica" w:hint="eastAsia"/>
+          <w:color w:val="000000"/>
+          <w:sz w:val="28"/>
+          <w:szCs w:val="28"/>
+        </w:rPr>
+        <w:t xml:space="preserve">5. </w:t>
+      </w:r>
+      <w:r>
+        <w:rPr>
           <w:rFonts w:asciiTheme="minorEastAsia" w:hAnsiTheme="minorEastAsia" w:cs="PingFang SC" w:hint="eastAsia"/>
           <w:color w:val="000000"/>
           <w:sz w:val="28"/>
           <w:szCs w:val="28"/>
         </w:rPr>
-        <w:t>路由器</w:t>
-      </w:r>
-      <w:r>
-        <w:rPr>
-          <w:rFonts w:asciiTheme="minorEastAsia" w:hAnsiTheme="minorEastAsia" w:cs="Helvetica" w:hint="eastAsia"/>
-          <w:color w:val="000000"/>
-          <w:sz w:val="28"/>
-          <w:szCs w:val="28"/>
-        </w:rPr>
-        <w:t xml:space="preserve">  </w:t>
+        <w:t>二层链路的冗余，防环和负载均衡</w:t>
       </w:r>
     </w:p>
     <w:p>
@@ -697,24 +724,6 @@
           <w:szCs w:val="28"/>
         </w:rPr>
       </w:pPr>
-      <w:r>
-        <w:rPr>
-          <w:rFonts w:asciiTheme="minorEastAsia" w:hAnsiTheme="minorEastAsia" w:cs="PingFang SC" w:hint="eastAsia"/>
-          <w:color w:val="000000"/>
-          <w:sz w:val="28"/>
-          <w:szCs w:val="28"/>
-        </w:rPr>
-        <w:t>一个接口就是一个广播域</w:t>
-      </w:r>
-      <w:r>
-        <w:rPr>
-          <w:rFonts w:asciiTheme="minorEastAsia" w:hAnsiTheme="minorEastAsia" w:cs="Helvetica" w:hint="eastAsia"/>
-          <w:color w:val="000000"/>
-          <w:sz w:val="28"/>
-          <w:szCs w:val="28"/>
-        </w:rPr>
-        <w:t xml:space="preserve">    </w:t>
-      </w:r>
     </w:p>
     <w:p>
       <w:pPr>
@@ -734,21 +743,21 @@
       </w:pPr>
       <w:r>
         <w:rPr>
-          <w:rFonts w:asciiTheme="minorEastAsia" w:hAnsiTheme="minorEastAsia" w:cs="Helvetica" w:hint="eastAsia"/>
-          <w:color w:val="000000"/>
-          <w:sz w:val="28"/>
-          <w:szCs w:val="28"/>
-        </w:rPr>
-        <w:t xml:space="preserve">1. </w:t>
-      </w:r>
-      <w:r>
-        <w:rPr>
           <w:rFonts w:asciiTheme="minorEastAsia" w:hAnsiTheme="minorEastAsia" w:cs="PingFang SC" w:hint="eastAsia"/>
           <w:color w:val="000000"/>
           <w:sz w:val="28"/>
           <w:szCs w:val="28"/>
         </w:rPr>
-        <w:t>隔绝广播，实现跨三层的数据访问</w:t>
+        <w:t>路由器</w:t>
+      </w:r>
+      <w:r>
+        <w:rPr>
+          <w:rFonts w:asciiTheme="minorEastAsia" w:hAnsiTheme="minorEastAsia" w:cs="Helvetica" w:hint="eastAsia"/>
+          <w:color w:val="000000"/>
+          <w:sz w:val="28"/>
+          <w:szCs w:val="28"/>
+        </w:rPr>
+        <w:t xml:space="preserve">  </w:t>
       </w:r>
     </w:p>
     <w:p>
@@ -769,21 +778,21 @@
       </w:pPr>
       <w:r>
         <w:rPr>
-          <w:rFonts w:asciiTheme="minorEastAsia" w:hAnsiTheme="minorEastAsia" w:cs="Helvetica" w:hint="eastAsia"/>
-          <w:color w:val="000000"/>
-          <w:sz w:val="28"/>
-          <w:szCs w:val="28"/>
-        </w:rPr>
-        <w:t xml:space="preserve">2. </w:t>
-      </w:r>
-      <w:r>
-        <w:rPr>
           <w:rFonts w:asciiTheme="minorEastAsia" w:hAnsiTheme="minorEastAsia" w:cs="PingFang SC" w:hint="eastAsia"/>
           <w:color w:val="000000"/>
           <w:sz w:val="28"/>
           <w:szCs w:val="28"/>
         </w:rPr>
-        <w:t>支持路由协议，维护路由表</w:t>
+        <w:t>一个接口就是一个广播域</w:t>
+      </w:r>
+      <w:r>
+        <w:rPr>
+          <w:rFonts w:asciiTheme="minorEastAsia" w:hAnsiTheme="minorEastAsia" w:cs="Helvetica" w:hint="eastAsia"/>
+          <w:color w:val="000000"/>
+          <w:sz w:val="28"/>
+          <w:szCs w:val="28"/>
+        </w:rPr>
+        <w:t xml:space="preserve">    </w:t>
       </w:r>
     </w:p>
     <w:p>
@@ -809,7 +818,7 @@
           <w:sz w:val="28"/>
           <w:szCs w:val="28"/>
         </w:rPr>
-        <w:t xml:space="preserve">3. </w:t>
+        <w:t xml:space="preserve">1. </w:t>
       </w:r>
       <w:r>
         <w:rPr>
@@ -818,7 +827,7 @@
           <w:sz w:val="28"/>
           <w:szCs w:val="28"/>
         </w:rPr>
-        <w:t>路径选择及数据转发</w:t>
+        <w:t>隔绝广播，实现跨三层的数据访问</w:t>
       </w:r>
     </w:p>
     <w:p>
@@ -844,7 +853,7 @@
           <w:sz w:val="28"/>
           <w:szCs w:val="28"/>
         </w:rPr>
-        <w:t xml:space="preserve">4. </w:t>
+        <w:t xml:space="preserve">2. </w:t>
       </w:r>
       <w:r>
         <w:rPr>
@@ -853,16 +862,7 @@
           <w:sz w:val="28"/>
           <w:szCs w:val="28"/>
         </w:rPr>
-        <w:t>广域网接入，地址转换及特定的安全功能</w:t>
-      </w:r>
-      <w:r>
-        <w:rPr>
-          <w:rFonts w:asciiTheme="minorEastAsia" w:hAnsiTheme="minorEastAsia" w:cs="Helvetica" w:hint="eastAsia"/>
-          <w:color w:val="000000"/>
-          <w:sz w:val="28"/>
-          <w:szCs w:val="28"/>
-        </w:rPr>
-        <w:t xml:space="preserve">  </w:t>
+        <w:t>支持路由协议，维护路由表</w:t>
       </w:r>
     </w:p>
     <w:p>
@@ -876,11 +876,29 @@
         <w:adjustRightInd w:val="0"/>
         <w:rPr>
           <w:rFonts w:asciiTheme="minorEastAsia" w:hAnsiTheme="minorEastAsia" w:cs="Helvetica"/>
-          <w:color w:val="643820"/>
-          <w:sz w:val="28"/>
-          <w:szCs w:val="28"/>
-        </w:rPr>
-      </w:pPr>
+          <w:color w:val="000000"/>
+          <w:sz w:val="28"/>
+          <w:szCs w:val="28"/>
+        </w:rPr>
+      </w:pPr>
+      <w:r>
+        <w:rPr>
+          <w:rFonts w:asciiTheme="minorEastAsia" w:hAnsiTheme="minorEastAsia" w:cs="Helvetica" w:hint="eastAsia"/>
+          <w:color w:val="000000"/>
+          <w:sz w:val="28"/>
+          <w:szCs w:val="28"/>
+        </w:rPr>
+        <w:t xml:space="preserve">3. </w:t>
+      </w:r>
+      <w:r>
+        <w:rPr>
+          <w:rFonts w:asciiTheme="minorEastAsia" w:hAnsiTheme="minorEastAsia" w:cs="PingFang SC" w:hint="eastAsia"/>
+          <w:color w:val="000000"/>
+          <w:sz w:val="28"/>
+          <w:szCs w:val="28"/>
+        </w:rPr>
+        <w:t>路径选择及数据转发</w:t>
+      </w:r>
     </w:p>
     <w:p>
       <w:pPr>
@@ -893,31 +911,37 @@
         <w:adjustRightInd w:val="0"/>
         <w:rPr>
           <w:rFonts w:asciiTheme="minorEastAsia" w:hAnsiTheme="minorEastAsia" w:cs="Helvetica"/>
-          <w:b/>
-          <w:color w:val="000000" w:themeColor="text1"/>
-          <w:sz w:val="28"/>
-          <w:szCs w:val="28"/>
-        </w:rPr>
-      </w:pPr>
-      <w:r>
-        <w:rPr>
-          <w:rFonts w:asciiTheme="minorEastAsia" w:hAnsiTheme="minorEastAsia" w:cs="Helvetica" w:hint="eastAsia"/>
-          <w:b/>
-          <w:color w:val="000000" w:themeColor="text1"/>
-          <w:sz w:val="28"/>
-          <w:szCs w:val="28"/>
-        </w:rPr>
-        <w:t>OSI</w:t>
+          <w:color w:val="000000"/>
+          <w:sz w:val="28"/>
+          <w:szCs w:val="28"/>
+        </w:rPr>
+      </w:pPr>
+      <w:r>
+        <w:rPr>
+          <w:rFonts w:asciiTheme="minorEastAsia" w:hAnsiTheme="minorEastAsia" w:cs="Helvetica" w:hint="eastAsia"/>
+          <w:color w:val="000000"/>
+          <w:sz w:val="28"/>
+          <w:szCs w:val="28"/>
+        </w:rPr>
+        <w:t xml:space="preserve">4. </w:t>
       </w:r>
       <w:r>
         <w:rPr>
           <w:rFonts w:asciiTheme="minorEastAsia" w:hAnsiTheme="minorEastAsia" w:cs="PingFang SC" w:hint="eastAsia"/>
-          <w:b/>
-          <w:color w:val="000000" w:themeColor="text1"/>
-          <w:sz w:val="28"/>
-          <w:szCs w:val="28"/>
-        </w:rPr>
-        <w:t>参考模型</w:t>
+          <w:color w:val="000000"/>
+          <w:sz w:val="28"/>
+          <w:szCs w:val="28"/>
+        </w:rPr>
+        <w:t>广域网接入，地址转换及特定的安全功能</w:t>
+      </w:r>
+      <w:r>
+        <w:rPr>
+          <w:rFonts w:asciiTheme="minorEastAsia" w:hAnsiTheme="minorEastAsia" w:cs="Helvetica" w:hint="eastAsia"/>
+          <w:color w:val="000000"/>
+          <w:sz w:val="28"/>
+          <w:szCs w:val="28"/>
+        </w:rPr>
+        <w:t xml:space="preserve">  </w:t>
       </w:r>
     </w:p>
     <w:p>
@@ -931,20 +955,11 @@
         <w:adjustRightInd w:val="0"/>
         <w:rPr>
           <w:rFonts w:asciiTheme="minorEastAsia" w:hAnsiTheme="minorEastAsia" w:cs="Helvetica"/>
-          <w:color w:val="000000"/>
-          <w:sz w:val="28"/>
-          <w:szCs w:val="28"/>
-        </w:rPr>
-      </w:pPr>
-      <w:r>
-        <w:rPr>
-          <w:rFonts w:asciiTheme="minorEastAsia" w:hAnsiTheme="minorEastAsia" w:cs="Helvetica" w:hint="eastAsia"/>
-          <w:color w:val="000000"/>
-          <w:sz w:val="28"/>
-          <w:szCs w:val="28"/>
-        </w:rPr>
-        <w:t>1. Physical</w:t>
-      </w:r>
+          <w:color w:val="643820"/>
+          <w:sz w:val="28"/>
+          <w:szCs w:val="28"/>
+        </w:rPr>
+      </w:pPr>
     </w:p>
     <w:p>
       <w:pPr>
@@ -957,19 +972,31 @@
         <w:adjustRightInd w:val="0"/>
         <w:rPr>
           <w:rFonts w:asciiTheme="minorEastAsia" w:hAnsiTheme="minorEastAsia" w:cs="Helvetica"/>
-          <w:color w:val="000000"/>
-          <w:sz w:val="28"/>
-          <w:szCs w:val="28"/>
-        </w:rPr>
-      </w:pPr>
-      <w:r>
-        <w:rPr>
-          <w:rFonts w:asciiTheme="minorEastAsia" w:hAnsiTheme="minorEastAsia" w:cs="Helvetica" w:hint="eastAsia"/>
-          <w:color w:val="000000"/>
-          <w:sz w:val="28"/>
-          <w:szCs w:val="28"/>
-        </w:rPr>
-        <w:t>2. Data Link</w:t>
+          <w:b/>
+          <w:color w:val="000000" w:themeColor="text1"/>
+          <w:sz w:val="28"/>
+          <w:szCs w:val="28"/>
+        </w:rPr>
+      </w:pPr>
+      <w:r>
+        <w:rPr>
+          <w:rFonts w:asciiTheme="minorEastAsia" w:hAnsiTheme="minorEastAsia" w:cs="Helvetica" w:hint="eastAsia"/>
+          <w:b/>
+          <w:color w:val="000000" w:themeColor="text1"/>
+          <w:sz w:val="28"/>
+          <w:szCs w:val="28"/>
+        </w:rPr>
+        <w:t>OSI</w:t>
+      </w:r>
+      <w:r>
+        <w:rPr>
+          <w:rFonts w:asciiTheme="minorEastAsia" w:hAnsiTheme="minorEastAsia" w:cs="PingFang SC" w:hint="eastAsia"/>
+          <w:b/>
+          <w:color w:val="000000" w:themeColor="text1"/>
+          <w:sz w:val="28"/>
+          <w:szCs w:val="28"/>
+        </w:rPr>
+        <w:t>参考模型</w:t>
       </w:r>
     </w:p>
     <w:p>
@@ -995,7 +1022,7 @@
           <w:sz w:val="28"/>
           <w:szCs w:val="28"/>
         </w:rPr>
-        <w:t>3. Network Layer</w:t>
+        <w:t>1. Physical</w:t>
       </w:r>
     </w:p>
     <w:p>
@@ -1021,7 +1048,7 @@
           <w:sz w:val="28"/>
           <w:szCs w:val="28"/>
         </w:rPr>
-        <w:t>4. Transport Layer</w:t>
+        <w:t>2. Data Link</w:t>
       </w:r>
     </w:p>
     <w:p>
@@ -1047,7 +1074,7 @@
           <w:sz w:val="28"/>
           <w:szCs w:val="28"/>
         </w:rPr>
-        <w:t>5. Session</w:t>
+        <w:t>3. Network Layer</w:t>
       </w:r>
     </w:p>
     <w:p>
@@ -1073,7 +1100,8 @@
           <w:sz w:val="28"/>
           <w:szCs w:val="28"/>
         </w:rPr>
-        <w:t>6. Presentation</w:t>
+        <w:lastRenderedPageBreak/>
+        <w:t>4. Transport Layer</w:t>
       </w:r>
     </w:p>
     <w:p>
@@ -1099,7 +1127,7 @@
           <w:sz w:val="28"/>
           <w:szCs w:val="28"/>
         </w:rPr>
-        <w:t xml:space="preserve">7. Application  </w:t>
+        <w:t>5. Session</w:t>
       </w:r>
     </w:p>
     <w:p>
@@ -1120,6 +1148,58 @@
       </w:pPr>
       <w:r>
         <w:rPr>
+          <w:rFonts w:asciiTheme="minorEastAsia" w:hAnsiTheme="minorEastAsia" w:cs="Helvetica" w:hint="eastAsia"/>
+          <w:color w:val="000000"/>
+          <w:sz w:val="28"/>
+          <w:szCs w:val="28"/>
+        </w:rPr>
+        <w:t>6. Presentation</w:t>
+      </w:r>
+    </w:p>
+    <w:p>
+      <w:pPr>
+        <w:widowControl w:val="0"/>
+        <w:tabs>
+          <w:tab w:val="left" w:pos="400"/>
+        </w:tabs>
+        <w:autoSpaceDE w:val="0"/>
+        <w:autoSpaceDN w:val="0"/>
+        <w:adjustRightInd w:val="0"/>
+        <w:rPr>
+          <w:rFonts w:asciiTheme="minorEastAsia" w:hAnsiTheme="minorEastAsia" w:cs="Helvetica"/>
+          <w:color w:val="000000"/>
+          <w:sz w:val="28"/>
+          <w:szCs w:val="28"/>
+        </w:rPr>
+      </w:pPr>
+      <w:r>
+        <w:rPr>
+          <w:rFonts w:asciiTheme="minorEastAsia" w:hAnsiTheme="minorEastAsia" w:cs="Helvetica" w:hint="eastAsia"/>
+          <w:color w:val="000000"/>
+          <w:sz w:val="28"/>
+          <w:szCs w:val="28"/>
+        </w:rPr>
+        <w:t xml:space="preserve">7. Application  </w:t>
+      </w:r>
+    </w:p>
+    <w:p>
+      <w:pPr>
+        <w:widowControl w:val="0"/>
+        <w:tabs>
+          <w:tab w:val="left" w:pos="400"/>
+        </w:tabs>
+        <w:autoSpaceDE w:val="0"/>
+        <w:autoSpaceDN w:val="0"/>
+        <w:adjustRightInd w:val="0"/>
+        <w:rPr>
+          <w:rFonts w:asciiTheme="minorEastAsia" w:hAnsiTheme="minorEastAsia" w:cs="Helvetica"/>
+          <w:color w:val="000000"/>
+          <w:sz w:val="28"/>
+          <w:szCs w:val="28"/>
+        </w:rPr>
+      </w:pPr>
+      <w:r>
+        <w:rPr>
           <w:rFonts w:asciiTheme="minorEastAsia" w:hAnsiTheme="minorEastAsia" w:cs="PingFang SC" w:hint="eastAsia"/>
           <w:color w:val="000000"/>
           <w:sz w:val="28"/>
@@ -1161,17 +1241,7 @@
           <w:sz w:val="28"/>
           <w:szCs w:val="28"/>
         </w:rPr>
-        <w:t>层为高层。负责主机之间的数据</w:t>
-      </w:r>
-      <w:r>
-        <w:rPr>
-          <w:rFonts w:asciiTheme="minorEastAsia" w:hAnsiTheme="minorEastAsia" w:cs="PingFang SC" w:hint="eastAsia"/>
-          <w:color w:val="000000"/>
-          <w:sz w:val="28"/>
-          <w:szCs w:val="28"/>
-        </w:rPr>
-        <w:lastRenderedPageBreak/>
-        <w:t>传输</w:t>
+        <w:t>层为高层。负责主机之间的数据传输</w:t>
       </w:r>
       <w:r>
         <w:rPr>

</xml_diff>

<commit_message>
Add more details about Router.
</commit_message>
<xml_diff>
--- a/data communication/note.docx
+++ b/data communication/note.docx
@@ -442,8 +442,6 @@
         </w:rPr>
         <w:t>交换机的通信方式是广播，自己维护一个端口-发送方MAC地址数据表，具有端口记忆功能。</w:t>
       </w:r>
-      <w:bookmarkStart w:id="0" w:name="_GoBack"/>
-      <w:bookmarkEnd w:id="0"/>
       <w:r>
         <w:rPr>
           <w:rFonts w:asciiTheme="minorEastAsia" w:hAnsiTheme="minorEastAsia" w:cs="Helvetica" w:hint="eastAsia"/>
@@ -910,7 +908,7 @@
         <w:autoSpaceDN w:val="0"/>
         <w:adjustRightInd w:val="0"/>
         <w:rPr>
-          <w:rFonts w:asciiTheme="minorEastAsia" w:hAnsiTheme="minorEastAsia" w:cs="Helvetica"/>
+          <w:rFonts w:asciiTheme="minorEastAsia" w:hAnsiTheme="minorEastAsia" w:cs="Helvetica" w:hint="eastAsia"/>
           <w:color w:val="000000"/>
           <w:sz w:val="28"/>
           <w:szCs w:val="28"/>
@@ -941,7 +939,7 @@
           <w:sz w:val="28"/>
           <w:szCs w:val="28"/>
         </w:rPr>
-        <w:t xml:space="preserve">  </w:t>
+        <w:t xml:space="preserve"> </w:t>
       </w:r>
     </w:p>
     <w:p>
@@ -955,11 +953,40 @@
         <w:adjustRightInd w:val="0"/>
         <w:rPr>
           <w:rFonts w:asciiTheme="minorEastAsia" w:hAnsiTheme="minorEastAsia" w:cs="Helvetica"/>
-          <w:color w:val="643820"/>
-          <w:sz w:val="28"/>
-          <w:szCs w:val="28"/>
-        </w:rPr>
-      </w:pPr>
+          <w:color w:val="000000"/>
+          <w:sz w:val="28"/>
+          <w:szCs w:val="28"/>
+        </w:rPr>
+      </w:pPr>
+      <w:r>
+        <w:rPr>
+          <w:rFonts w:asciiTheme="minorEastAsia" w:hAnsiTheme="minorEastAsia" w:cs="Helvetica" w:hint="eastAsia"/>
+          <w:color w:val="000000"/>
+          <w:sz w:val="28"/>
+          <w:szCs w:val="28"/>
+        </w:rPr>
+        <w:t xml:space="preserve"> </w:t>
+      </w:r>
+      <w:r>
+        <w:rPr>
+          <w:rFonts w:asciiTheme="minorEastAsia" w:hAnsiTheme="minorEastAsia" w:cs="Helvetica" w:hint="eastAsia"/>
+          <w:color w:val="000000"/>
+          <w:sz w:val="28"/>
+          <w:szCs w:val="28"/>
+        </w:rPr>
+        <w:t>路由器是三层设备，工作</w:t>
+      </w:r>
+      <w:r>
+        <w:rPr>
+          <w:rFonts w:asciiTheme="minorEastAsia" w:hAnsiTheme="minorEastAsia" w:cs="Helvetica" w:hint="eastAsia"/>
+          <w:color w:val="000000"/>
+          <w:sz w:val="28"/>
+          <w:szCs w:val="28"/>
+        </w:rPr>
+        <w:t>在网络层。作用是连接不同的网段并找到网段中最合适的路径。路由器屏蔽了物理网络的特征，实现了跨网段转发。路由器的每一个接口都是广播域和冲突域，路由器可以隔离广播域。路由器的通信方式是单播。</w:t>
+      </w:r>
+      <w:bookmarkStart w:id="0" w:name="_GoBack"/>
+      <w:bookmarkEnd w:id="0"/>
     </w:p>
     <w:p>
       <w:pPr>
@@ -972,32 +999,11 @@
         <w:adjustRightInd w:val="0"/>
         <w:rPr>
           <w:rFonts w:asciiTheme="minorEastAsia" w:hAnsiTheme="minorEastAsia" w:cs="Helvetica"/>
-          <w:b/>
-          <w:color w:val="000000" w:themeColor="text1"/>
-          <w:sz w:val="28"/>
-          <w:szCs w:val="28"/>
-        </w:rPr>
-      </w:pPr>
-      <w:r>
-        <w:rPr>
-          <w:rFonts w:asciiTheme="minorEastAsia" w:hAnsiTheme="minorEastAsia" w:cs="Helvetica" w:hint="eastAsia"/>
-          <w:b/>
-          <w:color w:val="000000" w:themeColor="text1"/>
-          <w:sz w:val="28"/>
-          <w:szCs w:val="28"/>
-        </w:rPr>
-        <w:t>OSI</w:t>
-      </w:r>
-      <w:r>
-        <w:rPr>
-          <w:rFonts w:asciiTheme="minorEastAsia" w:hAnsiTheme="minorEastAsia" w:cs="PingFang SC" w:hint="eastAsia"/>
-          <w:b/>
-          <w:color w:val="000000" w:themeColor="text1"/>
-          <w:sz w:val="28"/>
-          <w:szCs w:val="28"/>
-        </w:rPr>
-        <w:t>参考模型</w:t>
-      </w:r>
+          <w:color w:val="643820"/>
+          <w:sz w:val="28"/>
+          <w:szCs w:val="28"/>
+        </w:rPr>
+      </w:pPr>
     </w:p>
     <w:p>
       <w:pPr>
@@ -1010,19 +1016,32 @@
         <w:adjustRightInd w:val="0"/>
         <w:rPr>
           <w:rFonts w:asciiTheme="minorEastAsia" w:hAnsiTheme="minorEastAsia" w:cs="Helvetica"/>
-          <w:color w:val="000000"/>
-          <w:sz w:val="28"/>
-          <w:szCs w:val="28"/>
-        </w:rPr>
-      </w:pPr>
-      <w:r>
-        <w:rPr>
-          <w:rFonts w:asciiTheme="minorEastAsia" w:hAnsiTheme="minorEastAsia" w:cs="Helvetica" w:hint="eastAsia"/>
-          <w:color w:val="000000"/>
-          <w:sz w:val="28"/>
-          <w:szCs w:val="28"/>
-        </w:rPr>
-        <w:t>1. Physical</w:t>
+          <w:b/>
+          <w:color w:val="000000" w:themeColor="text1"/>
+          <w:sz w:val="28"/>
+          <w:szCs w:val="28"/>
+        </w:rPr>
+      </w:pPr>
+      <w:r>
+        <w:rPr>
+          <w:rFonts w:asciiTheme="minorEastAsia" w:hAnsiTheme="minorEastAsia" w:cs="Helvetica" w:hint="eastAsia"/>
+          <w:b/>
+          <w:color w:val="000000" w:themeColor="text1"/>
+          <w:sz w:val="28"/>
+          <w:szCs w:val="28"/>
+        </w:rPr>
+        <w:lastRenderedPageBreak/>
+        <w:t>OSI</w:t>
+      </w:r>
+      <w:r>
+        <w:rPr>
+          <w:rFonts w:asciiTheme="minorEastAsia" w:hAnsiTheme="minorEastAsia" w:cs="PingFang SC" w:hint="eastAsia"/>
+          <w:b/>
+          <w:color w:val="000000" w:themeColor="text1"/>
+          <w:sz w:val="28"/>
+          <w:szCs w:val="28"/>
+        </w:rPr>
+        <w:t>参考模型</w:t>
       </w:r>
     </w:p>
     <w:p>
@@ -1048,7 +1067,7 @@
           <w:sz w:val="28"/>
           <w:szCs w:val="28"/>
         </w:rPr>
-        <w:t>2. Data Link</w:t>
+        <w:t>1. Physical</w:t>
       </w:r>
     </w:p>
     <w:p>
@@ -1074,7 +1093,7 @@
           <w:sz w:val="28"/>
           <w:szCs w:val="28"/>
         </w:rPr>
-        <w:t>3. Network Layer</w:t>
+        <w:t>2. Data Link</w:t>
       </w:r>
     </w:p>
     <w:p>
@@ -1100,7 +1119,32 @@
           <w:sz w:val="28"/>
           <w:szCs w:val="28"/>
         </w:rPr>
-        <w:lastRenderedPageBreak/>
+        <w:t>3. Network Layer</w:t>
+      </w:r>
+    </w:p>
+    <w:p>
+      <w:pPr>
+        <w:widowControl w:val="0"/>
+        <w:tabs>
+          <w:tab w:val="left" w:pos="400"/>
+        </w:tabs>
+        <w:autoSpaceDE w:val="0"/>
+        <w:autoSpaceDN w:val="0"/>
+        <w:adjustRightInd w:val="0"/>
+        <w:rPr>
+          <w:rFonts w:asciiTheme="minorEastAsia" w:hAnsiTheme="minorEastAsia" w:cs="Helvetica"/>
+          <w:color w:val="000000"/>
+          <w:sz w:val="28"/>
+          <w:szCs w:val="28"/>
+        </w:rPr>
+      </w:pPr>
+      <w:r>
+        <w:rPr>
+          <w:rFonts w:asciiTheme="minorEastAsia" w:hAnsiTheme="minorEastAsia" w:cs="Helvetica" w:hint="eastAsia"/>
+          <w:color w:val="000000"/>
+          <w:sz w:val="28"/>
+          <w:szCs w:val="28"/>
+        </w:rPr>
         <w:t>4. Transport Layer</w:t>
       </w:r>
     </w:p>

</xml_diff>

<commit_message>
Add integrated service model.
</commit_message>
<xml_diff>
--- a/data communication/note.docx
+++ b/data communication/note.docx
@@ -9981,6 +9981,72 @@
           <w:szCs w:val="28"/>
         </w:rPr>
         <w:t>。</w:t>
+      </w:r>
+    </w:p>
+    <w:p>
+      <w:pPr>
+        <w:rPr>
+          <w:rFonts w:asciiTheme="minorEastAsia" w:hAnsiTheme="minorEastAsia" w:cs="Helvetica" w:hint="eastAsia"/>
+          <w:color w:val="000000"/>
+          <w:sz w:val="28"/>
+          <w:szCs w:val="28"/>
+        </w:rPr>
+      </w:pPr>
+    </w:p>
+    <w:p>
+      <w:pPr>
+        <w:rPr>
+          <w:rFonts w:asciiTheme="minorEastAsia" w:hAnsiTheme="minorEastAsia" w:cs="Helvetica" w:hint="eastAsia"/>
+          <w:color w:val="000000"/>
+          <w:sz w:val="28"/>
+          <w:szCs w:val="28"/>
+        </w:rPr>
+      </w:pPr>
+      <w:r>
+        <w:rPr>
+          <w:rFonts w:asciiTheme="minorEastAsia" w:hAnsiTheme="minorEastAsia" w:cs="Helvetica" w:hint="eastAsia"/>
+          <w:color w:val="000000"/>
+          <w:sz w:val="28"/>
+          <w:szCs w:val="28"/>
+        </w:rPr>
+        <w:t>集成服务模型</w:t>
+      </w:r>
+    </w:p>
+    <w:p>
+      <w:pPr>
+        <w:rPr>
+          <w:rFonts w:asciiTheme="minorEastAsia" w:hAnsiTheme="minorEastAsia" w:cs="Helvetica" w:hint="eastAsia"/>
+          <w:color w:val="000000"/>
+          <w:sz w:val="28"/>
+          <w:szCs w:val="28"/>
+        </w:rPr>
+      </w:pPr>
+      <w:r>
+        <w:rPr>
+          <w:rFonts w:asciiTheme="minorEastAsia" w:hAnsiTheme="minorEastAsia" w:cs="Helvetica" w:hint="eastAsia"/>
+          <w:color w:val="000000"/>
+          <w:sz w:val="28"/>
+          <w:szCs w:val="28"/>
+        </w:rPr>
+        <w:t>-一种综合服务模型，可以满足多种QOS需求。</w:t>
+      </w:r>
+      <w:r>
+        <w:rPr>
+          <w:rFonts w:asciiTheme="minorEastAsia" w:hAnsiTheme="minorEastAsia" w:cs="Helvetica" w:hint="eastAsia"/>
+          <w:color w:val="000000"/>
+          <w:sz w:val="28"/>
+          <w:szCs w:val="28"/>
+        </w:rPr>
+        <w:t>使用集成服务模型时，在发送报文前，需要通过信令向网络申请特定的服务。传送QOS请求的信令是RSVP(资源预留协议)。应用程序需要先通知网络其流量参数和需要的特定QOS请求，在收到确认信息后，网络已经为这个应用程序报文预留了资源后，发送报文。</w:t>
+      </w:r>
+      <w:r>
+        <w:rPr>
+          <w:rFonts w:asciiTheme="minorEastAsia" w:hAnsiTheme="minorEastAsia" w:cs="Helvetica" w:hint="eastAsia"/>
+          <w:color w:val="000000"/>
+          <w:sz w:val="28"/>
+          <w:szCs w:val="28"/>
+        </w:rPr>
+        <w:t>RSVP是一个QOS信令，作用是为报文流提供端到端的资源预留申请。</w:t>
       </w:r>
     </w:p>
     <w:p>

</xml_diff>

<commit_message>
Add guaranteed service and controlled-load service.
</commit_message>
<xml_diff>
--- a/data communication/note.docx
+++ b/data communication/note.docx
@@ -10058,8 +10058,112 @@
           <w:szCs w:val="28"/>
         </w:rPr>
       </w:pPr>
+      <w:r>
+        <w:rPr>
+          <w:rFonts w:asciiTheme="minorEastAsia" w:hAnsiTheme="minorEastAsia" w:cs="Helvetica" w:hint="eastAsia"/>
+          <w:color w:val="000000"/>
+          <w:sz w:val="28"/>
+          <w:szCs w:val="28"/>
+        </w:rPr>
+        <w:t>-集成服务模型</w:t>
+      </w:r>
+      <w:r>
+        <w:rPr>
+          <w:rFonts w:asciiTheme="minorEastAsia" w:hAnsiTheme="minorEastAsia" w:cs="Helvetica" w:hint="eastAsia"/>
+          <w:color w:val="000000"/>
+          <w:sz w:val="28"/>
+          <w:szCs w:val="28"/>
+        </w:rPr>
+        <w:t>提供两种服务：</w:t>
+      </w:r>
+    </w:p>
+    <w:p>
+      <w:pPr>
+        <w:rPr>
+          <w:rFonts w:asciiTheme="minorEastAsia" w:hAnsiTheme="minorEastAsia" w:cs="Helvetica" w:hint="eastAsia"/>
+          <w:color w:val="000000"/>
+          <w:sz w:val="28"/>
+          <w:szCs w:val="28"/>
+        </w:rPr>
+      </w:pPr>
+      <w:r>
+        <w:rPr>
+          <w:rFonts w:asciiTheme="minorEastAsia" w:hAnsiTheme="minorEastAsia" w:cs="Helvetica" w:hint="eastAsia"/>
+          <w:color w:val="000000"/>
+          <w:sz w:val="28"/>
+          <w:szCs w:val="28"/>
+        </w:rPr>
+        <w:t>保证服务：提供保证的带宽和时延限制来满足应用程序的需求。</w:t>
+      </w:r>
+    </w:p>
+    <w:p>
+      <w:pPr>
+        <w:rPr>
+          <w:rFonts w:asciiTheme="minorEastAsia" w:hAnsiTheme="minorEastAsia" w:cs="Helvetica" w:hint="eastAsia"/>
+          <w:color w:val="000000"/>
+          <w:sz w:val="28"/>
+          <w:szCs w:val="28"/>
+        </w:rPr>
+      </w:pPr>
+      <w:r>
+        <w:rPr>
+          <w:rFonts w:asciiTheme="minorEastAsia" w:hAnsiTheme="minorEastAsia" w:cs="Helvetica" w:hint="eastAsia"/>
+          <w:color w:val="000000"/>
+          <w:sz w:val="28"/>
+          <w:szCs w:val="28"/>
+        </w:rPr>
+        <w:t>负载控制服务：保证即使在网络过载的情况下，能对报文提供类似网络未过载时的服务</w:t>
+      </w:r>
+      <w:r>
+        <w:rPr>
+          <w:rFonts w:asciiTheme="minorEastAsia" w:hAnsiTheme="minorEastAsia" w:cs="Helvetica" w:hint="eastAsia"/>
+          <w:color w:val="000000"/>
+          <w:sz w:val="28"/>
+          <w:szCs w:val="28"/>
+        </w:rPr>
+        <w:t>(低延时，高通过)</w:t>
+      </w:r>
+      <w:r>
+        <w:rPr>
+          <w:rFonts w:asciiTheme="minorEastAsia" w:hAnsiTheme="minorEastAsia" w:cs="Helvetica" w:hint="eastAsia"/>
+          <w:color w:val="000000"/>
+          <w:sz w:val="28"/>
+          <w:szCs w:val="28"/>
+        </w:rPr>
+        <w:t>。</w:t>
+      </w:r>
+    </w:p>
+    <w:p>
+      <w:pPr>
+        <w:rPr>
+          <w:rFonts w:asciiTheme="minorEastAsia" w:hAnsiTheme="minorEastAsia" w:cs="Helvetica" w:hint="eastAsia"/>
+          <w:color w:val="000000"/>
+          <w:sz w:val="28"/>
+          <w:szCs w:val="28"/>
+        </w:rPr>
+      </w:pPr>
       <w:bookmarkStart w:id="0" w:name="_GoBack"/>
       <w:bookmarkEnd w:id="0"/>
+    </w:p>
+    <w:p>
+      <w:pPr>
+        <w:rPr>
+          <w:rFonts w:asciiTheme="minorEastAsia" w:hAnsiTheme="minorEastAsia" w:cs="Helvetica" w:hint="eastAsia"/>
+          <w:color w:val="000000"/>
+          <w:sz w:val="28"/>
+          <w:szCs w:val="28"/>
+        </w:rPr>
+      </w:pPr>
+    </w:p>
+    <w:p>
+      <w:pPr>
+        <w:rPr>
+          <w:rFonts w:asciiTheme="minorEastAsia" w:hAnsiTheme="minorEastAsia" w:cs="Helvetica" w:hint="eastAsia"/>
+          <w:color w:val="000000"/>
+          <w:sz w:val="28"/>
+          <w:szCs w:val="28"/>
+        </w:rPr>
+      </w:pPr>
     </w:p>
     <w:p>
       <w:pPr>

</xml_diff>

<commit_message>
Add differentiate service model.
</commit_message>
<xml_diff>
--- a/data communication/note.docx
+++ b/data communication/note.docx
@@ -10142,8 +10142,142 @@
           <w:szCs w:val="28"/>
         </w:rPr>
       </w:pPr>
+    </w:p>
+    <w:p>
+      <w:pPr>
+        <w:rPr>
+          <w:rFonts w:asciiTheme="minorEastAsia" w:hAnsiTheme="minorEastAsia" w:cs="Helvetica" w:hint="eastAsia"/>
+          <w:color w:val="000000"/>
+          <w:sz w:val="28"/>
+          <w:szCs w:val="28"/>
+        </w:rPr>
+      </w:pPr>
+      <w:r>
+        <w:rPr>
+          <w:rFonts w:asciiTheme="minorEastAsia" w:hAnsiTheme="minorEastAsia" w:cs="Helvetica" w:hint="eastAsia"/>
+          <w:color w:val="000000"/>
+          <w:sz w:val="28"/>
+          <w:szCs w:val="28"/>
+        </w:rPr>
+        <w:t>区分服务模型</w:t>
+      </w:r>
+    </w:p>
+    <w:p>
+      <w:pPr>
+        <w:rPr>
+          <w:rFonts w:asciiTheme="minorEastAsia" w:hAnsiTheme="minorEastAsia" w:cs="Helvetica" w:hint="eastAsia"/>
+          <w:color w:val="000000"/>
+          <w:sz w:val="28"/>
+          <w:szCs w:val="28"/>
+        </w:rPr>
+      </w:pPr>
+      <w:r>
+        <w:rPr>
+          <w:rFonts w:asciiTheme="minorEastAsia" w:hAnsiTheme="minorEastAsia" w:cs="Helvetica" w:hint="eastAsia"/>
+          <w:color w:val="000000"/>
+          <w:sz w:val="28"/>
+          <w:szCs w:val="28"/>
+        </w:rPr>
+        <w:t>-网络根据每个报文流指定的QOS来提供服务，对报文的等级进行划分，可以有不同的标准，如IP包得优先级位，报文的源地址，目的地址。网络通过这些来对报文进行分类，流量整形，流量监管和排队。</w:t>
+      </w:r>
+    </w:p>
+    <w:p>
+      <w:pPr>
+        <w:rPr>
+          <w:rFonts w:asciiTheme="minorEastAsia" w:hAnsiTheme="minorEastAsia" w:cs="Helvetica" w:hint="eastAsia"/>
+          <w:color w:val="000000"/>
+          <w:sz w:val="28"/>
+          <w:szCs w:val="28"/>
+        </w:rPr>
+      </w:pPr>
+      <w:r>
+        <w:rPr>
+          <w:rFonts w:asciiTheme="minorEastAsia" w:hAnsiTheme="minorEastAsia" w:cs="Helvetica" w:hint="eastAsia"/>
+          <w:color w:val="000000"/>
+          <w:sz w:val="28"/>
+          <w:szCs w:val="28"/>
+        </w:rPr>
+        <w:t>-区分服务模型通常用来为一些重要的应用提供端到端的QOS，通过CAR和队列技术来实现。</w:t>
+      </w:r>
+    </w:p>
+    <w:p>
+      <w:pPr>
+        <w:rPr>
+          <w:rFonts w:asciiTheme="minorEastAsia" w:hAnsiTheme="minorEastAsia" w:cs="Helvetica" w:hint="eastAsia"/>
+          <w:color w:val="000000"/>
+          <w:sz w:val="28"/>
+          <w:szCs w:val="28"/>
+        </w:rPr>
+      </w:pPr>
+      <w:r>
+        <w:rPr>
+          <w:rFonts w:asciiTheme="minorEastAsia" w:hAnsiTheme="minorEastAsia" w:cs="Helvetica" w:hint="eastAsia"/>
+          <w:color w:val="000000"/>
+          <w:sz w:val="28"/>
+          <w:szCs w:val="28"/>
+        </w:rPr>
+        <w:t>CAR(Committed Access Rate)：根据预先设置的匹配规则来进行报文的分类，同时也完成对报文的流量的度量和监管。</w:t>
+      </w:r>
+    </w:p>
+    <w:p>
+      <w:pPr>
+        <w:rPr>
+          <w:rFonts w:asciiTheme="minorEastAsia" w:hAnsiTheme="minorEastAsia" w:cs="Helvetica" w:hint="eastAsia"/>
+          <w:color w:val="000000"/>
+          <w:sz w:val="28"/>
+          <w:szCs w:val="28"/>
+        </w:rPr>
+      </w:pPr>
+      <w:r>
+        <w:rPr>
+          <w:rFonts w:asciiTheme="minorEastAsia" w:hAnsiTheme="minorEastAsia" w:cs="Helvetica" w:hint="eastAsia"/>
+          <w:color w:val="000000"/>
+          <w:sz w:val="28"/>
+          <w:szCs w:val="28"/>
+        </w:rPr>
+        <w:t>队列技术：PQ,CQ,WFQ,CBQ等队列技术</w:t>
+      </w:r>
+    </w:p>
+    <w:p>
+      <w:pPr>
+        <w:rPr>
+          <w:rFonts w:asciiTheme="minorEastAsia" w:hAnsiTheme="minorEastAsia" w:cs="Helvetica" w:hint="eastAsia"/>
+          <w:color w:val="000000"/>
+          <w:sz w:val="28"/>
+          <w:szCs w:val="28"/>
+        </w:rPr>
+      </w:pPr>
+      <w:r>
+        <w:rPr>
+          <w:rFonts w:asciiTheme="minorEastAsia" w:hAnsiTheme="minorEastAsia" w:cs="Helvetica" w:hint="eastAsia"/>
+          <w:color w:val="000000"/>
+          <w:sz w:val="28"/>
+          <w:szCs w:val="28"/>
+        </w:rPr>
+        <w:t>-使用区分服务时，边界路由器可以通过多种条件灵活地对报文进行分类，对不同的报文设置不同的标记字段，其它路由器只需要根据标记字段进行报文的分类。在IP骨干网通常采用区分服务模型。</w:t>
+      </w:r>
+    </w:p>
+    <w:p>
+      <w:pPr>
+        <w:rPr>
+          <w:rFonts w:asciiTheme="minorEastAsia" w:hAnsiTheme="minorEastAsia" w:cs="Helvetica"/>
+          <w:color w:val="000000"/>
+          <w:sz w:val="28"/>
+          <w:szCs w:val="28"/>
+        </w:rPr>
+      </w:pPr>
       <w:bookmarkStart w:id="0" w:name="_GoBack"/>
       <w:bookmarkEnd w:id="0"/>
+    </w:p>
+    <w:p>
+      <w:pPr>
+        <w:rPr>
+          <w:rFonts w:asciiTheme="minorEastAsia" w:hAnsiTheme="minorEastAsia" w:cs="Helvetica" w:hint="eastAsia"/>
+          <w:color w:val="000000"/>
+          <w:sz w:val="28"/>
+          <w:szCs w:val="28"/>
+        </w:rPr>
+      </w:pPr>
     </w:p>
     <w:p>
       <w:pPr>

</xml_diff>

<commit_message>
Add Q in Q port.
</commit_message>
<xml_diff>
--- a/data communication/note.docx
+++ b/data communication/note.docx
@@ -10785,6 +10785,73 @@
         </w:rPr>
         <w:t>是交换机上既可以连接用户主机，又可以连接其他交换机的端口。它可以视为是Access端口和Trunk端口的混合体。它允许多个VLAN通过，并可以在出端口方向将某些VLAN帧的Tag剥除。</w:t>
       </w:r>
+    </w:p>
+    <w:p>
+      <w:pPr>
+        <w:rPr>
+          <w:rFonts w:asciiTheme="minorEastAsia" w:hAnsiTheme="minorEastAsia" w:cs="Helvetica" w:hint="eastAsia"/>
+          <w:color w:val="000000"/>
+          <w:sz w:val="28"/>
+          <w:szCs w:val="28"/>
+        </w:rPr>
+      </w:pPr>
+    </w:p>
+    <w:p>
+      <w:pPr>
+        <w:rPr>
+          <w:rFonts w:asciiTheme="minorEastAsia" w:hAnsiTheme="minorEastAsia" w:cs="Helvetica" w:hint="eastAsia"/>
+          <w:color w:val="000000"/>
+          <w:sz w:val="28"/>
+          <w:szCs w:val="28"/>
+        </w:rPr>
+      </w:pPr>
+      <w:r>
+        <w:rPr>
+          <w:rFonts w:asciiTheme="minorEastAsia" w:hAnsiTheme="minorEastAsia" w:cs="Helvetica" w:hint="eastAsia"/>
+          <w:color w:val="000000"/>
+          <w:sz w:val="28"/>
+          <w:szCs w:val="28"/>
+        </w:rPr>
+        <w:t>Q in Q端口</w:t>
+      </w:r>
+    </w:p>
+    <w:p>
+      <w:pPr>
+        <w:rPr>
+          <w:rFonts w:asciiTheme="minorEastAsia" w:hAnsiTheme="minorEastAsia" w:cs="Helvetica" w:hint="eastAsia"/>
+          <w:color w:val="000000"/>
+          <w:sz w:val="28"/>
+          <w:szCs w:val="28"/>
+        </w:rPr>
+      </w:pPr>
+      <w:r>
+        <w:rPr>
+          <w:rFonts w:asciiTheme="minorEastAsia" w:hAnsiTheme="minorEastAsia" w:cs="Helvetica" w:hint="eastAsia"/>
+          <w:color w:val="000000"/>
+          <w:sz w:val="28"/>
+          <w:szCs w:val="28"/>
+        </w:rPr>
+        <w:t>-Q in Q端口是交换机上和其他交换机相连的，并且只能够处理携带双层Tag标记的VLAN端口。</w:t>
+      </w:r>
+      <w:r>
+        <w:rPr>
+          <w:rFonts w:asciiTheme="minorEastAsia" w:hAnsiTheme="minorEastAsia" w:cs="Helvetica" w:hint="eastAsia"/>
+          <w:color w:val="000000"/>
+          <w:sz w:val="28"/>
+          <w:szCs w:val="28"/>
+        </w:rPr>
+        <w:t>Q in Q端口可以给以太网帧加上双重Tag。可以支持多达4096*4096个VLAN。</w:t>
+      </w:r>
+    </w:p>
+    <w:p>
+      <w:pPr>
+        <w:rPr>
+          <w:rFonts w:asciiTheme="minorEastAsia" w:hAnsiTheme="minorEastAsia" w:cs="Helvetica" w:hint="eastAsia"/>
+          <w:color w:val="000000"/>
+          <w:sz w:val="28"/>
+          <w:szCs w:val="28"/>
+        </w:rPr>
+      </w:pPr>
     </w:p>
     <w:p>
       <w:pPr>

</xml_diff>

<commit_message>
Add Access's and Hybrid's default VLAN.
</commit_message>
<xml_diff>
--- a/data communication/note.docx
+++ b/data communication/note.docx
@@ -10890,6 +10890,73 @@
         </w:rPr>
         <w:t>-在交换机上，每个Access，Hybrid，Q in Q端口可以配置一个缺省VLAN。端口类型不同，缺省VLAN的含义也有所不同。</w:t>
       </w:r>
+    </w:p>
+    <w:p>
+      <w:pPr>
+        <w:rPr>
+          <w:rFonts w:asciiTheme="minorEastAsia" w:hAnsiTheme="minorEastAsia" w:cs="Helvetica" w:hint="eastAsia"/>
+          <w:color w:val="000000"/>
+          <w:sz w:val="28"/>
+          <w:szCs w:val="28"/>
+        </w:rPr>
+      </w:pPr>
+      <w:r>
+        <w:rPr>
+          <w:rFonts w:asciiTheme="minorEastAsia" w:hAnsiTheme="minorEastAsia" w:cs="Helvetica" w:hint="eastAsia"/>
+          <w:color w:val="000000"/>
+          <w:sz w:val="28"/>
+          <w:szCs w:val="28"/>
+        </w:rPr>
+        <w:t>1.Accsess和Hybrid端口的缺省VLAN</w:t>
+      </w:r>
+    </w:p>
+    <w:p>
+      <w:pPr>
+        <w:rPr>
+          <w:rFonts w:asciiTheme="minorEastAsia" w:hAnsiTheme="minorEastAsia" w:cs="Helvetica" w:hint="eastAsia"/>
+          <w:color w:val="000000"/>
+          <w:sz w:val="28"/>
+          <w:szCs w:val="28"/>
+        </w:rPr>
+      </w:pPr>
+      <w:r>
+        <w:rPr>
+          <w:rFonts w:asciiTheme="minorEastAsia" w:hAnsiTheme="minorEastAsia" w:cs="Helvetica" w:hint="eastAsia"/>
+          <w:color w:val="000000"/>
+          <w:sz w:val="28"/>
+          <w:szCs w:val="28"/>
+        </w:rPr>
+        <w:t>-当收到不带Tag的帧时，交换机会在帧上加上Tag标记，将Tag中得VID值设置为端口所属的缺省VLAN编号。</w:t>
+      </w:r>
+    </w:p>
+    <w:p>
+      <w:pPr>
+        <w:rPr>
+          <w:rFonts w:asciiTheme="minorEastAsia" w:hAnsiTheme="minorEastAsia" w:cs="Helvetica" w:hint="eastAsia"/>
+          <w:color w:val="000000"/>
+          <w:sz w:val="28"/>
+          <w:szCs w:val="28"/>
+        </w:rPr>
+      </w:pPr>
+      <w:r>
+        <w:rPr>
+          <w:rFonts w:asciiTheme="minorEastAsia" w:hAnsiTheme="minorEastAsia" w:cs="Helvetica" w:hint="eastAsia"/>
+          <w:color w:val="000000"/>
+          <w:sz w:val="28"/>
+          <w:szCs w:val="28"/>
+        </w:rPr>
+        <w:t>-对于从这两种端口发送出的帧，如果Tag的VID值为缺省VLAN编号，则交换机会剥除该帧中的Tag标记。</w:t>
+      </w:r>
+    </w:p>
+    <w:p>
+      <w:pPr>
+        <w:rPr>
+          <w:rFonts w:asciiTheme="minorEastAsia" w:hAnsiTheme="minorEastAsia" w:cs="Helvetica" w:hint="eastAsia"/>
+          <w:color w:val="000000"/>
+          <w:sz w:val="28"/>
+          <w:szCs w:val="28"/>
+        </w:rPr>
+      </w:pPr>
     </w:p>
     <w:p>
       <w:pPr>

</xml_diff>

<commit_message>
Add Q in Q port default VLAN.
</commit_message>
<xml_diff>
--- a/data communication/note.docx
+++ b/data communication/note.docx
@@ -10957,6 +10957,99 @@
           <w:szCs w:val="28"/>
         </w:rPr>
       </w:pPr>
+      <w:r>
+        <w:rPr>
+          <w:rFonts w:asciiTheme="minorEastAsia" w:hAnsiTheme="minorEastAsia" w:cs="Helvetica" w:hint="eastAsia"/>
+          <w:color w:val="000000"/>
+          <w:sz w:val="28"/>
+          <w:szCs w:val="28"/>
+        </w:rPr>
+        <w:t>2.</w:t>
+      </w:r>
+      <w:r>
+        <w:rPr>
+          <w:rFonts w:asciiTheme="minorEastAsia" w:hAnsiTheme="minorEastAsia" w:cs="Helvetica" w:hint="eastAsia"/>
+          <w:color w:val="000000"/>
+          <w:sz w:val="28"/>
+          <w:szCs w:val="28"/>
+        </w:rPr>
+        <w:t>Q in Q缺省VLAN</w:t>
+      </w:r>
+    </w:p>
+    <w:p>
+      <w:pPr>
+        <w:rPr>
+          <w:rFonts w:asciiTheme="minorEastAsia" w:hAnsiTheme="minorEastAsia" w:cs="Helvetica" w:hint="eastAsia"/>
+          <w:color w:val="000000"/>
+          <w:sz w:val="28"/>
+          <w:szCs w:val="28"/>
+        </w:rPr>
+      </w:pPr>
+      <w:r>
+        <w:rPr>
+          <w:rFonts w:asciiTheme="minorEastAsia" w:hAnsiTheme="minorEastAsia" w:cs="Helvetica" w:hint="eastAsia"/>
+          <w:color w:val="000000"/>
+          <w:sz w:val="28"/>
+          <w:szCs w:val="28"/>
+        </w:rPr>
+        <w:lastRenderedPageBreak/>
+        <w:t>-对于Q in Q端口接收的帧，无论该帧是否带有Tag标记，交换机都会在帧上加Tag，并将Tag中的VID字段设置为端口所属的缺省VLAN编号。</w:t>
+      </w:r>
+    </w:p>
+    <w:p>
+      <w:pPr>
+        <w:rPr>
+          <w:rFonts w:asciiTheme="minorEastAsia" w:hAnsiTheme="minorEastAsia" w:cs="Helvetica" w:hint="eastAsia"/>
+          <w:color w:val="000000"/>
+          <w:sz w:val="28"/>
+          <w:szCs w:val="28"/>
+        </w:rPr>
+      </w:pPr>
+      <w:r>
+        <w:rPr>
+          <w:rFonts w:asciiTheme="minorEastAsia" w:hAnsiTheme="minorEastAsia" w:cs="Helvetica" w:hint="eastAsia"/>
+          <w:color w:val="000000"/>
+          <w:sz w:val="28"/>
+          <w:szCs w:val="28"/>
+        </w:rPr>
+        <w:t>-对于</w:t>
+      </w:r>
+      <w:r>
+        <w:rPr>
+          <w:rFonts w:asciiTheme="minorEastAsia" w:hAnsiTheme="minorEastAsia" w:cs="Helvetica" w:hint="eastAsia"/>
+          <w:color w:val="000000"/>
+          <w:sz w:val="28"/>
+          <w:szCs w:val="28"/>
+        </w:rPr>
+        <w:t>Q in Q</w:t>
+      </w:r>
+      <w:r>
+        <w:rPr>
+          <w:rFonts w:asciiTheme="minorEastAsia" w:hAnsiTheme="minorEastAsia" w:cs="Helvetica" w:hint="eastAsia"/>
+          <w:color w:val="000000"/>
+          <w:sz w:val="28"/>
+          <w:szCs w:val="28"/>
+        </w:rPr>
+        <w:t>端口发送</w:t>
+      </w:r>
+      <w:r>
+        <w:rPr>
+          <w:rFonts w:asciiTheme="minorEastAsia" w:hAnsiTheme="minorEastAsia" w:cs="Helvetica" w:hint="eastAsia"/>
+          <w:color w:val="000000"/>
+          <w:sz w:val="28"/>
+          <w:szCs w:val="28"/>
+        </w:rPr>
+        <w:t>的帧</w:t>
+      </w:r>
+      <w:r>
+        <w:rPr>
+          <w:rFonts w:asciiTheme="minorEastAsia" w:hAnsiTheme="minorEastAsia" w:cs="Helvetica" w:hint="eastAsia"/>
+          <w:color w:val="000000"/>
+          <w:sz w:val="28"/>
+          <w:szCs w:val="28"/>
+        </w:rPr>
+        <w:t>，如果最外层Tag的VID字段的值等于缺省VLAN编号，交换机会将帧最外层的Tag剥除。</w:t>
+      </w:r>
     </w:p>
     <w:p>
       <w:pPr>

</xml_diff>

<commit_message>
Add VLAN basic communication principle.
</commit_message>
<xml_diff>
--- a/data communication/note.docx
+++ b/data communication/note.docx
@@ -11050,6 +11050,92 @@
         </w:rPr>
         <w:t>，如果最外层Tag的VID字段的值等于缺省VLAN编号，交换机会将帧最外层的Tag剥除。</w:t>
       </w:r>
+    </w:p>
+    <w:p>
+      <w:pPr>
+        <w:rPr>
+          <w:rFonts w:asciiTheme="minorEastAsia" w:hAnsiTheme="minorEastAsia" w:cs="Helvetica" w:hint="eastAsia"/>
+          <w:color w:val="000000"/>
+          <w:sz w:val="28"/>
+          <w:szCs w:val="28"/>
+        </w:rPr>
+      </w:pPr>
+    </w:p>
+    <w:p>
+      <w:pPr>
+        <w:rPr>
+          <w:rFonts w:asciiTheme="minorEastAsia" w:hAnsiTheme="minorEastAsia" w:cs="Helvetica" w:hint="eastAsia"/>
+          <w:color w:val="000000"/>
+          <w:sz w:val="28"/>
+          <w:szCs w:val="28"/>
+        </w:rPr>
+      </w:pPr>
+      <w:r>
+        <w:rPr>
+          <w:rFonts w:asciiTheme="minorEastAsia" w:hAnsiTheme="minorEastAsia" w:cs="Helvetica" w:hint="eastAsia"/>
+          <w:color w:val="000000"/>
+          <w:sz w:val="28"/>
+          <w:szCs w:val="28"/>
+        </w:rPr>
+        <w:t>VLAN基本通信原理</w:t>
+      </w:r>
+    </w:p>
+    <w:p>
+      <w:pPr>
+        <w:rPr>
+          <w:rFonts w:asciiTheme="minorEastAsia" w:hAnsiTheme="minorEastAsia" w:cs="Helvetica" w:hint="eastAsia"/>
+          <w:color w:val="000000"/>
+          <w:sz w:val="28"/>
+          <w:szCs w:val="28"/>
+        </w:rPr>
+      </w:pPr>
+      <w:r>
+        <w:rPr>
+          <w:rFonts w:asciiTheme="minorEastAsia" w:hAnsiTheme="minorEastAsia" w:cs="Helvetica" w:hint="eastAsia"/>
+          <w:color w:val="000000"/>
+          <w:sz w:val="28"/>
+          <w:szCs w:val="28"/>
+        </w:rPr>
+        <w:t>-为了提高通信效率，交换机内部的数据帧一律带有Tag，以统一方式处理。当一个数据帧进入交换机端口时，如果没有带Tag，且该端口上配置了PVID(Port VLAN ID)，那么该数据帧就会标上该端口的PVID。如果数据帧已经带有了Tag，那么及时该端口已经配置了PVID，交换机也不会再给数据帧标记Tag。</w:t>
+      </w:r>
+    </w:p>
+    <w:p>
+      <w:pPr>
+        <w:rPr>
+          <w:rFonts w:asciiTheme="minorEastAsia" w:hAnsiTheme="minorEastAsia" w:cs="Helvetica" w:hint="eastAsia"/>
+          <w:color w:val="000000"/>
+          <w:sz w:val="28"/>
+          <w:szCs w:val="28"/>
+        </w:rPr>
+      </w:pPr>
+      <w:r>
+        <w:rPr>
+          <w:rFonts w:asciiTheme="minorEastAsia" w:hAnsiTheme="minorEastAsia" w:cs="Helvetica" w:hint="eastAsia"/>
+          <w:color w:val="000000"/>
+          <w:sz w:val="28"/>
+          <w:szCs w:val="28"/>
+        </w:rPr>
+        <w:t>-PVID也即端口缺省VLAN ID，一个端口缺省属于的VLAN，通常为</w:t>
+      </w:r>
+      <w:r>
+        <w:rPr>
+          <w:rFonts w:asciiTheme="minorEastAsia" w:hAnsiTheme="minorEastAsia" w:cs="Helvetica" w:hint="eastAsia"/>
+          <w:color w:val="000000"/>
+          <w:sz w:val="28"/>
+          <w:szCs w:val="28"/>
+        </w:rPr>
+        <w:t>1。</w:t>
+      </w:r>
+    </w:p>
+    <w:p>
+      <w:pPr>
+        <w:rPr>
+          <w:rFonts w:asciiTheme="minorEastAsia" w:hAnsiTheme="minorEastAsia" w:cs="Helvetica" w:hint="eastAsia"/>
+          <w:color w:val="000000"/>
+          <w:sz w:val="28"/>
+          <w:szCs w:val="28"/>
+        </w:rPr>
+      </w:pPr>
     </w:p>
     <w:p>
       <w:pPr>

</xml_diff>

<commit_message>
Add the process of access port.
</commit_message>
<xml_diff>
--- a/data communication/note.docx
+++ b/data communication/note.docx
@@ -1013,7 +1013,7 @@
         <w:autoSpaceDN w:val="0"/>
         <w:adjustRightInd w:val="0"/>
         <w:rPr>
-          <w:rFonts w:asciiTheme="minorEastAsia" w:hAnsiTheme="minorEastAsia" w:cs="Helvetica" w:hint="eastAsia"/>
+          <w:rFonts w:asciiTheme="minorEastAsia" w:hAnsiTheme="minorEastAsia" w:cs="Helvetica"/>
           <w:color w:val="000000"/>
           <w:sz w:val="28"/>
           <w:szCs w:val="28"/>
@@ -1040,7 +1040,7 @@
         <w:autoSpaceDN w:val="0"/>
         <w:adjustRightInd w:val="0"/>
         <w:rPr>
-          <w:rFonts w:asciiTheme="minorEastAsia" w:hAnsiTheme="minorEastAsia" w:cs="Helvetica" w:hint="eastAsia"/>
+          <w:rFonts w:asciiTheme="minorEastAsia" w:hAnsiTheme="minorEastAsia" w:cs="Helvetica"/>
           <w:color w:val="000000"/>
           <w:sz w:val="28"/>
           <w:szCs w:val="28"/>
@@ -1066,7 +1066,7 @@
         <w:autoSpaceDN w:val="0"/>
         <w:adjustRightInd w:val="0"/>
         <w:rPr>
-          <w:rFonts w:asciiTheme="minorEastAsia" w:hAnsiTheme="minorEastAsia" w:cs="Helvetica" w:hint="eastAsia"/>
+          <w:rFonts w:asciiTheme="minorEastAsia" w:hAnsiTheme="minorEastAsia" w:cs="Helvetica"/>
           <w:color w:val="000000"/>
           <w:sz w:val="28"/>
           <w:szCs w:val="28"/>
@@ -1152,7 +1152,7 @@
         <w:autoSpaceDN w:val="0"/>
         <w:adjustRightInd w:val="0"/>
         <w:rPr>
-          <w:rFonts w:asciiTheme="minorEastAsia" w:hAnsiTheme="minorEastAsia" w:cs="Helvetica" w:hint="eastAsia"/>
+          <w:rFonts w:asciiTheme="minorEastAsia" w:hAnsiTheme="minorEastAsia" w:cs="Helvetica"/>
           <w:color w:val="000000"/>
           <w:sz w:val="28"/>
           <w:szCs w:val="28"/>
@@ -1178,7 +1178,7 @@
         <w:autoSpaceDN w:val="0"/>
         <w:adjustRightInd w:val="0"/>
         <w:rPr>
-          <w:rFonts w:asciiTheme="minorEastAsia" w:hAnsiTheme="minorEastAsia" w:cs="Helvetica" w:hint="eastAsia"/>
+          <w:rFonts w:asciiTheme="minorEastAsia" w:hAnsiTheme="minorEastAsia" w:cs="Helvetica"/>
           <w:color w:val="000000"/>
           <w:sz w:val="28"/>
           <w:szCs w:val="28"/>
@@ -1204,7 +1204,7 @@
         <w:autoSpaceDN w:val="0"/>
         <w:adjustRightInd w:val="0"/>
         <w:rPr>
-          <w:rFonts w:asciiTheme="minorEastAsia" w:hAnsiTheme="minorEastAsia" w:cs="Helvetica" w:hint="eastAsia"/>
+          <w:rFonts w:asciiTheme="minorEastAsia" w:hAnsiTheme="minorEastAsia" w:cs="Helvetica"/>
           <w:color w:val="000000"/>
           <w:sz w:val="28"/>
           <w:szCs w:val="28"/>
@@ -1221,7 +1221,7 @@
         <w:autoSpaceDN w:val="0"/>
         <w:adjustRightInd w:val="0"/>
         <w:rPr>
-          <w:rFonts w:asciiTheme="minorEastAsia" w:hAnsiTheme="minorEastAsia" w:cs="Helvetica" w:hint="eastAsia"/>
+          <w:rFonts w:asciiTheme="minorEastAsia" w:hAnsiTheme="minorEastAsia" w:cs="Helvetica"/>
           <w:color w:val="000000"/>
           <w:sz w:val="28"/>
           <w:szCs w:val="28"/>
@@ -1247,7 +1247,7 @@
         <w:autoSpaceDN w:val="0"/>
         <w:adjustRightInd w:val="0"/>
         <w:rPr>
-          <w:rFonts w:asciiTheme="minorEastAsia" w:hAnsiTheme="minorEastAsia" w:cs="Helvetica" w:hint="eastAsia"/>
+          <w:rFonts w:asciiTheme="minorEastAsia" w:hAnsiTheme="minorEastAsia" w:cs="Helvetica"/>
           <w:color w:val="000000"/>
           <w:sz w:val="28"/>
           <w:szCs w:val="28"/>
@@ -1273,7 +1273,7 @@
         <w:autoSpaceDN w:val="0"/>
         <w:adjustRightInd w:val="0"/>
         <w:rPr>
-          <w:rFonts w:asciiTheme="minorEastAsia" w:hAnsiTheme="minorEastAsia" w:cs="Helvetica" w:hint="eastAsia"/>
+          <w:rFonts w:asciiTheme="minorEastAsia" w:hAnsiTheme="minorEastAsia" w:cs="Helvetica"/>
           <w:color w:val="000000"/>
           <w:sz w:val="28"/>
           <w:szCs w:val="28"/>
@@ -1290,7 +1290,7 @@
         <w:autoSpaceDN w:val="0"/>
         <w:adjustRightInd w:val="0"/>
         <w:rPr>
-          <w:rFonts w:asciiTheme="minorEastAsia" w:hAnsiTheme="minorEastAsia" w:cs="Helvetica" w:hint="eastAsia"/>
+          <w:rFonts w:asciiTheme="minorEastAsia" w:hAnsiTheme="minorEastAsia" w:cs="Helvetica"/>
           <w:color w:val="000000"/>
           <w:sz w:val="28"/>
           <w:szCs w:val="28"/>
@@ -1316,7 +1316,7 @@
         <w:autoSpaceDN w:val="0"/>
         <w:adjustRightInd w:val="0"/>
         <w:rPr>
-          <w:rFonts w:asciiTheme="minorEastAsia" w:hAnsiTheme="minorEastAsia" w:cs="Helvetica" w:hint="eastAsia"/>
+          <w:rFonts w:asciiTheme="minorEastAsia" w:hAnsiTheme="minorEastAsia" w:cs="Helvetica"/>
           <w:color w:val="000000"/>
           <w:sz w:val="28"/>
           <w:szCs w:val="28"/>
@@ -1342,7 +1342,7 @@
         <w:autoSpaceDN w:val="0"/>
         <w:adjustRightInd w:val="0"/>
         <w:rPr>
-          <w:rFonts w:asciiTheme="minorEastAsia" w:hAnsiTheme="minorEastAsia" w:cs="Helvetica" w:hint="eastAsia"/>
+          <w:rFonts w:asciiTheme="minorEastAsia" w:hAnsiTheme="minorEastAsia" w:cs="Helvetica"/>
           <w:color w:val="000000"/>
           <w:sz w:val="28"/>
           <w:szCs w:val="28"/>
@@ -1386,7 +1386,7 @@
         <w:autoSpaceDN w:val="0"/>
         <w:adjustRightInd w:val="0"/>
         <w:rPr>
-          <w:rFonts w:asciiTheme="minorEastAsia" w:hAnsiTheme="minorEastAsia" w:cs="Helvetica" w:hint="eastAsia"/>
+          <w:rFonts w:asciiTheme="minorEastAsia" w:hAnsiTheme="minorEastAsia" w:cs="Helvetica"/>
           <w:color w:val="000000"/>
           <w:sz w:val="28"/>
           <w:szCs w:val="28"/>
@@ -1412,7 +1412,7 @@
         <w:autoSpaceDN w:val="0"/>
         <w:adjustRightInd w:val="0"/>
         <w:rPr>
-          <w:rFonts w:asciiTheme="minorEastAsia" w:hAnsiTheme="minorEastAsia" w:cs="Helvetica" w:hint="eastAsia"/>
+          <w:rFonts w:asciiTheme="minorEastAsia" w:hAnsiTheme="minorEastAsia" w:cs="Helvetica"/>
           <w:color w:val="000000"/>
           <w:sz w:val="28"/>
           <w:szCs w:val="28"/>
@@ -9707,17 +9707,17 @@
     <w:p>
       <w:pPr>
         <w:rPr>
-          <w:rFonts w:asciiTheme="minorEastAsia" w:hAnsiTheme="minorEastAsia" w:cs="Helvetica" w:hint="eastAsia"/>
-          <w:color w:val="000000"/>
-          <w:sz w:val="28"/>
-          <w:szCs w:val="28"/>
-        </w:rPr>
-      </w:pPr>
-    </w:p>
-    <w:p>
-      <w:pPr>
-        <w:rPr>
-          <w:rFonts w:asciiTheme="minorEastAsia" w:hAnsiTheme="minorEastAsia" w:cs="Helvetica" w:hint="eastAsia"/>
+          <w:rFonts w:asciiTheme="minorEastAsia" w:hAnsiTheme="minorEastAsia" w:cs="Helvetica"/>
+          <w:color w:val="000000"/>
+          <w:sz w:val="28"/>
+          <w:szCs w:val="28"/>
+        </w:rPr>
+      </w:pPr>
+    </w:p>
+    <w:p>
+      <w:pPr>
+        <w:rPr>
+          <w:rFonts w:asciiTheme="minorEastAsia" w:hAnsiTheme="minorEastAsia" w:cs="Helvetica"/>
           <w:color w:val="000000"/>
           <w:sz w:val="28"/>
           <w:szCs w:val="28"/>
@@ -9736,7 +9736,7 @@
     <w:p>
       <w:pPr>
         <w:rPr>
-          <w:rFonts w:asciiTheme="minorEastAsia" w:hAnsiTheme="minorEastAsia" w:cs="Helvetica" w:hint="eastAsia"/>
+          <w:rFonts w:asciiTheme="minorEastAsia" w:hAnsiTheme="minorEastAsia" w:cs="Helvetica"/>
           <w:color w:val="000000"/>
           <w:sz w:val="28"/>
           <w:szCs w:val="28"/>
@@ -9755,17 +9755,17 @@
     <w:p>
       <w:pPr>
         <w:rPr>
-          <w:rFonts w:asciiTheme="minorEastAsia" w:hAnsiTheme="minorEastAsia" w:cs="Helvetica" w:hint="eastAsia"/>
-          <w:color w:val="000000"/>
-          <w:sz w:val="28"/>
-          <w:szCs w:val="28"/>
-        </w:rPr>
-      </w:pPr>
-    </w:p>
-    <w:p>
-      <w:pPr>
-        <w:rPr>
-          <w:rFonts w:asciiTheme="minorEastAsia" w:hAnsiTheme="minorEastAsia" w:cs="Helvetica" w:hint="eastAsia"/>
+          <w:rFonts w:asciiTheme="minorEastAsia" w:hAnsiTheme="minorEastAsia" w:cs="Helvetica"/>
+          <w:color w:val="000000"/>
+          <w:sz w:val="28"/>
+          <w:szCs w:val="28"/>
+        </w:rPr>
+      </w:pPr>
+    </w:p>
+    <w:p>
+      <w:pPr>
+        <w:rPr>
+          <w:rFonts w:asciiTheme="minorEastAsia" w:hAnsiTheme="minorEastAsia" w:cs="Helvetica"/>
           <w:color w:val="000000"/>
           <w:sz w:val="28"/>
           <w:szCs w:val="28"/>
@@ -9784,7 +9784,7 @@
     <w:p>
       <w:pPr>
         <w:rPr>
-          <w:rFonts w:asciiTheme="minorEastAsia" w:hAnsiTheme="minorEastAsia" w:cs="Helvetica" w:hint="eastAsia"/>
+          <w:rFonts w:asciiTheme="minorEastAsia" w:hAnsiTheme="minorEastAsia" w:cs="Helvetica"/>
           <w:color w:val="000000"/>
           <w:sz w:val="28"/>
           <w:szCs w:val="28"/>
@@ -9812,17 +9812,17 @@
     <w:p>
       <w:pPr>
         <w:rPr>
-          <w:rFonts w:asciiTheme="minorEastAsia" w:hAnsiTheme="minorEastAsia" w:cs="Helvetica" w:hint="eastAsia"/>
-          <w:color w:val="000000"/>
-          <w:sz w:val="28"/>
-          <w:szCs w:val="28"/>
-        </w:rPr>
-      </w:pPr>
-    </w:p>
-    <w:p>
-      <w:pPr>
-        <w:rPr>
-          <w:rFonts w:asciiTheme="minorEastAsia" w:hAnsiTheme="minorEastAsia" w:cs="Helvetica" w:hint="eastAsia"/>
+          <w:rFonts w:asciiTheme="minorEastAsia" w:hAnsiTheme="minorEastAsia" w:cs="Helvetica"/>
+          <w:color w:val="000000"/>
+          <w:sz w:val="28"/>
+          <w:szCs w:val="28"/>
+        </w:rPr>
+      </w:pPr>
+    </w:p>
+    <w:p>
+      <w:pPr>
+        <w:rPr>
+          <w:rFonts w:asciiTheme="minorEastAsia" w:hAnsiTheme="minorEastAsia" w:cs="Helvetica"/>
           <w:color w:val="000000"/>
           <w:sz w:val="28"/>
           <w:szCs w:val="28"/>
@@ -9841,7 +9841,7 @@
     <w:p>
       <w:pPr>
         <w:rPr>
-          <w:rFonts w:asciiTheme="minorEastAsia" w:hAnsiTheme="minorEastAsia" w:cs="Helvetica" w:hint="eastAsia"/>
+          <w:rFonts w:asciiTheme="minorEastAsia" w:hAnsiTheme="minorEastAsia" w:cs="Helvetica"/>
           <w:color w:val="000000"/>
           <w:sz w:val="28"/>
           <w:szCs w:val="28"/>
@@ -9869,17 +9869,17 @@
     <w:p>
       <w:pPr>
         <w:rPr>
-          <w:rFonts w:asciiTheme="minorEastAsia" w:hAnsiTheme="minorEastAsia" w:cs="Helvetica" w:hint="eastAsia"/>
-          <w:color w:val="000000"/>
-          <w:sz w:val="28"/>
-          <w:szCs w:val="28"/>
-        </w:rPr>
-      </w:pPr>
-    </w:p>
-    <w:p>
-      <w:pPr>
-        <w:rPr>
-          <w:rFonts w:asciiTheme="minorEastAsia" w:hAnsiTheme="minorEastAsia" w:cs="Helvetica" w:hint="eastAsia"/>
+          <w:rFonts w:asciiTheme="minorEastAsia" w:hAnsiTheme="minorEastAsia" w:cs="Helvetica"/>
+          <w:color w:val="000000"/>
+          <w:sz w:val="28"/>
+          <w:szCs w:val="28"/>
+        </w:rPr>
+      </w:pPr>
+    </w:p>
+    <w:p>
+      <w:pPr>
+        <w:rPr>
+          <w:rFonts w:asciiTheme="minorEastAsia" w:hAnsiTheme="minorEastAsia" w:cs="Helvetica"/>
           <w:color w:val="000000"/>
           <w:sz w:val="28"/>
           <w:szCs w:val="28"/>
@@ -9898,7 +9898,7 @@
     <w:p>
       <w:pPr>
         <w:rPr>
-          <w:rFonts w:asciiTheme="minorEastAsia" w:hAnsiTheme="minorEastAsia" w:cs="Helvetica" w:hint="eastAsia"/>
+          <w:rFonts w:asciiTheme="minorEastAsia" w:hAnsiTheme="minorEastAsia" w:cs="Helvetica"/>
           <w:color w:val="000000"/>
           <w:sz w:val="28"/>
           <w:szCs w:val="28"/>
@@ -9917,17 +9917,17 @@
     <w:p>
       <w:pPr>
         <w:rPr>
-          <w:rFonts w:asciiTheme="minorEastAsia" w:hAnsiTheme="minorEastAsia" w:cs="Helvetica" w:hint="eastAsia"/>
-          <w:color w:val="000000"/>
-          <w:sz w:val="28"/>
-          <w:szCs w:val="28"/>
-        </w:rPr>
-      </w:pPr>
-    </w:p>
-    <w:p>
-      <w:pPr>
-        <w:rPr>
-          <w:rFonts w:asciiTheme="minorEastAsia" w:hAnsiTheme="minorEastAsia" w:cs="Helvetica" w:hint="eastAsia"/>
+          <w:rFonts w:asciiTheme="minorEastAsia" w:hAnsiTheme="minorEastAsia" w:cs="Helvetica"/>
+          <w:color w:val="000000"/>
+          <w:sz w:val="28"/>
+          <w:szCs w:val="28"/>
+        </w:rPr>
+      </w:pPr>
+    </w:p>
+    <w:p>
+      <w:pPr>
+        <w:rPr>
+          <w:rFonts w:asciiTheme="minorEastAsia" w:hAnsiTheme="minorEastAsia" w:cs="Helvetica"/>
           <w:color w:val="000000"/>
           <w:sz w:val="28"/>
           <w:szCs w:val="28"/>
@@ -9946,7 +9946,7 @@
     <w:p>
       <w:pPr>
         <w:rPr>
-          <w:rFonts w:asciiTheme="minorEastAsia" w:hAnsiTheme="minorEastAsia" w:cs="Helvetica" w:hint="eastAsia"/>
+          <w:rFonts w:asciiTheme="minorEastAsia" w:hAnsiTheme="minorEastAsia" w:cs="Helvetica"/>
           <w:color w:val="000000"/>
           <w:sz w:val="28"/>
           <w:szCs w:val="28"/>
@@ -9965,17 +9965,17 @@
     <w:p>
       <w:pPr>
         <w:rPr>
-          <w:rFonts w:asciiTheme="minorEastAsia" w:hAnsiTheme="minorEastAsia" w:cs="Helvetica" w:hint="eastAsia"/>
-          <w:color w:val="000000"/>
-          <w:sz w:val="28"/>
-          <w:szCs w:val="28"/>
-        </w:rPr>
-      </w:pPr>
-    </w:p>
-    <w:p>
-      <w:pPr>
-        <w:rPr>
-          <w:rFonts w:asciiTheme="minorEastAsia" w:hAnsiTheme="minorEastAsia" w:cs="Helvetica" w:hint="eastAsia"/>
+          <w:rFonts w:asciiTheme="minorEastAsia" w:hAnsiTheme="minorEastAsia" w:cs="Helvetica"/>
+          <w:color w:val="000000"/>
+          <w:sz w:val="28"/>
+          <w:szCs w:val="28"/>
+        </w:rPr>
+      </w:pPr>
+    </w:p>
+    <w:p>
+      <w:pPr>
+        <w:rPr>
+          <w:rFonts w:asciiTheme="minorEastAsia" w:hAnsiTheme="minorEastAsia" w:cs="Helvetica"/>
           <w:color w:val="000000"/>
           <w:sz w:val="28"/>
           <w:szCs w:val="28"/>
@@ -9994,7 +9994,7 @@
     <w:p>
       <w:pPr>
         <w:rPr>
-          <w:rFonts w:asciiTheme="minorEastAsia" w:hAnsiTheme="minorEastAsia" w:cs="Helvetica" w:hint="eastAsia"/>
+          <w:rFonts w:asciiTheme="minorEastAsia" w:hAnsiTheme="minorEastAsia" w:cs="Helvetica"/>
           <w:color w:val="000000"/>
           <w:sz w:val="28"/>
           <w:szCs w:val="28"/>
@@ -10031,7 +10031,7 @@
     <w:p>
       <w:pPr>
         <w:rPr>
-          <w:rFonts w:asciiTheme="minorEastAsia" w:hAnsiTheme="minorEastAsia" w:cs="Helvetica" w:hint="eastAsia"/>
+          <w:rFonts w:asciiTheme="minorEastAsia" w:hAnsiTheme="minorEastAsia" w:cs="Helvetica"/>
           <w:color w:val="000000"/>
           <w:sz w:val="28"/>
           <w:szCs w:val="28"/>
@@ -10059,7 +10059,7 @@
     <w:p>
       <w:pPr>
         <w:rPr>
-          <w:rFonts w:asciiTheme="minorEastAsia" w:hAnsiTheme="minorEastAsia" w:cs="Helvetica" w:hint="eastAsia"/>
+          <w:rFonts w:asciiTheme="minorEastAsia" w:hAnsiTheme="minorEastAsia" w:cs="Helvetica"/>
           <w:color w:val="000000"/>
           <w:sz w:val="28"/>
           <w:szCs w:val="28"/>
@@ -10079,7 +10079,7 @@
     <w:p>
       <w:pPr>
         <w:rPr>
-          <w:rFonts w:asciiTheme="minorEastAsia" w:hAnsiTheme="minorEastAsia" w:cs="Helvetica" w:hint="eastAsia"/>
+          <w:rFonts w:asciiTheme="minorEastAsia" w:hAnsiTheme="minorEastAsia" w:cs="Helvetica"/>
           <w:color w:val="000000"/>
           <w:sz w:val="28"/>
           <w:szCs w:val="28"/>
@@ -10116,17 +10116,17 @@
     <w:p>
       <w:pPr>
         <w:rPr>
-          <w:rFonts w:asciiTheme="minorEastAsia" w:hAnsiTheme="minorEastAsia" w:cs="Helvetica" w:hint="eastAsia"/>
-          <w:color w:val="000000"/>
-          <w:sz w:val="28"/>
-          <w:szCs w:val="28"/>
-        </w:rPr>
-      </w:pPr>
-    </w:p>
-    <w:p>
-      <w:pPr>
-        <w:rPr>
-          <w:rFonts w:asciiTheme="minorEastAsia" w:hAnsiTheme="minorEastAsia" w:cs="Helvetica" w:hint="eastAsia"/>
+          <w:rFonts w:asciiTheme="minorEastAsia" w:hAnsiTheme="minorEastAsia" w:cs="Helvetica"/>
+          <w:color w:val="000000"/>
+          <w:sz w:val="28"/>
+          <w:szCs w:val="28"/>
+        </w:rPr>
+      </w:pPr>
+    </w:p>
+    <w:p>
+      <w:pPr>
+        <w:rPr>
+          <w:rFonts w:asciiTheme="minorEastAsia" w:hAnsiTheme="minorEastAsia" w:cs="Helvetica"/>
           <w:color w:val="000000"/>
           <w:sz w:val="28"/>
           <w:szCs w:val="28"/>
@@ -10145,7 +10145,7 @@
     <w:p>
       <w:pPr>
         <w:rPr>
-          <w:rFonts w:asciiTheme="minorEastAsia" w:hAnsiTheme="minorEastAsia" w:cs="Helvetica" w:hint="eastAsia"/>
+          <w:rFonts w:asciiTheme="minorEastAsia" w:hAnsiTheme="minorEastAsia" w:cs="Helvetica"/>
           <w:color w:val="000000"/>
           <w:sz w:val="28"/>
           <w:szCs w:val="28"/>
@@ -10164,7 +10164,7 @@
     <w:p>
       <w:pPr>
         <w:rPr>
-          <w:rFonts w:asciiTheme="minorEastAsia" w:hAnsiTheme="minorEastAsia" w:cs="Helvetica" w:hint="eastAsia"/>
+          <w:rFonts w:asciiTheme="minorEastAsia" w:hAnsiTheme="minorEastAsia" w:cs="Helvetica"/>
           <w:color w:val="000000"/>
           <w:sz w:val="28"/>
           <w:szCs w:val="28"/>
@@ -10183,7 +10183,7 @@
     <w:p>
       <w:pPr>
         <w:rPr>
-          <w:rFonts w:asciiTheme="minorEastAsia" w:hAnsiTheme="minorEastAsia" w:cs="Helvetica" w:hint="eastAsia"/>
+          <w:rFonts w:asciiTheme="minorEastAsia" w:hAnsiTheme="minorEastAsia" w:cs="Helvetica"/>
           <w:color w:val="000000"/>
           <w:sz w:val="28"/>
           <w:szCs w:val="28"/>
@@ -10202,7 +10202,7 @@
     <w:p>
       <w:pPr>
         <w:rPr>
-          <w:rFonts w:asciiTheme="minorEastAsia" w:hAnsiTheme="minorEastAsia" w:cs="Helvetica" w:hint="eastAsia"/>
+          <w:rFonts w:asciiTheme="minorEastAsia" w:hAnsiTheme="minorEastAsia" w:cs="Helvetica"/>
           <w:color w:val="000000"/>
           <w:sz w:val="28"/>
           <w:szCs w:val="28"/>
@@ -10221,7 +10221,7 @@
     <w:p>
       <w:pPr>
         <w:rPr>
-          <w:rFonts w:asciiTheme="minorEastAsia" w:hAnsiTheme="minorEastAsia" w:cs="Helvetica" w:hint="eastAsia"/>
+          <w:rFonts w:asciiTheme="minorEastAsia" w:hAnsiTheme="minorEastAsia" w:cs="Helvetica"/>
           <w:color w:val="000000"/>
           <w:sz w:val="28"/>
           <w:szCs w:val="28"/>
@@ -10240,17 +10240,17 @@
     <w:p>
       <w:pPr>
         <w:rPr>
-          <w:rFonts w:asciiTheme="minorEastAsia" w:hAnsiTheme="minorEastAsia" w:cs="Helvetica" w:hint="eastAsia"/>
-          <w:color w:val="000000"/>
-          <w:sz w:val="28"/>
-          <w:szCs w:val="28"/>
-        </w:rPr>
-      </w:pPr>
-    </w:p>
-    <w:p>
-      <w:pPr>
-        <w:rPr>
-          <w:rFonts w:asciiTheme="minorEastAsia" w:hAnsiTheme="minorEastAsia" w:cs="Helvetica" w:hint="eastAsia"/>
+          <w:rFonts w:asciiTheme="minorEastAsia" w:hAnsiTheme="minorEastAsia" w:cs="Helvetica"/>
+          <w:color w:val="000000"/>
+          <w:sz w:val="28"/>
+          <w:szCs w:val="28"/>
+        </w:rPr>
+      </w:pPr>
+    </w:p>
+    <w:p>
+      <w:pPr>
+        <w:rPr>
+          <w:rFonts w:asciiTheme="minorEastAsia" w:hAnsiTheme="minorEastAsia" w:cs="Helvetica"/>
           <w:color w:val="000000"/>
           <w:sz w:val="28"/>
           <w:szCs w:val="28"/>
@@ -10269,7 +10269,7 @@
     <w:p>
       <w:pPr>
         <w:rPr>
-          <w:rFonts w:asciiTheme="minorEastAsia" w:hAnsiTheme="minorEastAsia" w:cs="Helvetica" w:hint="eastAsia"/>
+          <w:rFonts w:asciiTheme="minorEastAsia" w:hAnsiTheme="minorEastAsia" w:cs="Helvetica"/>
           <w:color w:val="000000"/>
           <w:sz w:val="28"/>
           <w:szCs w:val="28"/>
@@ -10288,7 +10288,7 @@
     <w:p>
       <w:pPr>
         <w:rPr>
-          <w:rFonts w:asciiTheme="minorEastAsia" w:hAnsiTheme="minorEastAsia" w:cs="Helvetica" w:hint="eastAsia"/>
+          <w:rFonts w:asciiTheme="minorEastAsia" w:hAnsiTheme="minorEastAsia" w:cs="Helvetica"/>
           <w:color w:val="000000"/>
           <w:sz w:val="28"/>
           <w:szCs w:val="28"/>
@@ -10307,7 +10307,7 @@
     <w:p>
       <w:pPr>
         <w:rPr>
-          <w:rFonts w:asciiTheme="minorEastAsia" w:hAnsiTheme="minorEastAsia" w:cs="Helvetica" w:hint="eastAsia"/>
+          <w:rFonts w:asciiTheme="minorEastAsia" w:hAnsiTheme="minorEastAsia" w:cs="Helvetica"/>
           <w:color w:val="000000"/>
           <w:sz w:val="28"/>
           <w:szCs w:val="28"/>
@@ -10326,7 +10326,7 @@
     <w:p>
       <w:pPr>
         <w:rPr>
-          <w:rFonts w:asciiTheme="minorEastAsia" w:hAnsiTheme="minorEastAsia" w:cs="Helvetica" w:hint="eastAsia"/>
+          <w:rFonts w:asciiTheme="minorEastAsia" w:hAnsiTheme="minorEastAsia" w:cs="Helvetica"/>
           <w:color w:val="000000"/>
           <w:sz w:val="28"/>
           <w:szCs w:val="28"/>
@@ -10354,7 +10354,7 @@
     <w:p>
       <w:pPr>
         <w:rPr>
-          <w:rFonts w:asciiTheme="minorEastAsia" w:hAnsiTheme="minorEastAsia" w:cs="Helvetica" w:hint="eastAsia"/>
+          <w:rFonts w:asciiTheme="minorEastAsia" w:hAnsiTheme="minorEastAsia" w:cs="Helvetica"/>
           <w:color w:val="000000"/>
           <w:sz w:val="28"/>
           <w:szCs w:val="28"/>
@@ -10373,7 +10373,7 @@
     <w:p>
       <w:pPr>
         <w:rPr>
-          <w:rFonts w:asciiTheme="minorEastAsia" w:hAnsiTheme="minorEastAsia" w:cs="Helvetica" w:hint="eastAsia"/>
+          <w:rFonts w:asciiTheme="minorEastAsia" w:hAnsiTheme="minorEastAsia" w:cs="Helvetica"/>
           <w:color w:val="000000"/>
           <w:sz w:val="28"/>
           <w:szCs w:val="28"/>
@@ -10392,17 +10392,17 @@
     <w:p>
       <w:pPr>
         <w:rPr>
-          <w:rFonts w:asciiTheme="minorEastAsia" w:hAnsiTheme="minorEastAsia" w:cs="Helvetica" w:hint="eastAsia"/>
-          <w:color w:val="000000"/>
-          <w:sz w:val="28"/>
-          <w:szCs w:val="28"/>
-        </w:rPr>
-      </w:pPr>
-    </w:p>
-    <w:p>
-      <w:pPr>
-        <w:rPr>
-          <w:rFonts w:asciiTheme="minorEastAsia" w:hAnsiTheme="minorEastAsia" w:cs="Helvetica" w:hint="eastAsia"/>
+          <w:rFonts w:asciiTheme="minorEastAsia" w:hAnsiTheme="minorEastAsia" w:cs="Helvetica"/>
+          <w:color w:val="000000"/>
+          <w:sz w:val="28"/>
+          <w:szCs w:val="28"/>
+        </w:rPr>
+      </w:pPr>
+    </w:p>
+    <w:p>
+      <w:pPr>
+        <w:rPr>
+          <w:rFonts w:asciiTheme="minorEastAsia" w:hAnsiTheme="minorEastAsia" w:cs="Helvetica"/>
           <w:color w:val="000000"/>
           <w:sz w:val="28"/>
           <w:szCs w:val="28"/>
@@ -10421,7 +10421,7 @@
     <w:p>
       <w:pPr>
         <w:rPr>
-          <w:rFonts w:asciiTheme="minorEastAsia" w:hAnsiTheme="minorEastAsia" w:cs="Helvetica" w:hint="eastAsia"/>
+          <w:rFonts w:asciiTheme="minorEastAsia" w:hAnsiTheme="minorEastAsia" w:cs="Helvetica"/>
           <w:color w:val="000000"/>
           <w:sz w:val="28"/>
           <w:szCs w:val="28"/>
@@ -10449,7 +10449,7 @@
     <w:p>
       <w:pPr>
         <w:rPr>
-          <w:rFonts w:asciiTheme="minorEastAsia" w:hAnsiTheme="minorEastAsia" w:cs="Helvetica" w:hint="eastAsia"/>
+          <w:rFonts w:asciiTheme="minorEastAsia" w:hAnsiTheme="minorEastAsia" w:cs="Helvetica"/>
           <w:color w:val="000000"/>
           <w:sz w:val="28"/>
           <w:szCs w:val="28"/>
@@ -10486,7 +10486,7 @@
     <w:p>
       <w:pPr>
         <w:rPr>
-          <w:rFonts w:asciiTheme="minorEastAsia" w:hAnsiTheme="minorEastAsia" w:cs="Helvetica" w:hint="eastAsia"/>
+          <w:rFonts w:asciiTheme="minorEastAsia" w:hAnsiTheme="minorEastAsia" w:cs="Helvetica"/>
           <w:color w:val="000000"/>
           <w:sz w:val="28"/>
           <w:szCs w:val="28"/>
@@ -10514,7 +10514,7 @@
     <w:p>
       <w:pPr>
         <w:rPr>
-          <w:rFonts w:asciiTheme="minorEastAsia" w:hAnsiTheme="minorEastAsia" w:cs="Helvetica" w:hint="eastAsia"/>
+          <w:rFonts w:asciiTheme="minorEastAsia" w:hAnsiTheme="minorEastAsia" w:cs="Helvetica"/>
           <w:color w:val="000000"/>
           <w:sz w:val="28"/>
           <w:szCs w:val="28"/>
@@ -10533,17 +10533,17 @@
     <w:p>
       <w:pPr>
         <w:rPr>
-          <w:rFonts w:asciiTheme="minorEastAsia" w:hAnsiTheme="minorEastAsia" w:cs="Helvetica" w:hint="eastAsia"/>
-          <w:color w:val="000000"/>
-          <w:sz w:val="28"/>
-          <w:szCs w:val="28"/>
-        </w:rPr>
-      </w:pPr>
-    </w:p>
-    <w:p>
-      <w:pPr>
-        <w:rPr>
-          <w:rFonts w:asciiTheme="minorEastAsia" w:hAnsiTheme="minorEastAsia" w:cs="Helvetica" w:hint="eastAsia"/>
+          <w:rFonts w:asciiTheme="minorEastAsia" w:hAnsiTheme="minorEastAsia" w:cs="Helvetica"/>
+          <w:color w:val="000000"/>
+          <w:sz w:val="28"/>
+          <w:szCs w:val="28"/>
+        </w:rPr>
+      </w:pPr>
+    </w:p>
+    <w:p>
+      <w:pPr>
+        <w:rPr>
+          <w:rFonts w:asciiTheme="minorEastAsia" w:hAnsiTheme="minorEastAsia" w:cs="Helvetica"/>
           <w:color w:val="000000"/>
           <w:sz w:val="28"/>
           <w:szCs w:val="28"/>
@@ -10563,7 +10563,7 @@
     <w:p>
       <w:pPr>
         <w:rPr>
-          <w:rFonts w:asciiTheme="minorEastAsia" w:hAnsiTheme="minorEastAsia" w:cs="Helvetica" w:hint="eastAsia"/>
+          <w:rFonts w:asciiTheme="minorEastAsia" w:hAnsiTheme="minorEastAsia" w:cs="Helvetica"/>
           <w:color w:val="000000"/>
           <w:sz w:val="28"/>
           <w:szCs w:val="28"/>
@@ -10582,17 +10582,17 @@
     <w:p>
       <w:pPr>
         <w:rPr>
-          <w:rFonts w:asciiTheme="minorEastAsia" w:hAnsiTheme="minorEastAsia" w:cs="Helvetica" w:hint="eastAsia"/>
-          <w:color w:val="000000"/>
-          <w:sz w:val="28"/>
-          <w:szCs w:val="28"/>
-        </w:rPr>
-      </w:pPr>
-    </w:p>
-    <w:p>
-      <w:pPr>
-        <w:rPr>
-          <w:rFonts w:asciiTheme="minorEastAsia" w:hAnsiTheme="minorEastAsia" w:cs="Helvetica" w:hint="eastAsia"/>
+          <w:rFonts w:asciiTheme="minorEastAsia" w:hAnsiTheme="minorEastAsia" w:cs="Helvetica"/>
+          <w:color w:val="000000"/>
+          <w:sz w:val="28"/>
+          <w:szCs w:val="28"/>
+        </w:rPr>
+      </w:pPr>
+    </w:p>
+    <w:p>
+      <w:pPr>
+        <w:rPr>
+          <w:rFonts w:asciiTheme="minorEastAsia" w:hAnsiTheme="minorEastAsia" w:cs="Helvetica"/>
           <w:color w:val="000000"/>
           <w:sz w:val="28"/>
           <w:szCs w:val="28"/>
@@ -10611,7 +10611,7 @@
     <w:p>
       <w:pPr>
         <w:rPr>
-          <w:rFonts w:asciiTheme="minorEastAsia" w:hAnsiTheme="minorEastAsia" w:cs="Helvetica" w:hint="eastAsia"/>
+          <w:rFonts w:asciiTheme="minorEastAsia" w:hAnsiTheme="minorEastAsia" w:cs="Helvetica"/>
           <w:color w:val="000000"/>
           <w:sz w:val="28"/>
           <w:szCs w:val="28"/>
@@ -10657,17 +10657,17 @@
     <w:p>
       <w:pPr>
         <w:rPr>
-          <w:rFonts w:asciiTheme="minorEastAsia" w:hAnsiTheme="minorEastAsia" w:cs="Helvetica" w:hint="eastAsia"/>
-          <w:color w:val="000000"/>
-          <w:sz w:val="28"/>
-          <w:szCs w:val="28"/>
-        </w:rPr>
-      </w:pPr>
-    </w:p>
-    <w:p>
-      <w:pPr>
-        <w:rPr>
-          <w:rFonts w:asciiTheme="minorEastAsia" w:hAnsiTheme="minorEastAsia" w:cs="Helvetica" w:hint="eastAsia"/>
+          <w:rFonts w:asciiTheme="minorEastAsia" w:hAnsiTheme="minorEastAsia" w:cs="Helvetica"/>
+          <w:color w:val="000000"/>
+          <w:sz w:val="28"/>
+          <w:szCs w:val="28"/>
+        </w:rPr>
+      </w:pPr>
+    </w:p>
+    <w:p>
+      <w:pPr>
+        <w:rPr>
+          <w:rFonts w:asciiTheme="minorEastAsia" w:hAnsiTheme="minorEastAsia" w:cs="Helvetica"/>
           <w:color w:val="000000"/>
           <w:sz w:val="28"/>
           <w:szCs w:val="28"/>
@@ -10686,7 +10686,7 @@
     <w:p>
       <w:pPr>
         <w:rPr>
-          <w:rFonts w:asciiTheme="minorEastAsia" w:hAnsiTheme="minorEastAsia" w:cs="Helvetica" w:hint="eastAsia"/>
+          <w:rFonts w:asciiTheme="minorEastAsia" w:hAnsiTheme="minorEastAsia" w:cs="Helvetica"/>
           <w:color w:val="000000"/>
           <w:sz w:val="28"/>
           <w:szCs w:val="28"/>
@@ -10732,17 +10732,17 @@
     <w:p>
       <w:pPr>
         <w:rPr>
-          <w:rFonts w:asciiTheme="minorEastAsia" w:hAnsiTheme="minorEastAsia" w:cs="Helvetica" w:hint="eastAsia"/>
-          <w:color w:val="000000"/>
-          <w:sz w:val="28"/>
-          <w:szCs w:val="28"/>
-        </w:rPr>
-      </w:pPr>
-    </w:p>
-    <w:p>
-      <w:pPr>
-        <w:rPr>
-          <w:rFonts w:asciiTheme="minorEastAsia" w:hAnsiTheme="minorEastAsia" w:cs="Helvetica" w:hint="eastAsia"/>
+          <w:rFonts w:asciiTheme="minorEastAsia" w:hAnsiTheme="minorEastAsia" w:cs="Helvetica"/>
+          <w:color w:val="000000"/>
+          <w:sz w:val="28"/>
+          <w:szCs w:val="28"/>
+        </w:rPr>
+      </w:pPr>
+    </w:p>
+    <w:p>
+      <w:pPr>
+        <w:rPr>
+          <w:rFonts w:asciiTheme="minorEastAsia" w:hAnsiTheme="minorEastAsia" w:cs="Helvetica"/>
           <w:color w:val="000000"/>
           <w:sz w:val="28"/>
           <w:szCs w:val="28"/>
@@ -10761,7 +10761,7 @@
     <w:p>
       <w:pPr>
         <w:rPr>
-          <w:rFonts w:asciiTheme="minorEastAsia" w:hAnsiTheme="minorEastAsia" w:cs="Helvetica" w:hint="eastAsia"/>
+          <w:rFonts w:asciiTheme="minorEastAsia" w:hAnsiTheme="minorEastAsia" w:cs="Helvetica"/>
           <w:color w:val="000000"/>
           <w:sz w:val="28"/>
           <w:szCs w:val="28"/>
@@ -10789,17 +10789,17 @@
     <w:p>
       <w:pPr>
         <w:rPr>
-          <w:rFonts w:asciiTheme="minorEastAsia" w:hAnsiTheme="minorEastAsia" w:cs="Helvetica" w:hint="eastAsia"/>
-          <w:color w:val="000000"/>
-          <w:sz w:val="28"/>
-          <w:szCs w:val="28"/>
-        </w:rPr>
-      </w:pPr>
-    </w:p>
-    <w:p>
-      <w:pPr>
-        <w:rPr>
-          <w:rFonts w:asciiTheme="minorEastAsia" w:hAnsiTheme="minorEastAsia" w:cs="Helvetica" w:hint="eastAsia"/>
+          <w:rFonts w:asciiTheme="minorEastAsia" w:hAnsiTheme="minorEastAsia" w:cs="Helvetica"/>
+          <w:color w:val="000000"/>
+          <w:sz w:val="28"/>
+          <w:szCs w:val="28"/>
+        </w:rPr>
+      </w:pPr>
+    </w:p>
+    <w:p>
+      <w:pPr>
+        <w:rPr>
+          <w:rFonts w:asciiTheme="minorEastAsia" w:hAnsiTheme="minorEastAsia" w:cs="Helvetica"/>
           <w:color w:val="000000"/>
           <w:sz w:val="28"/>
           <w:szCs w:val="28"/>
@@ -10818,7 +10818,7 @@
     <w:p>
       <w:pPr>
         <w:rPr>
-          <w:rFonts w:asciiTheme="minorEastAsia" w:hAnsiTheme="minorEastAsia" w:cs="Helvetica" w:hint="eastAsia"/>
+          <w:rFonts w:asciiTheme="minorEastAsia" w:hAnsiTheme="minorEastAsia" w:cs="Helvetica"/>
           <w:color w:val="000000"/>
           <w:sz w:val="28"/>
           <w:szCs w:val="28"/>
@@ -10846,17 +10846,17 @@
     <w:p>
       <w:pPr>
         <w:rPr>
-          <w:rFonts w:asciiTheme="minorEastAsia" w:hAnsiTheme="minorEastAsia" w:cs="Helvetica" w:hint="eastAsia"/>
-          <w:color w:val="000000"/>
-          <w:sz w:val="28"/>
-          <w:szCs w:val="28"/>
-        </w:rPr>
-      </w:pPr>
-    </w:p>
-    <w:p>
-      <w:pPr>
-        <w:rPr>
-          <w:rFonts w:asciiTheme="minorEastAsia" w:hAnsiTheme="minorEastAsia" w:cs="Helvetica" w:hint="eastAsia"/>
+          <w:rFonts w:asciiTheme="minorEastAsia" w:hAnsiTheme="minorEastAsia" w:cs="Helvetica"/>
+          <w:color w:val="000000"/>
+          <w:sz w:val="28"/>
+          <w:szCs w:val="28"/>
+        </w:rPr>
+      </w:pPr>
+    </w:p>
+    <w:p>
+      <w:pPr>
+        <w:rPr>
+          <w:rFonts w:asciiTheme="minorEastAsia" w:hAnsiTheme="minorEastAsia" w:cs="Helvetica"/>
           <w:color w:val="000000"/>
           <w:sz w:val="28"/>
           <w:szCs w:val="28"/>
@@ -10875,7 +10875,7 @@
     <w:p>
       <w:pPr>
         <w:rPr>
-          <w:rFonts w:asciiTheme="minorEastAsia" w:hAnsiTheme="minorEastAsia" w:cs="Helvetica" w:hint="eastAsia"/>
+          <w:rFonts w:asciiTheme="minorEastAsia" w:hAnsiTheme="minorEastAsia" w:cs="Helvetica"/>
           <w:color w:val="000000"/>
           <w:sz w:val="28"/>
           <w:szCs w:val="28"/>
@@ -10894,7 +10894,7 @@
     <w:p>
       <w:pPr>
         <w:rPr>
-          <w:rFonts w:asciiTheme="minorEastAsia" w:hAnsiTheme="minorEastAsia" w:cs="Helvetica" w:hint="eastAsia"/>
+          <w:rFonts w:asciiTheme="minorEastAsia" w:hAnsiTheme="minorEastAsia" w:cs="Helvetica"/>
           <w:color w:val="000000"/>
           <w:sz w:val="28"/>
           <w:szCs w:val="28"/>
@@ -10913,7 +10913,7 @@
     <w:p>
       <w:pPr>
         <w:rPr>
-          <w:rFonts w:asciiTheme="minorEastAsia" w:hAnsiTheme="minorEastAsia" w:cs="Helvetica" w:hint="eastAsia"/>
+          <w:rFonts w:asciiTheme="minorEastAsia" w:hAnsiTheme="minorEastAsia" w:cs="Helvetica"/>
           <w:color w:val="000000"/>
           <w:sz w:val="28"/>
           <w:szCs w:val="28"/>
@@ -10932,7 +10932,7 @@
     <w:p>
       <w:pPr>
         <w:rPr>
-          <w:rFonts w:asciiTheme="minorEastAsia" w:hAnsiTheme="minorEastAsia" w:cs="Helvetica" w:hint="eastAsia"/>
+          <w:rFonts w:asciiTheme="minorEastAsia" w:hAnsiTheme="minorEastAsia" w:cs="Helvetica"/>
           <w:color w:val="000000"/>
           <w:sz w:val="28"/>
           <w:szCs w:val="28"/>
@@ -10951,7 +10951,7 @@
     <w:p>
       <w:pPr>
         <w:rPr>
-          <w:rFonts w:asciiTheme="minorEastAsia" w:hAnsiTheme="minorEastAsia" w:cs="Helvetica" w:hint="eastAsia"/>
+          <w:rFonts w:asciiTheme="minorEastAsia" w:hAnsiTheme="minorEastAsia" w:cs="Helvetica"/>
           <w:color w:val="000000"/>
           <w:sz w:val="28"/>
           <w:szCs w:val="28"/>
@@ -10979,7 +10979,7 @@
     <w:p>
       <w:pPr>
         <w:rPr>
-          <w:rFonts w:asciiTheme="minorEastAsia" w:hAnsiTheme="minorEastAsia" w:cs="Helvetica" w:hint="eastAsia"/>
+          <w:rFonts w:asciiTheme="minorEastAsia" w:hAnsiTheme="minorEastAsia" w:cs="Helvetica"/>
           <w:color w:val="000000"/>
           <w:sz w:val="28"/>
           <w:szCs w:val="28"/>
@@ -10999,72 +10999,36 @@
     <w:p>
       <w:pPr>
         <w:rPr>
-          <w:rFonts w:asciiTheme="minorEastAsia" w:hAnsiTheme="minorEastAsia" w:cs="Helvetica" w:hint="eastAsia"/>
-          <w:color w:val="000000"/>
-          <w:sz w:val="28"/>
-          <w:szCs w:val="28"/>
-        </w:rPr>
-      </w:pPr>
-      <w:r>
-        <w:rPr>
-          <w:rFonts w:asciiTheme="minorEastAsia" w:hAnsiTheme="minorEastAsia" w:cs="Helvetica" w:hint="eastAsia"/>
-          <w:color w:val="000000"/>
-          <w:sz w:val="28"/>
-          <w:szCs w:val="28"/>
-        </w:rPr>
-        <w:t>-对于</w:t>
-      </w:r>
-      <w:r>
-        <w:rPr>
-          <w:rFonts w:asciiTheme="minorEastAsia" w:hAnsiTheme="minorEastAsia" w:cs="Helvetica" w:hint="eastAsia"/>
-          <w:color w:val="000000"/>
-          <w:sz w:val="28"/>
-          <w:szCs w:val="28"/>
-        </w:rPr>
-        <w:t>Q in Q</w:t>
-      </w:r>
-      <w:r>
-        <w:rPr>
-          <w:rFonts w:asciiTheme="minorEastAsia" w:hAnsiTheme="minorEastAsia" w:cs="Helvetica" w:hint="eastAsia"/>
-          <w:color w:val="000000"/>
-          <w:sz w:val="28"/>
-          <w:szCs w:val="28"/>
-        </w:rPr>
-        <w:t>端口发送</w:t>
-      </w:r>
-      <w:r>
-        <w:rPr>
-          <w:rFonts w:asciiTheme="minorEastAsia" w:hAnsiTheme="minorEastAsia" w:cs="Helvetica" w:hint="eastAsia"/>
-          <w:color w:val="000000"/>
-          <w:sz w:val="28"/>
-          <w:szCs w:val="28"/>
-        </w:rPr>
-        <w:t>的帧</w:t>
-      </w:r>
-      <w:r>
-        <w:rPr>
-          <w:rFonts w:asciiTheme="minorEastAsia" w:hAnsiTheme="minorEastAsia" w:cs="Helvetica" w:hint="eastAsia"/>
-          <w:color w:val="000000"/>
-          <w:sz w:val="28"/>
-          <w:szCs w:val="28"/>
-        </w:rPr>
-        <w:t>，如果最外层Tag的VID字段的值等于缺省VLAN编号，交换机会将帧最外层的Tag剥除。</w:t>
-      </w:r>
-    </w:p>
-    <w:p>
-      <w:pPr>
-        <w:rPr>
-          <w:rFonts w:asciiTheme="minorEastAsia" w:hAnsiTheme="minorEastAsia" w:cs="Helvetica" w:hint="eastAsia"/>
-          <w:color w:val="000000"/>
-          <w:sz w:val="28"/>
-          <w:szCs w:val="28"/>
-        </w:rPr>
-      </w:pPr>
-    </w:p>
-    <w:p>
-      <w:pPr>
-        <w:rPr>
-          <w:rFonts w:asciiTheme="minorEastAsia" w:hAnsiTheme="minorEastAsia" w:cs="Helvetica" w:hint="eastAsia"/>
+          <w:rFonts w:asciiTheme="minorEastAsia" w:hAnsiTheme="minorEastAsia" w:cs="Helvetica"/>
+          <w:color w:val="000000"/>
+          <w:sz w:val="28"/>
+          <w:szCs w:val="28"/>
+        </w:rPr>
+      </w:pPr>
+      <w:r>
+        <w:rPr>
+          <w:rFonts w:asciiTheme="minorEastAsia" w:hAnsiTheme="minorEastAsia" w:cs="Helvetica" w:hint="eastAsia"/>
+          <w:color w:val="000000"/>
+          <w:sz w:val="28"/>
+          <w:szCs w:val="28"/>
+        </w:rPr>
+        <w:t>-对于Q in Q端口发送的帧，如果最外层Tag的VID字段的值等于缺省VLAN编号，交换机会将帧最外层的Tag剥除。</w:t>
+      </w:r>
+    </w:p>
+    <w:p>
+      <w:pPr>
+        <w:rPr>
+          <w:rFonts w:asciiTheme="minorEastAsia" w:hAnsiTheme="minorEastAsia" w:cs="Helvetica"/>
+          <w:color w:val="000000"/>
+          <w:sz w:val="28"/>
+          <w:szCs w:val="28"/>
+        </w:rPr>
+      </w:pPr>
+    </w:p>
+    <w:p>
+      <w:pPr>
+        <w:rPr>
+          <w:rFonts w:asciiTheme="minorEastAsia" w:hAnsiTheme="minorEastAsia" w:cs="Helvetica"/>
           <w:color w:val="000000"/>
           <w:sz w:val="28"/>
           <w:szCs w:val="28"/>
@@ -11083,7 +11047,7 @@
     <w:p>
       <w:pPr>
         <w:rPr>
-          <w:rFonts w:asciiTheme="minorEastAsia" w:hAnsiTheme="minorEastAsia" w:cs="Helvetica" w:hint="eastAsia"/>
+          <w:rFonts w:asciiTheme="minorEastAsia" w:hAnsiTheme="minorEastAsia" w:cs="Helvetica"/>
           <w:color w:val="000000"/>
           <w:sz w:val="28"/>
           <w:szCs w:val="28"/>
@@ -11102,7 +11066,7 @@
     <w:p>
       <w:pPr>
         <w:rPr>
-          <w:rFonts w:asciiTheme="minorEastAsia" w:hAnsiTheme="minorEastAsia" w:cs="Helvetica" w:hint="eastAsia"/>
+          <w:rFonts w:asciiTheme="minorEastAsia" w:hAnsiTheme="minorEastAsia" w:cs="Helvetica"/>
           <w:color w:val="000000"/>
           <w:sz w:val="28"/>
           <w:szCs w:val="28"/>
@@ -11130,12 +11094,229 @@
     <w:p>
       <w:pPr>
         <w:rPr>
-          <w:rFonts w:asciiTheme="minorEastAsia" w:hAnsiTheme="minorEastAsia" w:cs="Helvetica" w:hint="eastAsia"/>
-          <w:color w:val="000000"/>
-          <w:sz w:val="28"/>
-          <w:szCs w:val="28"/>
-        </w:rPr>
-      </w:pPr>
+          <w:rFonts w:asciiTheme="minorEastAsia" w:hAnsiTheme="minorEastAsia" w:cs="Helvetica"/>
+          <w:color w:val="000000"/>
+          <w:sz w:val="28"/>
+          <w:szCs w:val="28"/>
+        </w:rPr>
+      </w:pPr>
+    </w:p>
+    <w:p>
+      <w:pPr>
+        <w:rPr>
+          <w:rFonts w:asciiTheme="minorEastAsia" w:hAnsiTheme="minorEastAsia" w:cs="Helvetica" w:hint="eastAsia"/>
+          <w:color w:val="000000"/>
+          <w:sz w:val="28"/>
+          <w:szCs w:val="28"/>
+        </w:rPr>
+      </w:pPr>
+      <w:r>
+        <w:rPr>
+          <w:rFonts w:asciiTheme="minorEastAsia" w:hAnsiTheme="minorEastAsia" w:cs="Helvetica" w:hint="eastAsia"/>
+          <w:color w:val="000000"/>
+          <w:sz w:val="28"/>
+          <w:szCs w:val="28"/>
+        </w:rPr>
+        <w:t>Access端口处理帧的过程</w:t>
+      </w:r>
+    </w:p>
+    <w:p>
+      <w:pPr>
+        <w:rPr>
+          <w:rFonts w:asciiTheme="minorEastAsia" w:hAnsiTheme="minorEastAsia" w:cs="Helvetica" w:hint="eastAsia"/>
+          <w:color w:val="000000"/>
+          <w:sz w:val="28"/>
+          <w:szCs w:val="28"/>
+        </w:rPr>
+      </w:pPr>
+      <w:r>
+        <w:rPr>
+          <w:rFonts w:asciiTheme="minorEastAsia" w:hAnsiTheme="minorEastAsia" w:cs="Helvetica" w:hint="eastAsia"/>
+          <w:color w:val="000000"/>
+          <w:sz w:val="28"/>
+          <w:szCs w:val="28"/>
+        </w:rPr>
+        <w:t>1</w:t>
+      </w:r>
+      <w:r>
+        <w:rPr>
+          <w:rFonts w:asciiTheme="minorEastAsia" w:hAnsiTheme="minorEastAsia" w:cs="Helvetica" w:hint="eastAsia"/>
+          <w:color w:val="000000"/>
+          <w:sz w:val="28"/>
+          <w:szCs w:val="28"/>
+        </w:rPr>
+        <w:t>.收到一个二层帧</w:t>
+      </w:r>
+    </w:p>
+    <w:p>
+      <w:pPr>
+        <w:rPr>
+          <w:rFonts w:asciiTheme="minorEastAsia" w:hAnsiTheme="minorEastAsia" w:cs="Helvetica" w:hint="eastAsia"/>
+          <w:color w:val="000000"/>
+          <w:sz w:val="28"/>
+          <w:szCs w:val="28"/>
+        </w:rPr>
+      </w:pPr>
+      <w:r>
+        <w:rPr>
+          <w:rFonts w:asciiTheme="minorEastAsia" w:hAnsiTheme="minorEastAsia" w:cs="Helvetica" w:hint="eastAsia"/>
+          <w:color w:val="000000"/>
+          <w:sz w:val="28"/>
+          <w:szCs w:val="28"/>
+        </w:rPr>
+        <w:t>2.判断是否有VLAN Tag</w:t>
+      </w:r>
+    </w:p>
+    <w:p>
+      <w:pPr>
+        <w:rPr>
+          <w:rFonts w:asciiTheme="minorEastAsia" w:hAnsiTheme="minorEastAsia" w:cs="Helvetica" w:hint="eastAsia"/>
+          <w:color w:val="000000"/>
+          <w:sz w:val="28"/>
+          <w:szCs w:val="28"/>
+        </w:rPr>
+      </w:pPr>
+      <w:r>
+        <w:rPr>
+          <w:rFonts w:asciiTheme="minorEastAsia" w:hAnsiTheme="minorEastAsia" w:cs="Helvetica" w:hint="eastAsia"/>
+          <w:color w:val="000000"/>
+          <w:sz w:val="28"/>
+          <w:szCs w:val="28"/>
+        </w:rPr>
+        <w:t>-没有Tag，标记上Access端口的PVID</w:t>
+      </w:r>
+    </w:p>
+    <w:p>
+      <w:pPr>
+        <w:rPr>
+          <w:rFonts w:asciiTheme="minorEastAsia" w:hAnsiTheme="minorEastAsia" w:cs="Helvetica" w:hint="eastAsia"/>
+          <w:color w:val="000000"/>
+          <w:sz w:val="28"/>
+          <w:szCs w:val="28"/>
+        </w:rPr>
+      </w:pPr>
+      <w:r>
+        <w:rPr>
+          <w:rFonts w:asciiTheme="minorEastAsia" w:hAnsiTheme="minorEastAsia" w:cs="Helvetica" w:hint="eastAsia"/>
+          <w:color w:val="000000"/>
+          <w:sz w:val="28"/>
+          <w:szCs w:val="28"/>
+        </w:rPr>
+        <w:t>-有Tag，与</w:t>
+      </w:r>
+      <w:r>
+        <w:rPr>
+          <w:rFonts w:asciiTheme="minorEastAsia" w:hAnsiTheme="minorEastAsia" w:cs="Helvetica" w:hint="eastAsia"/>
+          <w:color w:val="000000"/>
+          <w:sz w:val="28"/>
+          <w:szCs w:val="28"/>
+        </w:rPr>
+        <w:t>Access端口的PVID</w:t>
+      </w:r>
+      <w:r>
+        <w:rPr>
+          <w:rFonts w:asciiTheme="minorEastAsia" w:hAnsiTheme="minorEastAsia" w:cs="Helvetica" w:hint="eastAsia"/>
+          <w:color w:val="000000"/>
+          <w:sz w:val="28"/>
+          <w:szCs w:val="28"/>
+        </w:rPr>
+        <w:t>一致则进行下一步处理，不一致则丢弃</w:t>
+      </w:r>
+    </w:p>
+    <w:p>
+      <w:pPr>
+        <w:rPr>
+          <w:rFonts w:asciiTheme="minorEastAsia" w:hAnsiTheme="minorEastAsia" w:cs="Helvetica" w:hint="eastAsia"/>
+          <w:color w:val="000000"/>
+          <w:sz w:val="28"/>
+          <w:szCs w:val="28"/>
+        </w:rPr>
+      </w:pPr>
+      <w:r>
+        <w:rPr>
+          <w:rFonts w:asciiTheme="minorEastAsia" w:hAnsiTheme="minorEastAsia" w:cs="Helvetica" w:hint="eastAsia"/>
+          <w:color w:val="000000"/>
+          <w:sz w:val="28"/>
+          <w:szCs w:val="28"/>
+        </w:rPr>
+        <w:t>3.二层交换机根据帧的MAC地址和VLAN ID查找配置信息，决定从哪一个端口发出</w:t>
+      </w:r>
+    </w:p>
+    <w:p>
+      <w:pPr>
+        <w:rPr>
+          <w:rFonts w:asciiTheme="minorEastAsia" w:hAnsiTheme="minorEastAsia" w:cs="Helvetica" w:hint="eastAsia"/>
+          <w:color w:val="000000"/>
+          <w:sz w:val="28"/>
+          <w:szCs w:val="28"/>
+        </w:rPr>
+      </w:pPr>
+      <w:r>
+        <w:rPr>
+          <w:rFonts w:asciiTheme="minorEastAsia" w:hAnsiTheme="minorEastAsia" w:cs="Helvetica" w:hint="eastAsia"/>
+          <w:color w:val="000000"/>
+          <w:sz w:val="28"/>
+          <w:szCs w:val="28"/>
+        </w:rPr>
+        <w:t>4.交换机根据出接口发送数据帧</w:t>
+      </w:r>
+    </w:p>
+    <w:p>
+      <w:pPr>
+        <w:rPr>
+          <w:rFonts w:asciiTheme="minorEastAsia" w:hAnsiTheme="minorEastAsia" w:cs="Helvetica" w:hint="eastAsia"/>
+          <w:color w:val="000000"/>
+          <w:sz w:val="28"/>
+          <w:szCs w:val="28"/>
+        </w:rPr>
+      </w:pPr>
+      <w:r>
+        <w:rPr>
+          <w:rFonts w:asciiTheme="minorEastAsia" w:hAnsiTheme="minorEastAsia" w:cs="Helvetica" w:hint="eastAsia"/>
+          <w:color w:val="000000"/>
+          <w:sz w:val="28"/>
+          <w:szCs w:val="28"/>
+        </w:rPr>
+        <w:t>-当数据从Access端口发出时，剥除VLAN Tag</w:t>
+      </w:r>
+    </w:p>
+    <w:p>
+      <w:pPr>
+        <w:rPr>
+          <w:rFonts w:asciiTheme="minorEastAsia" w:hAnsiTheme="minorEastAsia" w:cs="Helvetica" w:hint="eastAsia"/>
+          <w:color w:val="000000"/>
+          <w:sz w:val="28"/>
+          <w:szCs w:val="28"/>
+        </w:rPr>
+      </w:pPr>
+      <w:r>
+        <w:rPr>
+          <w:rFonts w:asciiTheme="minorEastAsia" w:hAnsiTheme="minorEastAsia" w:cs="Helvetica" w:hint="eastAsia"/>
+          <w:color w:val="000000"/>
+          <w:sz w:val="28"/>
+          <w:szCs w:val="28"/>
+        </w:rPr>
+        <w:t>-当数据从Trunk端口发出时，直接发出</w:t>
+      </w:r>
+    </w:p>
+    <w:p>
+      <w:pPr>
+        <w:rPr>
+          <w:rFonts w:asciiTheme="minorEastAsia" w:hAnsiTheme="minorEastAsia" w:cs="Helvetica" w:hint="eastAsia"/>
+          <w:color w:val="000000"/>
+          <w:sz w:val="28"/>
+          <w:szCs w:val="28"/>
+        </w:rPr>
+      </w:pPr>
+      <w:r>
+        <w:rPr>
+          <w:rFonts w:asciiTheme="minorEastAsia" w:hAnsiTheme="minorEastAsia" w:cs="Helvetica" w:hint="eastAsia"/>
+          <w:color w:val="000000"/>
+          <w:sz w:val="28"/>
+          <w:szCs w:val="28"/>
+        </w:rPr>
+        <w:t>-当数据从Hybrid端口发出时，先判断该VLAN在端口是Tag还是UnTag，若是Untag则剥离VLAN Tag再发出，若是Tag则直接发出。</w:t>
+      </w:r>
     </w:p>
     <w:p>
       <w:pPr>
@@ -11152,37 +11333,37 @@
     <w:p>
       <w:pPr>
         <w:rPr>
-          <w:rFonts w:asciiTheme="minorEastAsia" w:hAnsiTheme="minorEastAsia" w:cs="Helvetica" w:hint="eastAsia"/>
-          <w:color w:val="000000"/>
-          <w:sz w:val="28"/>
-          <w:szCs w:val="28"/>
-        </w:rPr>
-      </w:pPr>
-    </w:p>
-    <w:p>
-      <w:pPr>
-        <w:rPr>
-          <w:rFonts w:asciiTheme="minorEastAsia" w:hAnsiTheme="minorEastAsia" w:cs="Helvetica" w:hint="eastAsia"/>
-          <w:color w:val="000000"/>
-          <w:sz w:val="28"/>
-          <w:szCs w:val="28"/>
-        </w:rPr>
-      </w:pPr>
-    </w:p>
-    <w:p>
-      <w:pPr>
-        <w:rPr>
-          <w:rFonts w:asciiTheme="minorEastAsia" w:hAnsiTheme="minorEastAsia" w:cs="Helvetica" w:hint="eastAsia"/>
-          <w:color w:val="000000"/>
-          <w:sz w:val="28"/>
-          <w:szCs w:val="28"/>
-        </w:rPr>
-      </w:pPr>
-    </w:p>
-    <w:p>
-      <w:pPr>
-        <w:rPr>
-          <w:rFonts w:asciiTheme="minorEastAsia" w:hAnsiTheme="minorEastAsia" w:cs="Helvetica" w:hint="eastAsia"/>
+          <w:rFonts w:asciiTheme="minorEastAsia" w:hAnsiTheme="minorEastAsia" w:cs="Helvetica"/>
+          <w:color w:val="000000"/>
+          <w:sz w:val="28"/>
+          <w:szCs w:val="28"/>
+        </w:rPr>
+      </w:pPr>
+    </w:p>
+    <w:p>
+      <w:pPr>
+        <w:rPr>
+          <w:rFonts w:asciiTheme="minorEastAsia" w:hAnsiTheme="minorEastAsia" w:cs="Helvetica"/>
+          <w:color w:val="000000"/>
+          <w:sz w:val="28"/>
+          <w:szCs w:val="28"/>
+        </w:rPr>
+      </w:pPr>
+    </w:p>
+    <w:p>
+      <w:pPr>
+        <w:rPr>
+          <w:rFonts w:asciiTheme="minorEastAsia" w:hAnsiTheme="minorEastAsia" w:cs="Helvetica"/>
+          <w:color w:val="000000"/>
+          <w:sz w:val="28"/>
+          <w:szCs w:val="28"/>
+        </w:rPr>
+      </w:pPr>
+    </w:p>
+    <w:p>
+      <w:pPr>
+        <w:rPr>
+          <w:rFonts w:asciiTheme="minorEastAsia" w:hAnsiTheme="minorEastAsia" w:cs="Helvetica"/>
           <w:color w:val="000000"/>
           <w:sz w:val="28"/>
           <w:szCs w:val="28"/>

</xml_diff>

<commit_message>
Add the process of Trunk port.
</commit_message>
<xml_diff>
--- a/data communication/note.docx
+++ b/data communication/note.docx
@@ -11202,25 +11202,7 @@
           <w:sz w:val="28"/>
           <w:szCs w:val="28"/>
         </w:rPr>
-        <w:t>-有Tag，与</w:t>
-      </w:r>
-      <w:r>
-        <w:rPr>
-          <w:rFonts w:asciiTheme="minorEastAsia" w:hAnsiTheme="minorEastAsia" w:cs="Helvetica" w:hint="eastAsia"/>
-          <w:color w:val="000000"/>
-          <w:sz w:val="28"/>
-          <w:szCs w:val="28"/>
-        </w:rPr>
-        <w:t>Access端口的PVID</w:t>
-      </w:r>
-      <w:r>
-        <w:rPr>
-          <w:rFonts w:asciiTheme="minorEastAsia" w:hAnsiTheme="minorEastAsia" w:cs="Helvetica" w:hint="eastAsia"/>
-          <w:color w:val="000000"/>
-          <w:sz w:val="28"/>
-          <w:szCs w:val="28"/>
-        </w:rPr>
-        <w:t>一致则进行下一步处理，不一致则丢弃</w:t>
+        <w:t>-有Tag，与Access端口的PVID一致则进行下一步处理，不一致则丢弃</w:t>
       </w:r>
     </w:p>
     <w:p>
@@ -11327,8 +11309,281 @@
           <w:szCs w:val="28"/>
         </w:rPr>
       </w:pPr>
+    </w:p>
+    <w:p>
+      <w:pPr>
+        <w:rPr>
+          <w:rFonts w:asciiTheme="minorEastAsia" w:hAnsiTheme="minorEastAsia" w:cs="Helvetica" w:hint="eastAsia"/>
+          <w:color w:val="000000"/>
+          <w:sz w:val="28"/>
+          <w:szCs w:val="28"/>
+        </w:rPr>
+      </w:pPr>
+      <w:r>
+        <w:rPr>
+          <w:rFonts w:asciiTheme="minorEastAsia" w:hAnsiTheme="minorEastAsia" w:cs="Helvetica" w:hint="eastAsia"/>
+          <w:color w:val="000000"/>
+          <w:sz w:val="28"/>
+          <w:szCs w:val="28"/>
+        </w:rPr>
+        <w:t>Trunk</w:t>
+      </w:r>
+      <w:r>
+        <w:rPr>
+          <w:rFonts w:asciiTheme="minorEastAsia" w:hAnsiTheme="minorEastAsia" w:cs="Helvetica" w:hint="eastAsia"/>
+          <w:color w:val="000000"/>
+          <w:sz w:val="28"/>
+          <w:szCs w:val="28"/>
+        </w:rPr>
+        <w:t>端口处理帧的过程</w:t>
+      </w:r>
+    </w:p>
+    <w:p>
+      <w:pPr>
+        <w:rPr>
+          <w:rFonts w:asciiTheme="minorEastAsia" w:hAnsiTheme="minorEastAsia" w:cs="Helvetica" w:hint="eastAsia"/>
+          <w:color w:val="000000"/>
+          <w:sz w:val="28"/>
+          <w:szCs w:val="28"/>
+        </w:rPr>
+      </w:pPr>
+      <w:r>
+        <w:rPr>
+          <w:rFonts w:asciiTheme="minorEastAsia" w:hAnsiTheme="minorEastAsia" w:cs="Helvetica" w:hint="eastAsia"/>
+          <w:color w:val="000000"/>
+          <w:sz w:val="28"/>
+          <w:szCs w:val="28"/>
+        </w:rPr>
+        <w:t>1.收到一个二层帧</w:t>
+      </w:r>
+    </w:p>
+    <w:p>
+      <w:pPr>
+        <w:rPr>
+          <w:rFonts w:asciiTheme="minorEastAsia" w:hAnsiTheme="minorEastAsia" w:cs="Helvetica" w:hint="eastAsia"/>
+          <w:color w:val="000000"/>
+          <w:sz w:val="28"/>
+          <w:szCs w:val="28"/>
+        </w:rPr>
+      </w:pPr>
+      <w:r>
+        <w:rPr>
+          <w:rFonts w:asciiTheme="minorEastAsia" w:hAnsiTheme="minorEastAsia" w:cs="Helvetica" w:hint="eastAsia"/>
+          <w:color w:val="000000"/>
+          <w:sz w:val="28"/>
+          <w:szCs w:val="28"/>
+        </w:rPr>
+        <w:t>2.判断是否有VLAN Tag</w:t>
+      </w:r>
+    </w:p>
+    <w:p>
+      <w:pPr>
+        <w:rPr>
+          <w:rFonts w:asciiTheme="minorEastAsia" w:hAnsiTheme="minorEastAsia" w:cs="Helvetica" w:hint="eastAsia"/>
+          <w:color w:val="000000"/>
+          <w:sz w:val="28"/>
+          <w:szCs w:val="28"/>
+        </w:rPr>
+      </w:pPr>
+      <w:r>
+        <w:rPr>
+          <w:rFonts w:asciiTheme="minorEastAsia" w:hAnsiTheme="minorEastAsia" w:cs="Helvetica" w:hint="eastAsia"/>
+          <w:color w:val="000000"/>
+          <w:sz w:val="28"/>
+          <w:szCs w:val="28"/>
+        </w:rPr>
+        <w:t>-没有Tag，标记上</w:t>
+      </w:r>
+      <w:r>
+        <w:rPr>
+          <w:rFonts w:asciiTheme="minorEastAsia" w:hAnsiTheme="minorEastAsia" w:cs="Helvetica" w:hint="eastAsia"/>
+          <w:color w:val="000000"/>
+          <w:sz w:val="28"/>
+          <w:szCs w:val="28"/>
+        </w:rPr>
+        <w:t>Trunk</w:t>
+      </w:r>
+      <w:r>
+        <w:rPr>
+          <w:rFonts w:asciiTheme="minorEastAsia" w:hAnsiTheme="minorEastAsia" w:cs="Helvetica" w:hint="eastAsia"/>
+          <w:color w:val="000000"/>
+          <w:sz w:val="28"/>
+          <w:szCs w:val="28"/>
+        </w:rPr>
+        <w:t>端口的PVID</w:t>
+      </w:r>
+    </w:p>
+    <w:p>
+      <w:pPr>
+        <w:rPr>
+          <w:rFonts w:asciiTheme="minorEastAsia" w:hAnsiTheme="minorEastAsia" w:cs="Helvetica" w:hint="eastAsia"/>
+          <w:color w:val="000000"/>
+          <w:sz w:val="28"/>
+          <w:szCs w:val="28"/>
+        </w:rPr>
+      </w:pPr>
+      <w:r>
+        <w:rPr>
+          <w:rFonts w:asciiTheme="minorEastAsia" w:hAnsiTheme="minorEastAsia" w:cs="Helvetica" w:hint="eastAsia"/>
+          <w:color w:val="000000"/>
+          <w:sz w:val="28"/>
+          <w:szCs w:val="28"/>
+        </w:rPr>
+        <w:t>-有Tag</w:t>
+      </w:r>
+      <w:r>
+        <w:rPr>
+          <w:rFonts w:asciiTheme="minorEastAsia" w:hAnsiTheme="minorEastAsia" w:cs="Helvetica" w:hint="eastAsia"/>
+          <w:color w:val="000000"/>
+          <w:sz w:val="28"/>
+          <w:szCs w:val="28"/>
+        </w:rPr>
+        <w:t>，判断</w:t>
+      </w:r>
+      <w:r>
+        <w:rPr>
+          <w:rFonts w:asciiTheme="minorEastAsia" w:hAnsiTheme="minorEastAsia" w:cs="Helvetica" w:hint="eastAsia"/>
+          <w:color w:val="000000"/>
+          <w:sz w:val="28"/>
+          <w:szCs w:val="28"/>
+        </w:rPr>
+        <w:t>Trunk</w:t>
+      </w:r>
+      <w:r>
+        <w:rPr>
+          <w:rFonts w:asciiTheme="minorEastAsia" w:hAnsiTheme="minorEastAsia" w:cs="Helvetica" w:hint="eastAsia"/>
+          <w:color w:val="000000"/>
+          <w:sz w:val="28"/>
+          <w:szCs w:val="28"/>
+        </w:rPr>
+        <w:t>端</w:t>
+      </w:r>
+      <w:r>
+        <w:rPr>
+          <w:rFonts w:asciiTheme="minorEastAsia" w:hAnsiTheme="minorEastAsia" w:cs="Helvetica" w:hint="eastAsia"/>
+          <w:color w:val="000000"/>
+          <w:sz w:val="28"/>
+          <w:szCs w:val="28"/>
+        </w:rPr>
+        <w:t>口是否允许该VLAN帧进入，不允许</w:t>
+      </w:r>
+      <w:r>
+        <w:rPr>
+          <w:rFonts w:asciiTheme="minorEastAsia" w:hAnsiTheme="minorEastAsia" w:cs="Helvetica" w:hint="eastAsia"/>
+          <w:color w:val="000000"/>
+          <w:sz w:val="28"/>
+          <w:szCs w:val="28"/>
+        </w:rPr>
+        <w:t>则丢弃</w:t>
+      </w:r>
+    </w:p>
+    <w:p>
+      <w:pPr>
+        <w:rPr>
+          <w:rFonts w:asciiTheme="minorEastAsia" w:hAnsiTheme="minorEastAsia" w:cs="Helvetica" w:hint="eastAsia"/>
+          <w:color w:val="000000"/>
+          <w:sz w:val="28"/>
+          <w:szCs w:val="28"/>
+        </w:rPr>
+      </w:pPr>
+      <w:r>
+        <w:rPr>
+          <w:rFonts w:asciiTheme="minorEastAsia" w:hAnsiTheme="minorEastAsia" w:cs="Helvetica" w:hint="eastAsia"/>
+          <w:color w:val="000000"/>
+          <w:sz w:val="28"/>
+          <w:szCs w:val="28"/>
+        </w:rPr>
+        <w:t>3.二层交换机根据帧的MAC地址和VLAN ID查找配置信息，决定从哪一个端口发出</w:t>
+      </w:r>
+    </w:p>
+    <w:p>
+      <w:pPr>
+        <w:rPr>
+          <w:rFonts w:asciiTheme="minorEastAsia" w:hAnsiTheme="minorEastAsia" w:cs="Helvetica" w:hint="eastAsia"/>
+          <w:color w:val="000000"/>
+          <w:sz w:val="28"/>
+          <w:szCs w:val="28"/>
+        </w:rPr>
+      </w:pPr>
+      <w:r>
+        <w:rPr>
+          <w:rFonts w:asciiTheme="minorEastAsia" w:hAnsiTheme="minorEastAsia" w:cs="Helvetica" w:hint="eastAsia"/>
+          <w:color w:val="000000"/>
+          <w:sz w:val="28"/>
+          <w:szCs w:val="28"/>
+        </w:rPr>
+        <w:t>4.交换机根据出接口发送数据帧</w:t>
+      </w:r>
       <w:bookmarkStart w:id="0" w:name="_GoBack"/>
       <w:bookmarkEnd w:id="0"/>
+    </w:p>
+    <w:p>
+      <w:pPr>
+        <w:rPr>
+          <w:rFonts w:asciiTheme="minorEastAsia" w:hAnsiTheme="minorEastAsia" w:cs="Helvetica" w:hint="eastAsia"/>
+          <w:color w:val="000000"/>
+          <w:sz w:val="28"/>
+          <w:szCs w:val="28"/>
+        </w:rPr>
+      </w:pPr>
+      <w:r>
+        <w:rPr>
+          <w:rFonts w:asciiTheme="minorEastAsia" w:hAnsiTheme="minorEastAsia" w:cs="Helvetica" w:hint="eastAsia"/>
+          <w:color w:val="000000"/>
+          <w:sz w:val="28"/>
+          <w:szCs w:val="28"/>
+        </w:rPr>
+        <w:lastRenderedPageBreak/>
+        <w:t>-当数据从Access端口发出时，剥除VLAN Tag</w:t>
+      </w:r>
+    </w:p>
+    <w:p>
+      <w:pPr>
+        <w:rPr>
+          <w:rFonts w:asciiTheme="minorEastAsia" w:hAnsiTheme="minorEastAsia" w:cs="Helvetica" w:hint="eastAsia"/>
+          <w:color w:val="000000"/>
+          <w:sz w:val="28"/>
+          <w:szCs w:val="28"/>
+        </w:rPr>
+      </w:pPr>
+      <w:r>
+        <w:rPr>
+          <w:rFonts w:asciiTheme="minorEastAsia" w:hAnsiTheme="minorEastAsia" w:cs="Helvetica" w:hint="eastAsia"/>
+          <w:color w:val="000000"/>
+          <w:sz w:val="28"/>
+          <w:szCs w:val="28"/>
+        </w:rPr>
+        <w:t>-当数据从Trunk端口发出时，直接发出</w:t>
+      </w:r>
+    </w:p>
+    <w:p>
+      <w:pPr>
+        <w:rPr>
+          <w:rFonts w:asciiTheme="minorEastAsia" w:hAnsiTheme="minorEastAsia" w:cs="Helvetica" w:hint="eastAsia"/>
+          <w:color w:val="000000"/>
+          <w:sz w:val="28"/>
+          <w:szCs w:val="28"/>
+        </w:rPr>
+      </w:pPr>
+      <w:r>
+        <w:rPr>
+          <w:rFonts w:asciiTheme="minorEastAsia" w:hAnsiTheme="minorEastAsia" w:cs="Helvetica" w:hint="eastAsia"/>
+          <w:color w:val="000000"/>
+          <w:sz w:val="28"/>
+          <w:szCs w:val="28"/>
+        </w:rPr>
+        <w:t>-当数据从Hybrid端口发出时，先判断该VLAN在端口是Tag还是UnTag，若是Untag则剥离VLAN Tag再发出，若是Tag则直接发出。</w:t>
+      </w:r>
+    </w:p>
+    <w:p>
+      <w:pPr>
+        <w:rPr>
+          <w:rFonts w:asciiTheme="minorEastAsia" w:hAnsiTheme="minorEastAsia" w:cs="Helvetica" w:hint="eastAsia"/>
+          <w:color w:val="000000"/>
+          <w:sz w:val="28"/>
+          <w:szCs w:val="28"/>
+        </w:rPr>
+      </w:pPr>
     </w:p>
     <w:p>
       <w:pPr>

</xml_diff>

<commit_message>
Add the process of Hybrid port.
</commit_message>
<xml_diff>
--- a/data communication/note.docx
+++ b/data communication/note.docx
@@ -11514,86 +11514,331 @@
         </w:rPr>
         <w:t>4.交换机根据出接口发送数据帧</w:t>
       </w:r>
+    </w:p>
+    <w:p>
+      <w:pPr>
+        <w:rPr>
+          <w:rFonts w:asciiTheme="minorEastAsia" w:hAnsiTheme="minorEastAsia" w:cs="Helvetica" w:hint="eastAsia"/>
+          <w:color w:val="000000"/>
+          <w:sz w:val="28"/>
+          <w:szCs w:val="28"/>
+        </w:rPr>
+      </w:pPr>
+      <w:r>
+        <w:rPr>
+          <w:rFonts w:asciiTheme="minorEastAsia" w:hAnsiTheme="minorEastAsia" w:cs="Helvetica" w:hint="eastAsia"/>
+          <w:color w:val="000000"/>
+          <w:sz w:val="28"/>
+          <w:szCs w:val="28"/>
+        </w:rPr>
+        <w:lastRenderedPageBreak/>
+        <w:t>-当数据从Access端口发出时，剥除VLAN Tag</w:t>
+      </w:r>
+    </w:p>
+    <w:p>
+      <w:pPr>
+        <w:rPr>
+          <w:rFonts w:asciiTheme="minorEastAsia" w:hAnsiTheme="minorEastAsia" w:cs="Helvetica" w:hint="eastAsia"/>
+          <w:color w:val="000000"/>
+          <w:sz w:val="28"/>
+          <w:szCs w:val="28"/>
+        </w:rPr>
+      </w:pPr>
+      <w:r>
+        <w:rPr>
+          <w:rFonts w:asciiTheme="minorEastAsia" w:hAnsiTheme="minorEastAsia" w:cs="Helvetica" w:hint="eastAsia"/>
+          <w:color w:val="000000"/>
+          <w:sz w:val="28"/>
+          <w:szCs w:val="28"/>
+        </w:rPr>
+        <w:t>-当数据从Trunk端口发出时，直接发出</w:t>
+      </w:r>
+    </w:p>
+    <w:p>
+      <w:pPr>
+        <w:rPr>
+          <w:rFonts w:asciiTheme="minorEastAsia" w:hAnsiTheme="minorEastAsia" w:cs="Helvetica" w:hint="eastAsia"/>
+          <w:color w:val="000000"/>
+          <w:sz w:val="28"/>
+          <w:szCs w:val="28"/>
+        </w:rPr>
+      </w:pPr>
+      <w:r>
+        <w:rPr>
+          <w:rFonts w:asciiTheme="minorEastAsia" w:hAnsiTheme="minorEastAsia" w:cs="Helvetica" w:hint="eastAsia"/>
+          <w:color w:val="000000"/>
+          <w:sz w:val="28"/>
+          <w:szCs w:val="28"/>
+        </w:rPr>
+        <w:t>-当数据从Hybrid端口发出时，先判断该VLAN在端口是Tag还是UnTag，若是Untag则剥离VLAN Tag再发出，若是Tag则直接发出。</w:t>
+      </w:r>
+    </w:p>
+    <w:p>
+      <w:pPr>
+        <w:rPr>
+          <w:rFonts w:asciiTheme="minorEastAsia" w:hAnsiTheme="minorEastAsia" w:cs="Helvetica" w:hint="eastAsia"/>
+          <w:color w:val="000000"/>
+          <w:sz w:val="28"/>
+          <w:szCs w:val="28"/>
+        </w:rPr>
+      </w:pPr>
+    </w:p>
+    <w:p>
+      <w:pPr>
+        <w:rPr>
+          <w:rFonts w:asciiTheme="minorEastAsia" w:hAnsiTheme="minorEastAsia" w:cs="Helvetica" w:hint="eastAsia"/>
+          <w:color w:val="000000"/>
+          <w:sz w:val="28"/>
+          <w:szCs w:val="28"/>
+        </w:rPr>
+      </w:pPr>
+      <w:r>
+        <w:rPr>
+          <w:rFonts w:asciiTheme="minorEastAsia" w:hAnsiTheme="minorEastAsia" w:cs="Helvetica" w:hint="eastAsia"/>
+          <w:color w:val="000000"/>
+          <w:sz w:val="28"/>
+          <w:szCs w:val="28"/>
+        </w:rPr>
+        <w:t>Hybrid</w:t>
+      </w:r>
+      <w:r>
+        <w:rPr>
+          <w:rFonts w:asciiTheme="minorEastAsia" w:hAnsiTheme="minorEastAsia" w:cs="Helvetica" w:hint="eastAsia"/>
+          <w:color w:val="000000"/>
+          <w:sz w:val="28"/>
+          <w:szCs w:val="28"/>
+        </w:rPr>
+        <w:t>端口处理帧的过程</w:t>
+      </w:r>
+    </w:p>
+    <w:p>
+      <w:pPr>
+        <w:rPr>
+          <w:rFonts w:asciiTheme="minorEastAsia" w:hAnsiTheme="minorEastAsia" w:cs="Helvetica" w:hint="eastAsia"/>
+          <w:color w:val="000000"/>
+          <w:sz w:val="28"/>
+          <w:szCs w:val="28"/>
+        </w:rPr>
+      </w:pPr>
+      <w:r>
+        <w:rPr>
+          <w:rFonts w:asciiTheme="minorEastAsia" w:hAnsiTheme="minorEastAsia" w:cs="Helvetica" w:hint="eastAsia"/>
+          <w:color w:val="000000"/>
+          <w:sz w:val="28"/>
+          <w:szCs w:val="28"/>
+        </w:rPr>
+        <w:t>1.收到一个二层帧</w:t>
+      </w:r>
+    </w:p>
+    <w:p>
+      <w:pPr>
+        <w:rPr>
+          <w:rFonts w:asciiTheme="minorEastAsia" w:hAnsiTheme="minorEastAsia" w:cs="Helvetica" w:hint="eastAsia"/>
+          <w:color w:val="000000"/>
+          <w:sz w:val="28"/>
+          <w:szCs w:val="28"/>
+        </w:rPr>
+      </w:pPr>
+      <w:r>
+        <w:rPr>
+          <w:rFonts w:asciiTheme="minorEastAsia" w:hAnsiTheme="minorEastAsia" w:cs="Helvetica" w:hint="eastAsia"/>
+          <w:color w:val="000000"/>
+          <w:sz w:val="28"/>
+          <w:szCs w:val="28"/>
+        </w:rPr>
+        <w:t>2.判断是否有VLAN Tag</w:t>
+      </w:r>
+    </w:p>
+    <w:p>
+      <w:pPr>
+        <w:rPr>
+          <w:rFonts w:asciiTheme="minorEastAsia" w:hAnsiTheme="minorEastAsia" w:cs="Helvetica" w:hint="eastAsia"/>
+          <w:color w:val="000000"/>
+          <w:sz w:val="28"/>
+          <w:szCs w:val="28"/>
+        </w:rPr>
+      </w:pPr>
+      <w:r>
+        <w:rPr>
+          <w:rFonts w:asciiTheme="minorEastAsia" w:hAnsiTheme="minorEastAsia" w:cs="Helvetica" w:hint="eastAsia"/>
+          <w:color w:val="000000"/>
+          <w:sz w:val="28"/>
+          <w:szCs w:val="28"/>
+        </w:rPr>
+        <w:t>-没有Tag，标记上</w:t>
+      </w:r>
+      <w:r>
+        <w:rPr>
+          <w:rFonts w:asciiTheme="minorEastAsia" w:hAnsiTheme="minorEastAsia" w:cs="Helvetica" w:hint="eastAsia"/>
+          <w:color w:val="000000"/>
+          <w:sz w:val="28"/>
+          <w:szCs w:val="28"/>
+        </w:rPr>
+        <w:t>Hybrid</w:t>
+      </w:r>
+      <w:r>
+        <w:rPr>
+          <w:rFonts w:asciiTheme="minorEastAsia" w:hAnsiTheme="minorEastAsia" w:cs="Helvetica" w:hint="eastAsia"/>
+          <w:color w:val="000000"/>
+          <w:sz w:val="28"/>
+          <w:szCs w:val="28"/>
+        </w:rPr>
+        <w:t>端口的PVID</w:t>
+      </w:r>
+    </w:p>
+    <w:p>
+      <w:pPr>
+        <w:rPr>
+          <w:rFonts w:asciiTheme="minorEastAsia" w:hAnsiTheme="minorEastAsia" w:cs="Helvetica" w:hint="eastAsia"/>
+          <w:color w:val="000000"/>
+          <w:sz w:val="28"/>
+          <w:szCs w:val="28"/>
+        </w:rPr>
+      </w:pPr>
+      <w:r>
+        <w:rPr>
+          <w:rFonts w:asciiTheme="minorEastAsia" w:hAnsiTheme="minorEastAsia" w:cs="Helvetica" w:hint="eastAsia"/>
+          <w:color w:val="000000"/>
+          <w:sz w:val="28"/>
+          <w:szCs w:val="28"/>
+        </w:rPr>
+        <w:t>-有Tag，判断</w:t>
+      </w:r>
+      <w:r>
+        <w:rPr>
+          <w:rFonts w:asciiTheme="minorEastAsia" w:hAnsiTheme="minorEastAsia" w:cs="Helvetica" w:hint="eastAsia"/>
+          <w:color w:val="000000"/>
+          <w:sz w:val="28"/>
+          <w:szCs w:val="28"/>
+        </w:rPr>
+        <w:t>Hybrid</w:t>
+      </w:r>
+      <w:r>
+        <w:rPr>
+          <w:rFonts w:asciiTheme="minorEastAsia" w:hAnsiTheme="minorEastAsia" w:cs="Helvetica" w:hint="eastAsia"/>
+          <w:color w:val="000000"/>
+          <w:sz w:val="28"/>
+          <w:szCs w:val="28"/>
+        </w:rPr>
+        <w:t>端口是否允许该VLAN帧进入，不允许则丢弃</w:t>
+      </w:r>
+    </w:p>
+    <w:p>
+      <w:pPr>
+        <w:rPr>
+          <w:rFonts w:asciiTheme="minorEastAsia" w:hAnsiTheme="minorEastAsia" w:cs="Helvetica" w:hint="eastAsia"/>
+          <w:color w:val="000000"/>
+          <w:sz w:val="28"/>
+          <w:szCs w:val="28"/>
+        </w:rPr>
+      </w:pPr>
+      <w:r>
+        <w:rPr>
+          <w:rFonts w:asciiTheme="minorEastAsia" w:hAnsiTheme="minorEastAsia" w:cs="Helvetica" w:hint="eastAsia"/>
+          <w:color w:val="000000"/>
+          <w:sz w:val="28"/>
+          <w:szCs w:val="28"/>
+        </w:rPr>
+        <w:t>3.二层交换机根据帧的MAC地址和VLAN ID查找配置信息，决定从哪一个端口发出</w:t>
+      </w:r>
+    </w:p>
+    <w:p>
+      <w:pPr>
+        <w:rPr>
+          <w:rFonts w:asciiTheme="minorEastAsia" w:hAnsiTheme="minorEastAsia" w:cs="Helvetica" w:hint="eastAsia"/>
+          <w:color w:val="000000"/>
+          <w:sz w:val="28"/>
+          <w:szCs w:val="28"/>
+        </w:rPr>
+      </w:pPr>
+      <w:r>
+        <w:rPr>
+          <w:rFonts w:asciiTheme="minorEastAsia" w:hAnsiTheme="minorEastAsia" w:cs="Helvetica" w:hint="eastAsia"/>
+          <w:color w:val="000000"/>
+          <w:sz w:val="28"/>
+          <w:szCs w:val="28"/>
+        </w:rPr>
+        <w:t>4.交换机根据出接口发送数据帧</w:t>
+      </w:r>
+    </w:p>
+    <w:p>
+      <w:pPr>
+        <w:rPr>
+          <w:rFonts w:asciiTheme="minorEastAsia" w:hAnsiTheme="minorEastAsia" w:cs="Helvetica" w:hint="eastAsia"/>
+          <w:color w:val="000000"/>
+          <w:sz w:val="28"/>
+          <w:szCs w:val="28"/>
+        </w:rPr>
+      </w:pPr>
+      <w:r>
+        <w:rPr>
+          <w:rFonts w:asciiTheme="minorEastAsia" w:hAnsiTheme="minorEastAsia" w:cs="Helvetica" w:hint="eastAsia"/>
+          <w:color w:val="000000"/>
+          <w:sz w:val="28"/>
+          <w:szCs w:val="28"/>
+        </w:rPr>
+        <w:t>-当数据从Access端口发出时，剥除VLAN Tag</w:t>
+      </w:r>
+    </w:p>
+    <w:p>
+      <w:pPr>
+        <w:rPr>
+          <w:rFonts w:asciiTheme="minorEastAsia" w:hAnsiTheme="minorEastAsia" w:cs="Helvetica" w:hint="eastAsia"/>
+          <w:color w:val="000000"/>
+          <w:sz w:val="28"/>
+          <w:szCs w:val="28"/>
+        </w:rPr>
+      </w:pPr>
+      <w:r>
+        <w:rPr>
+          <w:rFonts w:asciiTheme="minorEastAsia" w:hAnsiTheme="minorEastAsia" w:cs="Helvetica" w:hint="eastAsia"/>
+          <w:color w:val="000000"/>
+          <w:sz w:val="28"/>
+          <w:szCs w:val="28"/>
+        </w:rPr>
+        <w:t>-当数据从Trunk端口发出时，直接发出</w:t>
+      </w:r>
+    </w:p>
+    <w:p>
+      <w:pPr>
+        <w:rPr>
+          <w:rFonts w:asciiTheme="minorEastAsia" w:hAnsiTheme="minorEastAsia" w:cs="Helvetica" w:hint="eastAsia"/>
+          <w:color w:val="000000"/>
+          <w:sz w:val="28"/>
+          <w:szCs w:val="28"/>
+        </w:rPr>
+      </w:pPr>
+      <w:r>
+        <w:rPr>
+          <w:rFonts w:asciiTheme="minorEastAsia" w:hAnsiTheme="minorEastAsia" w:cs="Helvetica" w:hint="eastAsia"/>
+          <w:color w:val="000000"/>
+          <w:sz w:val="28"/>
+          <w:szCs w:val="28"/>
+        </w:rPr>
+        <w:t>-当数据从Hybrid端口发出时，先判断该VLAN在端口是Tag还是UnTag，若是Untag则剥离VLAN Tag再发出，若是Tag则直接发出。</w:t>
+      </w:r>
+    </w:p>
+    <w:p>
+      <w:pPr>
+        <w:rPr>
+          <w:rFonts w:asciiTheme="minorEastAsia" w:hAnsiTheme="minorEastAsia" w:cs="Helvetica" w:hint="eastAsia"/>
+          <w:color w:val="000000"/>
+          <w:sz w:val="28"/>
+          <w:szCs w:val="28"/>
+        </w:rPr>
+      </w:pPr>
+    </w:p>
+    <w:p>
+      <w:pPr>
+        <w:rPr>
+          <w:rFonts w:asciiTheme="minorEastAsia" w:hAnsiTheme="minorEastAsia" w:cs="Helvetica" w:hint="eastAsia"/>
+          <w:color w:val="000000"/>
+          <w:sz w:val="28"/>
+          <w:szCs w:val="28"/>
+        </w:rPr>
+      </w:pPr>
       <w:bookmarkStart w:id="0" w:name="_GoBack"/>
       <w:bookmarkEnd w:id="0"/>
-    </w:p>
-    <w:p>
-      <w:pPr>
-        <w:rPr>
-          <w:rFonts w:asciiTheme="minorEastAsia" w:hAnsiTheme="minorEastAsia" w:cs="Helvetica" w:hint="eastAsia"/>
-          <w:color w:val="000000"/>
-          <w:sz w:val="28"/>
-          <w:szCs w:val="28"/>
-        </w:rPr>
-      </w:pPr>
-      <w:r>
-        <w:rPr>
-          <w:rFonts w:asciiTheme="minorEastAsia" w:hAnsiTheme="minorEastAsia" w:cs="Helvetica" w:hint="eastAsia"/>
-          <w:color w:val="000000"/>
-          <w:sz w:val="28"/>
-          <w:szCs w:val="28"/>
-        </w:rPr>
-        <w:lastRenderedPageBreak/>
-        <w:t>-当数据从Access端口发出时，剥除VLAN Tag</w:t>
-      </w:r>
-    </w:p>
-    <w:p>
-      <w:pPr>
-        <w:rPr>
-          <w:rFonts w:asciiTheme="minorEastAsia" w:hAnsiTheme="minorEastAsia" w:cs="Helvetica" w:hint="eastAsia"/>
-          <w:color w:val="000000"/>
-          <w:sz w:val="28"/>
-          <w:szCs w:val="28"/>
-        </w:rPr>
-      </w:pPr>
-      <w:r>
-        <w:rPr>
-          <w:rFonts w:asciiTheme="minorEastAsia" w:hAnsiTheme="minorEastAsia" w:cs="Helvetica" w:hint="eastAsia"/>
-          <w:color w:val="000000"/>
-          <w:sz w:val="28"/>
-          <w:szCs w:val="28"/>
-        </w:rPr>
-        <w:t>-当数据从Trunk端口发出时，直接发出</w:t>
-      </w:r>
-    </w:p>
-    <w:p>
-      <w:pPr>
-        <w:rPr>
-          <w:rFonts w:asciiTheme="minorEastAsia" w:hAnsiTheme="minorEastAsia" w:cs="Helvetica" w:hint="eastAsia"/>
-          <w:color w:val="000000"/>
-          <w:sz w:val="28"/>
-          <w:szCs w:val="28"/>
-        </w:rPr>
-      </w:pPr>
-      <w:r>
-        <w:rPr>
-          <w:rFonts w:asciiTheme="minorEastAsia" w:hAnsiTheme="minorEastAsia" w:cs="Helvetica" w:hint="eastAsia"/>
-          <w:color w:val="000000"/>
-          <w:sz w:val="28"/>
-          <w:szCs w:val="28"/>
-        </w:rPr>
-        <w:t>-当数据从Hybrid端口发出时，先判断该VLAN在端口是Tag还是UnTag，若是Untag则剥离VLAN Tag再发出，若是Tag则直接发出。</w:t>
-      </w:r>
-    </w:p>
-    <w:p>
-      <w:pPr>
-        <w:rPr>
-          <w:rFonts w:asciiTheme="minorEastAsia" w:hAnsiTheme="minorEastAsia" w:cs="Helvetica" w:hint="eastAsia"/>
-          <w:color w:val="000000"/>
-          <w:sz w:val="28"/>
-          <w:szCs w:val="28"/>
-        </w:rPr>
-      </w:pPr>
-    </w:p>
-    <w:p>
-      <w:pPr>
-        <w:rPr>
-          <w:rFonts w:asciiTheme="minorEastAsia" w:hAnsiTheme="minorEastAsia" w:cs="Helvetica"/>
-          <w:color w:val="000000"/>
-          <w:sz w:val="28"/>
-          <w:szCs w:val="28"/>
-        </w:rPr>
-      </w:pPr>
     </w:p>
     <w:p>
       <w:pPr>

</xml_diff>

<commit_message>
Add FC & SC connector.
</commit_message>
<xml_diff>
--- a/data communication/note.docx
+++ b/data communication/note.docx
@@ -11827,6 +11827,109 @@
           <w:szCs w:val="28"/>
         </w:rPr>
       </w:pPr>
+    </w:p>
+    <w:p>
+      <w:pPr>
+        <w:rPr>
+          <w:rFonts w:asciiTheme="minorEastAsia" w:hAnsiTheme="minorEastAsia" w:cs="Helvetica" w:hint="eastAsia"/>
+          <w:color w:val="000000"/>
+          <w:sz w:val="28"/>
+          <w:szCs w:val="28"/>
+        </w:rPr>
+      </w:pPr>
+      <w:r>
+        <w:rPr>
+          <w:rFonts w:asciiTheme="minorEastAsia" w:hAnsiTheme="minorEastAsia" w:cs="Helvetica" w:hint="eastAsia"/>
+          <w:color w:val="000000"/>
+          <w:sz w:val="28"/>
+          <w:szCs w:val="28"/>
+        </w:rPr>
+        <w:t>光纤接头</w:t>
+      </w:r>
+    </w:p>
+    <w:p>
+      <w:pPr>
+        <w:rPr>
+          <w:rFonts w:asciiTheme="minorEastAsia" w:hAnsiTheme="minorEastAsia" w:cs="Helvetica" w:hint="eastAsia"/>
+          <w:color w:val="000000"/>
+          <w:sz w:val="28"/>
+          <w:szCs w:val="28"/>
+        </w:rPr>
+      </w:pPr>
+      <w:r>
+        <w:rPr>
+          <w:rFonts w:asciiTheme="minorEastAsia" w:hAnsiTheme="minorEastAsia" w:cs="Helvetica" w:hint="eastAsia"/>
+          <w:color w:val="000000"/>
+          <w:sz w:val="28"/>
+          <w:szCs w:val="28"/>
+        </w:rPr>
+        <w:t>常见光纤接头：ST,SC,LC,FC</w:t>
+      </w:r>
+    </w:p>
+    <w:p>
+      <w:pPr>
+        <w:rPr>
+          <w:rFonts w:asciiTheme="minorEastAsia" w:hAnsiTheme="minorEastAsia" w:cs="Helvetica" w:hint="eastAsia"/>
+          <w:color w:val="000000"/>
+          <w:sz w:val="28"/>
+          <w:szCs w:val="28"/>
+        </w:rPr>
+      </w:pPr>
+      <w:r>
+        <w:rPr>
+          <w:rFonts w:asciiTheme="minorEastAsia" w:hAnsiTheme="minorEastAsia" w:cs="Helvetica" w:hint="eastAsia"/>
+          <w:color w:val="000000"/>
+          <w:sz w:val="28"/>
+          <w:szCs w:val="28"/>
+        </w:rPr>
+        <w:t>FC型光纤连接器：外部加强方式是采用金属套，紧固方式为螺丝扣。一般在ODF侧采用</w:t>
+      </w:r>
+      <w:r>
+        <w:rPr>
+          <w:rFonts w:asciiTheme="minorEastAsia" w:hAnsiTheme="minorEastAsia" w:cs="Helvetica" w:hint="eastAsia"/>
+          <w:color w:val="000000"/>
+          <w:sz w:val="28"/>
+          <w:szCs w:val="28"/>
+        </w:rPr>
+        <w:t>。配线架上用得最多。</w:t>
+      </w:r>
+    </w:p>
+    <w:p>
+      <w:pPr>
+        <w:rPr>
+          <w:rFonts w:asciiTheme="minorEastAsia" w:hAnsiTheme="minorEastAsia" w:cs="Helvetica" w:hint="eastAsia"/>
+          <w:color w:val="000000"/>
+          <w:sz w:val="28"/>
+          <w:szCs w:val="28"/>
+        </w:rPr>
+      </w:pPr>
+      <w:r>
+        <w:rPr>
+          <w:rFonts w:asciiTheme="minorEastAsia" w:hAnsiTheme="minorEastAsia" w:cs="Helvetica" w:hint="eastAsia"/>
+          <w:color w:val="000000"/>
+          <w:sz w:val="28"/>
+          <w:szCs w:val="28"/>
+        </w:rPr>
+        <w:t>SC</w:t>
+      </w:r>
+      <w:r>
+        <w:rPr>
+          <w:rFonts w:asciiTheme="minorEastAsia" w:hAnsiTheme="minorEastAsia" w:cs="Helvetica" w:hint="eastAsia"/>
+          <w:color w:val="000000"/>
+          <w:sz w:val="28"/>
+          <w:szCs w:val="28"/>
+        </w:rPr>
+        <w:t>型光纤连接器：</w:t>
+      </w:r>
+      <w:r>
+        <w:rPr>
+          <w:rFonts w:asciiTheme="minorEastAsia" w:hAnsiTheme="minorEastAsia" w:cs="Helvetica" w:hint="eastAsia"/>
+          <w:color w:val="000000"/>
+          <w:sz w:val="28"/>
+          <w:szCs w:val="28"/>
+        </w:rPr>
+        <w:t>连接GBIC光模块或普通光纤收发器的连接器，它的外壳呈矩形，紧固方式是插拔闩式，无须旋转。在交换机路由器上用的最多。</w:t>
+      </w:r>
     </w:p>
     <w:p>
       <w:pPr>

</xml_diff>

<commit_message>
Add ST & LC connector.
</commit_message>
<xml_diff>
--- a/data communication/note.docx
+++ b/data communication/note.docx
@@ -11929,6 +11929,80 @@
           <w:szCs w:val="28"/>
         </w:rPr>
         <w:t>连接GBIC光模块或普通光纤收发器的连接器，它的外壳呈矩形，紧固方式是插拔闩式，无须旋转。在交换机路由器上用的最多。</w:t>
+      </w:r>
+    </w:p>
+    <w:p>
+      <w:pPr>
+        <w:rPr>
+          <w:rFonts w:asciiTheme="minorEastAsia" w:hAnsiTheme="minorEastAsia" w:cs="Helvetica" w:hint="eastAsia"/>
+          <w:color w:val="000000"/>
+          <w:sz w:val="28"/>
+          <w:szCs w:val="28"/>
+        </w:rPr>
+      </w:pPr>
+      <w:r>
+        <w:rPr>
+          <w:rFonts w:asciiTheme="minorEastAsia" w:hAnsiTheme="minorEastAsia" w:cs="Helvetica" w:hint="eastAsia"/>
+          <w:color w:val="000000"/>
+          <w:sz w:val="28"/>
+          <w:szCs w:val="28"/>
+        </w:rPr>
+        <w:t>ST</w:t>
+      </w:r>
+      <w:r>
+        <w:rPr>
+          <w:rFonts w:asciiTheme="minorEastAsia" w:hAnsiTheme="minorEastAsia" w:cs="Helvetica" w:hint="eastAsia"/>
+          <w:color w:val="000000"/>
+          <w:sz w:val="28"/>
+          <w:szCs w:val="28"/>
+        </w:rPr>
+        <w:t>型光纤连接器：</w:t>
+      </w:r>
+      <w:r>
+        <w:rPr>
+          <w:rFonts w:asciiTheme="minorEastAsia" w:hAnsiTheme="minorEastAsia" w:cs="Helvetica" w:hint="eastAsia"/>
+          <w:color w:val="000000"/>
+          <w:sz w:val="28"/>
+          <w:szCs w:val="28"/>
+        </w:rPr>
+        <w:t>常用于光纤配线架，外壳呈圆形，紧固方式为螺丝扣。</w:t>
+      </w:r>
+    </w:p>
+    <w:p>
+      <w:pPr>
+        <w:rPr>
+          <w:rFonts w:asciiTheme="minorEastAsia" w:hAnsiTheme="minorEastAsia" w:cs="Helvetica" w:hint="eastAsia"/>
+          <w:color w:val="000000"/>
+          <w:sz w:val="28"/>
+          <w:szCs w:val="28"/>
+        </w:rPr>
+      </w:pPr>
+      <w:r>
+        <w:rPr>
+          <w:rFonts w:asciiTheme="minorEastAsia" w:hAnsiTheme="minorEastAsia" w:cs="Helvetica" w:hint="eastAsia"/>
+          <w:color w:val="000000"/>
+          <w:sz w:val="28"/>
+          <w:szCs w:val="28"/>
+        </w:rPr>
+        <w:t>LC</w:t>
+      </w:r>
+      <w:r>
+        <w:rPr>
+          <w:rFonts w:asciiTheme="minorEastAsia" w:hAnsiTheme="minorEastAsia" w:cs="Helvetica" w:hint="eastAsia"/>
+          <w:color w:val="000000"/>
+          <w:sz w:val="28"/>
+          <w:szCs w:val="28"/>
+        </w:rPr>
+        <w:t>型光纤连接器：</w:t>
+      </w:r>
+      <w:r>
+        <w:rPr>
+          <w:rFonts w:asciiTheme="minorEastAsia" w:hAnsiTheme="minorEastAsia" w:cs="Helvetica" w:hint="eastAsia"/>
+          <w:color w:val="000000"/>
+          <w:sz w:val="28"/>
+          <w:szCs w:val="28"/>
+        </w:rPr>
+        <w:t>连接SFP模块的连接器，它采用操作方便的模块化插孔机制。路由器常用。</w:t>
       </w:r>
     </w:p>
     <w:p>

</xml_diff>

<commit_message>
Add classification of IP address.
</commit_message>
<xml_diff>
--- a/data communication/note.docx
+++ b/data communication/note.docx
@@ -12441,6 +12441,330 @@
           <w:szCs w:val="28"/>
         </w:rPr>
         <w:t>通常使用点分十进制，例如192.168.1.1。</w:t>
+      </w:r>
+    </w:p>
+    <w:p>
+      <w:pPr>
+        <w:rPr>
+          <w:rFonts w:asciiTheme="minorEastAsia" w:hAnsiTheme="minorEastAsia" w:cs="Helvetica" w:hint="eastAsia"/>
+          <w:color w:val="000000"/>
+          <w:sz w:val="28"/>
+          <w:szCs w:val="28"/>
+        </w:rPr>
+      </w:pPr>
+    </w:p>
+    <w:p>
+      <w:pPr>
+        <w:rPr>
+          <w:rFonts w:asciiTheme="minorEastAsia" w:hAnsiTheme="minorEastAsia" w:cs="Helvetica" w:hint="eastAsia"/>
+          <w:color w:val="000000"/>
+          <w:sz w:val="28"/>
+          <w:szCs w:val="28"/>
+        </w:rPr>
+      </w:pPr>
+      <w:r>
+        <w:rPr>
+          <w:rFonts w:asciiTheme="minorEastAsia" w:hAnsiTheme="minorEastAsia" w:cs="Helvetica" w:hint="eastAsia"/>
+          <w:color w:val="000000"/>
+          <w:sz w:val="28"/>
+          <w:szCs w:val="28"/>
+        </w:rPr>
+        <w:t>IP地址的分类</w:t>
+      </w:r>
+    </w:p>
+    <w:p>
+      <w:pPr>
+        <w:rPr>
+          <w:rFonts w:asciiTheme="minorEastAsia" w:hAnsiTheme="minorEastAsia" w:cs="Helvetica" w:hint="eastAsia"/>
+          <w:color w:val="000000"/>
+          <w:sz w:val="28"/>
+          <w:szCs w:val="28"/>
+        </w:rPr>
+      </w:pPr>
+      <w:r>
+        <w:rPr>
+          <w:rFonts w:asciiTheme="minorEastAsia" w:hAnsiTheme="minorEastAsia" w:cs="Helvetica" w:hint="eastAsia"/>
+          <w:color w:val="000000"/>
+          <w:sz w:val="28"/>
+          <w:szCs w:val="28"/>
+        </w:rPr>
+        <w:lastRenderedPageBreak/>
+        <w:t>-I</w:t>
+      </w:r>
+      <w:r>
+        <w:rPr>
+          <w:rFonts w:asciiTheme="minorEastAsia" w:hAnsiTheme="minorEastAsia" w:cs="Helvetica"/>
+          <w:color w:val="000000"/>
+          <w:sz w:val="28"/>
+          <w:szCs w:val="28"/>
+        </w:rPr>
+        <w:t>Pv</w:t>
+      </w:r>
+      <w:r>
+        <w:rPr>
+          <w:rFonts w:asciiTheme="minorEastAsia" w:hAnsiTheme="minorEastAsia" w:cs="Helvetica" w:hint="eastAsia"/>
+          <w:color w:val="000000"/>
+          <w:sz w:val="28"/>
+          <w:szCs w:val="28"/>
+        </w:rPr>
+        <w:t>4地址一共有五类：</w:t>
+      </w:r>
+    </w:p>
+    <w:p>
+      <w:pPr>
+        <w:rPr>
+          <w:rFonts w:asciiTheme="minorEastAsia" w:hAnsiTheme="minorEastAsia" w:cs="Helvetica" w:hint="eastAsia"/>
+          <w:color w:val="000000"/>
+          <w:sz w:val="28"/>
+          <w:szCs w:val="28"/>
+        </w:rPr>
+      </w:pPr>
+      <w:r>
+        <w:rPr>
+          <w:rFonts w:asciiTheme="minorEastAsia" w:hAnsiTheme="minorEastAsia" w:cs="Helvetica" w:hint="eastAsia"/>
+          <w:color w:val="000000"/>
+          <w:sz w:val="28"/>
+          <w:szCs w:val="28"/>
+        </w:rPr>
+        <w:t>-A类地址：第一个八位组首位为0，区间为1.0.0.0~127.255.255.255.其中127.0.0.1/8为本地回环。</w:t>
+      </w:r>
+    </w:p>
+    <w:p>
+      <w:pPr>
+        <w:rPr>
+          <w:rFonts w:asciiTheme="minorEastAsia" w:hAnsiTheme="minorEastAsia" w:cs="Helvetica" w:hint="eastAsia"/>
+          <w:color w:val="000000"/>
+          <w:sz w:val="28"/>
+          <w:szCs w:val="28"/>
+        </w:rPr>
+      </w:pPr>
+      <w:r>
+        <w:rPr>
+          <w:rFonts w:asciiTheme="minorEastAsia" w:hAnsiTheme="minorEastAsia" w:cs="Helvetica" w:hint="eastAsia"/>
+          <w:color w:val="000000"/>
+          <w:sz w:val="28"/>
+          <w:szCs w:val="28"/>
+        </w:rPr>
+        <w:t>-</w:t>
+      </w:r>
+      <w:r>
+        <w:rPr>
+          <w:rFonts w:asciiTheme="minorEastAsia" w:hAnsiTheme="minorEastAsia" w:cs="Helvetica" w:hint="eastAsia"/>
+          <w:color w:val="000000"/>
+          <w:sz w:val="28"/>
+          <w:szCs w:val="28"/>
+        </w:rPr>
+        <w:t xml:space="preserve"> </w:t>
+      </w:r>
+      <w:r>
+        <w:rPr>
+          <w:rFonts w:asciiTheme="minorEastAsia" w:hAnsiTheme="minorEastAsia" w:cs="Helvetica" w:hint="eastAsia"/>
+          <w:color w:val="000000"/>
+          <w:sz w:val="28"/>
+          <w:szCs w:val="28"/>
+        </w:rPr>
+        <w:t>B</w:t>
+      </w:r>
+      <w:r>
+        <w:rPr>
+          <w:rFonts w:asciiTheme="minorEastAsia" w:hAnsiTheme="minorEastAsia" w:cs="Helvetica" w:hint="eastAsia"/>
+          <w:color w:val="000000"/>
+          <w:sz w:val="28"/>
+          <w:szCs w:val="28"/>
+        </w:rPr>
+        <w:t>类地址：第一个八位组首位为</w:t>
+      </w:r>
+      <w:r>
+        <w:rPr>
+          <w:rFonts w:asciiTheme="minorEastAsia" w:hAnsiTheme="minorEastAsia" w:cs="Helvetica" w:hint="eastAsia"/>
+          <w:color w:val="000000"/>
+          <w:sz w:val="28"/>
+          <w:szCs w:val="28"/>
+        </w:rPr>
+        <w:t>10</w:t>
+      </w:r>
+      <w:r>
+        <w:rPr>
+          <w:rFonts w:asciiTheme="minorEastAsia" w:hAnsiTheme="minorEastAsia" w:cs="Helvetica" w:hint="eastAsia"/>
+          <w:color w:val="000000"/>
+          <w:sz w:val="28"/>
+          <w:szCs w:val="28"/>
+        </w:rPr>
+        <w:t>，区间为</w:t>
+      </w:r>
+      <w:r>
+        <w:rPr>
+          <w:rFonts w:asciiTheme="minorEastAsia" w:hAnsiTheme="minorEastAsia" w:cs="Helvetica" w:hint="eastAsia"/>
+          <w:color w:val="000000"/>
+          <w:sz w:val="28"/>
+          <w:szCs w:val="28"/>
+        </w:rPr>
+        <w:t>128.0.0.0~191.255.255.255.</w:t>
+      </w:r>
+    </w:p>
+    <w:p>
+      <w:pPr>
+        <w:rPr>
+          <w:rFonts w:asciiTheme="minorEastAsia" w:hAnsiTheme="minorEastAsia" w:cs="Helvetica" w:hint="eastAsia"/>
+          <w:color w:val="000000"/>
+          <w:sz w:val="28"/>
+          <w:szCs w:val="28"/>
+        </w:rPr>
+      </w:pPr>
+      <w:r>
+        <w:rPr>
+          <w:rFonts w:asciiTheme="minorEastAsia" w:hAnsiTheme="minorEastAsia" w:cs="Helvetica" w:hint="eastAsia"/>
+          <w:color w:val="000000"/>
+          <w:sz w:val="28"/>
+          <w:szCs w:val="28"/>
+        </w:rPr>
+        <w:t>-</w:t>
+      </w:r>
+      <w:r>
+        <w:rPr>
+          <w:rFonts w:asciiTheme="minorEastAsia" w:hAnsiTheme="minorEastAsia" w:cs="Helvetica" w:hint="eastAsia"/>
+          <w:color w:val="000000"/>
+          <w:sz w:val="28"/>
+          <w:szCs w:val="28"/>
+        </w:rPr>
+        <w:t xml:space="preserve"> </w:t>
+      </w:r>
+      <w:r>
+        <w:rPr>
+          <w:rFonts w:asciiTheme="minorEastAsia" w:hAnsiTheme="minorEastAsia" w:cs="Helvetica" w:hint="eastAsia"/>
+          <w:color w:val="000000"/>
+          <w:sz w:val="28"/>
+          <w:szCs w:val="28"/>
+        </w:rPr>
+        <w:t>C</w:t>
+      </w:r>
+      <w:r>
+        <w:rPr>
+          <w:rFonts w:asciiTheme="minorEastAsia" w:hAnsiTheme="minorEastAsia" w:cs="Helvetica" w:hint="eastAsia"/>
+          <w:color w:val="000000"/>
+          <w:sz w:val="28"/>
+          <w:szCs w:val="28"/>
+        </w:rPr>
+        <w:t>类地址：第一个八位组首位为</w:t>
+      </w:r>
+      <w:r>
+        <w:rPr>
+          <w:rFonts w:asciiTheme="minorEastAsia" w:hAnsiTheme="minorEastAsia" w:cs="Helvetica" w:hint="eastAsia"/>
+          <w:color w:val="000000"/>
+          <w:sz w:val="28"/>
+          <w:szCs w:val="28"/>
+        </w:rPr>
+        <w:t>110</w:t>
+      </w:r>
+      <w:r>
+        <w:rPr>
+          <w:rFonts w:asciiTheme="minorEastAsia" w:hAnsiTheme="minorEastAsia" w:cs="Helvetica" w:hint="eastAsia"/>
+          <w:color w:val="000000"/>
+          <w:sz w:val="28"/>
+          <w:szCs w:val="28"/>
+        </w:rPr>
+        <w:t>，区间为</w:t>
+      </w:r>
+      <w:r>
+        <w:rPr>
+          <w:rFonts w:asciiTheme="minorEastAsia" w:hAnsiTheme="minorEastAsia" w:cs="Helvetica" w:hint="eastAsia"/>
+          <w:color w:val="000000"/>
+          <w:sz w:val="28"/>
+          <w:szCs w:val="28"/>
+        </w:rPr>
+        <w:t>192.0.0.0~223.255.255.255.</w:t>
+      </w:r>
+    </w:p>
+    <w:p>
+      <w:pPr>
+        <w:rPr>
+          <w:rFonts w:asciiTheme="minorEastAsia" w:hAnsiTheme="minorEastAsia" w:cs="Helvetica" w:hint="eastAsia"/>
+          <w:color w:val="000000"/>
+          <w:sz w:val="28"/>
+          <w:szCs w:val="28"/>
+        </w:rPr>
+      </w:pPr>
+      <w:r>
+        <w:rPr>
+          <w:rFonts w:asciiTheme="minorEastAsia" w:hAnsiTheme="minorEastAsia" w:cs="Helvetica" w:hint="eastAsia"/>
+          <w:color w:val="000000"/>
+          <w:sz w:val="28"/>
+          <w:szCs w:val="28"/>
+        </w:rPr>
+        <w:t>-</w:t>
+      </w:r>
+      <w:r>
+        <w:rPr>
+          <w:rFonts w:asciiTheme="minorEastAsia" w:hAnsiTheme="minorEastAsia" w:cs="Helvetica" w:hint="eastAsia"/>
+          <w:color w:val="000000"/>
+          <w:sz w:val="28"/>
+          <w:szCs w:val="28"/>
+        </w:rPr>
+        <w:t xml:space="preserve"> </w:t>
+      </w:r>
+      <w:r>
+        <w:rPr>
+          <w:rFonts w:asciiTheme="minorEastAsia" w:hAnsiTheme="minorEastAsia" w:cs="Helvetica" w:hint="eastAsia"/>
+          <w:color w:val="000000"/>
+          <w:sz w:val="28"/>
+          <w:szCs w:val="28"/>
+        </w:rPr>
+        <w:t>D</w:t>
+      </w:r>
+      <w:r>
+        <w:rPr>
+          <w:rFonts w:asciiTheme="minorEastAsia" w:hAnsiTheme="minorEastAsia" w:cs="Helvetica" w:hint="eastAsia"/>
+          <w:color w:val="000000"/>
+          <w:sz w:val="28"/>
+          <w:szCs w:val="28"/>
+        </w:rPr>
+        <w:t>类地址：第一个八位组首位为</w:t>
+      </w:r>
+      <w:r>
+        <w:rPr>
+          <w:rFonts w:asciiTheme="minorEastAsia" w:hAnsiTheme="minorEastAsia" w:cs="Helvetica" w:hint="eastAsia"/>
+          <w:color w:val="000000"/>
+          <w:sz w:val="28"/>
+          <w:szCs w:val="28"/>
+        </w:rPr>
+        <w:t>111</w:t>
+      </w:r>
+      <w:r>
+        <w:rPr>
+          <w:rFonts w:asciiTheme="minorEastAsia" w:hAnsiTheme="minorEastAsia" w:cs="Helvetica" w:hint="eastAsia"/>
+          <w:color w:val="000000"/>
+          <w:sz w:val="28"/>
+          <w:szCs w:val="28"/>
+        </w:rPr>
+        <w:t>0，区间为</w:t>
+      </w:r>
+      <w:r>
+        <w:rPr>
+          <w:rFonts w:asciiTheme="minorEastAsia" w:hAnsiTheme="minorEastAsia" w:cs="Helvetica" w:hint="eastAsia"/>
+          <w:color w:val="000000"/>
+          <w:sz w:val="28"/>
+          <w:szCs w:val="28"/>
+        </w:rPr>
+        <w:t>224.0.0.0~239.255.255.255.这个类别的地址专门用于组播。</w:t>
+      </w:r>
+    </w:p>
+    <w:p>
+      <w:pPr>
+        <w:rPr>
+          <w:rFonts w:asciiTheme="minorEastAsia" w:hAnsiTheme="minorEastAsia" w:cs="Helvetica" w:hint="eastAsia"/>
+          <w:color w:val="000000"/>
+          <w:sz w:val="28"/>
+          <w:szCs w:val="28"/>
+        </w:rPr>
+      </w:pPr>
+      <w:r>
+        <w:rPr>
+          <w:rFonts w:asciiTheme="minorEastAsia" w:hAnsiTheme="minorEastAsia" w:cs="Helvetica" w:hint="eastAsia"/>
+          <w:color w:val="000000"/>
+          <w:sz w:val="28"/>
+          <w:szCs w:val="28"/>
+        </w:rPr>
+        <w:t>-剩下的是E类地址，保留作为研究使用。</w:t>
       </w:r>
     </w:p>
     <w:p>

</xml_diff>

<commit_message>
Add IP address type.
</commit_message>
<xml_diff>
--- a/data communication/note.docx
+++ b/data communication/note.docx
@@ -12663,8 +12663,113 @@
           <w:szCs w:val="28"/>
         </w:rPr>
       </w:pPr>
+    </w:p>
+    <w:p>
+      <w:pPr>
+        <w:rPr>
+          <w:rFonts w:asciiTheme="minorEastAsia" w:hAnsiTheme="minorEastAsia" w:cs="Helvetica" w:hint="eastAsia"/>
+          <w:color w:val="000000"/>
+          <w:sz w:val="28"/>
+          <w:szCs w:val="28"/>
+        </w:rPr>
+      </w:pPr>
+      <w:r>
+        <w:rPr>
+          <w:rFonts w:asciiTheme="minorEastAsia" w:hAnsiTheme="minorEastAsia" w:cs="Helvetica" w:hint="eastAsia"/>
+          <w:color w:val="000000"/>
+          <w:sz w:val="28"/>
+          <w:szCs w:val="28"/>
+        </w:rPr>
+        <w:t>IP地址类型</w:t>
+      </w:r>
+    </w:p>
+    <w:p>
+      <w:pPr>
+        <w:rPr>
+          <w:rFonts w:asciiTheme="minorEastAsia" w:hAnsiTheme="minorEastAsia" w:cs="Helvetica" w:hint="eastAsia"/>
+          <w:color w:val="000000"/>
+          <w:sz w:val="28"/>
+          <w:szCs w:val="28"/>
+        </w:rPr>
+      </w:pPr>
+      <w:r>
+        <w:rPr>
+          <w:rFonts w:asciiTheme="minorEastAsia" w:hAnsiTheme="minorEastAsia" w:cs="Helvetica" w:hint="eastAsia"/>
+          <w:color w:val="000000"/>
+          <w:sz w:val="28"/>
+          <w:szCs w:val="28"/>
+        </w:rPr>
+        <w:t>-网络地址：指代网络的地址。一个IP地址中主机位全0的地址，也称为网络号。</w:t>
+      </w:r>
+    </w:p>
+    <w:p>
+      <w:pPr>
+        <w:rPr>
+          <w:rFonts w:asciiTheme="minorEastAsia" w:hAnsiTheme="minorEastAsia" w:cs="Helvetica" w:hint="eastAsia"/>
+          <w:color w:val="000000"/>
+          <w:sz w:val="28"/>
+          <w:szCs w:val="28"/>
+        </w:rPr>
+      </w:pPr>
+      <w:r>
+        <w:rPr>
+          <w:rFonts w:asciiTheme="minorEastAsia" w:hAnsiTheme="minorEastAsia" w:cs="Helvetica" w:hint="eastAsia"/>
+          <w:color w:val="000000"/>
+          <w:sz w:val="28"/>
+          <w:szCs w:val="28"/>
+        </w:rPr>
+        <w:t>-广播地址：用于向网络中所有的主机发送数据的特殊地址。广播地址使用该范围内的最大地址。即主机部分各比特位全部为1 的地址，也称为广播号。</w:t>
+      </w:r>
+    </w:p>
+    <w:p>
+      <w:pPr>
+        <w:rPr>
+          <w:rFonts w:asciiTheme="minorEastAsia" w:hAnsiTheme="minorEastAsia" w:cs="Helvetica" w:hint="eastAsia"/>
+          <w:color w:val="000000"/>
+          <w:sz w:val="28"/>
+          <w:szCs w:val="28"/>
+        </w:rPr>
+      </w:pPr>
+      <w:r>
+        <w:rPr>
+          <w:rFonts w:asciiTheme="minorEastAsia" w:hAnsiTheme="minorEastAsia" w:cs="Helvetica" w:hint="eastAsia"/>
+          <w:color w:val="000000"/>
+          <w:sz w:val="28"/>
+          <w:szCs w:val="28"/>
+        </w:rPr>
+        <w:t>-主机地址：</w:t>
+      </w:r>
+      <w:r>
+        <w:rPr>
+          <w:rFonts w:asciiTheme="minorEastAsia" w:hAnsiTheme="minorEastAsia" w:cs="Helvetica" w:hint="eastAsia"/>
+          <w:color w:val="000000"/>
+          <w:sz w:val="28"/>
+          <w:szCs w:val="28"/>
+        </w:rPr>
+        <w:t>可分配给网络中终端设备的地址。</w:t>
+      </w:r>
+    </w:p>
+    <w:p>
+      <w:pPr>
+        <w:rPr>
+          <w:rFonts w:asciiTheme="minorEastAsia" w:hAnsiTheme="minorEastAsia" w:cs="Helvetica" w:hint="eastAsia"/>
+          <w:color w:val="000000"/>
+          <w:sz w:val="28"/>
+          <w:szCs w:val="28"/>
+        </w:rPr>
+      </w:pPr>
       <w:bookmarkStart w:id="0" w:name="_GoBack"/>
       <w:bookmarkEnd w:id="0"/>
+    </w:p>
+    <w:p>
+      <w:pPr>
+        <w:rPr>
+          <w:rFonts w:asciiTheme="minorEastAsia" w:hAnsiTheme="minorEastAsia" w:cs="Helvetica" w:hint="eastAsia"/>
+          <w:color w:val="000000"/>
+          <w:sz w:val="28"/>
+          <w:szCs w:val="28"/>
+        </w:rPr>
+      </w:pPr>
     </w:p>
     <w:p>
       <w:pPr>

</xml_diff>

<commit_message>
Add more about router policy.
</commit_message>
<xml_diff>
--- a/data communication/note.docx
+++ b/data communication/note.docx
@@ -13654,6 +13654,43 @@
           <w:szCs w:val="28"/>
         </w:rPr>
         <w:t xml:space="preserve">路由策略是一种比基于目标网络进行路由更加灵活的数据包路由转发机制。应用了路由策略，路由器将通过路由图决定如何对需要路由的数据包进行处理，路由图决定了一个数据包的下一跳转发路由器。 </w:t>
+      </w:r>
+    </w:p>
+    <w:p>
+      <w:pPr>
+        <w:rPr>
+          <w:rFonts w:asciiTheme="minorEastAsia" w:hAnsiTheme="minorEastAsia" w:cs="Helvetica" w:hint="eastAsia"/>
+          <w:color w:val="000000"/>
+          <w:sz w:val="28"/>
+          <w:szCs w:val="28"/>
+        </w:rPr>
+      </w:pPr>
+      <w:r>
+        <w:rPr>
+          <w:rFonts w:asciiTheme="minorEastAsia" w:hAnsiTheme="minorEastAsia" w:cs="Helvetica" w:hint="eastAsia"/>
+          <w:color w:val="000000"/>
+          <w:sz w:val="28"/>
+          <w:szCs w:val="28"/>
+        </w:rPr>
+        <w:t>-</w:t>
+      </w:r>
+      <w:r>
+        <w:rPr>
+          <w:rFonts w:asciiTheme="minorEastAsia" w:hAnsiTheme="minorEastAsia" w:cs="Helvetica" w:hint="eastAsia"/>
+          <w:color w:val="000000"/>
+          <w:sz w:val="28"/>
+          <w:szCs w:val="28"/>
+        </w:rPr>
+        <w:t>路由策略是控制层面的行为，操作的对象是路由条目，匹配的是路由，具体是指目标网段、掩码、下一跳、度量值、Tag、Community等</w:t>
+      </w:r>
+      <w:r>
+        <w:rPr>
+          <w:rFonts w:asciiTheme="minorEastAsia" w:hAnsiTheme="minorEastAsia" w:cs="Helvetica" w:hint="eastAsia"/>
+          <w:color w:val="000000"/>
+          <w:sz w:val="28"/>
+          <w:szCs w:val="28"/>
+        </w:rPr>
+        <w:t>。</w:t>
       </w:r>
     </w:p>
     <w:p>

</xml_diff>

<commit_message>
Add level of security zone.
</commit_message>
<xml_diff>
--- a/data communication/note.docx
+++ b/data communication/note.docx
@@ -3649,7 +3649,7 @@
     <w:p>
       <w:pPr>
         <w:rPr>
-          <w:rFonts w:asciiTheme="minorEastAsia" w:hAnsiTheme="minorEastAsia" w:cs="Helvetica" w:hint="eastAsia"/>
+          <w:rFonts w:asciiTheme="minorEastAsia" w:hAnsiTheme="minorEastAsia" w:cs="Helvetica"/>
           <w:color w:val="000000"/>
           <w:sz w:val="28"/>
           <w:szCs w:val="28"/>
@@ -4067,7 +4067,7 @@
     <w:p>
       <w:pPr>
         <w:rPr>
-          <w:rFonts w:asciiTheme="minorEastAsia" w:hAnsiTheme="minorEastAsia" w:cs="Helvetica" w:hint="eastAsia"/>
+          <w:rFonts w:asciiTheme="minorEastAsia" w:hAnsiTheme="minorEastAsia" w:cs="Helvetica"/>
           <w:color w:val="000000"/>
           <w:sz w:val="28"/>
           <w:szCs w:val="28"/>
@@ -4086,7 +4086,7 @@
     <w:p>
       <w:pPr>
         <w:rPr>
-          <w:rFonts w:asciiTheme="minorEastAsia" w:hAnsiTheme="minorEastAsia" w:cs="Helvetica" w:hint="eastAsia"/>
+          <w:rFonts w:asciiTheme="minorEastAsia" w:hAnsiTheme="minorEastAsia" w:cs="Helvetica"/>
           <w:color w:val="000000"/>
           <w:sz w:val="28"/>
           <w:szCs w:val="28"/>
@@ -4114,7 +4114,7 @@
     <w:p>
       <w:pPr>
         <w:rPr>
-          <w:rFonts w:asciiTheme="minorEastAsia" w:hAnsiTheme="minorEastAsia" w:cs="Helvetica" w:hint="eastAsia"/>
+          <w:rFonts w:asciiTheme="minorEastAsia" w:hAnsiTheme="minorEastAsia" w:cs="Helvetica"/>
           <w:color w:val="000000"/>
           <w:sz w:val="28"/>
           <w:szCs w:val="28"/>
@@ -6287,7 +6287,7 @@
     <w:p>
       <w:pPr>
         <w:rPr>
-          <w:rFonts w:asciiTheme="minorEastAsia" w:hAnsiTheme="minorEastAsia" w:cs="Helvetica" w:hint="eastAsia"/>
+          <w:rFonts w:asciiTheme="minorEastAsia" w:hAnsiTheme="minorEastAsia" w:cs="Helvetica"/>
           <w:color w:val="000000"/>
           <w:sz w:val="28"/>
           <w:szCs w:val="28"/>
@@ -6315,7 +6315,7 @@
     <w:p>
       <w:pPr>
         <w:rPr>
-          <w:rFonts w:asciiTheme="minorEastAsia" w:hAnsiTheme="minorEastAsia" w:cs="Helvetica" w:hint="eastAsia"/>
+          <w:rFonts w:asciiTheme="minorEastAsia" w:hAnsiTheme="minorEastAsia" w:cs="Helvetica"/>
           <w:color w:val="000000"/>
           <w:sz w:val="28"/>
           <w:szCs w:val="28"/>
@@ -6973,17 +6973,17 @@
     <w:p>
       <w:pPr>
         <w:rPr>
-          <w:rFonts w:asciiTheme="minorEastAsia" w:hAnsiTheme="minorEastAsia" w:cs="Helvetica" w:hint="eastAsia"/>
-          <w:color w:val="000000"/>
-          <w:sz w:val="28"/>
-          <w:szCs w:val="28"/>
-        </w:rPr>
-      </w:pPr>
-    </w:p>
-    <w:p>
-      <w:pPr>
-        <w:rPr>
-          <w:rFonts w:asciiTheme="minorEastAsia" w:hAnsiTheme="minorEastAsia" w:cs="Helvetica" w:hint="eastAsia"/>
+          <w:rFonts w:asciiTheme="minorEastAsia" w:hAnsiTheme="minorEastAsia" w:cs="Helvetica"/>
+          <w:color w:val="000000"/>
+          <w:sz w:val="28"/>
+          <w:szCs w:val="28"/>
+        </w:rPr>
+      </w:pPr>
+    </w:p>
+    <w:p>
+      <w:pPr>
+        <w:rPr>
+          <w:rFonts w:asciiTheme="minorEastAsia" w:hAnsiTheme="minorEastAsia" w:cs="Helvetica"/>
           <w:color w:val="000000"/>
           <w:sz w:val="28"/>
           <w:szCs w:val="28"/>
@@ -7029,7 +7029,7 @@
     <w:p>
       <w:pPr>
         <w:rPr>
-          <w:rFonts w:asciiTheme="minorEastAsia" w:hAnsiTheme="minorEastAsia" w:cs="Helvetica" w:hint="eastAsia"/>
+          <w:rFonts w:asciiTheme="minorEastAsia" w:hAnsiTheme="minorEastAsia" w:cs="Helvetica"/>
           <w:color w:val="000000"/>
           <w:sz w:val="28"/>
           <w:szCs w:val="28"/>
@@ -7057,7 +7057,7 @@
     <w:p>
       <w:pPr>
         <w:rPr>
-          <w:rFonts w:asciiTheme="minorEastAsia" w:hAnsiTheme="minorEastAsia" w:cs="Helvetica" w:hint="eastAsia"/>
+          <w:rFonts w:asciiTheme="minorEastAsia" w:hAnsiTheme="minorEastAsia" w:cs="Helvetica"/>
           <w:color w:val="000000"/>
           <w:sz w:val="28"/>
           <w:szCs w:val="28"/>
@@ -13602,17 +13602,17 @@
     <w:p>
       <w:pPr>
         <w:rPr>
-          <w:rFonts w:asciiTheme="minorEastAsia" w:hAnsiTheme="minorEastAsia" w:cs="Helvetica" w:hint="eastAsia"/>
-          <w:color w:val="000000"/>
-          <w:sz w:val="28"/>
-          <w:szCs w:val="28"/>
-        </w:rPr>
-      </w:pPr>
-    </w:p>
-    <w:p>
-      <w:pPr>
-        <w:rPr>
-          <w:rFonts w:asciiTheme="minorEastAsia" w:hAnsiTheme="minorEastAsia" w:cs="Helvetica" w:hint="eastAsia"/>
+          <w:rFonts w:asciiTheme="minorEastAsia" w:hAnsiTheme="minorEastAsia" w:cs="Helvetica"/>
+          <w:color w:val="000000"/>
+          <w:sz w:val="28"/>
+          <w:szCs w:val="28"/>
+        </w:rPr>
+      </w:pPr>
+    </w:p>
+    <w:p>
+      <w:pPr>
+        <w:rPr>
+          <w:rFonts w:asciiTheme="minorEastAsia" w:hAnsiTheme="minorEastAsia" w:cs="Helvetica"/>
           <w:color w:val="000000"/>
           <w:sz w:val="28"/>
           <w:szCs w:val="28"/>
@@ -13631,7 +13631,7 @@
     <w:p>
       <w:pPr>
         <w:rPr>
-          <w:rFonts w:asciiTheme="minorEastAsia" w:hAnsiTheme="minorEastAsia" w:cs="Helvetica" w:hint="eastAsia"/>
+          <w:rFonts w:asciiTheme="minorEastAsia" w:hAnsiTheme="minorEastAsia" w:cs="Helvetica"/>
           <w:color w:val="000000"/>
           <w:sz w:val="28"/>
           <w:szCs w:val="28"/>
@@ -13659,7 +13659,7 @@
     <w:p>
       <w:pPr>
         <w:rPr>
-          <w:rFonts w:asciiTheme="minorEastAsia" w:hAnsiTheme="minorEastAsia" w:cs="Helvetica" w:hint="eastAsia"/>
+          <w:rFonts w:asciiTheme="minorEastAsia" w:hAnsiTheme="minorEastAsia" w:cs="Helvetica"/>
           <w:color w:val="000000"/>
           <w:sz w:val="28"/>
           <w:szCs w:val="28"/>
@@ -13696,7 +13696,7 @@
     <w:p>
       <w:pPr>
         <w:rPr>
-          <w:rFonts w:asciiTheme="minorEastAsia" w:hAnsiTheme="minorEastAsia" w:cs="Helvetica" w:hint="eastAsia"/>
+          <w:rFonts w:asciiTheme="minorEastAsia" w:hAnsiTheme="minorEastAsia" w:cs="Helvetica"/>
           <w:color w:val="000000"/>
           <w:sz w:val="28"/>
           <w:szCs w:val="28"/>
@@ -13810,7 +13810,7 @@
     <w:p>
       <w:pPr>
         <w:rPr>
-          <w:rFonts w:asciiTheme="minorEastAsia" w:hAnsiTheme="minorEastAsia" w:cs="Helvetica" w:hint="eastAsia"/>
+          <w:rFonts w:asciiTheme="minorEastAsia" w:hAnsiTheme="minorEastAsia" w:cs="Helvetica"/>
           <w:color w:val="000000"/>
           <w:sz w:val="28"/>
           <w:szCs w:val="28"/>
@@ -13829,17 +13829,17 @@
     <w:p>
       <w:pPr>
         <w:rPr>
-          <w:rFonts w:asciiTheme="minorEastAsia" w:hAnsiTheme="minorEastAsia" w:cs="Helvetica" w:hint="eastAsia"/>
-          <w:color w:val="000000"/>
-          <w:sz w:val="28"/>
-          <w:szCs w:val="28"/>
-        </w:rPr>
-      </w:pPr>
-    </w:p>
-    <w:p>
-      <w:pPr>
-        <w:rPr>
-          <w:rFonts w:asciiTheme="minorEastAsia" w:hAnsiTheme="minorEastAsia" w:cs="Helvetica" w:hint="eastAsia"/>
+          <w:rFonts w:asciiTheme="minorEastAsia" w:hAnsiTheme="minorEastAsia" w:cs="Helvetica"/>
+          <w:color w:val="000000"/>
+          <w:sz w:val="28"/>
+          <w:szCs w:val="28"/>
+        </w:rPr>
+      </w:pPr>
+    </w:p>
+    <w:p>
+      <w:pPr>
+        <w:rPr>
+          <w:rFonts w:asciiTheme="minorEastAsia" w:hAnsiTheme="minorEastAsia" w:cs="Helvetica"/>
           <w:color w:val="000000"/>
           <w:sz w:val="28"/>
           <w:szCs w:val="28"/>
@@ -13886,17 +13886,17 @@
     <w:p>
       <w:pPr>
         <w:rPr>
-          <w:rFonts w:asciiTheme="minorEastAsia" w:hAnsiTheme="minorEastAsia" w:cs="Helvetica" w:hint="eastAsia"/>
-          <w:color w:val="000000"/>
-          <w:sz w:val="28"/>
-          <w:szCs w:val="28"/>
-        </w:rPr>
-      </w:pPr>
-    </w:p>
-    <w:p>
-      <w:pPr>
-        <w:rPr>
-          <w:rFonts w:asciiTheme="minorEastAsia" w:hAnsiTheme="minorEastAsia" w:cs="Helvetica" w:hint="eastAsia"/>
+          <w:rFonts w:asciiTheme="minorEastAsia" w:hAnsiTheme="minorEastAsia" w:cs="Helvetica"/>
+          <w:color w:val="000000"/>
+          <w:sz w:val="28"/>
+          <w:szCs w:val="28"/>
+        </w:rPr>
+      </w:pPr>
+    </w:p>
+    <w:p>
+      <w:pPr>
+        <w:rPr>
+          <w:rFonts w:asciiTheme="minorEastAsia" w:hAnsiTheme="minorEastAsia" w:cs="Helvetica"/>
           <w:color w:val="000000"/>
           <w:sz w:val="28"/>
           <w:szCs w:val="28"/>
@@ -13915,7 +13915,7 @@
     <w:p>
       <w:pPr>
         <w:rPr>
-          <w:rFonts w:asciiTheme="minorEastAsia" w:hAnsiTheme="minorEastAsia" w:cs="Helvetica" w:hint="eastAsia"/>
+          <w:rFonts w:asciiTheme="minorEastAsia" w:hAnsiTheme="minorEastAsia" w:cs="Helvetica"/>
           <w:color w:val="000000"/>
           <w:sz w:val="28"/>
           <w:szCs w:val="28"/>
@@ -13943,7 +13943,7 @@
     <w:p>
       <w:pPr>
         <w:rPr>
-          <w:rFonts w:asciiTheme="minorEastAsia" w:hAnsiTheme="minorEastAsia" w:cs="Helvetica" w:hint="eastAsia"/>
+          <w:rFonts w:asciiTheme="minorEastAsia" w:hAnsiTheme="minorEastAsia" w:cs="Helvetica"/>
           <w:color w:val="000000"/>
           <w:sz w:val="28"/>
           <w:szCs w:val="28"/>
@@ -13962,7 +13962,7 @@
     <w:p>
       <w:pPr>
         <w:rPr>
-          <w:rFonts w:asciiTheme="minorEastAsia" w:hAnsiTheme="minorEastAsia" w:cs="Helvetica" w:hint="eastAsia"/>
+          <w:rFonts w:asciiTheme="minorEastAsia" w:hAnsiTheme="minorEastAsia" w:cs="Helvetica"/>
           <w:color w:val="000000"/>
           <w:sz w:val="28"/>
           <w:szCs w:val="28"/>
@@ -13981,17 +13981,17 @@
     <w:p>
       <w:pPr>
         <w:rPr>
-          <w:rFonts w:asciiTheme="minorEastAsia" w:hAnsiTheme="minorEastAsia" w:cs="Helvetica" w:hint="eastAsia"/>
-          <w:color w:val="000000"/>
-          <w:sz w:val="28"/>
-          <w:szCs w:val="28"/>
-        </w:rPr>
-      </w:pPr>
-    </w:p>
-    <w:p>
-      <w:pPr>
-        <w:rPr>
-          <w:rFonts w:asciiTheme="minorEastAsia" w:hAnsiTheme="minorEastAsia" w:cs="Helvetica" w:hint="eastAsia"/>
+          <w:rFonts w:asciiTheme="minorEastAsia" w:hAnsiTheme="minorEastAsia" w:cs="Helvetica"/>
+          <w:color w:val="000000"/>
+          <w:sz w:val="28"/>
+          <w:szCs w:val="28"/>
+        </w:rPr>
+      </w:pPr>
+    </w:p>
+    <w:p>
+      <w:pPr>
+        <w:rPr>
+          <w:rFonts w:asciiTheme="minorEastAsia" w:hAnsiTheme="minorEastAsia" w:cs="Helvetica"/>
           <w:color w:val="000000"/>
           <w:sz w:val="28"/>
           <w:szCs w:val="28"/>
@@ -14010,7 +14010,7 @@
     <w:p>
       <w:pPr>
         <w:rPr>
-          <w:rFonts w:asciiTheme="minorEastAsia" w:hAnsiTheme="minorEastAsia" w:cs="Helvetica" w:hint="eastAsia"/>
+          <w:rFonts w:asciiTheme="minorEastAsia" w:hAnsiTheme="minorEastAsia" w:cs="Helvetica"/>
           <w:color w:val="000000"/>
           <w:sz w:val="28"/>
           <w:szCs w:val="28"/>
@@ -14029,7 +14029,7 @@
     <w:p>
       <w:pPr>
         <w:rPr>
-          <w:rFonts w:asciiTheme="minorEastAsia" w:hAnsiTheme="minorEastAsia" w:cs="Helvetica" w:hint="eastAsia"/>
+          <w:rFonts w:asciiTheme="minorEastAsia" w:hAnsiTheme="minorEastAsia" w:cs="Helvetica"/>
           <w:color w:val="000000"/>
           <w:sz w:val="28"/>
           <w:szCs w:val="28"/>
@@ -14049,7 +14049,7 @@
     <w:p>
       <w:pPr>
         <w:rPr>
-          <w:rFonts w:asciiTheme="minorEastAsia" w:hAnsiTheme="minorEastAsia" w:cs="Helvetica" w:hint="eastAsia"/>
+          <w:rFonts w:asciiTheme="minorEastAsia" w:hAnsiTheme="minorEastAsia" w:cs="Helvetica"/>
           <w:color w:val="000000"/>
           <w:sz w:val="28"/>
           <w:szCs w:val="28"/>
@@ -14068,7 +14068,7 @@
     <w:p>
       <w:pPr>
         <w:rPr>
-          <w:rFonts w:asciiTheme="minorEastAsia" w:hAnsiTheme="minorEastAsia" w:cs="Helvetica" w:hint="eastAsia"/>
+          <w:rFonts w:asciiTheme="minorEastAsia" w:hAnsiTheme="minorEastAsia" w:cs="Helvetica"/>
           <w:color w:val="000000"/>
           <w:sz w:val="28"/>
           <w:szCs w:val="28"/>
@@ -14087,7 +14087,7 @@
     <w:p>
       <w:pPr>
         <w:rPr>
-          <w:rFonts w:asciiTheme="minorEastAsia" w:hAnsiTheme="minorEastAsia" w:cs="Helvetica" w:hint="eastAsia"/>
+          <w:rFonts w:asciiTheme="minorEastAsia" w:hAnsiTheme="minorEastAsia" w:cs="Helvetica"/>
           <w:color w:val="000000"/>
           <w:sz w:val="28"/>
           <w:szCs w:val="28"/>
@@ -14106,7 +14106,7 @@
     <w:p>
       <w:pPr>
         <w:rPr>
-          <w:rFonts w:asciiTheme="minorEastAsia" w:hAnsiTheme="minorEastAsia" w:cs="Helvetica" w:hint="eastAsia"/>
+          <w:rFonts w:asciiTheme="minorEastAsia" w:hAnsiTheme="minorEastAsia" w:cs="Helvetica"/>
           <w:color w:val="000000"/>
           <w:sz w:val="28"/>
           <w:szCs w:val="28"/>
@@ -14125,64 +14125,7 @@
     <w:p>
       <w:pPr>
         <w:rPr>
-          <w:rFonts w:asciiTheme="minorEastAsia" w:hAnsiTheme="minorEastAsia" w:cs="Helvetica" w:hint="eastAsia"/>
-          <w:color w:val="000000"/>
-          <w:sz w:val="28"/>
-          <w:szCs w:val="28"/>
-        </w:rPr>
-      </w:pPr>
-    </w:p>
-    <w:p>
-      <w:pPr>
-        <w:rPr>
-          <w:rFonts w:asciiTheme="minorEastAsia" w:hAnsiTheme="minorEastAsia" w:cs="Helvetica" w:hint="eastAsia"/>
-          <w:color w:val="000000"/>
-          <w:sz w:val="28"/>
-          <w:szCs w:val="28"/>
-        </w:rPr>
-      </w:pPr>
-      <w:r>
-        <w:rPr>
-          <w:rFonts w:asciiTheme="minorEastAsia" w:hAnsiTheme="minorEastAsia" w:cs="Helvetica" w:hint="eastAsia"/>
-          <w:color w:val="000000"/>
-          <w:sz w:val="28"/>
-          <w:szCs w:val="28"/>
-        </w:rPr>
-        <w:t>安全区域</w:t>
-      </w:r>
-    </w:p>
-    <w:p>
-      <w:pPr>
-        <w:rPr>
-          <w:rFonts w:asciiTheme="minorEastAsia" w:hAnsiTheme="minorEastAsia" w:cs="Helvetica" w:hint="eastAsia"/>
-          <w:color w:val="000000"/>
-          <w:sz w:val="28"/>
-          <w:szCs w:val="28"/>
-        </w:rPr>
-      </w:pPr>
-      <w:r>
-        <w:rPr>
-          <w:rFonts w:asciiTheme="minorEastAsia" w:hAnsiTheme="minorEastAsia" w:cs="Helvetica" w:hint="eastAsia"/>
-          <w:color w:val="000000"/>
-          <w:sz w:val="28"/>
-          <w:szCs w:val="28"/>
-        </w:rPr>
-        <w:t>-安全区域是一个安全概念</w:t>
-      </w:r>
-      <w:r>
-        <w:rPr>
-          <w:rFonts w:asciiTheme="minorEastAsia" w:hAnsiTheme="minorEastAsia" w:cs="Helvetica" w:hint="eastAsia"/>
-          <w:color w:val="000000"/>
-          <w:sz w:val="28"/>
-          <w:szCs w:val="28"/>
-        </w:rPr>
-        <w:t>，大部分的安全策略都基于安全区域实施。通常在防火墙上创建安全区域，并定义该安全区域的安全级别，然后将防火墙的接口关联到一个安全区域，那么该接口连接的网络，就属于这个安全区域。属于同一个安全区域的用户具有相同的安全属性。</w:t>
-      </w:r>
-    </w:p>
-    <w:p>
-      <w:pPr>
-        <w:rPr>
-          <w:rFonts w:asciiTheme="minorEastAsia" w:hAnsiTheme="minorEastAsia" w:cs="Helvetica" w:hint="eastAsia"/>
+          <w:rFonts w:asciiTheme="minorEastAsia" w:hAnsiTheme="minorEastAsia" w:cs="Helvetica"/>
           <w:color w:val="000000"/>
           <w:sz w:val="28"/>
           <w:szCs w:val="28"/>
@@ -14190,6 +14133,224 @@
       </w:pPr>
       <w:bookmarkStart w:id="0" w:name="_GoBack"/>
       <w:bookmarkEnd w:id="0"/>
+    </w:p>
+    <w:p>
+      <w:pPr>
+        <w:rPr>
+          <w:rFonts w:asciiTheme="minorEastAsia" w:hAnsiTheme="minorEastAsia" w:cs="Helvetica"/>
+          <w:color w:val="000000"/>
+          <w:sz w:val="28"/>
+          <w:szCs w:val="28"/>
+        </w:rPr>
+      </w:pPr>
+      <w:r>
+        <w:rPr>
+          <w:rFonts w:asciiTheme="minorEastAsia" w:hAnsiTheme="minorEastAsia" w:cs="Helvetica" w:hint="eastAsia"/>
+          <w:color w:val="000000"/>
+          <w:sz w:val="28"/>
+          <w:szCs w:val="28"/>
+        </w:rPr>
+        <w:t>安全区域</w:t>
+      </w:r>
+    </w:p>
+    <w:p>
+      <w:pPr>
+        <w:rPr>
+          <w:rFonts w:asciiTheme="minorEastAsia" w:hAnsiTheme="minorEastAsia" w:cs="Helvetica"/>
+          <w:color w:val="000000"/>
+          <w:sz w:val="28"/>
+          <w:szCs w:val="28"/>
+        </w:rPr>
+      </w:pPr>
+      <w:r>
+        <w:rPr>
+          <w:rFonts w:asciiTheme="minorEastAsia" w:hAnsiTheme="minorEastAsia" w:cs="Helvetica" w:hint="eastAsia"/>
+          <w:color w:val="000000"/>
+          <w:sz w:val="28"/>
+          <w:szCs w:val="28"/>
+        </w:rPr>
+        <w:t>-安全区域是一个安全概念</w:t>
+      </w:r>
+      <w:r>
+        <w:rPr>
+          <w:rFonts w:asciiTheme="minorEastAsia" w:hAnsiTheme="minorEastAsia" w:cs="Helvetica" w:hint="eastAsia"/>
+          <w:color w:val="000000"/>
+          <w:sz w:val="28"/>
+          <w:szCs w:val="28"/>
+        </w:rPr>
+        <w:t>，大部分的安全策略都基于安全区域实施。通常在防火墙上创建安全区域，并定义该安全区域的安全级别，然后将防火墙的接口关联到一个安全区域，那么该接口连接的网络，就属于这个安全区域。属于同一个安全区域的用户具有相同的安全属性。</w:t>
+      </w:r>
+    </w:p>
+    <w:p>
+      <w:pPr>
+        <w:rPr>
+          <w:rFonts w:asciiTheme="minorEastAsia" w:hAnsiTheme="minorEastAsia" w:cs="Helvetica" w:hint="eastAsia"/>
+          <w:color w:val="000000"/>
+          <w:sz w:val="28"/>
+          <w:szCs w:val="28"/>
+        </w:rPr>
+      </w:pPr>
+    </w:p>
+    <w:p>
+      <w:pPr>
+        <w:rPr>
+          <w:rFonts w:asciiTheme="minorEastAsia" w:hAnsiTheme="minorEastAsia" w:cs="Helvetica" w:hint="eastAsia"/>
+          <w:color w:val="000000"/>
+          <w:sz w:val="28"/>
+          <w:szCs w:val="28"/>
+        </w:rPr>
+      </w:pPr>
+      <w:r>
+        <w:rPr>
+          <w:rFonts w:asciiTheme="minorEastAsia" w:hAnsiTheme="minorEastAsia" w:cs="Helvetica" w:hint="eastAsia"/>
+          <w:color w:val="000000"/>
+          <w:sz w:val="28"/>
+          <w:szCs w:val="28"/>
+        </w:rPr>
+        <w:t>预设的安全区域</w:t>
+      </w:r>
+    </w:p>
+    <w:p>
+      <w:pPr>
+        <w:rPr>
+          <w:rFonts w:asciiTheme="minorEastAsia" w:hAnsiTheme="minorEastAsia" w:cs="Helvetica" w:hint="eastAsia"/>
+          <w:color w:val="000000"/>
+          <w:sz w:val="28"/>
+          <w:szCs w:val="28"/>
+        </w:rPr>
+      </w:pPr>
+      <w:r>
+        <w:rPr>
+          <w:rFonts w:asciiTheme="minorEastAsia" w:hAnsiTheme="minorEastAsia" w:cs="Helvetica" w:hint="eastAsia"/>
+          <w:color w:val="000000"/>
+          <w:sz w:val="28"/>
+          <w:szCs w:val="28"/>
+        </w:rPr>
+        <w:t>-非受信区域(Untrust)：低级的安全区域，安全优先级为5</w:t>
+      </w:r>
+    </w:p>
+    <w:p>
+      <w:pPr>
+        <w:rPr>
+          <w:rFonts w:asciiTheme="minorEastAsia" w:hAnsiTheme="minorEastAsia" w:cs="Helvetica" w:hint="eastAsia"/>
+          <w:color w:val="000000"/>
+          <w:sz w:val="28"/>
+          <w:szCs w:val="28"/>
+        </w:rPr>
+      </w:pPr>
+    </w:p>
+    <w:p>
+      <w:pPr>
+        <w:rPr>
+          <w:rFonts w:asciiTheme="minorEastAsia" w:hAnsiTheme="minorEastAsia" w:cs="Helvetica" w:hint="eastAsia"/>
+          <w:color w:val="000000"/>
+          <w:sz w:val="28"/>
+          <w:szCs w:val="28"/>
+        </w:rPr>
+      </w:pPr>
+      <w:r>
+        <w:rPr>
+          <w:rFonts w:asciiTheme="minorEastAsia" w:hAnsiTheme="minorEastAsia" w:cs="Helvetica" w:hint="eastAsia"/>
+          <w:color w:val="000000"/>
+          <w:sz w:val="28"/>
+          <w:szCs w:val="28"/>
+        </w:rPr>
+        <w:t>-非军事化区(DMZ)：中度级别的安全区域，安全优先级为50</w:t>
+      </w:r>
+    </w:p>
+    <w:p>
+      <w:pPr>
+        <w:rPr>
+          <w:rFonts w:asciiTheme="minorEastAsia" w:hAnsiTheme="minorEastAsia" w:cs="Helvetica" w:hint="eastAsia"/>
+          <w:color w:val="000000"/>
+          <w:sz w:val="28"/>
+          <w:szCs w:val="28"/>
+        </w:rPr>
+      </w:pPr>
+    </w:p>
+    <w:p>
+      <w:pPr>
+        <w:rPr>
+          <w:rFonts w:asciiTheme="minorEastAsia" w:hAnsiTheme="minorEastAsia" w:cs="Helvetica" w:hint="eastAsia"/>
+          <w:color w:val="000000"/>
+          <w:sz w:val="28"/>
+          <w:szCs w:val="28"/>
+        </w:rPr>
+      </w:pPr>
+      <w:r>
+        <w:rPr>
+          <w:rFonts w:asciiTheme="minorEastAsia" w:hAnsiTheme="minorEastAsia" w:cs="Helvetica" w:hint="eastAsia"/>
+          <w:color w:val="000000"/>
+          <w:sz w:val="28"/>
+          <w:szCs w:val="28"/>
+        </w:rPr>
+        <w:t>-受信区(Trust)：较高级别的安全区域</w:t>
+      </w:r>
+      <w:r>
+        <w:rPr>
+          <w:rFonts w:asciiTheme="minorEastAsia" w:hAnsiTheme="minorEastAsia" w:cs="Helvetica" w:hint="eastAsia"/>
+          <w:color w:val="000000"/>
+          <w:sz w:val="28"/>
+          <w:szCs w:val="28"/>
+        </w:rPr>
+        <w:t>，安全优先级为</w:t>
+      </w:r>
+      <w:r>
+        <w:rPr>
+          <w:rFonts w:asciiTheme="minorEastAsia" w:hAnsiTheme="minorEastAsia" w:cs="Helvetica" w:hint="eastAsia"/>
+          <w:color w:val="000000"/>
+          <w:sz w:val="28"/>
+          <w:szCs w:val="28"/>
+        </w:rPr>
+        <w:t>85</w:t>
+      </w:r>
+    </w:p>
+    <w:p>
+      <w:pPr>
+        <w:rPr>
+          <w:rFonts w:asciiTheme="minorEastAsia" w:hAnsiTheme="minorEastAsia" w:cs="Helvetica" w:hint="eastAsia"/>
+          <w:color w:val="000000"/>
+          <w:sz w:val="28"/>
+          <w:szCs w:val="28"/>
+        </w:rPr>
+      </w:pPr>
+    </w:p>
+    <w:p>
+      <w:pPr>
+        <w:rPr>
+          <w:rFonts w:asciiTheme="minorEastAsia" w:hAnsiTheme="minorEastAsia" w:cs="Helvetica" w:hint="eastAsia"/>
+          <w:color w:val="000000"/>
+          <w:sz w:val="28"/>
+          <w:szCs w:val="28"/>
+        </w:rPr>
+      </w:pPr>
+      <w:r>
+        <w:rPr>
+          <w:rFonts w:asciiTheme="minorEastAsia" w:hAnsiTheme="minorEastAsia" w:cs="Helvetica" w:hint="eastAsia"/>
+          <w:color w:val="000000"/>
+          <w:sz w:val="28"/>
+          <w:szCs w:val="28"/>
+        </w:rPr>
+        <w:t>-本地区域(Local)：最高级别的安全区域</w:t>
+      </w:r>
+      <w:r>
+        <w:rPr>
+          <w:rFonts w:asciiTheme="minorEastAsia" w:hAnsiTheme="minorEastAsia" w:cs="Helvetica" w:hint="eastAsia"/>
+          <w:color w:val="000000"/>
+          <w:sz w:val="28"/>
+          <w:szCs w:val="28"/>
+        </w:rPr>
+        <w:t>，安全优先级为</w:t>
+      </w:r>
+      <w:r>
+        <w:rPr>
+          <w:rFonts w:asciiTheme="minorEastAsia" w:hAnsiTheme="minorEastAsia" w:cs="Helvetica" w:hint="eastAsia"/>
+          <w:color w:val="000000"/>
+          <w:sz w:val="28"/>
+          <w:szCs w:val="28"/>
+        </w:rPr>
+        <w:t>100</w:t>
+      </w:r>
     </w:p>
     <w:p>
       <w:pPr>

</xml_diff>

<commit_message>
Add more details of security zone.
</commit_message>
<xml_diff>
--- a/data communication/note.docx
+++ b/data communication/note.docx
@@ -14131,236 +14131,294 @@
           <w:szCs w:val="28"/>
         </w:rPr>
       </w:pPr>
+    </w:p>
+    <w:p>
+      <w:pPr>
+        <w:rPr>
+          <w:rFonts w:asciiTheme="minorEastAsia" w:hAnsiTheme="minorEastAsia" w:cs="Helvetica"/>
+          <w:color w:val="000000"/>
+          <w:sz w:val="28"/>
+          <w:szCs w:val="28"/>
+        </w:rPr>
+      </w:pPr>
+      <w:r>
+        <w:rPr>
+          <w:rFonts w:asciiTheme="minorEastAsia" w:hAnsiTheme="minorEastAsia" w:cs="Helvetica" w:hint="eastAsia"/>
+          <w:color w:val="000000"/>
+          <w:sz w:val="28"/>
+          <w:szCs w:val="28"/>
+        </w:rPr>
+        <w:t>安全区域</w:t>
+      </w:r>
+    </w:p>
+    <w:p>
+      <w:pPr>
+        <w:rPr>
+          <w:rFonts w:asciiTheme="minorEastAsia" w:hAnsiTheme="minorEastAsia" w:cs="Helvetica"/>
+          <w:color w:val="000000"/>
+          <w:sz w:val="28"/>
+          <w:szCs w:val="28"/>
+        </w:rPr>
+      </w:pPr>
+      <w:r>
+        <w:rPr>
+          <w:rFonts w:asciiTheme="minorEastAsia" w:hAnsiTheme="minorEastAsia" w:cs="Helvetica" w:hint="eastAsia"/>
+          <w:color w:val="000000"/>
+          <w:sz w:val="28"/>
+          <w:szCs w:val="28"/>
+        </w:rPr>
+        <w:t>-安全区域是一个安全概念</w:t>
+      </w:r>
+      <w:r>
+        <w:rPr>
+          <w:rFonts w:asciiTheme="minorEastAsia" w:hAnsiTheme="minorEastAsia" w:cs="Helvetica" w:hint="eastAsia"/>
+          <w:color w:val="000000"/>
+          <w:sz w:val="28"/>
+          <w:szCs w:val="28"/>
+        </w:rPr>
+        <w:t>，大部分的安全策略都基于安全区域实施。通常在防火墙上创建安全区域，并定义该安全区域的安全级别，然后将防火墙的接口关联到一个安全区域，那么该接口连接的网络，就属于这个安全区域。属于同一个安全区域的用户具有相同的安全属性。</w:t>
+      </w:r>
+    </w:p>
+    <w:p>
+      <w:pPr>
+        <w:rPr>
+          <w:rFonts w:asciiTheme="minorEastAsia" w:hAnsiTheme="minorEastAsia" w:cs="Helvetica" w:hint="eastAsia"/>
+          <w:color w:val="000000"/>
+          <w:sz w:val="28"/>
+          <w:szCs w:val="28"/>
+        </w:rPr>
+      </w:pPr>
+    </w:p>
+    <w:p>
+      <w:pPr>
+        <w:rPr>
+          <w:rFonts w:asciiTheme="minorEastAsia" w:hAnsiTheme="minorEastAsia" w:cs="Helvetica" w:hint="eastAsia"/>
+          <w:color w:val="000000"/>
+          <w:sz w:val="28"/>
+          <w:szCs w:val="28"/>
+        </w:rPr>
+      </w:pPr>
+      <w:r>
+        <w:rPr>
+          <w:rFonts w:asciiTheme="minorEastAsia" w:hAnsiTheme="minorEastAsia" w:cs="Helvetica" w:hint="eastAsia"/>
+          <w:color w:val="000000"/>
+          <w:sz w:val="28"/>
+          <w:szCs w:val="28"/>
+        </w:rPr>
+        <w:t>预设的安全区域</w:t>
+      </w:r>
+    </w:p>
+    <w:p>
+      <w:pPr>
+        <w:rPr>
+          <w:rFonts w:asciiTheme="minorEastAsia" w:hAnsiTheme="minorEastAsia" w:cs="Helvetica" w:hint="eastAsia"/>
+          <w:color w:val="000000"/>
+          <w:sz w:val="28"/>
+          <w:szCs w:val="28"/>
+        </w:rPr>
+      </w:pPr>
+      <w:r>
+        <w:rPr>
+          <w:rFonts w:asciiTheme="minorEastAsia" w:hAnsiTheme="minorEastAsia" w:cs="Helvetica" w:hint="eastAsia"/>
+          <w:color w:val="000000"/>
+          <w:sz w:val="28"/>
+          <w:szCs w:val="28"/>
+        </w:rPr>
+        <w:t>-非受信区域(Untrust)：低级的安全区域，安全优先级为5</w:t>
+      </w:r>
+    </w:p>
+    <w:p>
+      <w:pPr>
+        <w:rPr>
+          <w:rFonts w:asciiTheme="minorEastAsia" w:hAnsiTheme="minorEastAsia" w:cs="Helvetica" w:hint="eastAsia"/>
+          <w:color w:val="000000"/>
+          <w:sz w:val="28"/>
+          <w:szCs w:val="28"/>
+        </w:rPr>
+      </w:pPr>
+      <w:r>
+        <w:rPr>
+          <w:rFonts w:asciiTheme="minorEastAsia" w:hAnsiTheme="minorEastAsia" w:cs="Helvetica" w:hint="eastAsia"/>
+          <w:color w:val="000000"/>
+          <w:sz w:val="28"/>
+          <w:szCs w:val="28"/>
+        </w:rPr>
+        <w:t>通常用于定义Internet等不安全的区域。</w:t>
+      </w:r>
+    </w:p>
+    <w:p>
+      <w:pPr>
+        <w:rPr>
+          <w:rFonts w:asciiTheme="minorEastAsia" w:hAnsiTheme="minorEastAsia" w:cs="Helvetica" w:hint="eastAsia"/>
+          <w:color w:val="000000"/>
+          <w:sz w:val="28"/>
+          <w:szCs w:val="28"/>
+        </w:rPr>
+      </w:pPr>
+    </w:p>
+    <w:p>
+      <w:pPr>
+        <w:rPr>
+          <w:rFonts w:asciiTheme="minorEastAsia" w:hAnsiTheme="minorEastAsia" w:cs="Helvetica" w:hint="eastAsia"/>
+          <w:color w:val="000000"/>
+          <w:sz w:val="28"/>
+          <w:szCs w:val="28"/>
+        </w:rPr>
+      </w:pPr>
+      <w:r>
+        <w:rPr>
+          <w:rFonts w:asciiTheme="minorEastAsia" w:hAnsiTheme="minorEastAsia" w:cs="Helvetica" w:hint="eastAsia"/>
+          <w:color w:val="000000"/>
+          <w:sz w:val="28"/>
+          <w:szCs w:val="28"/>
+        </w:rPr>
+        <w:t>-非军事化区(DMZ)：中度级别的安全区域，安全优先级为50</w:t>
+      </w:r>
+    </w:p>
+    <w:p>
+      <w:pPr>
+        <w:rPr>
+          <w:rFonts w:asciiTheme="minorEastAsia" w:hAnsiTheme="minorEastAsia" w:cs="Helvetica" w:hint="eastAsia"/>
+          <w:color w:val="000000"/>
+          <w:sz w:val="28"/>
+          <w:szCs w:val="28"/>
+        </w:rPr>
+      </w:pPr>
+      <w:r>
+        <w:rPr>
+          <w:rFonts w:asciiTheme="minorEastAsia" w:hAnsiTheme="minorEastAsia" w:cs="Helvetica" w:hint="eastAsia"/>
+          <w:color w:val="000000"/>
+          <w:sz w:val="28"/>
+          <w:szCs w:val="28"/>
+        </w:rPr>
+        <w:t>通常用于定义内网服务器所在的区域。这种设备</w:t>
+      </w:r>
+      <w:r>
+        <w:rPr>
+          <w:rFonts w:asciiTheme="minorEastAsia" w:hAnsiTheme="minorEastAsia" w:cs="Helvetica" w:hint="eastAsia"/>
+          <w:color w:val="000000"/>
+          <w:sz w:val="28"/>
+          <w:szCs w:val="28"/>
+        </w:rPr>
+        <w:t>虽然部署在内网，但是经常要被外网访问，存在较大的安全隐患，同时一般不允许其访问外网。</w:t>
+      </w:r>
+    </w:p>
+    <w:p>
+      <w:pPr>
+        <w:rPr>
+          <w:rFonts w:asciiTheme="minorEastAsia" w:hAnsiTheme="minorEastAsia" w:cs="Helvetica" w:hint="eastAsia"/>
+          <w:color w:val="000000"/>
+          <w:sz w:val="28"/>
+          <w:szCs w:val="28"/>
+        </w:rPr>
+      </w:pPr>
+    </w:p>
+    <w:p>
+      <w:pPr>
+        <w:rPr>
+          <w:rFonts w:asciiTheme="minorEastAsia" w:hAnsiTheme="minorEastAsia" w:cs="Helvetica" w:hint="eastAsia"/>
+          <w:color w:val="000000"/>
+          <w:sz w:val="28"/>
+          <w:szCs w:val="28"/>
+        </w:rPr>
+      </w:pPr>
+      <w:r>
+        <w:rPr>
+          <w:rFonts w:asciiTheme="minorEastAsia" w:hAnsiTheme="minorEastAsia" w:cs="Helvetica" w:hint="eastAsia"/>
+          <w:color w:val="000000"/>
+          <w:sz w:val="28"/>
+          <w:szCs w:val="28"/>
+        </w:rPr>
+        <w:t>-受信区(Trust)：较高级别的安全区域，安全优先级为85</w:t>
+      </w:r>
+    </w:p>
+    <w:p>
+      <w:pPr>
+        <w:rPr>
+          <w:rFonts w:asciiTheme="minorEastAsia" w:hAnsiTheme="minorEastAsia" w:cs="Helvetica" w:hint="eastAsia"/>
+          <w:color w:val="000000"/>
+          <w:sz w:val="28"/>
+          <w:szCs w:val="28"/>
+        </w:rPr>
+      </w:pPr>
+      <w:r>
+        <w:rPr>
+          <w:rFonts w:asciiTheme="minorEastAsia" w:hAnsiTheme="minorEastAsia" w:cs="Helvetica" w:hint="eastAsia"/>
+          <w:color w:val="000000"/>
+          <w:sz w:val="28"/>
+          <w:szCs w:val="28"/>
+        </w:rPr>
+        <w:t>通常用于定义内网终端用户所在区域。</w:t>
+      </w:r>
+    </w:p>
+    <w:p>
+      <w:pPr>
+        <w:rPr>
+          <w:rFonts w:asciiTheme="minorEastAsia" w:hAnsiTheme="minorEastAsia" w:cs="Helvetica" w:hint="eastAsia"/>
+          <w:color w:val="000000"/>
+          <w:sz w:val="28"/>
+          <w:szCs w:val="28"/>
+        </w:rPr>
+      </w:pPr>
+    </w:p>
+    <w:p>
+      <w:pPr>
+        <w:rPr>
+          <w:rFonts w:asciiTheme="minorEastAsia" w:hAnsiTheme="minorEastAsia" w:cs="Helvetica" w:hint="eastAsia"/>
+          <w:color w:val="000000"/>
+          <w:sz w:val="28"/>
+          <w:szCs w:val="28"/>
+        </w:rPr>
+      </w:pPr>
+      <w:r>
+        <w:rPr>
+          <w:rFonts w:asciiTheme="minorEastAsia" w:hAnsiTheme="minorEastAsia" w:cs="Helvetica" w:hint="eastAsia"/>
+          <w:color w:val="000000"/>
+          <w:sz w:val="28"/>
+          <w:szCs w:val="28"/>
+        </w:rPr>
+        <w:t>-本地区域(Local)：最高级别的安全区域，安全优先级为100</w:t>
+      </w:r>
+    </w:p>
+    <w:p>
+      <w:pPr>
+        <w:rPr>
+          <w:rFonts w:asciiTheme="minorEastAsia" w:hAnsiTheme="minorEastAsia" w:cs="Helvetica" w:hint="eastAsia"/>
+          <w:color w:val="000000"/>
+          <w:sz w:val="28"/>
+          <w:szCs w:val="28"/>
+        </w:rPr>
+      </w:pPr>
+      <w:r>
+        <w:rPr>
+          <w:rFonts w:asciiTheme="minorEastAsia" w:hAnsiTheme="minorEastAsia" w:cs="Helvetica" w:hint="eastAsia"/>
+          <w:color w:val="000000"/>
+          <w:sz w:val="28"/>
+          <w:szCs w:val="28"/>
+        </w:rPr>
+        <w:t>定义的是设备本身，包括设备的各个接口本身。</w:t>
+      </w:r>
+      <w:r>
+        <w:rPr>
+          <w:rFonts w:asciiTheme="minorEastAsia" w:hAnsiTheme="minorEastAsia" w:cs="Helvetica" w:hint="eastAsia"/>
+          <w:color w:val="000000"/>
+          <w:sz w:val="28"/>
+          <w:szCs w:val="28"/>
+        </w:rPr>
+        <w:t>凡是由设备构造并主动发出的报文均可认为是从Local区域中发出，凡是需要设备响应并处理的报文均可认为是由Local区域接受。</w:t>
+      </w:r>
+    </w:p>
+    <w:p>
+      <w:pPr>
+        <w:rPr>
+          <w:rFonts w:asciiTheme="minorEastAsia" w:hAnsiTheme="minorEastAsia" w:cs="Helvetica" w:hint="eastAsia"/>
+          <w:color w:val="000000"/>
+          <w:sz w:val="28"/>
+          <w:szCs w:val="28"/>
+        </w:rPr>
+      </w:pPr>
       <w:bookmarkStart w:id="0" w:name="_GoBack"/>
       <w:bookmarkEnd w:id="0"/>
-    </w:p>
-    <w:p>
-      <w:pPr>
-        <w:rPr>
-          <w:rFonts w:asciiTheme="minorEastAsia" w:hAnsiTheme="minorEastAsia" w:cs="Helvetica"/>
-          <w:color w:val="000000"/>
-          <w:sz w:val="28"/>
-          <w:szCs w:val="28"/>
-        </w:rPr>
-      </w:pPr>
-      <w:r>
-        <w:rPr>
-          <w:rFonts w:asciiTheme="minorEastAsia" w:hAnsiTheme="minorEastAsia" w:cs="Helvetica" w:hint="eastAsia"/>
-          <w:color w:val="000000"/>
-          <w:sz w:val="28"/>
-          <w:szCs w:val="28"/>
-        </w:rPr>
-        <w:t>安全区域</w:t>
-      </w:r>
-    </w:p>
-    <w:p>
-      <w:pPr>
-        <w:rPr>
-          <w:rFonts w:asciiTheme="minorEastAsia" w:hAnsiTheme="minorEastAsia" w:cs="Helvetica"/>
-          <w:color w:val="000000"/>
-          <w:sz w:val="28"/>
-          <w:szCs w:val="28"/>
-        </w:rPr>
-      </w:pPr>
-      <w:r>
-        <w:rPr>
-          <w:rFonts w:asciiTheme="minorEastAsia" w:hAnsiTheme="minorEastAsia" w:cs="Helvetica" w:hint="eastAsia"/>
-          <w:color w:val="000000"/>
-          <w:sz w:val="28"/>
-          <w:szCs w:val="28"/>
-        </w:rPr>
-        <w:t>-安全区域是一个安全概念</w:t>
-      </w:r>
-      <w:r>
-        <w:rPr>
-          <w:rFonts w:asciiTheme="minorEastAsia" w:hAnsiTheme="minorEastAsia" w:cs="Helvetica" w:hint="eastAsia"/>
-          <w:color w:val="000000"/>
-          <w:sz w:val="28"/>
-          <w:szCs w:val="28"/>
-        </w:rPr>
-        <w:t>，大部分的安全策略都基于安全区域实施。通常在防火墙上创建安全区域，并定义该安全区域的安全级别，然后将防火墙的接口关联到一个安全区域，那么该接口连接的网络，就属于这个安全区域。属于同一个安全区域的用户具有相同的安全属性。</w:t>
-      </w:r>
-    </w:p>
-    <w:p>
-      <w:pPr>
-        <w:rPr>
-          <w:rFonts w:asciiTheme="minorEastAsia" w:hAnsiTheme="minorEastAsia" w:cs="Helvetica" w:hint="eastAsia"/>
-          <w:color w:val="000000"/>
-          <w:sz w:val="28"/>
-          <w:szCs w:val="28"/>
-        </w:rPr>
-      </w:pPr>
-    </w:p>
-    <w:p>
-      <w:pPr>
-        <w:rPr>
-          <w:rFonts w:asciiTheme="minorEastAsia" w:hAnsiTheme="minorEastAsia" w:cs="Helvetica" w:hint="eastAsia"/>
-          <w:color w:val="000000"/>
-          <w:sz w:val="28"/>
-          <w:szCs w:val="28"/>
-        </w:rPr>
-      </w:pPr>
-      <w:r>
-        <w:rPr>
-          <w:rFonts w:asciiTheme="minorEastAsia" w:hAnsiTheme="minorEastAsia" w:cs="Helvetica" w:hint="eastAsia"/>
-          <w:color w:val="000000"/>
-          <w:sz w:val="28"/>
-          <w:szCs w:val="28"/>
-        </w:rPr>
-        <w:t>预设的安全区域</w:t>
-      </w:r>
-    </w:p>
-    <w:p>
-      <w:pPr>
-        <w:rPr>
-          <w:rFonts w:asciiTheme="minorEastAsia" w:hAnsiTheme="minorEastAsia" w:cs="Helvetica" w:hint="eastAsia"/>
-          <w:color w:val="000000"/>
-          <w:sz w:val="28"/>
-          <w:szCs w:val="28"/>
-        </w:rPr>
-      </w:pPr>
-      <w:r>
-        <w:rPr>
-          <w:rFonts w:asciiTheme="minorEastAsia" w:hAnsiTheme="minorEastAsia" w:cs="Helvetica" w:hint="eastAsia"/>
-          <w:color w:val="000000"/>
-          <w:sz w:val="28"/>
-          <w:szCs w:val="28"/>
-        </w:rPr>
-        <w:t>-非受信区域(Untrust)：低级的安全区域，安全优先级为5</w:t>
-      </w:r>
-    </w:p>
-    <w:p>
-      <w:pPr>
-        <w:rPr>
-          <w:rFonts w:asciiTheme="minorEastAsia" w:hAnsiTheme="minorEastAsia" w:cs="Helvetica" w:hint="eastAsia"/>
-          <w:color w:val="000000"/>
-          <w:sz w:val="28"/>
-          <w:szCs w:val="28"/>
-        </w:rPr>
-      </w:pPr>
-    </w:p>
-    <w:p>
-      <w:pPr>
-        <w:rPr>
-          <w:rFonts w:asciiTheme="minorEastAsia" w:hAnsiTheme="minorEastAsia" w:cs="Helvetica" w:hint="eastAsia"/>
-          <w:color w:val="000000"/>
-          <w:sz w:val="28"/>
-          <w:szCs w:val="28"/>
-        </w:rPr>
-      </w:pPr>
-      <w:r>
-        <w:rPr>
-          <w:rFonts w:asciiTheme="minorEastAsia" w:hAnsiTheme="minorEastAsia" w:cs="Helvetica" w:hint="eastAsia"/>
-          <w:color w:val="000000"/>
-          <w:sz w:val="28"/>
-          <w:szCs w:val="28"/>
-        </w:rPr>
-        <w:t>-非军事化区(DMZ)：中度级别的安全区域，安全优先级为50</w:t>
-      </w:r>
-    </w:p>
-    <w:p>
-      <w:pPr>
-        <w:rPr>
-          <w:rFonts w:asciiTheme="minorEastAsia" w:hAnsiTheme="minorEastAsia" w:cs="Helvetica" w:hint="eastAsia"/>
-          <w:color w:val="000000"/>
-          <w:sz w:val="28"/>
-          <w:szCs w:val="28"/>
-        </w:rPr>
-      </w:pPr>
-    </w:p>
-    <w:p>
-      <w:pPr>
-        <w:rPr>
-          <w:rFonts w:asciiTheme="minorEastAsia" w:hAnsiTheme="minorEastAsia" w:cs="Helvetica" w:hint="eastAsia"/>
-          <w:color w:val="000000"/>
-          <w:sz w:val="28"/>
-          <w:szCs w:val="28"/>
-        </w:rPr>
-      </w:pPr>
-      <w:r>
-        <w:rPr>
-          <w:rFonts w:asciiTheme="minorEastAsia" w:hAnsiTheme="minorEastAsia" w:cs="Helvetica" w:hint="eastAsia"/>
-          <w:color w:val="000000"/>
-          <w:sz w:val="28"/>
-          <w:szCs w:val="28"/>
-        </w:rPr>
-        <w:t>-受信区(Trust)：较高级别的安全区域</w:t>
-      </w:r>
-      <w:r>
-        <w:rPr>
-          <w:rFonts w:asciiTheme="minorEastAsia" w:hAnsiTheme="minorEastAsia" w:cs="Helvetica" w:hint="eastAsia"/>
-          <w:color w:val="000000"/>
-          <w:sz w:val="28"/>
-          <w:szCs w:val="28"/>
-        </w:rPr>
-        <w:t>，安全优先级为</w:t>
-      </w:r>
-      <w:r>
-        <w:rPr>
-          <w:rFonts w:asciiTheme="minorEastAsia" w:hAnsiTheme="minorEastAsia" w:cs="Helvetica" w:hint="eastAsia"/>
-          <w:color w:val="000000"/>
-          <w:sz w:val="28"/>
-          <w:szCs w:val="28"/>
-        </w:rPr>
-        <w:t>85</w:t>
-      </w:r>
-    </w:p>
-    <w:p>
-      <w:pPr>
-        <w:rPr>
-          <w:rFonts w:asciiTheme="minorEastAsia" w:hAnsiTheme="minorEastAsia" w:cs="Helvetica" w:hint="eastAsia"/>
-          <w:color w:val="000000"/>
-          <w:sz w:val="28"/>
-          <w:szCs w:val="28"/>
-        </w:rPr>
-      </w:pPr>
-    </w:p>
-    <w:p>
-      <w:pPr>
-        <w:rPr>
-          <w:rFonts w:asciiTheme="minorEastAsia" w:hAnsiTheme="minorEastAsia" w:cs="Helvetica" w:hint="eastAsia"/>
-          <w:color w:val="000000"/>
-          <w:sz w:val="28"/>
-          <w:szCs w:val="28"/>
-        </w:rPr>
-      </w:pPr>
-      <w:r>
-        <w:rPr>
-          <w:rFonts w:asciiTheme="minorEastAsia" w:hAnsiTheme="minorEastAsia" w:cs="Helvetica" w:hint="eastAsia"/>
-          <w:color w:val="000000"/>
-          <w:sz w:val="28"/>
-          <w:szCs w:val="28"/>
-        </w:rPr>
-        <w:t>-本地区域(Local)：最高级别的安全区域</w:t>
-      </w:r>
-      <w:r>
-        <w:rPr>
-          <w:rFonts w:asciiTheme="minorEastAsia" w:hAnsiTheme="minorEastAsia" w:cs="Helvetica" w:hint="eastAsia"/>
-          <w:color w:val="000000"/>
-          <w:sz w:val="28"/>
-          <w:szCs w:val="28"/>
-        </w:rPr>
-        <w:t>，安全优先级为</w:t>
-      </w:r>
-      <w:r>
-        <w:rPr>
-          <w:rFonts w:asciiTheme="minorEastAsia" w:hAnsiTheme="minorEastAsia" w:cs="Helvetica" w:hint="eastAsia"/>
-          <w:color w:val="000000"/>
-          <w:sz w:val="28"/>
-          <w:szCs w:val="28"/>
-        </w:rPr>
-        <w:t>100</w:t>
-      </w:r>
-    </w:p>
-    <w:p>
-      <w:pPr>
-        <w:rPr>
-          <w:rFonts w:asciiTheme="minorEastAsia" w:hAnsiTheme="minorEastAsia" w:cs="Helvetica"/>
-          <w:color w:val="000000"/>
-          <w:sz w:val="28"/>
-          <w:szCs w:val="28"/>
-        </w:rPr>
-      </w:pPr>
     </w:p>
     <w:p>
       <w:pPr>

</xml_diff>

<commit_message>
Add planning of security zone.
</commit_message>
<xml_diff>
--- a/data communication/note.docx
+++ b/data communication/note.docx
@@ -14406,6 +14406,131 @@
           <w:szCs w:val="28"/>
         </w:rPr>
         <w:t>凡是由设备构造并主动发出的报文均可认为是从Local区域中发出，凡是需要设备响应并处理的报文均可认为是由Local区域接受。</w:t>
+      </w:r>
+    </w:p>
+    <w:p>
+      <w:pPr>
+        <w:rPr>
+          <w:rFonts w:asciiTheme="minorEastAsia" w:hAnsiTheme="minorEastAsia" w:cs="Helvetica" w:hint="eastAsia"/>
+          <w:color w:val="000000"/>
+          <w:sz w:val="28"/>
+          <w:szCs w:val="28"/>
+        </w:rPr>
+      </w:pPr>
+    </w:p>
+    <w:p>
+      <w:pPr>
+        <w:rPr>
+          <w:rFonts w:asciiTheme="minorEastAsia" w:hAnsiTheme="minorEastAsia" w:cs="Helvetica" w:hint="eastAsia"/>
+          <w:color w:val="000000"/>
+          <w:sz w:val="28"/>
+          <w:szCs w:val="28"/>
+        </w:rPr>
+      </w:pPr>
+      <w:r>
+        <w:rPr>
+          <w:rFonts w:asciiTheme="minorEastAsia" w:hAnsiTheme="minorEastAsia" w:cs="Helvetica" w:hint="eastAsia"/>
+          <w:color w:val="000000"/>
+          <w:sz w:val="28"/>
+          <w:szCs w:val="28"/>
+        </w:rPr>
+        <w:t>安全区域的规划</w:t>
+      </w:r>
+    </w:p>
+    <w:p>
+      <w:pPr>
+        <w:rPr>
+          <w:rFonts w:asciiTheme="minorEastAsia" w:hAnsiTheme="minorEastAsia" w:cs="Helvetica" w:hint="eastAsia"/>
+          <w:color w:val="000000"/>
+          <w:sz w:val="28"/>
+          <w:szCs w:val="28"/>
+        </w:rPr>
+      </w:pPr>
+      <w:r>
+        <w:rPr>
+          <w:rFonts w:asciiTheme="minorEastAsia" w:hAnsiTheme="minorEastAsia" w:cs="Helvetica" w:hint="eastAsia"/>
+          <w:color w:val="000000"/>
+          <w:sz w:val="28"/>
+          <w:szCs w:val="28"/>
+        </w:rPr>
+        <w:t>-用于可自定义安全区域，也可使用系统自带的安全区域，防火墙的一个接口只能属于一个特定区域，一个区域可以包含多个接口，接口只有划分到区域中才能正常处理报文。</w:t>
+      </w:r>
+    </w:p>
+    <w:p>
+      <w:pPr>
+        <w:rPr>
+          <w:rFonts w:asciiTheme="minorEastAsia" w:hAnsiTheme="minorEastAsia" w:cs="Helvetica" w:hint="eastAsia"/>
+          <w:color w:val="000000"/>
+          <w:sz w:val="28"/>
+          <w:szCs w:val="28"/>
+        </w:rPr>
+      </w:pPr>
+      <w:r>
+        <w:rPr>
+          <w:rFonts w:asciiTheme="minorEastAsia" w:hAnsiTheme="minorEastAsia" w:cs="Helvetica" w:hint="eastAsia"/>
+          <w:color w:val="000000"/>
+          <w:sz w:val="28"/>
+          <w:szCs w:val="28"/>
+        </w:rPr>
+        <w:lastRenderedPageBreak/>
+        <w:t>-Local Zone指的是设备本身，包括设备的各个接口。凡是发给防火墙的都可以认为是发向Local的，防火墙发出的数据可以认为是来自Local的。</w:t>
+      </w:r>
+    </w:p>
+    <w:p>
+      <w:pPr>
+        <w:rPr>
+          <w:rFonts w:asciiTheme="minorEastAsia" w:hAnsiTheme="minorEastAsia" w:cs="Helvetica" w:hint="eastAsia"/>
+          <w:color w:val="000000"/>
+          <w:sz w:val="28"/>
+          <w:szCs w:val="28"/>
+        </w:rPr>
+      </w:pPr>
+      <w:r>
+        <w:rPr>
+          <w:rFonts w:asciiTheme="minorEastAsia" w:hAnsiTheme="minorEastAsia" w:cs="Helvetica" w:hint="eastAsia"/>
+          <w:color w:val="000000"/>
+          <w:sz w:val="28"/>
+          <w:szCs w:val="28"/>
+        </w:rPr>
+        <w:t>-内部网络应该安排在安全级别较高的区域。</w:t>
+      </w:r>
+    </w:p>
+    <w:p>
+      <w:pPr>
+        <w:rPr>
+          <w:rFonts w:asciiTheme="minorEastAsia" w:hAnsiTheme="minorEastAsia" w:cs="Helvetica" w:hint="eastAsia"/>
+          <w:color w:val="000000"/>
+          <w:sz w:val="28"/>
+          <w:szCs w:val="28"/>
+        </w:rPr>
+      </w:pPr>
+      <w:r>
+        <w:rPr>
+          <w:rFonts w:asciiTheme="minorEastAsia" w:hAnsiTheme="minorEastAsia" w:cs="Helvetica" w:hint="eastAsia"/>
+          <w:color w:val="000000"/>
+          <w:sz w:val="28"/>
+          <w:szCs w:val="28"/>
+        </w:rPr>
+        <w:t>-外部网络应该安排在安全区域最低的区域。</w:t>
+      </w:r>
+    </w:p>
+    <w:p>
+      <w:pPr>
+        <w:rPr>
+          <w:rFonts w:asciiTheme="minorEastAsia" w:hAnsiTheme="minorEastAsia" w:cs="Helvetica" w:hint="eastAsia"/>
+          <w:color w:val="000000"/>
+          <w:sz w:val="28"/>
+          <w:szCs w:val="28"/>
+        </w:rPr>
+      </w:pPr>
+      <w:r>
+        <w:rPr>
+          <w:rFonts w:asciiTheme="minorEastAsia" w:hAnsiTheme="minorEastAsia" w:cs="Helvetica" w:hint="eastAsia"/>
+          <w:color w:val="000000"/>
+          <w:sz w:val="28"/>
+          <w:szCs w:val="28"/>
+        </w:rPr>
+        <w:t>-一些可对外部提供有条件服务的网络应安排在安全级别中等的DMZ区域中。</w:t>
       </w:r>
     </w:p>
     <w:p>

</xml_diff>

<commit_message>
Add the limit of security zone.
</commit_message>
<xml_diff>
--- a/data communication/note.docx
+++ b/data communication/note.docx
@@ -14531,6 +14531,168 @@
           <w:szCs w:val="28"/>
         </w:rPr>
         <w:t>-一些可对外部提供有条件服务的网络应安排在安全级别中等的DMZ区域中。</w:t>
+      </w:r>
+    </w:p>
+    <w:p>
+      <w:pPr>
+        <w:rPr>
+          <w:rFonts w:asciiTheme="minorEastAsia" w:hAnsiTheme="minorEastAsia" w:cs="Helvetica" w:hint="eastAsia"/>
+          <w:color w:val="000000"/>
+          <w:sz w:val="28"/>
+          <w:szCs w:val="28"/>
+        </w:rPr>
+      </w:pPr>
+    </w:p>
+    <w:p>
+      <w:pPr>
+        <w:rPr>
+          <w:rFonts w:asciiTheme="minorEastAsia" w:hAnsiTheme="minorEastAsia" w:cs="Helvetica" w:hint="eastAsia"/>
+          <w:color w:val="000000"/>
+          <w:sz w:val="28"/>
+          <w:szCs w:val="28"/>
+        </w:rPr>
+      </w:pPr>
+      <w:r>
+        <w:rPr>
+          <w:rFonts w:asciiTheme="minorEastAsia" w:hAnsiTheme="minorEastAsia" w:cs="Helvetica" w:hint="eastAsia"/>
+          <w:color w:val="000000"/>
+          <w:sz w:val="28"/>
+          <w:szCs w:val="28"/>
+        </w:rPr>
+        <w:t>安全区域的限制</w:t>
+      </w:r>
+    </w:p>
+    <w:p>
+      <w:pPr>
+        <w:rPr>
+          <w:rFonts w:asciiTheme="minorEastAsia" w:hAnsiTheme="minorEastAsia" w:cs="Helvetica" w:hint="eastAsia"/>
+          <w:color w:val="000000"/>
+          <w:sz w:val="28"/>
+          <w:szCs w:val="28"/>
+        </w:rPr>
+      </w:pPr>
+      <w:r>
+        <w:rPr>
+          <w:rFonts w:asciiTheme="minorEastAsia" w:hAnsiTheme="minorEastAsia" w:cs="Helvetica" w:hint="eastAsia"/>
+          <w:color w:val="000000"/>
+          <w:sz w:val="28"/>
+          <w:szCs w:val="28"/>
+        </w:rPr>
+        <w:t>-防火墙不能有两个拥有相同安全级别的区域</w:t>
+      </w:r>
+    </w:p>
+    <w:p>
+      <w:pPr>
+        <w:rPr>
+          <w:rFonts w:asciiTheme="minorEastAsia" w:hAnsiTheme="minorEastAsia" w:cs="Helvetica" w:hint="eastAsia"/>
+          <w:color w:val="000000"/>
+          <w:sz w:val="28"/>
+          <w:szCs w:val="28"/>
+        </w:rPr>
+      </w:pPr>
+      <w:r>
+        <w:rPr>
+          <w:rFonts w:asciiTheme="minorEastAsia" w:hAnsiTheme="minorEastAsia" w:cs="Helvetica" w:hint="eastAsia"/>
+          <w:color w:val="000000"/>
+          <w:sz w:val="28"/>
+          <w:szCs w:val="28"/>
+        </w:rPr>
+        <w:t>-防火墙的一个物理接口只能属于一个安全区域</w:t>
+      </w:r>
+    </w:p>
+    <w:p>
+      <w:pPr>
+        <w:rPr>
+          <w:rFonts w:asciiTheme="minorEastAsia" w:hAnsiTheme="minorEastAsia" w:cs="Helvetica" w:hint="eastAsia"/>
+          <w:color w:val="000000"/>
+          <w:sz w:val="28"/>
+          <w:szCs w:val="28"/>
+        </w:rPr>
+      </w:pPr>
+      <w:r>
+        <w:rPr>
+          <w:rFonts w:asciiTheme="minorEastAsia" w:hAnsiTheme="minorEastAsia" w:cs="Helvetica" w:hint="eastAsia"/>
+          <w:color w:val="000000"/>
+          <w:sz w:val="28"/>
+          <w:szCs w:val="28"/>
+        </w:rPr>
+        <w:t>-防火墙的多个接口可以同时属于一个区域</w:t>
+      </w:r>
+    </w:p>
+    <w:p>
+      <w:pPr>
+        <w:rPr>
+          <w:rFonts w:asciiTheme="minorEastAsia" w:hAnsiTheme="minorEastAsia" w:cs="Helvetica" w:hint="eastAsia"/>
+          <w:color w:val="000000"/>
+          <w:sz w:val="28"/>
+          <w:szCs w:val="28"/>
+        </w:rPr>
+      </w:pPr>
+      <w:r>
+        <w:rPr>
+          <w:rFonts w:asciiTheme="minorEastAsia" w:hAnsiTheme="minorEastAsia" w:cs="Helvetica" w:hint="eastAsia"/>
+          <w:color w:val="000000"/>
+          <w:sz w:val="28"/>
+          <w:szCs w:val="28"/>
+        </w:rPr>
+        <w:t>-系统自带的安全区域不能删除</w:t>
+      </w:r>
+    </w:p>
+    <w:p>
+      <w:pPr>
+        <w:rPr>
+          <w:rFonts w:asciiTheme="minorEastAsia" w:hAnsiTheme="minorEastAsia" w:cs="Helvetica" w:hint="eastAsia"/>
+          <w:color w:val="000000"/>
+          <w:sz w:val="28"/>
+          <w:szCs w:val="28"/>
+        </w:rPr>
+      </w:pPr>
+      <w:r>
+        <w:rPr>
+          <w:rFonts w:asciiTheme="minorEastAsia" w:hAnsiTheme="minorEastAsia" w:cs="Helvetica" w:hint="eastAsia"/>
+          <w:color w:val="000000"/>
+          <w:sz w:val="28"/>
+          <w:szCs w:val="28"/>
+        </w:rPr>
+        <w:t>-相同区域内不同接口间的报文不过滤直接转发</w:t>
+      </w:r>
+    </w:p>
+    <w:p>
+      <w:pPr>
+        <w:rPr>
+          <w:rFonts w:asciiTheme="minorEastAsia" w:hAnsiTheme="minorEastAsia" w:cs="Helvetica" w:hint="eastAsia"/>
+          <w:color w:val="000000"/>
+          <w:sz w:val="28"/>
+          <w:szCs w:val="28"/>
+        </w:rPr>
+      </w:pPr>
+      <w:r>
+        <w:rPr>
+          <w:rFonts w:asciiTheme="minorEastAsia" w:hAnsiTheme="minorEastAsia" w:cs="Helvetica" w:hint="eastAsia"/>
+          <w:color w:val="000000"/>
+          <w:sz w:val="28"/>
+          <w:szCs w:val="28"/>
+        </w:rPr>
+        <w:t>-一个报文如果在进、出端口时相同则会被丢弃</w:t>
+      </w:r>
+    </w:p>
+    <w:p>
+      <w:pPr>
+        <w:rPr>
+          <w:rFonts w:asciiTheme="minorEastAsia" w:hAnsiTheme="minorEastAsia" w:cs="Helvetica" w:hint="eastAsia"/>
+          <w:color w:val="000000"/>
+          <w:sz w:val="28"/>
+          <w:szCs w:val="28"/>
+        </w:rPr>
+      </w:pPr>
+      <w:r>
+        <w:rPr>
+          <w:rFonts w:asciiTheme="minorEastAsia" w:hAnsiTheme="minorEastAsia" w:cs="Helvetica" w:hint="eastAsia"/>
+          <w:color w:val="000000"/>
+          <w:sz w:val="28"/>
+          <w:szCs w:val="28"/>
+        </w:rPr>
+        <w:t>-接口没有加入安全区域前不能转发报文</w:t>
       </w:r>
     </w:p>
     <w:p>

</xml_diff>

<commit_message>
Add the application of ACL.
</commit_message>
<xml_diff>
--- a/data communication/note.docx
+++ b/data communication/note.docx
@@ -15086,8 +15086,170 @@
           <w:szCs w:val="28"/>
         </w:rPr>
       </w:pPr>
+    </w:p>
+    <w:p>
+      <w:pPr>
+        <w:rPr>
+          <w:rFonts w:asciiTheme="minorEastAsia" w:hAnsiTheme="minorEastAsia" w:cs="Helvetica" w:hint="eastAsia"/>
+          <w:color w:val="000000"/>
+          <w:sz w:val="28"/>
+          <w:szCs w:val="28"/>
+        </w:rPr>
+      </w:pPr>
+      <w:r>
+        <w:rPr>
+          <w:rFonts w:asciiTheme="minorEastAsia" w:hAnsiTheme="minorEastAsia" w:cs="Helvetica" w:hint="eastAsia"/>
+          <w:color w:val="000000"/>
+          <w:sz w:val="28"/>
+          <w:szCs w:val="28"/>
+        </w:rPr>
+        <w:t>ACL应用</w:t>
+      </w:r>
+    </w:p>
+    <w:p>
+      <w:pPr>
+        <w:rPr>
+          <w:rFonts w:asciiTheme="minorEastAsia" w:hAnsiTheme="minorEastAsia" w:cs="Helvetica" w:hint="eastAsia"/>
+          <w:color w:val="000000"/>
+          <w:sz w:val="28"/>
+          <w:szCs w:val="28"/>
+        </w:rPr>
+      </w:pPr>
+      <w:r>
+        <w:rPr>
+          <w:rFonts w:asciiTheme="minorEastAsia" w:hAnsiTheme="minorEastAsia" w:cs="Helvetica" w:hint="eastAsia"/>
+          <w:color w:val="000000"/>
+          <w:sz w:val="28"/>
+          <w:szCs w:val="28"/>
+        </w:rPr>
+        <w:t>-过滤IP流量</w:t>
+      </w:r>
+      <w:r>
+        <w:rPr>
+          <w:rFonts w:asciiTheme="minorEastAsia" w:hAnsiTheme="minorEastAsia" w:cs="Helvetica" w:hint="eastAsia"/>
+          <w:color w:val="000000"/>
+          <w:sz w:val="28"/>
+          <w:szCs w:val="28"/>
+        </w:rPr>
+        <w:t>(源目IP，源目端口，协议类型)</w:t>
+      </w:r>
+    </w:p>
+    <w:p>
+      <w:pPr>
+        <w:rPr>
+          <w:rFonts w:asciiTheme="minorEastAsia" w:hAnsiTheme="minorEastAsia" w:cs="Helvetica" w:hint="eastAsia"/>
+          <w:color w:val="000000"/>
+          <w:sz w:val="28"/>
+          <w:szCs w:val="28"/>
+        </w:rPr>
+      </w:pPr>
+      <w:r>
+        <w:rPr>
+          <w:rFonts w:asciiTheme="minorEastAsia" w:hAnsiTheme="minorEastAsia" w:cs="Helvetica" w:hint="eastAsia"/>
+          <w:color w:val="000000"/>
+          <w:sz w:val="28"/>
+          <w:szCs w:val="28"/>
+        </w:rPr>
+        <w:t>-在NAT中调用</w:t>
+      </w:r>
+    </w:p>
+    <w:p>
+      <w:pPr>
+        <w:rPr>
+          <w:rFonts w:asciiTheme="minorEastAsia" w:hAnsiTheme="minorEastAsia" w:cs="Helvetica" w:hint="eastAsia"/>
+          <w:color w:val="000000"/>
+          <w:sz w:val="28"/>
+          <w:szCs w:val="28"/>
+        </w:rPr>
+      </w:pPr>
+      <w:r>
+        <w:rPr>
+          <w:rFonts w:asciiTheme="minorEastAsia" w:hAnsiTheme="minorEastAsia" w:cs="Helvetica" w:hint="eastAsia"/>
+          <w:color w:val="000000"/>
+          <w:sz w:val="28"/>
+          <w:szCs w:val="28"/>
+        </w:rPr>
+        <w:t>-在路由策略中调用</w:t>
+      </w:r>
+    </w:p>
+    <w:p>
+      <w:pPr>
+        <w:rPr>
+          <w:rFonts w:asciiTheme="minorEastAsia" w:hAnsiTheme="minorEastAsia" w:cs="Helvetica" w:hint="eastAsia"/>
+          <w:color w:val="000000"/>
+          <w:sz w:val="28"/>
+          <w:szCs w:val="28"/>
+        </w:rPr>
+      </w:pPr>
+      <w:r>
+        <w:rPr>
+          <w:rFonts w:asciiTheme="minorEastAsia" w:hAnsiTheme="minorEastAsia" w:cs="Helvetica" w:hint="eastAsia"/>
+          <w:color w:val="000000"/>
+          <w:sz w:val="28"/>
+          <w:szCs w:val="28"/>
+        </w:rPr>
+        <w:t>-在VPN中调用</w:t>
+      </w:r>
+    </w:p>
+    <w:p>
+      <w:pPr>
+        <w:rPr>
+          <w:rFonts w:asciiTheme="minorEastAsia" w:hAnsiTheme="minorEastAsia" w:cs="Helvetica" w:hint="eastAsia"/>
+          <w:color w:val="000000"/>
+          <w:sz w:val="28"/>
+          <w:szCs w:val="28"/>
+        </w:rPr>
+      </w:pPr>
+      <w:r>
+        <w:rPr>
+          <w:rFonts w:asciiTheme="minorEastAsia" w:hAnsiTheme="minorEastAsia" w:cs="Helvetica" w:hint="eastAsia"/>
+          <w:color w:val="000000"/>
+          <w:sz w:val="28"/>
+          <w:szCs w:val="28"/>
+        </w:rPr>
+        <w:t>-在防火墙部署策略中调用</w:t>
+      </w:r>
+    </w:p>
+    <w:p>
+      <w:pPr>
+        <w:rPr>
+          <w:rFonts w:asciiTheme="minorEastAsia" w:hAnsiTheme="minorEastAsia" w:cs="Helvetica" w:hint="eastAsia"/>
+          <w:color w:val="000000"/>
+          <w:sz w:val="28"/>
+          <w:szCs w:val="28"/>
+        </w:rPr>
+      </w:pPr>
+      <w:r>
+        <w:rPr>
+          <w:rFonts w:asciiTheme="minorEastAsia" w:hAnsiTheme="minorEastAsia" w:cs="Helvetica" w:hint="eastAsia"/>
+          <w:color w:val="000000"/>
+          <w:sz w:val="28"/>
+          <w:szCs w:val="28"/>
+        </w:rPr>
+        <w:t>-其他</w:t>
+      </w:r>
+    </w:p>
+    <w:p>
+      <w:pPr>
+        <w:rPr>
+          <w:rFonts w:asciiTheme="minorEastAsia" w:hAnsiTheme="minorEastAsia" w:cs="Helvetica" w:hint="eastAsia"/>
+          <w:color w:val="000000"/>
+          <w:sz w:val="28"/>
+          <w:szCs w:val="28"/>
+        </w:rPr>
+      </w:pPr>
       <w:bookmarkStart w:id="0" w:name="_GoBack"/>
       <w:bookmarkEnd w:id="0"/>
+    </w:p>
+    <w:p>
+      <w:pPr>
+        <w:rPr>
+          <w:rFonts w:asciiTheme="minorEastAsia" w:hAnsiTheme="minorEastAsia" w:cs="Helvetica" w:hint="eastAsia"/>
+          <w:color w:val="000000"/>
+          <w:sz w:val="28"/>
+          <w:szCs w:val="28"/>
+        </w:rPr>
+      </w:pPr>
     </w:p>
     <w:p>
       <w:pPr>

</xml_diff>

<commit_message>
Add background of NAT.
</commit_message>
<xml_diff>
--- a/data communication/note.docx
+++ b/data communication/note.docx
@@ -15351,6 +15351,83 @@
           <w:szCs w:val="28"/>
         </w:rPr>
         <w:t>高级ACL能针对数据包的源IP地址、目的IP地址、协议类型、TCP源目的端口或UDP源目的端口等元素进行匹配。它的功能较基本ACL丰富。</w:t>
+      </w:r>
+    </w:p>
+    <w:p>
+      <w:pPr>
+        <w:rPr>
+          <w:rFonts w:asciiTheme="minorEastAsia" w:hAnsiTheme="minorEastAsia" w:cs="Helvetica" w:hint="eastAsia"/>
+          <w:color w:val="000000"/>
+          <w:sz w:val="28"/>
+          <w:szCs w:val="28"/>
+        </w:rPr>
+      </w:pPr>
+    </w:p>
+    <w:p>
+      <w:pPr>
+        <w:rPr>
+          <w:rFonts w:asciiTheme="minorEastAsia" w:hAnsiTheme="minorEastAsia" w:cs="Helvetica" w:hint="eastAsia"/>
+          <w:color w:val="000000"/>
+          <w:sz w:val="28"/>
+          <w:szCs w:val="28"/>
+        </w:rPr>
+      </w:pPr>
+      <w:r>
+        <w:rPr>
+          <w:rFonts w:asciiTheme="minorEastAsia" w:hAnsiTheme="minorEastAsia" w:cs="Helvetica" w:hint="eastAsia"/>
+          <w:color w:val="000000"/>
+          <w:sz w:val="28"/>
+          <w:szCs w:val="28"/>
+        </w:rPr>
+        <w:t>NAT</w:t>
+      </w:r>
+    </w:p>
+    <w:p>
+      <w:pPr>
+        <w:rPr>
+          <w:rFonts w:asciiTheme="minorEastAsia" w:hAnsiTheme="minorEastAsia" w:cs="Helvetica" w:hint="eastAsia"/>
+          <w:color w:val="000000"/>
+          <w:sz w:val="28"/>
+          <w:szCs w:val="28"/>
+        </w:rPr>
+      </w:pPr>
+      <w:r>
+        <w:rPr>
+          <w:rFonts w:asciiTheme="minorEastAsia" w:hAnsiTheme="minorEastAsia" w:cs="Helvetica" w:hint="eastAsia"/>
+          <w:color w:val="000000"/>
+          <w:sz w:val="28"/>
+          <w:szCs w:val="28"/>
+        </w:rPr>
+        <w:t>-技术背景</w:t>
+      </w:r>
+    </w:p>
+    <w:p>
+      <w:pPr>
+        <w:rPr>
+          <w:rFonts w:asciiTheme="minorEastAsia" w:hAnsiTheme="minorEastAsia" w:cs="Helvetica" w:hint="eastAsia"/>
+          <w:color w:val="000000"/>
+          <w:sz w:val="28"/>
+          <w:szCs w:val="28"/>
+        </w:rPr>
+      </w:pPr>
+      <w:r>
+        <w:rPr>
+          <w:rFonts w:asciiTheme="minorEastAsia" w:hAnsiTheme="minorEastAsia" w:cs="Helvetica" w:hint="eastAsia"/>
+          <w:color w:val="000000"/>
+          <w:sz w:val="28"/>
+          <w:szCs w:val="28"/>
+        </w:rPr>
+        <w:lastRenderedPageBreak/>
+        <w:t>NAT是缓解IPv4地址枯竭的重要方法。在IP地址中定义私有和公有IP。</w:t>
+      </w:r>
+      <w:r>
+        <w:rPr>
+          <w:rFonts w:asciiTheme="minorEastAsia" w:hAnsiTheme="minorEastAsia" w:cs="Helvetica" w:hint="eastAsia"/>
+          <w:color w:val="000000"/>
+          <w:sz w:val="28"/>
+          <w:szCs w:val="28"/>
+        </w:rPr>
+        <w:t>私有IP只能在本地网络中使用，不能出公网。NAT技术能对IP报文中的源或目的地址进行转换，从而使得当源地址为私有IP地址空间的数据包到达网络出口时，由NAT设备对私有地址进行转换，转换成一个合法的IP并将数据包发到公网，当数据包返回时，又将目的IP修改为初始的私有IP地址。</w:t>
       </w:r>
     </w:p>
     <w:p>

</xml_diff>

<commit_message>
Add advantages of NAT.
</commit_message>
<xml_diff>
--- a/data communication/note.docx
+++ b/data communication/note.docx
@@ -15429,6 +15429,159 @@
         </w:rPr>
         <w:t>私有IP只能在本地网络中使用，不能出公网。NAT技术能对IP报文中的源或目的地址进行转换，从而使得当源地址为私有IP地址空间的数据包到达网络出口时，由NAT设备对私有地址进行转换，转换成一个合法的IP并将数据包发到公网，当数据包返回时，又将目的IP修改为初始的私有IP地址。</w:t>
       </w:r>
+    </w:p>
+    <w:p>
+      <w:pPr>
+        <w:rPr>
+          <w:rFonts w:asciiTheme="minorEastAsia" w:hAnsiTheme="minorEastAsia" w:cs="Helvetica" w:hint="eastAsia"/>
+          <w:color w:val="000000"/>
+          <w:sz w:val="28"/>
+          <w:szCs w:val="28"/>
+        </w:rPr>
+      </w:pPr>
+    </w:p>
+    <w:p>
+      <w:pPr>
+        <w:rPr>
+          <w:rFonts w:asciiTheme="minorEastAsia" w:hAnsiTheme="minorEastAsia" w:cs="Helvetica" w:hint="eastAsia"/>
+          <w:color w:val="000000"/>
+          <w:sz w:val="28"/>
+          <w:szCs w:val="28"/>
+        </w:rPr>
+      </w:pPr>
+      <w:r>
+        <w:rPr>
+          <w:rFonts w:asciiTheme="minorEastAsia" w:hAnsiTheme="minorEastAsia" w:cs="Helvetica" w:hint="eastAsia"/>
+          <w:color w:val="000000"/>
+          <w:sz w:val="28"/>
+          <w:szCs w:val="28"/>
+        </w:rPr>
+        <w:t>NAT优缺点</w:t>
+      </w:r>
+    </w:p>
+    <w:p>
+      <w:pPr>
+        <w:rPr>
+          <w:rFonts w:asciiTheme="minorEastAsia" w:hAnsiTheme="minorEastAsia" w:cs="Helvetica" w:hint="eastAsia"/>
+          <w:color w:val="000000"/>
+          <w:sz w:val="28"/>
+          <w:szCs w:val="28"/>
+        </w:rPr>
+      </w:pPr>
+      <w:r>
+        <w:rPr>
+          <w:rFonts w:asciiTheme="minorEastAsia" w:hAnsiTheme="minorEastAsia" w:cs="Helvetica" w:hint="eastAsia"/>
+          <w:color w:val="000000"/>
+          <w:sz w:val="28"/>
+          <w:szCs w:val="28"/>
+        </w:rPr>
+        <w:t>优点</w:t>
+      </w:r>
+    </w:p>
+    <w:p>
+      <w:pPr>
+        <w:rPr>
+          <w:rFonts w:asciiTheme="minorEastAsia" w:hAnsiTheme="minorEastAsia" w:cs="Helvetica" w:hint="eastAsia"/>
+          <w:color w:val="000000"/>
+          <w:sz w:val="28"/>
+          <w:szCs w:val="28"/>
+        </w:rPr>
+      </w:pPr>
+      <w:r>
+        <w:rPr>
+          <w:rFonts w:asciiTheme="minorEastAsia" w:hAnsiTheme="minorEastAsia" w:cs="Helvetica" w:hint="eastAsia"/>
+          <w:color w:val="000000"/>
+          <w:sz w:val="28"/>
+          <w:szCs w:val="28"/>
+        </w:rPr>
+        <w:t>-节省IP地址空间</w:t>
+      </w:r>
+    </w:p>
+    <w:p>
+      <w:pPr>
+        <w:rPr>
+          <w:rFonts w:asciiTheme="minorEastAsia" w:hAnsiTheme="minorEastAsia" w:cs="Helvetica" w:hint="eastAsia"/>
+          <w:color w:val="000000"/>
+          <w:sz w:val="28"/>
+          <w:szCs w:val="28"/>
+        </w:rPr>
+      </w:pPr>
+      <w:r>
+        <w:rPr>
+          <w:rFonts w:asciiTheme="minorEastAsia" w:hAnsiTheme="minorEastAsia" w:cs="Helvetica" w:hint="eastAsia"/>
+          <w:color w:val="000000"/>
+          <w:sz w:val="28"/>
+          <w:szCs w:val="28"/>
+        </w:rPr>
+        <w:t>-解决IP地址重叠问题</w:t>
+      </w:r>
+    </w:p>
+    <w:p>
+      <w:pPr>
+        <w:rPr>
+          <w:rFonts w:asciiTheme="minorEastAsia" w:hAnsiTheme="minorEastAsia" w:cs="Helvetica" w:hint="eastAsia"/>
+          <w:color w:val="000000"/>
+          <w:sz w:val="28"/>
+          <w:szCs w:val="28"/>
+        </w:rPr>
+      </w:pPr>
+      <w:r>
+        <w:rPr>
+          <w:rFonts w:asciiTheme="minorEastAsia" w:hAnsiTheme="minorEastAsia" w:cs="Helvetica" w:hint="eastAsia"/>
+          <w:color w:val="000000"/>
+          <w:sz w:val="28"/>
+          <w:szCs w:val="28"/>
+        </w:rPr>
+        <w:t>-增加网络连入Internet的弹性</w:t>
+      </w:r>
+    </w:p>
+    <w:p>
+      <w:pPr>
+        <w:rPr>
+          <w:rFonts w:asciiTheme="minorEastAsia" w:hAnsiTheme="minorEastAsia" w:cs="Helvetica" w:hint="eastAsia"/>
+          <w:color w:val="000000"/>
+          <w:sz w:val="28"/>
+          <w:szCs w:val="28"/>
+        </w:rPr>
+      </w:pPr>
+      <w:r>
+        <w:rPr>
+          <w:rFonts w:asciiTheme="minorEastAsia" w:hAnsiTheme="minorEastAsia" w:cs="Helvetica" w:hint="eastAsia"/>
+          <w:color w:val="000000"/>
+          <w:sz w:val="28"/>
+          <w:szCs w:val="28"/>
+        </w:rPr>
+        <w:t>-当网络变更时减少IP重编址的麻烦</w:t>
+      </w:r>
+    </w:p>
+    <w:p>
+      <w:pPr>
+        <w:rPr>
+          <w:rFonts w:asciiTheme="minorEastAsia" w:hAnsiTheme="minorEastAsia" w:cs="Helvetica" w:hint="eastAsia"/>
+          <w:color w:val="000000"/>
+          <w:sz w:val="28"/>
+          <w:szCs w:val="28"/>
+        </w:rPr>
+      </w:pPr>
+      <w:r>
+        <w:rPr>
+          <w:rFonts w:asciiTheme="minorEastAsia" w:hAnsiTheme="minorEastAsia" w:cs="Helvetica" w:hint="eastAsia"/>
+          <w:color w:val="000000"/>
+          <w:sz w:val="28"/>
+          <w:szCs w:val="28"/>
+        </w:rPr>
+        <w:t>-对外隐藏内部地址，增加网络安全性</w:t>
+      </w:r>
+    </w:p>
+    <w:p>
+      <w:pPr>
+        <w:rPr>
+          <w:rFonts w:asciiTheme="minorEastAsia" w:hAnsiTheme="minorEastAsia" w:cs="Helvetica" w:hint="eastAsia"/>
+          <w:color w:val="000000"/>
+          <w:sz w:val="28"/>
+          <w:szCs w:val="28"/>
+        </w:rPr>
+      </w:pPr>
     </w:p>
     <w:p>
       <w:pPr>

</xml_diff>

<commit_message>
Add disadvantages of NAT.
</commit_message>
<xml_diff>
--- a/data communication/note.docx
+++ b/data communication/note.docx
@@ -15582,6 +15582,110 @@
           <w:szCs w:val="28"/>
         </w:rPr>
       </w:pPr>
+      <w:r>
+        <w:rPr>
+          <w:rFonts w:asciiTheme="minorEastAsia" w:hAnsiTheme="minorEastAsia" w:cs="Helvetica" w:hint="eastAsia"/>
+          <w:color w:val="000000"/>
+          <w:sz w:val="28"/>
+          <w:szCs w:val="28"/>
+        </w:rPr>
+        <w:t>缺点</w:t>
+      </w:r>
+    </w:p>
+    <w:p>
+      <w:pPr>
+        <w:rPr>
+          <w:rFonts w:asciiTheme="minorEastAsia" w:hAnsiTheme="minorEastAsia" w:cs="Helvetica" w:hint="eastAsia"/>
+          <w:color w:val="000000"/>
+          <w:sz w:val="28"/>
+          <w:szCs w:val="28"/>
+        </w:rPr>
+      </w:pPr>
+      <w:r>
+        <w:rPr>
+          <w:rFonts w:asciiTheme="minorEastAsia" w:hAnsiTheme="minorEastAsia" w:cs="Helvetica" w:hint="eastAsia"/>
+          <w:color w:val="000000"/>
+          <w:sz w:val="28"/>
+          <w:szCs w:val="28"/>
+        </w:rPr>
+        <w:t>-增加转发延迟</w:t>
+      </w:r>
+    </w:p>
+    <w:p>
+      <w:pPr>
+        <w:rPr>
+          <w:rFonts w:asciiTheme="minorEastAsia" w:hAnsiTheme="minorEastAsia" w:cs="Helvetica" w:hint="eastAsia"/>
+          <w:color w:val="000000"/>
+          <w:sz w:val="28"/>
+          <w:szCs w:val="28"/>
+        </w:rPr>
+      </w:pPr>
+      <w:r>
+        <w:rPr>
+          <w:rFonts w:asciiTheme="minorEastAsia" w:hAnsiTheme="minorEastAsia" w:cs="Helvetica" w:hint="eastAsia"/>
+          <w:color w:val="000000"/>
+          <w:sz w:val="28"/>
+          <w:szCs w:val="28"/>
+        </w:rPr>
+        <w:t>-丧失端到端的寻址能力</w:t>
+      </w:r>
+    </w:p>
+    <w:p>
+      <w:pPr>
+        <w:rPr>
+          <w:rFonts w:asciiTheme="minorEastAsia" w:hAnsiTheme="minorEastAsia" w:cs="Helvetica" w:hint="eastAsia"/>
+          <w:color w:val="000000"/>
+          <w:sz w:val="28"/>
+          <w:szCs w:val="28"/>
+        </w:rPr>
+      </w:pPr>
+      <w:r>
+        <w:rPr>
+          <w:rFonts w:asciiTheme="minorEastAsia" w:hAnsiTheme="minorEastAsia" w:cs="Helvetica" w:hint="eastAsia"/>
+          <w:color w:val="000000"/>
+          <w:sz w:val="28"/>
+          <w:szCs w:val="28"/>
+        </w:rPr>
+        <w:t>-某些应用不支持NAT</w:t>
+      </w:r>
+    </w:p>
+    <w:p>
+      <w:pPr>
+        <w:rPr>
+          <w:rFonts w:asciiTheme="minorEastAsia" w:hAnsiTheme="minorEastAsia" w:cs="Helvetica" w:hint="eastAsia"/>
+          <w:color w:val="000000"/>
+          <w:sz w:val="28"/>
+          <w:szCs w:val="28"/>
+        </w:rPr>
+      </w:pPr>
+      <w:r>
+        <w:rPr>
+          <w:rFonts w:asciiTheme="minorEastAsia" w:hAnsiTheme="minorEastAsia" w:cs="Helvetica" w:hint="eastAsia"/>
+          <w:color w:val="000000"/>
+          <w:sz w:val="28"/>
+          <w:szCs w:val="28"/>
+        </w:rPr>
+        <w:t>-需要一定的内存空间支持动态存储NAT表项</w:t>
+      </w:r>
+    </w:p>
+    <w:p>
+      <w:pPr>
+        <w:rPr>
+          <w:rFonts w:asciiTheme="minorEastAsia" w:hAnsiTheme="minorEastAsia" w:cs="Helvetica" w:hint="eastAsia"/>
+          <w:color w:val="000000"/>
+          <w:sz w:val="28"/>
+          <w:szCs w:val="28"/>
+        </w:rPr>
+      </w:pPr>
+      <w:r>
+        <w:rPr>
+          <w:rFonts w:asciiTheme="minorEastAsia" w:hAnsiTheme="minorEastAsia" w:cs="Helvetica" w:hint="eastAsia"/>
+          <w:color w:val="000000"/>
+          <w:sz w:val="28"/>
+          <w:szCs w:val="28"/>
+        </w:rPr>
+        <w:t>-需要耗费一定的CPU资源进行NAT操作</w:t>
+      </w:r>
     </w:p>
     <w:p>
       <w:pPr>

</xml_diff>